<commit_message>
alterando cor dos textos, colocando negrito e aterando titulos
</commit_message>
<xml_diff>
--- a/comandos-git.docx
+++ b/comandos-git.docx
@@ -11,30 +11,64 @@
         </w:numPr>
         <w:contextualSpacing/>
         <w:ind w:right="-283"/>
-      </w:pPr>
-      <w:r>
-        <w:rPr>
-          <w:rFonts w:ascii="Arial" w:hAnsi="Arial" w:cs="Arial"/>
-          <w:sz w:val="24"/>
-          <w:szCs w:val="24"/>
-          <w:highlight w:val="none"/>
-        </w:rPr>
-        <w:t xml:space="preserve"> Clonar um repositorio do GitHub</w:t>
-      </w:r>
-      <w:r>
-        <w:rPr>
-          <w:rFonts w:ascii="Arial" w:hAnsi="Arial" w:cs="Arial"/>
-          <w:sz w:val="24"/>
-          <w:szCs w:val="24"/>
-          <w:highlight w:val="none"/>
-        </w:rPr>
-      </w:r>
-      <w:r/>
+        <w:rPr>
+          <w:b/>
+          <w:bCs/>
+          <w:color w:val="0070c0"/>
+          <w:sz w:val="28"/>
+          <w:szCs w:val="28"/>
+        </w:rPr>
+      </w:pPr>
+      <w:r>
+        <w:rPr>
+          <w:rFonts w:ascii="Arial" w:hAnsi="Arial" w:cs="Arial"/>
+          <w:sz w:val="24"/>
+          <w:szCs w:val="24"/>
+          <w:highlight w:val="none"/>
+        </w:rPr>
+        <w:t xml:space="preserve"> </w:t>
+      </w:r>
+      <w:r>
+        <w:rPr>
+          <w:rFonts w:ascii="Arial" w:hAnsi="Arial" w:cs="Arial"/>
+          <w:b/>
+          <w:bCs/>
+          <w:color w:val="0070c0"/>
+          <w:sz w:val="28"/>
+          <w:szCs w:val="28"/>
+          <w:highlight w:val="none"/>
+        </w:rPr>
+        <w:t xml:space="preserve">Clonar um repositorio do GitHub</w:t>
+      </w:r>
+      <w:r>
+        <w:rPr>
+          <w:rFonts w:ascii="Arial" w:hAnsi="Arial" w:cs="Arial"/>
+          <w:b/>
+          <w:bCs/>
+          <w:color w:val="0070c0"/>
+          <w:sz w:val="28"/>
+          <w:szCs w:val="28"/>
+          <w:highlight w:val="none"/>
+        </w:rPr>
+      </w:r>
+      <w:r>
+        <w:rPr>
+          <w:b/>
+          <w:bCs/>
+          <w:color w:val="0070c0"/>
+          <w:sz w:val="28"/>
+          <w:szCs w:val="28"/>
+        </w:rPr>
+      </w:r>
     </w:p>
     <w:p>
       <w:pPr>
         <w:contextualSpacing/>
         <w:ind w:left="0" w:right="-283" w:firstLine="0"/>
+        <w:rPr>
+          <w:b/>
+          <w:bCs/>
+        </w:rPr>
       </w:pPr>
       <w:r>
         <w:rPr>
@@ -44,17 +78,34 @@
           <w:highlight w:val="none"/>
         </w:rPr>
         <w:tab/>
+      </w:r>
+      <w:r>
+        <w:rPr>
+          <w:rFonts w:ascii="Arial" w:hAnsi="Arial" w:cs="Arial"/>
+          <w:b/>
+          <w:bCs/>
+          <w:sz w:val="24"/>
+          <w:szCs w:val="24"/>
+          <w:highlight w:val="none"/>
+        </w:rPr>
         <w:t xml:space="preserve">git  clone  [url]</w:t>
       </w:r>
       <w:r>
         <w:rPr>
           <w:rFonts w:ascii="Arial" w:hAnsi="Arial" w:cs="Arial"/>
-          <w:sz w:val="24"/>
-          <w:szCs w:val="24"/>
-          <w:highlight w:val="none"/>
-        </w:rPr>
-      </w:r>
-      <w:r/>
+          <w:b/>
+          <w:bCs/>
+          <w:sz w:val="24"/>
+          <w:szCs w:val="24"/>
+          <w:highlight w:val="none"/>
+        </w:rPr>
+      </w:r>
+      <w:r>
+        <w:rPr>
+          <w:b/>
+          <w:bCs/>
+        </w:rPr>
+      </w:r>
     </w:p>
     <w:p>
       <w:pPr>
@@ -62,45 +113,73 @@
         <w:ind w:left="0" w:right="-283" w:firstLine="708"/>
         <w:rPr>
           <w:rFonts w:ascii="Arial" w:hAnsi="Arial" w:cs="Arial"/>
-          <w:highlight w:val="none"/>
-        </w:rPr>
-      </w:pPr>
-      <w:r>
-        <w:rPr>
-          <w:rFonts w:ascii="Arial" w:hAnsi="Arial" w:cs="Arial"/>
-          <w:sz w:val="24"/>
-          <w:szCs w:val="24"/>
-          <w:highlight w:val="none"/>
-        </w:rPr>
-        <w:t xml:space="preserve">Exemplo: git  clone  </w:t>
-      </w:r>
-      <w:r>
-        <w:rPr>
-          <w:rFonts w:ascii="Arial" w:hAnsi="Arial" w:cs="Arial"/>
-          <w:sz w:val="24"/>
-          <w:szCs w:val="24"/>
-          <w:highlight w:val="none"/>
-        </w:rPr>
-        <w:t xml:space="preserve">https://github.com/luc-git-projects/livro-git.git</w:t>
-      </w:r>
-      <w:r>
-        <w:rPr>
-          <w:rFonts w:ascii="Arial" w:hAnsi="Arial" w:cs="Arial"/>
-          <w:sz w:val="24"/>
-          <w:szCs w:val="24"/>
-          <w:highlight w:val="none"/>
-        </w:rPr>
-        <w:t xml:space="preserve">git</w:t>
-      </w:r>
-      <w:r>
-        <w:rPr>
-          <w:rFonts w:ascii="Arial" w:hAnsi="Arial" w:cs="Arial"/>
-          <w:sz w:val="24"/>
-          <w:szCs w:val="24"/>
-          <w:highlight w:val="none"/>
-        </w:rPr>
-      </w:r>
-      <w:r/>
+          <w:b/>
+          <w:bCs/>
+          <w:highlight w:val="none"/>
+        </w:rPr>
+      </w:pPr>
+      <w:r>
+        <w:rPr>
+          <w:rFonts w:ascii="Arial" w:hAnsi="Arial" w:cs="Arial"/>
+          <w:b/>
+          <w:bCs/>
+          <w:color w:val="ff0000"/>
+          <w:sz w:val="24"/>
+          <w:szCs w:val="24"/>
+          <w:highlight w:val="none"/>
+        </w:rPr>
+        <w:t xml:space="preserve">Exemplo</w:t>
+      </w:r>
+      <w:r>
+        <w:rPr>
+          <w:rFonts w:ascii="Arial" w:hAnsi="Arial" w:cs="Arial"/>
+          <w:b/>
+          <w:bCs/>
+          <w:color w:val="ff0000"/>
+          <w:sz w:val="24"/>
+          <w:szCs w:val="24"/>
+          <w:highlight w:val="none"/>
+        </w:rPr>
+        <w:t xml:space="preserve">:</w:t>
+      </w:r>
+      <w:r>
+        <w:rPr>
+          <w:rFonts w:ascii="Arial" w:hAnsi="Arial" w:cs="Arial"/>
+          <w:b/>
+          <w:bCs/>
+          <w:sz w:val="24"/>
+          <w:szCs w:val="24"/>
+          <w:highlight w:val="none"/>
+        </w:rPr>
+        <w:t xml:space="preserve"> git  clone  </w:t>
+      </w:r>
+      <w:r>
+        <w:rPr>
+          <w:rFonts w:ascii="Arial" w:hAnsi="Arial" w:cs="Arial"/>
+          <w:b/>
+          <w:bCs/>
+          <w:sz w:val="24"/>
+          <w:szCs w:val="24"/>
+          <w:highlight w:val="none"/>
+        </w:rPr>
+        <w:t xml:space="preserve">https://github.com/luc-git-projects/comandos.git</w:t>
+      </w:r>
+      <w:r>
+        <w:rPr>
+          <w:rFonts w:ascii="Arial" w:hAnsi="Arial" w:cs="Arial"/>
+          <w:b/>
+          <w:bCs/>
+          <w:sz w:val="24"/>
+          <w:szCs w:val="24"/>
+          <w:highlight w:val="none"/>
+        </w:rPr>
+      </w:r>
+      <w:r>
+        <w:rPr>
+          <w:b/>
+          <w:bCs/>
+        </w:rPr>
+      </w:r>
     </w:p>
     <w:p>
       <w:pPr>
@@ -170,35 +249,49 @@
         <w:ind w:right="-283"/>
         <w:rPr>
           <w:rFonts w:ascii="Arial" w:hAnsi="Arial" w:cs="Arial"/>
-          <w:sz w:val="24"/>
-          <w:szCs w:val="24"/>
-          <w:highlight w:val="none"/>
-        </w:rPr>
-      </w:pPr>
-      <w:r>
-        <w:rPr>
-          <w:rFonts w:ascii="Arial" w:hAnsi="Arial" w:cs="Arial"/>
-          <w:sz w:val="24"/>
-          <w:szCs w:val="24"/>
+          <w:color w:val="0070c0"/>
+          <w:sz w:val="28"/>
+          <w:szCs w:val="28"/>
+          <w:highlight w:val="none"/>
+        </w:rPr>
+      </w:pPr>
+      <w:r>
+        <w:rPr>
+          <w:rFonts w:ascii="Arial" w:hAnsi="Arial" w:cs="Arial"/>
+          <w:b/>
+          <w:bCs/>
+          <w:color w:val="0070c0"/>
+          <w:sz w:val="28"/>
+          <w:szCs w:val="28"/>
         </w:rPr>
         <w:t xml:space="preserve">Ver situaç</w:t>
       </w:r>
       <w:r>
         <w:rPr>
           <w:rFonts w:ascii="Arial" w:hAnsi="Arial" w:cs="Arial"/>
-          <w:sz w:val="24"/>
-          <w:szCs w:val="24"/>
+          <w:b/>
+          <w:bCs/>
+          <w:color w:val="0070c0"/>
+          <w:sz w:val="28"/>
+          <w:szCs w:val="28"/>
         </w:rPr>
         <w:t xml:space="preserve">ão dos arquivos</w:t>
       </w:r>
       <w:r>
         <w:rPr>
           <w:rFonts w:ascii="Arial" w:hAnsi="Arial" w:cs="Arial"/>
-          <w:sz w:val="24"/>
-          <w:szCs w:val="24"/>
-        </w:rPr>
-      </w:r>
-      <w:r/>
+          <w:color w:val="0070c0"/>
+          <w:sz w:val="28"/>
+          <w:szCs w:val="28"/>
+        </w:rPr>
+      </w:r>
+      <w:r>
+        <w:rPr>
+          <w:color w:val="0070c0"/>
+          <w:sz w:val="28"/>
+          <w:szCs w:val="28"/>
+        </w:rPr>
+      </w:r>
     </w:p>
     <w:p>
       <w:pPr>
@@ -219,11 +312,23 @@
           <w:highlight w:val="none"/>
         </w:rPr>
         <w:tab/>
+      </w:r>
+      <w:r>
+        <w:rPr>
+          <w:rFonts w:ascii="Arial" w:hAnsi="Arial" w:cs="Arial"/>
+          <w:b/>
+          <w:bCs/>
+          <w:sz w:val="24"/>
+          <w:szCs w:val="24"/>
+          <w:highlight w:val="none"/>
+        </w:rPr>
         <w:t xml:space="preserve">git  status</w:t>
       </w:r>
       <w:r>
         <w:rPr>
           <w:rFonts w:ascii="Arial" w:hAnsi="Arial" w:cs="Arial"/>
+          <w:b/>
+          <w:bCs/>
           <w:sz w:val="24"/>
           <w:szCs w:val="24"/>
           <w:highlight w:val="none"/>
@@ -270,16 +375,21 @@
         <w:ind w:right="-283"/>
         <w:rPr>
           <w:rFonts w:ascii="Arial" w:hAnsi="Arial" w:cs="Arial"/>
-          <w:sz w:val="24"/>
-          <w:szCs w:val="24"/>
-          <w:highlight w:val="none"/>
-        </w:rPr>
-      </w:pPr>
-      <w:r>
-        <w:rPr>
-          <w:rFonts w:ascii="Arial" w:hAnsi="Arial" w:cs="Arial"/>
-          <w:sz w:val="24"/>
-          <w:szCs w:val="24"/>
+          <w:b/>
+          <w:bCs/>
+          <w:sz w:val="24"/>
+          <w:szCs w:val="24"/>
+          <w:highlight w:val="none"/>
+        </w:rPr>
+      </w:pPr>
+      <w:r>
+        <w:rPr>
+          <w:rFonts w:ascii="Arial" w:hAnsi="Arial" w:cs="Arial"/>
+          <w:b/>
+          <w:bCs/>
+          <w:color w:val="0070c0"/>
+          <w:sz w:val="28"/>
+          <w:szCs w:val="28"/>
           <w:highlight w:val="none"/>
         </w:rPr>
         <w:t xml:space="preserve">Rastrear arquivos</w:t>
@@ -287,12 +397,19 @@
       <w:r>
         <w:rPr>
           <w:rFonts w:ascii="Arial" w:hAnsi="Arial" w:cs="Arial"/>
-          <w:sz w:val="24"/>
-          <w:szCs w:val="24"/>
-          <w:highlight w:val="none"/>
-        </w:rPr>
-      </w:r>
-      <w:r/>
+          <w:b/>
+          <w:bCs/>
+          <w:sz w:val="28"/>
+          <w:szCs w:val="28"/>
+          <w:highlight w:val="none"/>
+        </w:rPr>
+      </w:r>
+      <w:r>
+        <w:rPr>
+          <w:b/>
+          <w:bCs/>
+        </w:rPr>
+      </w:r>
     </w:p>
     <w:p>
       <w:pPr>
@@ -300,6 +417,8 @@
         <w:ind w:left="0" w:right="-283" w:firstLine="0"/>
         <w:rPr>
           <w:rFonts w:ascii="Arial" w:hAnsi="Arial" w:cs="Arial"/>
+          <w:b/>
+          <w:bCs/>
           <w:sz w:val="24"/>
           <w:szCs w:val="24"/>
           <w:highlight w:val="none"/>
@@ -317,6 +436,8 @@
       <w:r>
         <w:rPr>
           <w:rFonts w:ascii="Arial" w:hAnsi="Arial" w:cs="Arial"/>
+          <w:b/>
+          <w:bCs/>
           <w:sz w:val="24"/>
           <w:szCs w:val="24"/>
           <w:highlight w:val="none"/>
@@ -326,12 +447,19 @@
       <w:r>
         <w:rPr>
           <w:rFonts w:ascii="Arial" w:hAnsi="Arial" w:cs="Arial"/>
-          <w:sz w:val="24"/>
-          <w:szCs w:val="24"/>
-          <w:highlight w:val="none"/>
-        </w:rPr>
-      </w:r>
-      <w:r/>
+          <w:b/>
+          <w:bCs/>
+          <w:sz w:val="24"/>
+          <w:szCs w:val="24"/>
+          <w:highlight w:val="none"/>
+        </w:rPr>
+      </w:r>
+      <w:r>
+        <w:rPr>
+          <w:b/>
+          <w:bCs/>
+        </w:rPr>
+      </w:r>
     </w:p>
     <w:p>
       <w:pPr>
@@ -339,30 +467,53 @@
         <w:ind w:left="0" w:right="-283" w:firstLine="0"/>
         <w:rPr>
           <w:rFonts w:ascii="Arial" w:hAnsi="Arial" w:cs="Arial"/>
-          <w:sz w:val="24"/>
-          <w:szCs w:val="24"/>
-          <w:highlight w:val="none"/>
-        </w:rPr>
-      </w:pPr>
-      <w:r>
-        <w:rPr>
-          <w:rFonts w:ascii="Arial" w:hAnsi="Arial" w:cs="Arial"/>
+          <w:b/>
+          <w:bCs/>
+          <w:sz w:val="24"/>
+          <w:szCs w:val="24"/>
+          <w:highlight w:val="none"/>
+        </w:rPr>
+      </w:pPr>
+      <w:r>
+        <w:rPr>
+          <w:rFonts w:ascii="Arial" w:hAnsi="Arial" w:cs="Arial"/>
+          <w:b/>
+          <w:bCs/>
           <w:sz w:val="24"/>
           <w:szCs w:val="24"/>
           <w:highlight w:val="none"/>
         </w:rPr>
         <w:tab/>
-        <w:t xml:space="preserve">Exemplo: git  add  filmes.txt</w:t>
-      </w:r>
-      <w:r>
-        <w:rPr>
-          <w:rFonts w:ascii="Arial" w:hAnsi="Arial" w:cs="Arial"/>
-          <w:sz w:val="24"/>
-          <w:szCs w:val="24"/>
-          <w:highlight w:val="none"/>
-        </w:rPr>
-      </w:r>
-      <w:r/>
+      </w:r>
+      <w:r>
+        <w:rPr>
+          <w:rFonts w:ascii="Arial" w:hAnsi="Arial" w:cs="Arial"/>
+          <w:b/>
+          <w:bCs/>
+          <w:color w:val="ff0000"/>
+          <w:sz w:val="24"/>
+          <w:szCs w:val="24"/>
+          <w:highlight w:val="none"/>
+        </w:rPr>
+        <w:t xml:space="preserve">Exemplo:</w:t>
+      </w:r>
+      <w:r>
+        <w:rPr>
+          <w:rFonts w:ascii="Arial" w:hAnsi="Arial" w:cs="Arial"/>
+          <w:b/>
+          <w:bCs/>
+          <w:sz w:val="24"/>
+          <w:szCs w:val="24"/>
+          <w:highlight w:val="none"/>
+        </w:rPr>
+        <w:t xml:space="preserve"> git  add  index.html</w:t>
+      </w:r>
+      <w:r>
+        <w:rPr>
+          <w:b/>
+          <w:bCs/>
+        </w:rPr>
+      </w:r>
     </w:p>
     <w:p>
       <w:pPr>
@@ -404,16 +555,20 @@
         <w:ind w:right="-283"/>
         <w:rPr>
           <w:rFonts w:ascii="Arial" w:hAnsi="Arial" w:cs="Arial"/>
-          <w:sz w:val="24"/>
-          <w:szCs w:val="24"/>
-          <w:highlight w:val="none"/>
-        </w:rPr>
-      </w:pPr>
-      <w:r>
-        <w:rPr>
-          <w:rFonts w:ascii="Arial" w:hAnsi="Arial" w:cs="Arial"/>
-          <w:sz w:val="24"/>
-          <w:szCs w:val="24"/>
+          <w:color w:val="0070c0"/>
+          <w:sz w:val="24"/>
+          <w:szCs w:val="24"/>
+          <w:highlight w:val="none"/>
+        </w:rPr>
+      </w:pPr>
+      <w:r>
+        <w:rPr>
+          <w:rFonts w:ascii="Arial" w:hAnsi="Arial" w:cs="Arial"/>
+          <w:b/>
+          <w:bCs/>
+          <w:color w:val="0070c0"/>
+          <w:sz w:val="28"/>
+          <w:szCs w:val="28"/>
           <w:highlight w:val="none"/>
         </w:rPr>
         <w:t xml:space="preserve">Rastrear todos os arquivos</w:t>
@@ -421,12 +576,19 @@
       <w:r>
         <w:rPr>
           <w:rFonts w:ascii="Arial" w:hAnsi="Arial" w:cs="Arial"/>
-          <w:sz w:val="24"/>
-          <w:szCs w:val="24"/>
-          <w:highlight w:val="none"/>
-        </w:rPr>
-      </w:r>
-      <w:r/>
+          <w:b/>
+          <w:bCs/>
+          <w:color w:val="0070c0"/>
+          <w:sz w:val="28"/>
+          <w:szCs w:val="28"/>
+          <w:highlight w:val="none"/>
+        </w:rPr>
+      </w:r>
+      <w:r>
+        <w:rPr>
+          <w:color w:val="0070c0"/>
+        </w:rPr>
+      </w:r>
     </w:p>
     <w:p>
       <w:pPr>
@@ -449,6 +611,16 @@
           <w:highlight w:val="none"/>
         </w:rPr>
         <w:tab/>
+      </w:r>
+      <w:r>
+        <w:rPr>
+          <w:rFonts w:ascii="Arial" w:hAnsi="Arial" w:cs="Arial"/>
+          <w:b/>
+          <w:bCs/>
+          <w:sz w:val="24"/>
+          <w:szCs w:val="24"/>
+          <w:highlight w:val="none"/>
+        </w:rPr>
         <w:t xml:space="preserve">git  add </w:t>
       </w:r>
       <w:r>
@@ -472,36 +644,12 @@
           <w:highlight w:val="none"/>
         </w:rPr>
       </w:r>
-      <w:r/>
-    </w:p>
-    <w:p>
-      <w:pPr>
-        <w:contextualSpacing/>
-        <w:ind w:left="0" w:right="-283" w:firstLine="0"/>
-        <w:rPr>
-          <w:rFonts w:ascii="Arial" w:hAnsi="Arial" w:cs="Arial"/>
-          <w:sz w:val="24"/>
-          <w:szCs w:val="24"/>
-          <w:highlight w:val="none"/>
-        </w:rPr>
-      </w:pPr>
-      <w:r>
-        <w:rPr>
-          <w:rFonts w:ascii="Arial" w:hAnsi="Arial" w:cs="Arial"/>
-          <w:sz w:val="24"/>
-          <w:szCs w:val="24"/>
-          <w:highlight w:val="none"/>
-        </w:rPr>
-      </w:r>
-      <w:r>
-        <w:rPr>
-          <w:rFonts w:ascii="Arial" w:hAnsi="Arial" w:cs="Arial"/>
-          <w:sz w:val="24"/>
-          <w:szCs w:val="24"/>
-          <w:highlight w:val="none"/>
-        </w:rPr>
-      </w:r>
-      <w:r/>
+      <w:r>
+        <w:rPr>
+          <w:b/>
+          <w:bCs/>
+        </w:rPr>
+      </w:r>
     </w:p>
     <w:p>
       <w:pPr>
@@ -543,29 +691,48 @@
         <w:ind w:right="-283"/>
         <w:rPr>
           <w:rFonts w:ascii="Arial" w:hAnsi="Arial" w:cs="Arial"/>
-          <w:sz w:val="24"/>
-          <w:szCs w:val="24"/>
-          <w:highlight w:val="none"/>
-        </w:rPr>
-      </w:pPr>
-      <w:r>
-        <w:rPr>
-          <w:rFonts w:ascii="Arial" w:hAnsi="Arial" w:cs="Arial"/>
-          <w:sz w:val="24"/>
-          <w:szCs w:val="24"/>
-          <w:highlight w:val="none"/>
-        </w:rPr>
-        <w:t xml:space="preserve"> Commitar arquivos</w:t>
-      </w:r>
-      <w:r>
-        <w:rPr>
-          <w:rFonts w:ascii="Arial" w:hAnsi="Arial" w:cs="Arial"/>
-          <w:sz w:val="24"/>
-          <w:szCs w:val="24"/>
-          <w:highlight w:val="none"/>
-        </w:rPr>
-      </w:r>
-      <w:r/>
+          <w:sz w:val="28"/>
+          <w:szCs w:val="28"/>
+          <w:highlight w:val="none"/>
+        </w:rPr>
+      </w:pPr>
+      <w:r>
+        <w:rPr>
+          <w:rFonts w:ascii="Arial" w:hAnsi="Arial" w:cs="Arial"/>
+          <w:sz w:val="24"/>
+          <w:szCs w:val="24"/>
+          <w:highlight w:val="none"/>
+        </w:rPr>
+        <w:t xml:space="preserve"> </w:t>
+      </w:r>
+      <w:r>
+        <w:rPr>
+          <w:rFonts w:ascii="Arial" w:hAnsi="Arial" w:cs="Arial"/>
+          <w:b/>
+          <w:bCs/>
+          <w:color w:val="0070c0"/>
+          <w:sz w:val="28"/>
+          <w:szCs w:val="28"/>
+          <w:highlight w:val="none"/>
+        </w:rPr>
+        <w:t xml:space="preserve">Commitar arquivos</w:t>
+      </w:r>
+      <w:r>
+        <w:rPr>
+          <w:rFonts w:ascii="Arial" w:hAnsi="Arial" w:cs="Arial"/>
+          <w:b/>
+          <w:bCs/>
+          <w:sz w:val="28"/>
+          <w:szCs w:val="28"/>
+          <w:highlight w:val="none"/>
+        </w:rPr>
+      </w:r>
+      <w:r>
+        <w:rPr>
+          <w:sz w:val="28"/>
+          <w:szCs w:val="28"/>
+        </w:rPr>
+      </w:r>
     </w:p>
     <w:p>
       <w:pPr>
@@ -573,6 +740,8 @@
         <w:ind w:left="0" w:right="-283" w:firstLine="0"/>
         <w:rPr>
           <w:rFonts w:ascii="Arial" w:hAnsi="Arial" w:cs="Arial"/>
+          <w:b/>
+          <w:bCs/>
           <w:sz w:val="24"/>
           <w:szCs w:val="24"/>
           <w:highlight w:val="none"/>
@@ -586,17 +755,34 @@
           <w:highlight w:val="none"/>
         </w:rPr>
         <w:tab/>
-        <w:t xml:space="preserve">git  commit   –m  “&lt;aqui fica a mensagem do commit&gt;”</w:t>
-      </w:r>
-      <w:r>
-        <w:rPr>
-          <w:rFonts w:ascii="Arial" w:hAnsi="Arial" w:cs="Arial"/>
-          <w:sz w:val="24"/>
-          <w:szCs w:val="24"/>
-          <w:highlight w:val="none"/>
-        </w:rPr>
-      </w:r>
-      <w:r/>
+      </w:r>
+      <w:r>
+        <w:rPr>
+          <w:rFonts w:ascii="Arial" w:hAnsi="Arial" w:cs="Arial"/>
+          <w:b/>
+          <w:bCs/>
+          <w:sz w:val="24"/>
+          <w:szCs w:val="24"/>
+          <w:highlight w:val="none"/>
+        </w:rPr>
+        <w:t xml:space="preserve">git  commit   –m  “[aqui fica a mensagem do commit]”</w:t>
+      </w:r>
+      <w:r>
+        <w:rPr>
+          <w:rFonts w:ascii="Arial" w:hAnsi="Arial" w:cs="Arial"/>
+          <w:b/>
+          <w:bCs/>
+          <w:sz w:val="24"/>
+          <w:szCs w:val="24"/>
+          <w:highlight w:val="none"/>
+        </w:rPr>
+      </w:r>
+      <w:r>
+        <w:rPr>
+          <w:b/>
+          <w:bCs/>
+        </w:rPr>
+      </w:r>
     </w:p>
     <w:p>
       <w:pPr>
@@ -604,79 +790,59 @@
         <w:ind w:left="0" w:right="-283" w:firstLine="0"/>
         <w:rPr>
           <w:rFonts w:ascii="Arial" w:hAnsi="Arial" w:cs="Arial"/>
-          <w:sz w:val="24"/>
-          <w:szCs w:val="24"/>
-          <w:highlight w:val="none"/>
-        </w:rPr>
-      </w:pPr>
-      <w:r>
-        <w:rPr>
-          <w:rFonts w:ascii="Arial" w:hAnsi="Arial" w:cs="Arial"/>
+          <w:b/>
+          <w:bCs/>
+          <w:sz w:val="24"/>
+          <w:szCs w:val="24"/>
+          <w:highlight w:val="none"/>
+        </w:rPr>
+      </w:pPr>
+      <w:r>
+        <w:rPr>
+          <w:rFonts w:ascii="Arial" w:hAnsi="Arial" w:cs="Arial"/>
+          <w:b/>
+          <w:bCs/>
           <w:sz w:val="24"/>
           <w:szCs w:val="24"/>
           <w:highlight w:val="none"/>
         </w:rPr>
         <w:t xml:space="preserve"> </w:t>
         <w:tab/>
-        <w:t xml:space="preserve">git  commit   –m  “Arquivo inicial de citacoes”</w:t>
-      </w:r>
-      <w:r>
-        <w:rPr>
-          <w:rFonts w:ascii="Arial" w:hAnsi="Arial" w:cs="Arial"/>
-          <w:sz w:val="24"/>
-          <w:szCs w:val="24"/>
-          <w:highlight w:val="none"/>
-        </w:rPr>
-      </w:r>
-      <w:r/>
-      <w:r>
-        <w:rPr>
-          <w:rFonts w:ascii="Arial" w:hAnsi="Arial" w:cs="Arial"/>
-          <w:sz w:val="24"/>
-          <w:szCs w:val="24"/>
-          <w:highlight w:val="none"/>
-        </w:rPr>
-      </w:r>
-      <w:r>
-        <w:rPr>
-          <w:rFonts w:ascii="Arial" w:hAnsi="Arial" w:cs="Arial"/>
-          <w:sz w:val="24"/>
-          <w:szCs w:val="24"/>
-          <w:highlight w:val="none"/>
-        </w:rPr>
-      </w:r>
-      <w:r/>
-      <w:r>
-        <w:rPr>
-          <w:rFonts w:ascii="Arial" w:hAnsi="Arial" w:cs="Arial"/>
-          <w:sz w:val="24"/>
-          <w:szCs w:val="24"/>
-          <w:highlight w:val="none"/>
-        </w:rPr>
-      </w:r>
-    </w:p>
-    <w:p>
-      <w:pPr>
-        <w:contextualSpacing/>
-        <w:ind w:left="0" w:right="-283" w:firstLine="0"/>
-        <w:rPr>
-          <w:rFonts w:ascii="Arial" w:hAnsi="Arial" w:cs="Arial"/>
-          <w:sz w:val="24"/>
-          <w:szCs w:val="24"/>
-          <w:highlight w:val="none"/>
-        </w:rPr>
-      </w:pPr>
-      <w:r>
-        <w:rPr>
-          <w:rFonts w:ascii="Arial" w:hAnsi="Arial" w:cs="Arial"/>
-          <w:sz w:val="24"/>
-          <w:szCs w:val="24"/>
-          <w:highlight w:val="none"/>
-        </w:rPr>
-      </w:r>
-      <w:r>
-        <w:rPr>
-          <w:rFonts w:ascii="Arial" w:hAnsi="Arial" w:cs="Arial"/>
+      </w:r>
+      <w:r>
+        <w:rPr>
+          <w:rFonts w:ascii="Arial" w:hAnsi="Arial" w:cs="Arial"/>
+          <w:b/>
+          <w:bCs/>
+          <w:color w:val="ff0000"/>
+          <w:sz w:val="24"/>
+          <w:szCs w:val="24"/>
+          <w:highlight w:val="none"/>
+        </w:rPr>
+        <w:t xml:space="preserve">Exemplo:</w:t>
+      </w:r>
+      <w:r>
+        <w:rPr>
+          <w:rFonts w:ascii="Arial" w:hAnsi="Arial" w:cs="Arial"/>
+          <w:b/>
+          <w:bCs/>
+          <w:sz w:val="24"/>
+          <w:szCs w:val="24"/>
+          <w:highlight w:val="none"/>
+        </w:rPr>
+        <w:t xml:space="preserve"> git  commit   –m  “Arquivo inicial de citacoes”</w:t>
+      </w:r>
+      <w:r>
+        <w:rPr>
+          <w:b/>
+          <w:bCs/>
+        </w:rPr>
+      </w:r>
+      <w:r>
+        <w:rPr>
+          <w:rFonts w:ascii="Arial" w:hAnsi="Arial" w:cs="Arial"/>
+          <w:b/>
+          <w:bCs/>
           <w:sz w:val="24"/>
           <w:szCs w:val="24"/>
           <w:highlight w:val="none"/>
@@ -722,29 +888,51 @@
         <w:ind w:right="-283"/>
         <w:rPr>
           <w:rFonts w:ascii="Arial" w:hAnsi="Arial" w:cs="Arial"/>
-          <w:sz w:val="24"/>
-          <w:szCs w:val="24"/>
-          <w:highlight w:val="none"/>
-        </w:rPr>
-      </w:pPr>
-      <w:r>
-        <w:rPr>
-          <w:rFonts w:ascii="Arial" w:hAnsi="Arial" w:cs="Arial"/>
-          <w:sz w:val="24"/>
-          <w:szCs w:val="24"/>
-          <w:highlight w:val="none"/>
-        </w:rPr>
-        <w:t xml:space="preserve"> Rastrear e commitar arquivos de uma vez</w:t>
-      </w:r>
-      <w:r>
-        <w:rPr>
-          <w:rFonts w:ascii="Arial" w:hAnsi="Arial" w:cs="Arial"/>
-          <w:sz w:val="24"/>
-          <w:szCs w:val="24"/>
-          <w:highlight w:val="none"/>
-        </w:rPr>
-      </w:r>
-      <w:r/>
+          <w:color w:val="0070c0"/>
+          <w:sz w:val="28"/>
+          <w:szCs w:val="28"/>
+          <w:highlight w:val="none"/>
+        </w:rPr>
+      </w:pPr>
+      <w:r>
+        <w:rPr>
+          <w:rFonts w:ascii="Arial" w:hAnsi="Arial" w:cs="Arial"/>
+          <w:sz w:val="28"/>
+          <w:szCs w:val="28"/>
+          <w:highlight w:val="none"/>
+        </w:rPr>
+        <w:t xml:space="preserve"> </w:t>
+      </w:r>
+      <w:r>
+        <w:rPr>
+          <w:rFonts w:ascii="Arial" w:hAnsi="Arial" w:cs="Arial"/>
+          <w:b/>
+          <w:bCs/>
+          <w:color w:val="0070c0"/>
+          <w:sz w:val="28"/>
+          <w:szCs w:val="28"/>
+          <w:highlight w:val="none"/>
+        </w:rPr>
+        <w:t xml:space="preserve">Rastrear e commitar arquivos de uma vez</w:t>
+      </w:r>
+      <w:r>
+        <w:rPr>
+          <w:rFonts w:ascii="Arial" w:hAnsi="Arial" w:cs="Arial"/>
+          <w:b/>
+          <w:bCs/>
+          <w:color w:val="0070c0"/>
+          <w:sz w:val="28"/>
+          <w:szCs w:val="28"/>
+          <w:highlight w:val="none"/>
+        </w:rPr>
+      </w:r>
+      <w:r>
+        <w:rPr>
+          <w:color w:val="0070c0"/>
+          <w:sz w:val="28"/>
+          <w:szCs w:val="28"/>
+        </w:rPr>
+      </w:r>
     </w:p>
     <w:p>
       <w:pPr>
@@ -752,6 +940,8 @@
         <w:ind w:left="0" w:right="-283" w:firstLine="0"/>
         <w:rPr>
           <w:rFonts w:ascii="Arial" w:hAnsi="Arial" w:cs="Arial"/>
+          <w:b/>
+          <w:bCs/>
           <w:sz w:val="24"/>
           <w:szCs w:val="24"/>
           <w:highlight w:val="none"/>
@@ -765,128 +955,239 @@
           <w:highlight w:val="none"/>
         </w:rPr>
         <w:tab/>
-        <w:t xml:space="preserve">git  commit  –a  –m  “&lt;aqui fica a mensagem do commit”</w:t>
-      </w:r>
-      <w:r>
-        <w:rPr>
-          <w:rFonts w:ascii="Arial" w:hAnsi="Arial" w:cs="Arial"/>
-          <w:sz w:val="24"/>
-          <w:szCs w:val="24"/>
-          <w:highlight w:val="none"/>
-        </w:rPr>
-      </w:r>
-      <w:r/>
+      </w:r>
+      <w:r>
+        <w:rPr>
+          <w:rFonts w:ascii="Arial" w:hAnsi="Arial" w:cs="Arial"/>
+          <w:b/>
+          <w:bCs/>
+          <w:sz w:val="24"/>
+          <w:szCs w:val="24"/>
+          <w:highlight w:val="none"/>
+        </w:rPr>
+        <w:t xml:space="preserve">git  commit  –a  –m  “[aqui fica a mensagem do commit]”</w:t>
+      </w:r>
+      <w:r>
+        <w:rPr>
+          <w:rFonts w:ascii="Arial" w:hAnsi="Arial" w:cs="Arial"/>
+          <w:b/>
+          <w:bCs/>
+          <w:sz w:val="24"/>
+          <w:szCs w:val="24"/>
+          <w:highlight w:val="none"/>
+        </w:rPr>
+      </w:r>
+      <w:r>
+        <w:rPr>
+          <w:b/>
+          <w:bCs/>
+        </w:rPr>
+      </w:r>
     </w:p>
     <w:p>
       <w:pPr>
         <w:contextualSpacing/>
-        <w:ind w:left="0" w:right="-283" w:firstLine="0"/>
-        <w:rPr>
-          <w:rFonts w:ascii="Arial" w:hAnsi="Arial" w:cs="Arial"/>
-          <w:sz w:val="24"/>
-          <w:szCs w:val="24"/>
-          <w:highlight w:val="none"/>
-        </w:rPr>
-      </w:pPr>
-      <w:r>
-        <w:rPr>
-          <w:rFonts w:ascii="Arial" w:hAnsi="Arial" w:cs="Arial"/>
-          <w:sz w:val="24"/>
-          <w:szCs w:val="24"/>
-          <w:highlight w:val="none"/>
-        </w:rPr>
-        <w:tab/>
-      </w:r>
-      <w:r>
-        <w:rPr>
-          <w:rFonts w:ascii="Arial" w:hAnsi="Arial" w:cs="Arial"/>
-          <w:sz w:val="24"/>
-          <w:szCs w:val="24"/>
-          <w:highlight w:val="none"/>
-        </w:rPr>
-        <w:t xml:space="preserve">git  commit  –am  “&lt;aqui fica a mensagem do commit”</w:t>
-      </w:r>
-      <w:r>
-        <w:rPr>
-          <w:rFonts w:ascii="Arial" w:hAnsi="Arial" w:cs="Arial"/>
-          <w:sz w:val="24"/>
-          <w:szCs w:val="24"/>
-          <w:highlight w:val="none"/>
-        </w:rPr>
-      </w:r>
-      <w:r/>
+        <w:ind w:left="0" w:right="-283" w:firstLine="708"/>
+        <w:rPr>
+          <w:rFonts w:ascii="Arial" w:hAnsi="Arial" w:cs="Arial"/>
+          <w:sz w:val="24"/>
+          <w:szCs w:val="24"/>
+          <w:highlight w:val="none"/>
+        </w:rPr>
+      </w:pPr>
+      <w:r>
+        <w:rPr>
+          <w:rFonts w:ascii="Arial" w:hAnsi="Arial" w:cs="Arial"/>
+          <w:b/>
+          <w:bCs/>
+          <w:sz w:val="24"/>
+          <w:szCs w:val="24"/>
+          <w:highlight w:val="none"/>
+        </w:rPr>
+      </w:r>
+      <w:r>
+        <w:rPr>
+          <w:rFonts w:ascii="Arial" w:hAnsi="Arial" w:cs="Arial"/>
+          <w:b/>
+          <w:bCs/>
+          <w:color w:val="ff0000"/>
+          <w:sz w:val="24"/>
+          <w:szCs w:val="24"/>
+          <w:highlight w:val="none"/>
+        </w:rPr>
+        <w:t xml:space="preserve">Exemplo:</w:t>
+      </w:r>
+      <w:r>
+        <w:rPr>
+          <w:rFonts w:ascii="Arial" w:hAnsi="Arial" w:cs="Arial"/>
+          <w:b/>
+          <w:bCs/>
+          <w:sz w:val="24"/>
+          <w:szCs w:val="24"/>
+          <w:highlight w:val="none"/>
+        </w:rPr>
+        <w:t xml:space="preserve"> </w:t>
+      </w:r>
+      <w:r>
+        <w:rPr>
+          <w:rFonts w:ascii="Arial" w:hAnsi="Arial" w:cs="Arial"/>
+          <w:b/>
+          <w:bCs/>
+          <w:sz w:val="24"/>
+          <w:szCs w:val="24"/>
+          <w:highlight w:val="none"/>
+        </w:rPr>
+        <w:t xml:space="preserve">git  commit  -a  -m  "Inserindo titulo e diminuindo tamanho da pagina"</w:t>
+      </w:r>
+      <w:r>
+        <w:rPr>
+          <w:rFonts w:ascii="Arial" w:hAnsi="Arial" w:cs="Arial"/>
+          <w:b/>
+          <w:bCs/>
+          <w:sz w:val="24"/>
+          <w:szCs w:val="24"/>
+          <w:highlight w:val="none"/>
+        </w:rPr>
+      </w:r>
+      <w:r>
+        <w:rPr>
+          <w:rFonts w:ascii="Arial" w:hAnsi="Arial" w:cs="Arial"/>
+          <w:sz w:val="24"/>
+          <w:szCs w:val="24"/>
+          <w:highlight w:val="none"/>
+        </w:rPr>
+      </w:r>
     </w:p>
     <w:p>
       <w:pPr>
         <w:contextualSpacing/>
-        <w:ind w:left="0" w:right="1" w:firstLine="0"/>
-        <w:rPr>
-          <w:rFonts w:ascii="Arial" w:hAnsi="Arial" w:cs="Arial"/>
-          <w:sz w:val="24"/>
-          <w:szCs w:val="24"/>
-          <w:highlight w:val="none"/>
-        </w:rPr>
-      </w:pPr>
-      <w:r>
-        <w:rPr>
-          <w:rFonts w:ascii="Arial" w:hAnsi="Arial" w:cs="Arial"/>
-          <w:sz w:val="24"/>
-          <w:szCs w:val="24"/>
-          <w:highlight w:val="none"/>
-        </w:rPr>
-        <w:tab/>
-        <w:t xml:space="preserve">Exemplo: </w:t>
-      </w:r>
-      <w:r>
-        <w:rPr>
-          <w:rFonts w:ascii="Arial" w:hAnsi="Arial" w:cs="Arial"/>
-          <w:sz w:val="24"/>
-          <w:szCs w:val="24"/>
-          <w:highlight w:val="none"/>
-        </w:rPr>
-        <w:t xml:space="preserve">git  commit  -a  -m  "Inserindo titulo e diminuindo tamanho da pagina"</w:t>
-      </w:r>
-      <w:r>
-        <w:rPr>
-          <w:rFonts w:ascii="Arial" w:hAnsi="Arial" w:cs="Arial"/>
-          <w:sz w:val="24"/>
-          <w:szCs w:val="24"/>
-          <w:highlight w:val="none"/>
-        </w:rPr>
-      </w:r>
-      <w:r/>
+        <w:ind w:left="0" w:right="-283" w:firstLine="708"/>
+        <w:rPr>
+          <w:rFonts w:ascii="Arial" w:hAnsi="Arial" w:cs="Arial"/>
+          <w:sz w:val="24"/>
+          <w:szCs w:val="24"/>
+          <w:highlight w:val="none"/>
+        </w:rPr>
+      </w:pPr>
+      <w:r>
+        <w:rPr>
+          <w:rFonts w:ascii="Arial" w:hAnsi="Arial" w:cs="Arial"/>
+          <w:sz w:val="24"/>
+          <w:szCs w:val="24"/>
+          <w:highlight w:val="none"/>
+        </w:rPr>
+      </w:r>
+      <w:r>
+        <w:rPr>
+          <w:rFonts w:ascii="Arial" w:hAnsi="Arial" w:cs="Arial"/>
+          <w:sz w:val="24"/>
+          <w:szCs w:val="24"/>
+          <w:highlight w:val="none"/>
+        </w:rPr>
+      </w:r>
     </w:p>
     <w:p>
       <w:pPr>
         <w:contextualSpacing/>
-        <w:ind w:left="0" w:right="1" w:firstLine="708"/>
-        <w:rPr>
-          <w:rFonts w:ascii="Arial" w:hAnsi="Arial" w:cs="Arial"/>
-          <w:sz w:val="24"/>
-          <w:szCs w:val="24"/>
-          <w:highlight w:val="none"/>
-        </w:rPr>
-      </w:pPr>
-      <w:r>
-        <w:rPr>
-          <w:rFonts w:ascii="Arial" w:hAnsi="Arial" w:cs="Arial"/>
-          <w:sz w:val="24"/>
-          <w:szCs w:val="24"/>
-          <w:highlight w:val="none"/>
-        </w:rPr>
-      </w:r>
-      <w:r>
-        <w:rPr>
-          <w:rFonts w:ascii="Arial" w:hAnsi="Arial" w:cs="Arial"/>
-          <w:sz w:val="24"/>
-          <w:szCs w:val="24"/>
-          <w:highlight w:val="none"/>
-        </w:rPr>
-        <w:t xml:space="preserve">Exemplo: </w:t>
-      </w:r>
-      <w:r>
-        <w:rPr>
-          <w:rFonts w:ascii="Arial" w:hAnsi="Arial" w:cs="Arial"/>
+        <w:ind w:left="0" w:right="-283" w:firstLine="0"/>
+        <w:rPr>
+          <w:rFonts w:ascii="Arial" w:hAnsi="Arial" w:cs="Arial"/>
+          <w:b/>
+          <w:bCs/>
+          <w:sz w:val="24"/>
+          <w:szCs w:val="24"/>
+          <w:highlight w:val="none"/>
+        </w:rPr>
+      </w:pPr>
+      <w:r>
+        <w:rPr>
+          <w:rFonts w:ascii="Arial" w:hAnsi="Arial" w:cs="Arial"/>
+          <w:sz w:val="24"/>
+          <w:szCs w:val="24"/>
+          <w:highlight w:val="none"/>
+        </w:rPr>
+        <w:tab/>
+      </w:r>
+      <w:r>
+        <w:rPr>
+          <w:rFonts w:ascii="Arial" w:hAnsi="Arial" w:cs="Arial"/>
+          <w:b/>
+          <w:bCs/>
+          <w:sz w:val="24"/>
+          <w:szCs w:val="24"/>
+          <w:highlight w:val="none"/>
+        </w:rPr>
+        <w:t xml:space="preserve">git  commit  –am  “[aqui fica a mensagem do commit]”</w:t>
+      </w:r>
+      <w:r>
+        <w:rPr>
+          <w:rFonts w:ascii="Arial" w:hAnsi="Arial" w:cs="Arial"/>
+          <w:b/>
+          <w:bCs/>
+          <w:sz w:val="24"/>
+          <w:szCs w:val="24"/>
+          <w:highlight w:val="none"/>
+        </w:rPr>
+      </w:r>
+      <w:r>
+        <w:rPr>
+          <w:b/>
+          <w:bCs/>
+        </w:rPr>
+      </w:r>
+    </w:p>
+    <w:p>
+      <w:pPr>
+        <w:contextualSpacing/>
+        <w:ind w:left="0" w:right="1" w:firstLine="0"/>
+        <w:rPr>
+          <w:rFonts w:ascii="Arial" w:hAnsi="Arial" w:cs="Arial"/>
+          <w:b/>
+          <w:bCs/>
+          <w:sz w:val="24"/>
+          <w:szCs w:val="24"/>
+          <w:highlight w:val="none"/>
+        </w:rPr>
+      </w:pPr>
+      <w:r>
+        <w:rPr>
+          <w:rFonts w:ascii="Arial" w:hAnsi="Arial" w:cs="Arial"/>
+          <w:b/>
+          <w:bCs/>
+          <w:sz w:val="24"/>
+          <w:szCs w:val="24"/>
+          <w:highlight w:val="none"/>
+        </w:rPr>
+        <w:tab/>
+      </w:r>
+      <w:r>
+        <w:rPr>
+          <w:rFonts w:ascii="Arial" w:hAnsi="Arial" w:cs="Arial"/>
+          <w:b/>
+          <w:bCs/>
+          <w:color w:val="ff0000"/>
+          <w:sz w:val="24"/>
+          <w:szCs w:val="24"/>
+          <w:highlight w:val="none"/>
+        </w:rPr>
+        <w:t xml:space="preserve">Exemplo:</w:t>
+      </w:r>
+      <w:r>
+        <w:rPr>
+          <w:rFonts w:ascii="Arial" w:hAnsi="Arial" w:cs="Arial"/>
+          <w:b/>
+          <w:bCs/>
+          <w:sz w:val="24"/>
+          <w:szCs w:val="24"/>
+          <w:highlight w:val="none"/>
+        </w:rPr>
+        <w:t xml:space="preserve"> </w:t>
+      </w:r>
+      <w:r>
+        <w:rPr>
+          <w:rFonts w:ascii="Arial" w:hAnsi="Arial" w:cs="Arial"/>
+          <w:b/>
+          <w:bCs/>
           <w:sz w:val="24"/>
           <w:szCs w:val="24"/>
           <w:highlight w:val="none"/>
@@ -895,13 +1196,20 @@
       </w:r>
       <w:r>
         <w:rPr>
-          <w:rFonts w:ascii="Arial" w:hAnsi="Arial" w:cs="Arial"/>
-          <w:sz w:val="24"/>
-          <w:szCs w:val="24"/>
-          <w:highlight w:val="none"/>
-        </w:rPr>
-      </w:r>
-      <w:r/>
+          <w:b/>
+          <w:bCs/>
+        </w:rPr>
+      </w:r>
+      <w:r>
+        <w:rPr>
+          <w:rFonts w:ascii="Arial" w:hAnsi="Arial" w:cs="Arial"/>
+          <w:b/>
+          <w:bCs/>
+          <w:sz w:val="24"/>
+          <w:szCs w:val="24"/>
+          <w:highlight w:val="none"/>
+        </w:rPr>
+      </w:r>
     </w:p>
     <w:p>
       <w:pPr>
@@ -1056,6 +1364,37 @@
     </w:p>
     <w:p>
       <w:pPr>
+        <w:contextualSpacing/>
+        <w:ind w:left="709" w:right="-283" w:firstLine="0"/>
+        <w:rPr>
+          <w:color w:val="0070c0"/>
+        </w:rPr>
+      </w:pPr>
+      <w:r>
+        <w:rPr>
+          <w:rFonts w:ascii="Arial" w:hAnsi="Arial" w:cs="Arial"/>
+          <w:b/>
+          <w:bCs/>
+          <w:color w:val="0070c0"/>
+          <w:sz w:val="24"/>
+          <w:szCs w:val="24"/>
+          <w:highlight w:val="none"/>
+        </w:rPr>
+      </w:r>
+      <w:r>
+        <w:rPr>
+          <w:rFonts w:ascii="Arial" w:hAnsi="Arial" w:cs="Arial"/>
+          <w:b/>
+          <w:bCs/>
+          <w:color w:val="0070c0"/>
+          <w:sz w:val="24"/>
+          <w:szCs w:val="24"/>
+          <w:highlight w:val="none"/>
+        </w:rPr>
+      </w:r>
+    </w:p>
+    <w:p>
+      <w:pPr>
         <w:pStyle w:val="814"/>
         <w:numPr>
           <w:ilvl w:val="0"/>
@@ -1063,12 +1402,20 @@
         </w:numPr>
         <w:contextualSpacing/>
         <w:ind w:right="-283"/>
-      </w:pPr>
-      <w:r>
-        <w:rPr>
-          <w:rFonts w:ascii="Arial" w:hAnsi="Arial" w:cs="Arial"/>
-          <w:sz w:val="24"/>
-          <w:szCs w:val="24"/>
+        <w:rPr>
+          <w:color w:val="0070c0"/>
+          <w:sz w:val="28"/>
+          <w:szCs w:val="28"/>
+        </w:rPr>
+      </w:pPr>
+      <w:r>
+        <w:rPr>
+          <w:rFonts w:ascii="Arial" w:hAnsi="Arial" w:cs="Arial"/>
+          <w:b/>
+          <w:bCs/>
+          <w:color w:val="0070c0"/>
+          <w:sz w:val="28"/>
+          <w:szCs w:val="28"/>
           <w:highlight w:val="none"/>
         </w:rPr>
         <w:t xml:space="preserve">Buscar alteraç</w:t>
@@ -1076,8 +1423,11 @@
       <w:r>
         <w:rPr>
           <w:rFonts w:ascii="Arial" w:hAnsi="Arial" w:cs="Arial"/>
-          <w:sz w:val="24"/>
-          <w:szCs w:val="24"/>
+          <w:b/>
+          <w:bCs/>
+          <w:color w:val="0070c0"/>
+          <w:sz w:val="28"/>
+          <w:szCs w:val="28"/>
           <w:highlight w:val="none"/>
         </w:rPr>
         <w:t xml:space="preserve">ões para o GitHub</w:t>
@@ -1085,17 +1435,30 @@
       <w:r>
         <w:rPr>
           <w:rFonts w:ascii="Arial" w:hAnsi="Arial" w:cs="Arial"/>
-          <w:sz w:val="24"/>
-          <w:szCs w:val="24"/>
-          <w:highlight w:val="none"/>
-        </w:rPr>
-      </w:r>
-      <w:r/>
+          <w:b/>
+          <w:bCs/>
+          <w:color w:val="0070c0"/>
+          <w:sz w:val="28"/>
+          <w:szCs w:val="28"/>
+          <w:highlight w:val="none"/>
+        </w:rPr>
+      </w:r>
+      <w:r>
+        <w:rPr>
+          <w:color w:val="0070c0"/>
+          <w:sz w:val="28"/>
+          <w:szCs w:val="28"/>
+        </w:rPr>
+      </w:r>
     </w:p>
     <w:p>
       <w:pPr>
         <w:contextualSpacing/>
         <w:ind w:left="0" w:right="-283" w:firstLine="0"/>
+        <w:rPr>
+          <w:b/>
+          <w:bCs/>
+        </w:rPr>
       </w:pPr>
       <w:r>
         <w:rPr>
@@ -1105,17 +1468,34 @@
           <w:highlight w:val="none"/>
         </w:rPr>
         <w:tab/>
+      </w:r>
+      <w:r>
+        <w:rPr>
+          <w:rFonts w:ascii="Arial" w:hAnsi="Arial" w:cs="Arial"/>
+          <w:b/>
+          <w:bCs/>
+          <w:sz w:val="24"/>
+          <w:szCs w:val="24"/>
+          <w:highlight w:val="none"/>
+        </w:rPr>
         <w:t xml:space="preserve">git  pull</w:t>
       </w:r>
       <w:r>
         <w:rPr>
           <w:rFonts w:ascii="Arial" w:hAnsi="Arial" w:cs="Arial"/>
-          <w:sz w:val="24"/>
-          <w:szCs w:val="24"/>
-          <w:highlight w:val="none"/>
-        </w:rPr>
-      </w:r>
-      <w:r/>
+          <w:b/>
+          <w:bCs/>
+          <w:sz w:val="24"/>
+          <w:szCs w:val="24"/>
+          <w:highlight w:val="none"/>
+        </w:rPr>
+      </w:r>
+      <w:r>
+        <w:rPr>
+          <w:b/>
+          <w:bCs/>
+        </w:rPr>
+      </w:r>
     </w:p>
     <w:p>
       <w:pPr>
@@ -1149,21 +1529,41 @@
         </w:numPr>
         <w:contextualSpacing/>
         <w:ind w:right="-283"/>
-      </w:pPr>
-      <w:r>
-        <w:rPr>
-          <w:rFonts w:ascii="Arial" w:hAnsi="Arial" w:cs="Arial"/>
-          <w:sz w:val="24"/>
-          <w:szCs w:val="24"/>
-          <w:highlight w:val="none"/>
-        </w:rPr>
-        <w:t xml:space="preserve"> Enviar alteraç</w:t>
-      </w:r>
-      <w:r>
-        <w:rPr>
-          <w:rFonts w:ascii="Arial" w:hAnsi="Arial" w:cs="Arial"/>
-          <w:sz w:val="24"/>
-          <w:szCs w:val="24"/>
+        <w:rPr>
+          <w:color w:val="0070c0"/>
+          <w:sz w:val="28"/>
+          <w:szCs w:val="28"/>
+        </w:rPr>
+      </w:pPr>
+      <w:r>
+        <w:rPr>
+          <w:rFonts w:ascii="Arial" w:hAnsi="Arial" w:cs="Arial"/>
+          <w:sz w:val="24"/>
+          <w:szCs w:val="24"/>
+          <w:highlight w:val="none"/>
+        </w:rPr>
+        <w:t xml:space="preserve"> </w:t>
+      </w:r>
+      <w:r>
+        <w:rPr>
+          <w:rFonts w:ascii="Arial" w:hAnsi="Arial" w:cs="Arial"/>
+          <w:b/>
+          <w:bCs/>
+          <w:color w:val="0070c0"/>
+          <w:sz w:val="28"/>
+          <w:szCs w:val="28"/>
+          <w:highlight w:val="none"/>
+        </w:rPr>
+        <w:t xml:space="preserve">Enviar alteraç</w:t>
+      </w:r>
+      <w:r>
+        <w:rPr>
+          <w:rFonts w:ascii="Arial" w:hAnsi="Arial" w:cs="Arial"/>
+          <w:b/>
+          <w:bCs/>
+          <w:color w:val="0070c0"/>
+          <w:sz w:val="28"/>
+          <w:szCs w:val="28"/>
           <w:highlight w:val="none"/>
         </w:rPr>
         <w:t xml:space="preserve">ões para o repost</w:t>
@@ -1171,8 +1571,11 @@
       <w:r>
         <w:rPr>
           <w:rFonts w:ascii="Arial" w:hAnsi="Arial" w:cs="Arial"/>
-          <w:sz w:val="24"/>
-          <w:szCs w:val="24"/>
+          <w:b/>
+          <w:bCs/>
+          <w:color w:val="0070c0"/>
+          <w:sz w:val="28"/>
+          <w:szCs w:val="28"/>
           <w:highlight w:val="none"/>
         </w:rPr>
         <w:t xml:space="preserve">ório remoto</w:t>
@@ -1180,12 +1583,19 @@
       <w:r>
         <w:rPr>
           <w:rFonts w:ascii="Arial" w:hAnsi="Arial" w:cs="Arial"/>
-          <w:sz w:val="24"/>
-          <w:szCs w:val="24"/>
-          <w:highlight w:val="none"/>
-        </w:rPr>
-      </w:r>
-      <w:r/>
+          <w:color w:val="0070c0"/>
+          <w:sz w:val="28"/>
+          <w:szCs w:val="28"/>
+          <w:highlight w:val="none"/>
+        </w:rPr>
+      </w:r>
+      <w:r>
+        <w:rPr>
+          <w:color w:val="0070c0"/>
+          <w:sz w:val="28"/>
+          <w:szCs w:val="28"/>
+        </w:rPr>
+      </w:r>
     </w:p>
     <w:p>
       <w:pPr>
@@ -1200,6 +1610,16 @@
           <w:highlight w:val="none"/>
         </w:rPr>
         <w:tab/>
+      </w:r>
+      <w:r>
+        <w:rPr>
+          <w:rFonts w:ascii="Arial" w:hAnsi="Arial" w:cs="Arial"/>
+          <w:b/>
+          <w:bCs/>
+          <w:sz w:val="24"/>
+          <w:szCs w:val="24"/>
+          <w:highlight w:val="none"/>
+        </w:rPr>
         <w:t xml:space="preserve">git  push</w:t>
       </w:r>
       <w:r>
@@ -1287,17 +1707,35 @@
       <w:r>
         <w:rPr>
           <w:rFonts w:ascii="Arial" w:hAnsi="Arial" w:cs="Arial"/>
-          <w:sz w:val="24"/>
-          <w:szCs w:val="24"/>
-          <w:highlight w:val="none"/>
-        </w:rPr>
-        <w:t xml:space="preserve">Ver historico de alteraç</w:t>
-      </w:r>
-      <w:r>
-        <w:rPr>
-          <w:rFonts w:ascii="Arial" w:hAnsi="Arial" w:cs="Arial"/>
-          <w:sz w:val="24"/>
-          <w:szCs w:val="24"/>
+          <w:b/>
+          <w:bCs/>
+          <w:color w:val="0070c0"/>
+          <w:sz w:val="24"/>
+          <w:szCs w:val="24"/>
+          <w:highlight w:val="none"/>
+        </w:rPr>
+        <w:t xml:space="preserve">V</w:t>
+      </w:r>
+      <w:r>
+        <w:rPr>
+          <w:rFonts w:ascii="Arial" w:hAnsi="Arial" w:cs="Arial"/>
+          <w:b/>
+          <w:bCs/>
+          <w:color w:val="0070c0"/>
+          <w:sz w:val="28"/>
+          <w:szCs w:val="28"/>
+          <w:highlight w:val="none"/>
+        </w:rPr>
+        <w:t xml:space="preserve">er historico de alteraç</w:t>
+      </w:r>
+      <w:r>
+        <w:rPr>
+          <w:rFonts w:ascii="Arial" w:hAnsi="Arial" w:cs="Arial"/>
+          <w:b/>
+          <w:bCs/>
+          <w:color w:val="0070c0"/>
+          <w:sz w:val="28"/>
+          <w:szCs w:val="28"/>
           <w:highlight w:val="none"/>
         </w:rPr>
         <w:t xml:space="preserve">ões gravadas no reposit</w:t>
@@ -1305,8 +1743,11 @@
       <w:r>
         <w:rPr>
           <w:rFonts w:ascii="Arial" w:hAnsi="Arial" w:cs="Arial"/>
-          <w:sz w:val="24"/>
-          <w:szCs w:val="24"/>
+          <w:b/>
+          <w:bCs/>
+          <w:color w:val="0070c0"/>
+          <w:sz w:val="28"/>
+          <w:szCs w:val="28"/>
           <w:highlight w:val="none"/>
         </w:rPr>
         <w:t xml:space="preserve">ório</w:t>
@@ -1314,6 +1755,9 @@
       <w:r>
         <w:rPr>
           <w:rFonts w:ascii="Arial" w:hAnsi="Arial" w:cs="Arial"/>
+          <w:b/>
+          <w:bCs/>
+          <w:color w:val="0070c0"/>
           <w:sz w:val="24"/>
           <w:szCs w:val="24"/>
           <w:highlight w:val="none"/>
@@ -1327,6 +1771,8 @@
         <w:ind w:left="0" w:right="-283" w:firstLine="0"/>
         <w:rPr>
           <w:rFonts w:ascii="Arial" w:hAnsi="Arial" w:cs="Arial"/>
+          <w:b/>
+          <w:bCs/>
           <w:sz w:val="24"/>
           <w:szCs w:val="24"/>
           <w:highlight w:val="none"/>
@@ -1340,17 +1786,34 @@
           <w:highlight w:val="none"/>
         </w:rPr>
         <w:tab/>
+      </w:r>
+      <w:r>
+        <w:rPr>
+          <w:rFonts w:ascii="Arial" w:hAnsi="Arial" w:cs="Arial"/>
+          <w:b/>
+          <w:bCs/>
+          <w:sz w:val="24"/>
+          <w:szCs w:val="24"/>
+          <w:highlight w:val="none"/>
+        </w:rPr>
         <w:t xml:space="preserve">git  log</w:t>
       </w:r>
       <w:r>
         <w:rPr>
           <w:rFonts w:ascii="Arial" w:hAnsi="Arial" w:cs="Arial"/>
-          <w:sz w:val="24"/>
-          <w:szCs w:val="24"/>
-          <w:highlight w:val="none"/>
-        </w:rPr>
-      </w:r>
-      <w:r/>
+          <w:b/>
+          <w:bCs/>
+          <w:sz w:val="24"/>
+          <w:szCs w:val="24"/>
+          <w:highlight w:val="none"/>
+        </w:rPr>
+      </w:r>
+      <w:r>
+        <w:rPr>
+          <w:b/>
+          <w:bCs/>
+        </w:rPr>
+      </w:r>
     </w:p>
     <w:p>
       <w:pPr>
@@ -1392,16 +1855,22 @@
         <w:ind w:right="-283"/>
         <w:rPr>
           <w:rFonts w:ascii="Arial" w:hAnsi="Arial" w:cs="Arial"/>
-          <w:sz w:val="24"/>
-          <w:szCs w:val="24"/>
-          <w:highlight w:val="none"/>
-        </w:rPr>
-      </w:pPr>
-      <w:r>
-        <w:rPr>
-          <w:rFonts w:ascii="Arial" w:hAnsi="Arial" w:cs="Arial"/>
-          <w:sz w:val="24"/>
-          <w:szCs w:val="24"/>
+          <w:b/>
+          <w:bCs/>
+          <w:color w:val="0070c0"/>
+          <w:sz w:val="24"/>
+          <w:szCs w:val="24"/>
+          <w:highlight w:val="none"/>
+        </w:rPr>
+      </w:pPr>
+      <w:r>
+        <w:rPr>
+          <w:rFonts w:ascii="Arial" w:hAnsi="Arial" w:cs="Arial"/>
+          <w:b/>
+          <w:bCs/>
+          <w:color w:val="0070c0"/>
+          <w:sz w:val="28"/>
+          <w:szCs w:val="28"/>
           <w:highlight w:val="none"/>
         </w:rPr>
         <w:t xml:space="preserve">Mostrar quantidade de logs que quisermos (s</w:t>
@@ -1409,8 +1878,11 @@
       <w:r>
         <w:rPr>
           <w:rFonts w:ascii="Arial" w:hAnsi="Arial" w:cs="Arial"/>
-          <w:sz w:val="24"/>
-          <w:szCs w:val="24"/>
+          <w:b/>
+          <w:bCs/>
+          <w:color w:val="0070c0"/>
+          <w:sz w:val="28"/>
+          <w:szCs w:val="28"/>
           <w:highlight w:val="none"/>
         </w:rPr>
         <w:t xml:space="preserve">ão mostrados os ultimos commits)</w:t>
@@ -1418,12 +1890,21 @@
       <w:r>
         <w:rPr>
           <w:rFonts w:ascii="Arial" w:hAnsi="Arial" w:cs="Arial"/>
-          <w:sz w:val="24"/>
-          <w:szCs w:val="24"/>
-          <w:highlight w:val="none"/>
-        </w:rPr>
-      </w:r>
-      <w:r/>
+          <w:b/>
+          <w:bCs/>
+          <w:color w:val="0070c0"/>
+          <w:sz w:val="24"/>
+          <w:szCs w:val="24"/>
+          <w:highlight w:val="none"/>
+        </w:rPr>
+      </w:r>
+      <w:r>
+        <w:rPr>
+          <w:b/>
+          <w:bCs/>
+          <w:color w:val="0070c0"/>
+        </w:rPr>
+      </w:r>
     </w:p>
     <w:p>
       <w:pPr>
@@ -1431,6 +1912,8 @@
         <w:ind w:left="0" w:right="-283" w:firstLine="0"/>
         <w:rPr>
           <w:rFonts w:ascii="Arial" w:hAnsi="Arial" w:cs="Arial"/>
+          <w:b/>
+          <w:bCs/>
           <w:sz w:val="24"/>
           <w:szCs w:val="24"/>
           <w:highlight w:val="none"/>
@@ -1444,17 +1927,45 @@
           <w:highlight w:val="none"/>
         </w:rPr>
         <w:tab/>
-        <w:t xml:space="preserve">git  log  –n  [quantidade de logs a serem mostrados]</w:t>
-      </w:r>
-      <w:r>
-        <w:rPr>
-          <w:rFonts w:ascii="Arial" w:hAnsi="Arial" w:cs="Arial"/>
-          <w:sz w:val="24"/>
-          <w:szCs w:val="24"/>
-          <w:highlight w:val="none"/>
-        </w:rPr>
-      </w:r>
-      <w:r/>
+      </w:r>
+      <w:r>
+        <w:rPr>
+          <w:rFonts w:ascii="Arial" w:hAnsi="Arial" w:cs="Arial"/>
+          <w:b/>
+          <w:bCs/>
+          <w:sz w:val="24"/>
+          <w:szCs w:val="24"/>
+          <w:highlight w:val="none"/>
+        </w:rPr>
+        <w:t xml:space="preserve">g</w:t>
+      </w:r>
+      <w:r>
+        <w:rPr>
+          <w:rFonts w:ascii="Arial" w:hAnsi="Arial" w:cs="Arial"/>
+          <w:b/>
+          <w:bCs/>
+          <w:sz w:val="24"/>
+          <w:szCs w:val="24"/>
+          <w:highlight w:val="none"/>
+        </w:rPr>
+        <w:t xml:space="preserve">it  log  –n  [quantidade de logs a serem mostrados]</w:t>
+      </w:r>
+      <w:r>
+        <w:rPr>
+          <w:rFonts w:ascii="Arial" w:hAnsi="Arial" w:cs="Arial"/>
+          <w:b/>
+          <w:bCs/>
+          <w:sz w:val="24"/>
+          <w:szCs w:val="24"/>
+          <w:highlight w:val="none"/>
+        </w:rPr>
+      </w:r>
+      <w:r>
+        <w:rPr>
+          <w:b/>
+          <w:bCs/>
+        </w:rPr>
+      </w:r>
     </w:p>
     <w:p>
       <w:pPr>
@@ -1462,30 +1973,63 @@
         <w:ind w:left="0" w:right="-283" w:firstLine="0"/>
         <w:rPr>
           <w:rFonts w:ascii="Arial" w:hAnsi="Arial" w:cs="Arial"/>
-          <w:sz w:val="24"/>
-          <w:szCs w:val="24"/>
-          <w:highlight w:val="none"/>
-        </w:rPr>
-      </w:pPr>
-      <w:r>
-        <w:rPr>
-          <w:rFonts w:ascii="Arial" w:hAnsi="Arial" w:cs="Arial"/>
+          <w:b/>
+          <w:bCs/>
+          <w:sz w:val="24"/>
+          <w:szCs w:val="24"/>
+          <w:highlight w:val="none"/>
+        </w:rPr>
+      </w:pPr>
+      <w:r>
+        <w:rPr>
+          <w:rFonts w:ascii="Arial" w:hAnsi="Arial" w:cs="Arial"/>
+          <w:b/>
+          <w:bCs/>
           <w:sz w:val="24"/>
           <w:szCs w:val="24"/>
           <w:highlight w:val="none"/>
         </w:rPr>
         <w:tab/>
-        <w:t xml:space="preserve">Exemplo: git  log  –n  2  (mostra os dois ultimos commits)</w:t>
-      </w:r>
-      <w:r>
-        <w:rPr>
-          <w:rFonts w:ascii="Arial" w:hAnsi="Arial" w:cs="Arial"/>
-          <w:sz w:val="24"/>
-          <w:szCs w:val="24"/>
-          <w:highlight w:val="none"/>
-        </w:rPr>
-      </w:r>
-      <w:r/>
+      </w:r>
+      <w:r>
+        <w:rPr>
+          <w:rFonts w:ascii="Arial" w:hAnsi="Arial" w:cs="Arial"/>
+          <w:b/>
+          <w:bCs/>
+          <w:color w:val="ff0000"/>
+          <w:sz w:val="24"/>
+          <w:szCs w:val="24"/>
+          <w:highlight w:val="none"/>
+        </w:rPr>
+        <w:t xml:space="preserve">Exemplo:</w:t>
+      </w:r>
+      <w:r>
+        <w:rPr>
+          <w:rFonts w:ascii="Arial" w:hAnsi="Arial" w:cs="Arial"/>
+          <w:b/>
+          <w:bCs/>
+          <w:sz w:val="24"/>
+          <w:szCs w:val="24"/>
+          <w:highlight w:val="none"/>
+        </w:rPr>
+        <w:t xml:space="preserve"> git  log  –n  2  (mostra os dois ultimos commits)</w:t>
+      </w:r>
+      <w:r>
+        <w:rPr>
+          <w:rFonts w:ascii="Arial" w:hAnsi="Arial" w:cs="Arial"/>
+          <w:b/>
+          <w:bCs/>
+          <w:sz w:val="24"/>
+          <w:szCs w:val="24"/>
+          <w:highlight w:val="none"/>
+        </w:rPr>
+      </w:r>
+      <w:r>
+        <w:rPr>
+          <w:b/>
+          <w:bCs/>
+        </w:rPr>
+      </w:r>
     </w:p>
     <w:p>
       <w:pPr>
@@ -1527,29 +2071,46 @@
         <w:ind w:right="-283"/>
         <w:rPr>
           <w:rFonts w:ascii="Arial" w:hAnsi="Arial" w:cs="Arial"/>
-          <w:sz w:val="24"/>
-          <w:szCs w:val="24"/>
-          <w:highlight w:val="none"/>
-        </w:rPr>
-      </w:pPr>
-      <w:r>
-        <w:rPr>
-          <w:rFonts w:ascii="Arial" w:hAnsi="Arial" w:cs="Arial"/>
-          <w:sz w:val="24"/>
-          <w:szCs w:val="24"/>
-          <w:highlight w:val="none"/>
-        </w:rPr>
-        <w:t xml:space="preserve"> Mostrar commits bem consisos</w:t>
-      </w:r>
-      <w:r>
-        <w:rPr>
-          <w:rFonts w:ascii="Arial" w:hAnsi="Arial" w:cs="Arial"/>
-          <w:sz w:val="24"/>
-          <w:szCs w:val="24"/>
-          <w:highlight w:val="none"/>
-        </w:rPr>
-      </w:r>
-      <w:r/>
+          <w:sz w:val="28"/>
+          <w:szCs w:val="28"/>
+          <w:highlight w:val="none"/>
+        </w:rPr>
+      </w:pPr>
+      <w:r>
+        <w:rPr>
+          <w:rFonts w:ascii="Arial" w:hAnsi="Arial" w:cs="Arial"/>
+          <w:sz w:val="24"/>
+          <w:szCs w:val="24"/>
+          <w:highlight w:val="none"/>
+        </w:rPr>
+        <w:t xml:space="preserve"> </w:t>
+      </w:r>
+      <w:r>
+        <w:rPr>
+          <w:rFonts w:ascii="Arial" w:hAnsi="Arial" w:cs="Arial"/>
+          <w:b/>
+          <w:bCs/>
+          <w:color w:val="0070c0"/>
+          <w:sz w:val="28"/>
+          <w:szCs w:val="28"/>
+          <w:highlight w:val="none"/>
+        </w:rPr>
+        <w:t xml:space="preserve">Mostrar commits bem consisos</w:t>
+      </w:r>
+      <w:r>
+        <w:rPr>
+          <w:rFonts w:ascii="Arial" w:hAnsi="Arial" w:cs="Arial"/>
+          <w:sz w:val="28"/>
+          <w:szCs w:val="28"/>
+          <w:highlight w:val="none"/>
+        </w:rPr>
+      </w:r>
+      <w:r>
+        <w:rPr>
+          <w:sz w:val="28"/>
+          <w:szCs w:val="28"/>
+        </w:rPr>
+      </w:r>
     </w:p>
     <w:p>
       <w:pPr>
@@ -1557,6 +2118,8 @@
         <w:ind w:left="0" w:right="-283" w:firstLine="0"/>
         <w:rPr>
           <w:rFonts w:ascii="Arial" w:hAnsi="Arial" w:cs="Arial"/>
+          <w:b/>
+          <w:bCs/>
           <w:sz w:val="24"/>
           <w:szCs w:val="24"/>
           <w:highlight w:val="none"/>
@@ -1570,17 +2133,34 @@
           <w:highlight w:val="none"/>
         </w:rPr>
         <w:tab/>
+      </w:r>
+      <w:r>
+        <w:rPr>
+          <w:rFonts w:ascii="Arial" w:hAnsi="Arial" w:cs="Arial"/>
+          <w:b/>
+          <w:bCs/>
+          <w:sz w:val="24"/>
+          <w:szCs w:val="24"/>
+          <w:highlight w:val="none"/>
+        </w:rPr>
         <w:t xml:space="preserve">git  log   - -oneline</w:t>
       </w:r>
       <w:r>
         <w:rPr>
           <w:rFonts w:ascii="Arial" w:hAnsi="Arial" w:cs="Arial"/>
-          <w:sz w:val="24"/>
-          <w:szCs w:val="24"/>
-          <w:highlight w:val="none"/>
-        </w:rPr>
-      </w:r>
-      <w:r/>
+          <w:b/>
+          <w:bCs/>
+          <w:sz w:val="24"/>
+          <w:szCs w:val="24"/>
+          <w:highlight w:val="none"/>
+        </w:rPr>
+      </w:r>
+      <w:r>
+        <w:rPr>
+          <w:b/>
+          <w:bCs/>
+        </w:rPr>
+      </w:r>
     </w:p>
     <w:p>
       <w:pPr>
@@ -1622,16 +2202,19 @@
         <w:ind w:right="-283"/>
         <w:rPr>
           <w:rFonts w:ascii="Arial" w:hAnsi="Arial" w:cs="Arial"/>
-          <w:sz w:val="24"/>
-          <w:szCs w:val="24"/>
-          <w:highlight w:val="none"/>
-        </w:rPr>
-      </w:pPr>
-      <w:r>
-        <w:rPr>
-          <w:rFonts w:ascii="Arial" w:hAnsi="Arial" w:cs="Arial"/>
-          <w:sz w:val="24"/>
-          <w:szCs w:val="24"/>
+          <w:sz w:val="28"/>
+          <w:szCs w:val="28"/>
+          <w:highlight w:val="none"/>
+        </w:rPr>
+      </w:pPr>
+      <w:r>
+        <w:rPr>
+          <w:rFonts w:ascii="Arial" w:hAnsi="Arial" w:cs="Arial"/>
+          <w:b/>
+          <w:bCs/>
+          <w:color w:val="0070c0"/>
+          <w:sz w:val="28"/>
+          <w:szCs w:val="28"/>
           <w:highlight w:val="none"/>
         </w:rPr>
         <w:t xml:space="preserve">Mostrar resumo de arquivos alterados e quantidade de linhas adiconadas e removidas</w:t>
@@ -1639,12 +2222,20 @@
       <w:r>
         <w:rPr>
           <w:rFonts w:ascii="Arial" w:hAnsi="Arial" w:cs="Arial"/>
-          <w:sz w:val="24"/>
-          <w:szCs w:val="24"/>
-          <w:highlight w:val="none"/>
-        </w:rPr>
-      </w:r>
-      <w:r/>
+          <w:b/>
+          <w:bCs/>
+          <w:color w:val="0070c0"/>
+          <w:sz w:val="28"/>
+          <w:szCs w:val="28"/>
+          <w:highlight w:val="none"/>
+        </w:rPr>
+      </w:r>
+      <w:r>
+        <w:rPr>
+          <w:sz w:val="28"/>
+          <w:szCs w:val="28"/>
+        </w:rPr>
+      </w:r>
     </w:p>
     <w:p>
       <w:pPr>
@@ -1665,11 +2256,23 @@
           <w:highlight w:val="none"/>
         </w:rPr>
         <w:tab/>
+      </w:r>
+      <w:r>
+        <w:rPr>
+          <w:rFonts w:ascii="Arial" w:hAnsi="Arial" w:cs="Arial"/>
+          <w:b/>
+          <w:bCs/>
+          <w:sz w:val="24"/>
+          <w:szCs w:val="24"/>
+          <w:highlight w:val="none"/>
+        </w:rPr>
         <w:t xml:space="preserve">git  log  - -stat</w:t>
       </w:r>
       <w:r>
         <w:rPr>
           <w:rFonts w:ascii="Arial" w:hAnsi="Arial" w:cs="Arial"/>
+          <w:b/>
+          <w:bCs/>
           <w:sz w:val="24"/>
           <w:szCs w:val="24"/>
           <w:highlight w:val="none"/>
@@ -1717,19 +2320,116 @@
         <w:ind w:right="-283"/>
         <w:rPr>
           <w:rFonts w:ascii="Arial" w:hAnsi="Arial" w:cs="Arial"/>
-          <w:sz w:val="24"/>
-          <w:szCs w:val="24"/>
-          <w:highlight w:val="none"/>
-        </w:rPr>
-      </w:pPr>
-      <w:r>
-        <w:rPr>
-          <w:rFonts w:ascii="Arial" w:hAnsi="Arial" w:cs="Arial"/>
-          <w:sz w:val="24"/>
-          <w:szCs w:val="24"/>
-          <w:highlight w:val="none"/>
-        </w:rPr>
-        <w:t xml:space="preserve">Mostrar diferenças entre o arquivo que foi comitado anteriormente e o arquivo alterado</w:t>
+          <w:sz w:val="28"/>
+          <w:szCs w:val="28"/>
+          <w:highlight w:val="none"/>
+        </w:rPr>
+      </w:pPr>
+      <w:r>
+        <w:rPr>
+          <w:rFonts w:ascii="Arial" w:hAnsi="Arial" w:cs="Arial"/>
+          <w:b/>
+          <w:bCs/>
+          <w:color w:val="0070c0"/>
+          <w:sz w:val="28"/>
+          <w:szCs w:val="28"/>
+          <w:highlight w:val="none"/>
+        </w:rPr>
+        <w:t xml:space="preserve">Mostrar as diferenças entre os arquivos anteriores a modificaç</w:t>
+      </w:r>
+      <w:r>
+        <w:rPr>
+          <w:rFonts w:ascii="Arial" w:hAnsi="Arial" w:cs="Arial"/>
+          <w:b/>
+          <w:bCs/>
+          <w:color w:val="0070c0"/>
+          <w:sz w:val="28"/>
+          <w:szCs w:val="28"/>
+          <w:highlight w:val="none"/>
+        </w:rPr>
+        <w:t xml:space="preserve">ão</w:t>
+      </w:r>
+      <w:r>
+        <w:rPr>
+          <w:rFonts w:ascii="Arial" w:hAnsi="Arial" w:cs="Arial"/>
+          <w:b/>
+          <w:bCs/>
+          <w:color w:val="0070c0"/>
+          <w:sz w:val="28"/>
+          <w:szCs w:val="28"/>
+          <w:highlight w:val="none"/>
+        </w:rPr>
+        <w:t xml:space="preserve"> e os arquivos que foram alterados que se encontram no diret</w:t>
+      </w:r>
+      <w:r>
+        <w:rPr>
+          <w:rFonts w:ascii="Arial" w:hAnsi="Arial" w:cs="Arial"/>
+          <w:b/>
+          <w:bCs/>
+          <w:color w:val="0070c0"/>
+          <w:sz w:val="28"/>
+          <w:szCs w:val="28"/>
+          <w:highlight w:val="none"/>
+        </w:rPr>
+        <w:t xml:space="preserve">ório de trabalho</w:t>
+      </w:r>
+      <w:r>
+        <w:rPr>
+          <w:rFonts w:ascii="Arial" w:hAnsi="Arial" w:cs="Arial"/>
+          <w:b/>
+          <w:bCs/>
+          <w:color w:val="0070c0"/>
+          <w:sz w:val="28"/>
+          <w:szCs w:val="28"/>
+          <w:highlight w:val="none"/>
+        </w:rPr>
+      </w:r>
+      <w:r>
+        <w:rPr>
+          <w:sz w:val="28"/>
+          <w:szCs w:val="28"/>
+        </w:rPr>
+      </w:r>
+    </w:p>
+    <w:p>
+      <w:pPr>
+        <w:contextualSpacing/>
+        <w:ind w:left="0" w:right="-283" w:firstLine="0"/>
+        <w:rPr>
+          <w:rFonts w:ascii="Arial" w:hAnsi="Arial" w:cs="Arial"/>
+          <w:sz w:val="24"/>
+          <w:szCs w:val="24"/>
+          <w:highlight w:val="none"/>
+        </w:rPr>
+      </w:pPr>
+      <w:r>
+        <w:rPr>
+          <w:rFonts w:ascii="Arial" w:hAnsi="Arial" w:cs="Arial"/>
+          <w:sz w:val="24"/>
+          <w:szCs w:val="24"/>
+          <w:highlight w:val="none"/>
+        </w:rPr>
+        <w:tab/>
+      </w:r>
+      <w:r>
+        <w:rPr>
+          <w:rFonts w:ascii="Arial" w:hAnsi="Arial" w:cs="Arial"/>
+          <w:b/>
+          <w:bCs/>
+          <w:sz w:val="24"/>
+          <w:szCs w:val="24"/>
+          <w:highlight w:val="none"/>
+        </w:rPr>
+        <w:t xml:space="preserve">git  diff</w:t>
+      </w:r>
+      <w:r>
+        <w:rPr>
+          <w:rFonts w:ascii="Arial" w:hAnsi="Arial" w:cs="Arial"/>
+          <w:sz w:val="24"/>
+          <w:szCs w:val="24"/>
+          <w:highlight w:val="none"/>
+        </w:rPr>
+        <w:t xml:space="preserve"> </w:t>
       </w:r>
       <w:r>
         <w:rPr>
@@ -1759,37 +2459,6 @@
           <w:szCs w:val="24"/>
           <w:highlight w:val="none"/>
         </w:rPr>
-        <w:tab/>
-        <w:t xml:space="preserve">git  diff </w:t>
-      </w:r>
-      <w:r>
-        <w:rPr>
-          <w:rFonts w:ascii="Arial" w:hAnsi="Arial" w:cs="Arial"/>
-          <w:sz w:val="24"/>
-          <w:szCs w:val="24"/>
-          <w:highlight w:val="none"/>
-        </w:rPr>
-      </w:r>
-      <w:r/>
-    </w:p>
-    <w:p>
-      <w:pPr>
-        <w:contextualSpacing/>
-        <w:ind w:left="0" w:right="-283" w:firstLine="0"/>
-        <w:rPr>
-          <w:rFonts w:ascii="Arial" w:hAnsi="Arial" w:cs="Arial"/>
-          <w:sz w:val="24"/>
-          <w:szCs w:val="24"/>
-          <w:highlight w:val="none"/>
-        </w:rPr>
-      </w:pPr>
-      <w:r>
-        <w:rPr>
-          <w:rFonts w:ascii="Arial" w:hAnsi="Arial" w:cs="Arial"/>
-          <w:sz w:val="24"/>
-          <w:szCs w:val="24"/>
-          <w:highlight w:val="none"/>
-        </w:rPr>
       </w:r>
       <w:r>
         <w:rPr>
@@ -1805,34 +2474,106 @@
         <w:pStyle w:val="814"/>
         <w:numPr>
           <w:ilvl w:val="0"/>
-          <w:numId w:val="17"/>
+          <w:numId w:val="33"/>
         </w:numPr>
         <w:contextualSpacing/>
         <w:ind w:right="-283"/>
-      </w:pPr>
-      <w:r>
-        <w:rPr>
-          <w:rFonts w:ascii="Arial" w:hAnsi="Arial" w:cs="Arial"/>
-          <w:sz w:val="24"/>
-          <w:szCs w:val="24"/>
-          <w:highlight w:val="none"/>
-        </w:rPr>
-        <w:t xml:space="preserve">Mostrar diferenças entre um arquivo especifico que coi comitado anteriormente e o arquivo alterado</w:t>
-      </w:r>
-      <w:r>
-        <w:rPr>
-          <w:rFonts w:ascii="Arial" w:hAnsi="Arial" w:cs="Arial"/>
-          <w:sz w:val="24"/>
-          <w:szCs w:val="24"/>
+        <w:rPr>
+          <w:rFonts w:ascii="Arial" w:hAnsi="Arial" w:cs="Arial"/>
+          <w:highlight w:val="none"/>
+        </w:rPr>
+      </w:pPr>
+      <w:r>
+        <w:rPr>
+          <w:rFonts w:ascii="Arial" w:hAnsi="Arial" w:cs="Arial"/>
+          <w:b/>
+          <w:bCs/>
+          <w:color w:val="0070c0"/>
+          <w:sz w:val="28"/>
+          <w:szCs w:val="28"/>
+          <w:highlight w:val="none"/>
+        </w:rPr>
+        <w:t xml:space="preserve">Mostrar as diferenças entre um arquivo especifico antes da modificaç</w:t>
+      </w:r>
+      <w:r>
+        <w:rPr>
+          <w:rFonts w:ascii="Arial" w:hAnsi="Arial" w:cs="Arial"/>
+          <w:b/>
+          <w:bCs/>
+          <w:color w:val="0070c0"/>
+          <w:sz w:val="28"/>
+          <w:szCs w:val="28"/>
+          <w:highlight w:val="none"/>
+        </w:rPr>
+        <w:t xml:space="preserve">ão</w:t>
+      </w:r>
+      <w:r>
+        <w:rPr>
+          <w:rFonts w:ascii="Arial" w:hAnsi="Arial" w:cs="Arial"/>
+          <w:b/>
+          <w:bCs/>
+          <w:color w:val="0070c0"/>
+          <w:sz w:val="28"/>
+          <w:szCs w:val="28"/>
+          <w:highlight w:val="none"/>
+        </w:rPr>
+        <w:t xml:space="preserve"> e o arquivo que foi alterado que se encontra no diret</w:t>
+      </w:r>
+      <w:r>
+        <w:rPr>
+          <w:rFonts w:ascii="Arial" w:hAnsi="Arial" w:cs="Arial"/>
+          <w:b/>
+          <w:bCs/>
+          <w:color w:val="0070c0"/>
+          <w:sz w:val="28"/>
+          <w:szCs w:val="28"/>
+          <w:highlight w:val="none"/>
+        </w:rPr>
+        <w:t xml:space="preserve">ório de trabalho</w:t>
+      </w:r>
+      <w:r>
+        <w:rPr>
+          <w:rFonts w:ascii="Arial" w:hAnsi="Arial" w:cs="Arial"/>
+          <w:sz w:val="28"/>
+          <w:szCs w:val="28"/>
           <w:highlight w:val="none"/>
         </w:rPr>
       </w:r>
       <w:r/>
+      <w:r>
+        <w:rPr>
+          <w:rFonts w:ascii="Arial" w:hAnsi="Arial" w:cs="Arial"/>
+          <w:b/>
+          <w:bCs/>
+          <w:color w:val="0070c0"/>
+          <w:sz w:val="28"/>
+          <w:szCs w:val="28"/>
+          <w:highlight w:val="none"/>
+        </w:rPr>
+      </w:r>
+      <w:r>
+        <w:rPr>
+          <w:sz w:val="28"/>
+          <w:szCs w:val="28"/>
+        </w:rPr>
+      </w:r>
+      <w:r>
+        <w:rPr>
+          <w:rFonts w:ascii="Arial" w:hAnsi="Arial" w:cs="Arial"/>
+          <w:sz w:val="28"/>
+          <w:szCs w:val="28"/>
+          <w:highlight w:val="none"/>
+        </w:rPr>
+      </w:r>
     </w:p>
     <w:p>
       <w:pPr>
         <w:contextualSpacing/>
         <w:ind w:left="0" w:right="-283" w:firstLine="0"/>
+        <w:rPr>
+          <w:b/>
+          <w:bCs/>
+        </w:rPr>
       </w:pPr>
       <w:r>
         <w:rPr>
@@ -1842,42 +2583,94 @@
           <w:highlight w:val="none"/>
         </w:rPr>
         <w:tab/>
+      </w:r>
+      <w:r>
+        <w:rPr>
+          <w:rFonts w:ascii="Arial" w:hAnsi="Arial" w:cs="Arial"/>
+          <w:b/>
+          <w:bCs/>
+          <w:sz w:val="24"/>
+          <w:szCs w:val="24"/>
+          <w:highlight w:val="none"/>
+        </w:rPr>
         <w:t xml:space="preserve">git  diff  [nome do arquivo]</w:t>
       </w:r>
       <w:r>
         <w:rPr>
           <w:rFonts w:ascii="Arial" w:hAnsi="Arial" w:cs="Arial"/>
-          <w:sz w:val="24"/>
-          <w:szCs w:val="24"/>
-          <w:highlight w:val="none"/>
-        </w:rPr>
-      </w:r>
-      <w:r/>
+          <w:b/>
+          <w:bCs/>
+          <w:sz w:val="24"/>
+          <w:szCs w:val="24"/>
+          <w:highlight w:val="none"/>
+        </w:rPr>
+      </w:r>
+      <w:r>
+        <w:rPr>
+          <w:b/>
+          <w:bCs/>
+        </w:rPr>
+      </w:r>
     </w:p>
     <w:p>
       <w:pPr>
         <w:contextualSpacing/>
         <w:ind w:left="0" w:right="-283" w:firstLine="0"/>
-      </w:pPr>
-      <w:r>
-        <w:rPr>
-          <w:rFonts w:ascii="Arial" w:hAnsi="Arial" w:cs="Arial"/>
+        <w:rPr>
+          <w:b/>
+          <w:bCs/>
+        </w:rPr>
+      </w:pPr>
+      <w:r>
+        <w:rPr>
+          <w:rFonts w:ascii="Arial" w:hAnsi="Arial" w:cs="Arial"/>
+          <w:b/>
+          <w:bCs/>
           <w:sz w:val="24"/>
           <w:szCs w:val="24"/>
           <w:highlight w:val="none"/>
         </w:rPr>
         <w:tab/>
-        <w:t xml:space="preserve">Exemplo: git  diff  index.html</w:t>
-      </w:r>
-      <w:r>
-        <w:rPr>
-          <w:rFonts w:ascii="Arial" w:hAnsi="Arial" w:cs="Arial"/>
-          <w:sz w:val="24"/>
-          <w:szCs w:val="24"/>
-          <w:highlight w:val="none"/>
-        </w:rPr>
-      </w:r>
-      <w:r/>
+      </w:r>
+      <w:r>
+        <w:rPr>
+          <w:rFonts w:ascii="Arial" w:hAnsi="Arial" w:cs="Arial"/>
+          <w:b/>
+          <w:bCs/>
+          <w:color w:val="ff0000"/>
+          <w:sz w:val="24"/>
+          <w:szCs w:val="24"/>
+          <w:highlight w:val="none"/>
+        </w:rPr>
+        <w:t xml:space="preserve">Exemplo:</w:t>
+      </w:r>
+      <w:r>
+        <w:rPr>
+          <w:rFonts w:ascii="Arial" w:hAnsi="Arial" w:cs="Arial"/>
+          <w:b/>
+          <w:bCs/>
+          <w:sz w:val="24"/>
+          <w:szCs w:val="24"/>
+          <w:highlight w:val="none"/>
+        </w:rPr>
+        <w:t xml:space="preserve"> git  diff  index.html</w:t>
+      </w:r>
+      <w:r>
+        <w:rPr>
+          <w:rFonts w:ascii="Arial" w:hAnsi="Arial" w:cs="Arial"/>
+          <w:b/>
+          <w:bCs/>
+          <w:sz w:val="24"/>
+          <w:szCs w:val="24"/>
+          <w:highlight w:val="none"/>
+        </w:rPr>
+      </w:r>
+      <w:r>
+        <w:rPr>
+          <w:b/>
+          <w:bCs/>
+        </w:rPr>
+      </w:r>
     </w:p>
     <w:p>
       <w:pPr>
@@ -1911,30 +2704,70 @@
         </w:numPr>
         <w:contextualSpacing/>
         <w:ind w:right="-283"/>
-      </w:pPr>
-      <w:r>
-        <w:rPr>
-          <w:rFonts w:ascii="Arial" w:hAnsi="Arial" w:cs="Arial"/>
-          <w:sz w:val="24"/>
-          <w:szCs w:val="24"/>
-          <w:highlight w:val="none"/>
-        </w:rPr>
-        <w:t xml:space="preserve">Mostrar diferenças entre o arquivo na area de stage</w:t>
-      </w:r>
-      <w:r>
-        <w:rPr>
-          <w:rFonts w:ascii="Arial" w:hAnsi="Arial" w:cs="Arial"/>
-          <w:sz w:val="24"/>
-          <w:szCs w:val="24"/>
-          <w:highlight w:val="none"/>
-        </w:rPr>
-      </w:r>
-      <w:r/>
+        <w:rPr>
+          <w:sz w:val="28"/>
+          <w:szCs w:val="28"/>
+        </w:rPr>
+      </w:pPr>
+      <w:r>
+        <w:rPr>
+          <w:rFonts w:ascii="Arial" w:hAnsi="Arial" w:cs="Arial"/>
+          <w:b/>
+          <w:bCs/>
+          <w:color w:val="0070c0"/>
+          <w:sz w:val="28"/>
+          <w:szCs w:val="28"/>
+          <w:highlight w:val="none"/>
+        </w:rPr>
+        <w:t xml:space="preserve">Mostrar as diferenças entre os arquivos que est</w:t>
+      </w:r>
+      <w:r>
+        <w:rPr>
+          <w:rFonts w:ascii="Arial" w:hAnsi="Arial" w:cs="Arial"/>
+          <w:b/>
+          <w:bCs/>
+          <w:color w:val="0070c0"/>
+          <w:sz w:val="28"/>
+          <w:szCs w:val="28"/>
+          <w:highlight w:val="none"/>
+        </w:rPr>
+        <w:t xml:space="preserve">ão na</w:t>
+      </w:r>
+      <w:r>
+        <w:rPr>
+          <w:rFonts w:ascii="Arial" w:hAnsi="Arial" w:cs="Arial"/>
+          <w:b/>
+          <w:bCs/>
+          <w:color w:val="0070c0"/>
+          <w:sz w:val="28"/>
+          <w:szCs w:val="28"/>
+          <w:highlight w:val="none"/>
+        </w:rPr>
+        <w:t xml:space="preserve"> area de stage</w:t>
+      </w:r>
+      <w:r>
+        <w:rPr>
+          <w:rFonts w:ascii="Arial" w:hAnsi="Arial" w:cs="Arial"/>
+          <w:sz w:val="28"/>
+          <w:szCs w:val="28"/>
+          <w:highlight w:val="none"/>
+        </w:rPr>
+      </w:r>
+      <w:r>
+        <w:rPr>
+          <w:sz w:val="28"/>
+          <w:szCs w:val="28"/>
+        </w:rPr>
+      </w:r>
     </w:p>
     <w:p>
       <w:pPr>
         <w:contextualSpacing/>
         <w:ind w:left="0" w:right="-283" w:firstLine="0"/>
+        <w:rPr>
+          <w:b/>
+          <w:bCs/>
+        </w:rPr>
       </w:pPr>
       <w:r>
         <w:rPr>
@@ -1944,17 +2777,34 @@
           <w:highlight w:val="none"/>
         </w:rPr>
         <w:tab/>
+      </w:r>
+      <w:r>
+        <w:rPr>
+          <w:rFonts w:ascii="Arial" w:hAnsi="Arial" w:cs="Arial"/>
+          <w:b/>
+          <w:bCs/>
+          <w:sz w:val="24"/>
+          <w:szCs w:val="24"/>
+          <w:highlight w:val="none"/>
+        </w:rPr>
         <w:t xml:space="preserve">git  diff  - -staged</w:t>
       </w:r>
       <w:r>
         <w:rPr>
           <w:rFonts w:ascii="Arial" w:hAnsi="Arial" w:cs="Arial"/>
-          <w:sz w:val="24"/>
-          <w:szCs w:val="24"/>
-          <w:highlight w:val="none"/>
-        </w:rPr>
-      </w:r>
-      <w:r/>
+          <w:b/>
+          <w:bCs/>
+          <w:sz w:val="24"/>
+          <w:szCs w:val="24"/>
+          <w:highlight w:val="none"/>
+        </w:rPr>
+      </w:r>
+      <w:r>
+        <w:rPr>
+          <w:b/>
+          <w:bCs/>
+        </w:rPr>
+      </w:r>
     </w:p>
     <w:p>
       <w:pPr>
@@ -1988,32 +2838,81 @@
         </w:numPr>
         <w:contextualSpacing/>
         <w:ind w:right="-283"/>
-      </w:pPr>
-      <w:r>
-        <w:rPr>
-          <w:rFonts w:ascii="Arial" w:hAnsi="Arial" w:cs="Arial"/>
-          <w:sz w:val="24"/>
-          <w:szCs w:val="24"/>
-          <w:highlight w:val="none"/>
-        </w:rPr>
-        <w:t xml:space="preserve">Mostrar diferenças em um arquivo especifico  na area de stage</w:t>
-      </w:r>
-      <w:r>
-        <w:rPr>
-          <w:rFonts w:ascii="Arial" w:hAnsi="Arial" w:cs="Arial"/>
-          <w:sz w:val="24"/>
-          <w:szCs w:val="24"/>
-          <w:highlight w:val="none"/>
-        </w:rPr>
-      </w:r>
-      <w:r/>
+        <w:rPr>
+          <w:sz w:val="28"/>
+          <w:szCs w:val="28"/>
+        </w:rPr>
+      </w:pPr>
+      <w:r>
+        <w:rPr>
+          <w:rFonts w:ascii="Arial" w:hAnsi="Arial" w:cs="Arial"/>
+          <w:b/>
+          <w:bCs/>
+          <w:color w:val="0070c0"/>
+          <w:sz w:val="28"/>
+          <w:szCs w:val="28"/>
+          <w:highlight w:val="none"/>
+        </w:rPr>
+        <w:t xml:space="preserve">Mostrar as diferenças em um arquivo especifico  na area de stage</w:t>
+      </w:r>
+      <w:r>
+        <w:rPr>
+          <w:rFonts w:ascii="Arial" w:hAnsi="Arial" w:cs="Arial"/>
+          <w:sz w:val="28"/>
+          <w:szCs w:val="28"/>
+          <w:highlight w:val="none"/>
+        </w:rPr>
+      </w:r>
+      <w:r>
+        <w:rPr>
+          <w:sz w:val="28"/>
+          <w:szCs w:val="28"/>
+        </w:rPr>
+      </w:r>
     </w:p>
     <w:p>
       <w:pPr>
         <w:contextualSpacing/>
+        <w:ind w:left="709" w:right="-283" w:firstLine="0"/>
+        <w:rPr>
+          <w:rFonts w:ascii="Arial" w:hAnsi="Arial" w:cs="Arial"/>
+          <w:b/>
+          <w:bCs/>
+          <w:sz w:val="24"/>
+          <w:szCs w:val="24"/>
+          <w:highlight w:val="none"/>
+        </w:rPr>
+      </w:pPr>
+      <w:r>
+        <w:rPr>
+          <w:rFonts w:ascii="Arial" w:hAnsi="Arial" w:cs="Arial"/>
+          <w:b/>
+          <w:bCs/>
+          <w:sz w:val="24"/>
+          <w:szCs w:val="24"/>
+          <w:highlight w:val="none"/>
+        </w:rPr>
+        <w:t xml:space="preserve">git  diff  - –staged  [nome do arquivo]</w:t>
+      </w:r>
+      <w:r>
+        <w:rPr>
+          <w:rFonts w:ascii="Arial" w:hAnsi="Arial" w:cs="Arial"/>
+          <w:b/>
+          <w:bCs/>
+          <w:sz w:val="24"/>
+          <w:szCs w:val="24"/>
+          <w:highlight w:val="none"/>
+        </w:rPr>
+      </w:r>
+    </w:p>
+    <w:p>
+      <w:pPr>
+        <w:contextualSpacing/>
         <w:ind w:left="0" w:right="-283" w:firstLine="0"/>
         <w:rPr>
           <w:rFonts w:ascii="Arial" w:hAnsi="Arial" w:cs="Arial"/>
+          <w:b/>
+          <w:bCs/>
           <w:highlight w:val="none"/>
         </w:rPr>
       </w:pPr>
@@ -2025,11 +2924,44 @@
           <w:highlight w:val="none"/>
         </w:rPr>
         <w:tab/>
+      </w:r>
+      <w:r>
+        <w:rPr>
+          <w:rFonts w:ascii="Arial" w:hAnsi="Arial" w:cs="Arial"/>
+          <w:b/>
+          <w:bCs/>
+          <w:color w:val="ff0000"/>
+          <w:sz w:val="24"/>
+          <w:szCs w:val="24"/>
+          <w:highlight w:val="none"/>
+        </w:rPr>
+        <w:t xml:space="preserve">Exemplo:</w:t>
+      </w:r>
+      <w:r>
+        <w:rPr>
+          <w:rFonts w:ascii="Arial" w:hAnsi="Arial" w:cs="Arial"/>
+          <w:sz w:val="24"/>
+          <w:szCs w:val="24"/>
+          <w:highlight w:val="none"/>
+        </w:rPr>
+        <w:t xml:space="preserve"> </w:t>
+      </w:r>
+      <w:r>
+        <w:rPr>
+          <w:rFonts w:ascii="Arial" w:hAnsi="Arial" w:cs="Arial"/>
+          <w:b/>
+          <w:bCs/>
+          <w:sz w:val="24"/>
+          <w:szCs w:val="24"/>
+          <w:highlight w:val="none"/>
+        </w:rPr>
         <w:t xml:space="preserve">git  diff  - -staged</w:t>
       </w:r>
       <w:r>
         <w:rPr>
           <w:rFonts w:ascii="Arial" w:hAnsi="Arial" w:cs="Arial"/>
+          <w:b/>
+          <w:bCs/>
           <w:sz w:val="24"/>
           <w:szCs w:val="24"/>
           <w:highlight w:val="none"/>
@@ -2039,12 +2971,19 @@
       <w:r>
         <w:rPr>
           <w:rFonts w:ascii="Arial" w:hAnsi="Arial" w:cs="Arial"/>
-          <w:sz w:val="24"/>
-          <w:szCs w:val="24"/>
-          <w:highlight w:val="none"/>
-        </w:rPr>
-      </w:r>
-      <w:r/>
+          <w:b/>
+          <w:bCs/>
+          <w:sz w:val="24"/>
+          <w:szCs w:val="24"/>
+          <w:highlight w:val="none"/>
+        </w:rPr>
+      </w:r>
+      <w:r>
+        <w:rPr>
+          <w:b/>
+          <w:bCs/>
+        </w:rPr>
+      </w:r>
     </w:p>
     <w:p>
       <w:pPr>
@@ -2138,11 +3077,14 @@
       <w:r>
         <w:rPr>
           <w:rFonts w:ascii="Arial" w:hAnsi="Arial" w:cs="Arial"/>
-          <w:sz w:val="24"/>
-          <w:szCs w:val="24"/>
-          <w:highlight w:val="none"/>
-        </w:rPr>
-        <w:t xml:space="preserve">Mostrar diferenças entre um arquivo especifico que coi comitado anteriormente e o arquivo alterado</w:t>
+          <w:b/>
+          <w:bCs/>
+          <w:color w:val="0070c0"/>
+          <w:sz w:val="28"/>
+          <w:szCs w:val="28"/>
+          <w:highlight w:val="none"/>
+        </w:rPr>
+        <w:t xml:space="preserve">Mostrar as diferenças entre um arquivo especifico que foi comitado anteriormente e o arquivo alterado</w:t>
       </w:r>
       <w:r>
         <w:rPr>
@@ -2160,6 +3102,8 @@
         <w:ind w:left="0" w:right="-283" w:firstLine="0"/>
         <w:rPr>
           <w:rFonts w:ascii="Arial" w:hAnsi="Arial" w:cs="Arial"/>
+          <w:b/>
+          <w:bCs/>
           <w:sz w:val="24"/>
           <w:szCs w:val="24"/>
           <w:highlight w:val="none"/>
@@ -2173,17 +3117,34 @@
           <w:highlight w:val="none"/>
         </w:rPr>
         <w:tab/>
+      </w:r>
+      <w:r>
+        <w:rPr>
+          <w:rFonts w:ascii="Arial" w:hAnsi="Arial" w:cs="Arial"/>
+          <w:b/>
+          <w:bCs/>
+          <w:sz w:val="24"/>
+          <w:szCs w:val="24"/>
+          <w:highlight w:val="none"/>
+        </w:rPr>
         <w:t xml:space="preserve">git  diff  [nome do arquivo]</w:t>
       </w:r>
       <w:r>
         <w:rPr>
           <w:rFonts w:ascii="Arial" w:hAnsi="Arial" w:cs="Arial"/>
-          <w:sz w:val="24"/>
-          <w:szCs w:val="24"/>
-          <w:highlight w:val="none"/>
-        </w:rPr>
-      </w:r>
-      <w:r/>
+          <w:b/>
+          <w:bCs/>
+          <w:sz w:val="24"/>
+          <w:szCs w:val="24"/>
+          <w:highlight w:val="none"/>
+        </w:rPr>
+      </w:r>
+      <w:r>
+        <w:rPr>
+          <w:b/>
+          <w:bCs/>
+        </w:rPr>
+      </w:r>
     </w:p>
     <w:p>
       <w:pPr>
@@ -2199,12 +3160,36 @@
       <w:r>
         <w:rPr>
           <w:rFonts w:ascii="Arial" w:hAnsi="Arial" w:cs="Arial"/>
+          <w:b/>
+          <w:bCs/>
           <w:sz w:val="24"/>
           <w:szCs w:val="24"/>
           <w:highlight w:val="none"/>
         </w:rPr>
         <w:tab/>
-        <w:t xml:space="preserve">Exemplo: git  diff  index.html</w:t>
+      </w:r>
+      <w:r>
+        <w:rPr>
+          <w:rFonts w:ascii="Arial" w:hAnsi="Arial" w:cs="Arial"/>
+          <w:b/>
+          <w:bCs/>
+          <w:color w:val="ff0000"/>
+          <w:sz w:val="24"/>
+          <w:szCs w:val="24"/>
+          <w:highlight w:val="none"/>
+        </w:rPr>
+        <w:t xml:space="preserve">Exemplo:</w:t>
+      </w:r>
+      <w:r>
+        <w:rPr>
+          <w:rFonts w:ascii="Arial" w:hAnsi="Arial" w:cs="Arial"/>
+          <w:b/>
+          <w:bCs/>
+          <w:sz w:val="24"/>
+          <w:szCs w:val="24"/>
+          <w:highlight w:val="none"/>
+        </w:rPr>
+        <w:t xml:space="preserve"> git  diff  index.html</w:t>
       </w:r>
       <w:r>
         <w:rPr>
@@ -2255,49 +3240,36 @@
         <w:ind w:right="-283"/>
         <w:rPr>
           <w:rFonts w:ascii="Arial" w:hAnsi="Arial" w:cs="Arial"/>
-          <w:sz w:val="24"/>
-          <w:szCs w:val="24"/>
-          <w:highlight w:val="none"/>
-        </w:rPr>
-      </w:pPr>
-      <w:r>
-        <w:rPr>
-          <w:rFonts w:ascii="Arial" w:hAnsi="Arial" w:cs="Arial"/>
-          <w:sz w:val="24"/>
-          <w:szCs w:val="24"/>
-          <w:highlight w:val="none"/>
-        </w:rPr>
-        <w:t xml:space="preserve">Mostrar diferenças em arquivos no diretorio de trabalho e na area de stage</w:t>
-      </w:r>
-      <w:r>
-        <w:rPr>
-          <w:rFonts w:ascii="Arial" w:hAnsi="Arial" w:cs="Arial"/>
-          <w:sz w:val="24"/>
-          <w:szCs w:val="24"/>
-          <w:highlight w:val="none"/>
-        </w:rPr>
-      </w:r>
-      <w:r>
-        <w:rPr>
-          <w:rFonts w:ascii="Arial" w:hAnsi="Arial" w:cs="Arial"/>
-          <w:sz w:val="24"/>
-          <w:szCs w:val="24"/>
-          <w:highlight w:val="none"/>
-        </w:rPr>
-      </w:r>
-      <w:r>
-        <w:rPr>
-          <w:rFonts w:ascii="Arial" w:hAnsi="Arial" w:cs="Arial"/>
-          <w:sz w:val="24"/>
-          <w:szCs w:val="24"/>
-          <w:highlight w:val="none"/>
-        </w:rPr>
-      </w:r>
-      <w:r>
-        <w:rPr>
-          <w:rFonts w:ascii="Arial" w:hAnsi="Arial" w:cs="Arial"/>
-          <w:sz w:val="24"/>
-          <w:szCs w:val="24"/>
+          <w:sz w:val="28"/>
+          <w:szCs w:val="28"/>
+          <w:highlight w:val="none"/>
+        </w:rPr>
+      </w:pPr>
+      <w:r>
+        <w:rPr>
+          <w:rFonts w:ascii="Arial" w:hAnsi="Arial" w:cs="Arial"/>
+          <w:b/>
+          <w:bCs/>
+          <w:color w:val="0070c0"/>
+          <w:sz w:val="28"/>
+          <w:szCs w:val="28"/>
+          <w:highlight w:val="none"/>
+        </w:rPr>
+        <w:t xml:space="preserve">Mostrar as diferenças nos arquivos no diretorio de trabalho e na area de stage</w:t>
+      </w:r>
+      <w:r>
+        <w:rPr>
+          <w:rFonts w:ascii="Arial" w:hAnsi="Arial" w:cs="Arial"/>
+          <w:sz w:val="28"/>
+          <w:szCs w:val="28"/>
+          <w:highlight w:val="none"/>
+        </w:rPr>
+      </w:r>
+      <w:r>
+        <w:rPr>
+          <w:rFonts w:ascii="Arial" w:hAnsi="Arial" w:cs="Arial"/>
+          <w:sz w:val="28"/>
+          <w:szCs w:val="28"/>
           <w:highlight w:val="none"/>
         </w:rPr>
       </w:r>
@@ -2313,16 +3285,22 @@
         <w:ind w:right="-283"/>
         <w:rPr>
           <w:rFonts w:ascii="Arial" w:hAnsi="Arial" w:cs="Arial"/>
-          <w:sz w:val="24"/>
-          <w:szCs w:val="24"/>
-          <w:highlight w:val="none"/>
-        </w:rPr>
-      </w:pPr>
-      <w:r>
-        <w:rPr>
-          <w:rFonts w:ascii="Arial" w:hAnsi="Arial" w:cs="Arial"/>
-          <w:sz w:val="24"/>
-          <w:szCs w:val="24"/>
+          <w:b/>
+          <w:bCs/>
+          <w:color w:val="0070c0"/>
+          <w:sz w:val="24"/>
+          <w:szCs w:val="24"/>
+          <w:highlight w:val="none"/>
+        </w:rPr>
+      </w:pPr>
+      <w:r>
+        <w:rPr>
+          <w:rFonts w:ascii="Arial" w:hAnsi="Arial" w:cs="Arial"/>
+          <w:b/>
+          <w:bCs/>
+          <w:color w:val="0070c0"/>
+          <w:sz w:val="26"/>
+          <w:szCs w:val="26"/>
           <w:highlight w:val="none"/>
         </w:rPr>
         <w:t xml:space="preserve">Primeiro temos que conseguir o c</w:t>
@@ -2330,8 +3308,11 @@
       <w:r>
         <w:rPr>
           <w:rFonts w:ascii="Arial" w:hAnsi="Arial" w:cs="Arial"/>
-          <w:sz w:val="24"/>
-          <w:szCs w:val="24"/>
+          <w:b/>
+          <w:bCs/>
+          <w:color w:val="0070c0"/>
+          <w:sz w:val="26"/>
+          <w:szCs w:val="26"/>
           <w:highlight w:val="none"/>
         </w:rPr>
         <w:t xml:space="preserve">ódigo do </w:t>
@@ -2339,8 +3320,11 @@
       <w:r>
         <w:rPr>
           <w:rFonts w:ascii="Arial" w:hAnsi="Arial" w:cs="Arial"/>
-          <w:sz w:val="24"/>
-          <w:szCs w:val="24"/>
+          <w:b/>
+          <w:bCs/>
+          <w:color w:val="0070c0"/>
+          <w:sz w:val="26"/>
+          <w:szCs w:val="26"/>
           <w:highlight w:val="none"/>
         </w:rPr>
         <w:t xml:space="preserve">último commit</w:t>
@@ -2348,6 +3332,9 @@
       <w:r>
         <w:rPr>
           <w:rFonts w:ascii="Arial" w:hAnsi="Arial" w:cs="Arial"/>
+          <w:b/>
+          <w:bCs/>
+          <w:color w:val="0070c0"/>
           <w:sz w:val="24"/>
           <w:szCs w:val="24"/>
           <w:highlight w:val="none"/>
@@ -2371,6 +3358,8 @@
       <w:r>
         <w:rPr>
           <w:rFonts w:ascii="Arial" w:hAnsi="Arial" w:cs="Arial"/>
+          <w:b/>
+          <w:bCs/>
           <w:sz w:val="24"/>
           <w:szCs w:val="24"/>
           <w:highlight w:val="none"/>
@@ -2474,16 +3463,22 @@
         <w:ind w:right="-283"/>
         <w:rPr>
           <w:rFonts w:ascii="Arial" w:hAnsi="Arial" w:cs="Arial"/>
-          <w:sz w:val="24"/>
-          <w:szCs w:val="24"/>
-          <w:highlight w:val="none"/>
-        </w:rPr>
-      </w:pPr>
-      <w:r>
-        <w:rPr>
-          <w:rFonts w:ascii="Arial" w:hAnsi="Arial" w:cs="Arial"/>
-          <w:sz w:val="24"/>
-          <w:szCs w:val="24"/>
+          <w:b/>
+          <w:bCs/>
+          <w:color w:val="0070c0"/>
+          <w:sz w:val="24"/>
+          <w:szCs w:val="24"/>
+          <w:highlight w:val="none"/>
+        </w:rPr>
+      </w:pPr>
+      <w:r>
+        <w:rPr>
+          <w:rFonts w:ascii="Arial" w:hAnsi="Arial" w:cs="Arial"/>
+          <w:b/>
+          <w:bCs/>
+          <w:color w:val="0070c0"/>
+          <w:sz w:val="26"/>
+          <w:szCs w:val="26"/>
           <w:highlight w:val="none"/>
         </w:rPr>
         <w:t xml:space="preserve">Depois usar o comando diff com o c</w:t>
@@ -2491,8 +3486,11 @@
       <w:r>
         <w:rPr>
           <w:rFonts w:ascii="Arial" w:hAnsi="Arial" w:cs="Arial"/>
-          <w:sz w:val="24"/>
-          <w:szCs w:val="24"/>
+          <w:b/>
+          <w:bCs/>
+          <w:color w:val="0070c0"/>
+          <w:sz w:val="26"/>
+          <w:szCs w:val="26"/>
           <w:highlight w:val="none"/>
         </w:rPr>
         <w:t xml:space="preserve">ódigo do comit</w:t>
@@ -2500,6 +3498,70 @@
       <w:r>
         <w:rPr>
           <w:rFonts w:ascii="Arial" w:hAnsi="Arial" w:cs="Arial"/>
+          <w:b/>
+          <w:bCs/>
+          <w:color w:val="0070c0"/>
+          <w:sz w:val="24"/>
+          <w:szCs w:val="24"/>
+          <w:highlight w:val="none"/>
+        </w:rPr>
+      </w:r>
+    </w:p>
+    <w:p>
+      <w:pPr>
+        <w:pStyle w:val="814"/>
+        <w:numPr>
+          <w:ilvl w:val="0"/>
+          <w:numId w:val="29"/>
+        </w:numPr>
+        <w:contextualSpacing/>
+        <w:ind w:left="2126" w:right="0" w:hanging="360"/>
+        <w:rPr>
+          <w:rFonts w:ascii="Arial" w:hAnsi="Arial" w:cs="Arial"/>
+          <w:b/>
+          <w:bCs/>
+          <w:sz w:val="24"/>
+          <w:szCs w:val="24"/>
+          <w:highlight w:val="none"/>
+        </w:rPr>
+      </w:pPr>
+      <w:r>
+        <w:rPr>
+          <w:rFonts w:ascii="Arial" w:hAnsi="Arial" w:cs="Arial"/>
+          <w:b/>
+          <w:bCs/>
+          <w:sz w:val="24"/>
+          <w:szCs w:val="24"/>
+          <w:highlight w:val="none"/>
+        </w:rPr>
+        <w:t xml:space="preserve">Git  diff  [c</w:t>
+      </w:r>
+      <w:r>
+        <w:rPr>
+          <w:rFonts w:ascii="Arial" w:hAnsi="Arial" w:cs="Arial"/>
+          <w:b/>
+          <w:bCs/>
+          <w:sz w:val="24"/>
+          <w:szCs w:val="24"/>
+          <w:highlight w:val="none"/>
+        </w:rPr>
+        <w:t xml:space="preserve">ódigo do commit]</w:t>
+      </w:r>
+      <w:r>
+        <w:rPr>
+          <w:rFonts w:ascii="Arial" w:hAnsi="Arial" w:cs="Arial"/>
+          <w:b/>
+          <w:bCs/>
+          <w:sz w:val="24"/>
+          <w:szCs w:val="24"/>
+          <w:highlight w:val="none"/>
+        </w:rPr>
+      </w:r>
+      <w:r>
+        <w:rPr>
+          <w:rFonts w:ascii="Arial" w:hAnsi="Arial" w:cs="Arial"/>
+          <w:b/>
+          <w:bCs/>
           <w:sz w:val="24"/>
           <w:szCs w:val="24"/>
           <w:highlight w:val="none"/>
@@ -2525,66 +3587,31 @@
       <w:r>
         <w:rPr>
           <w:rFonts w:ascii="Arial" w:hAnsi="Arial" w:cs="Arial"/>
-          <w:sz w:val="24"/>
-          <w:szCs w:val="24"/>
-          <w:highlight w:val="none"/>
-        </w:rPr>
-        <w:t xml:space="preserve">Git  diff  [c</w:t>
-      </w:r>
-      <w:r>
-        <w:rPr>
-          <w:rFonts w:ascii="Arial" w:hAnsi="Arial" w:cs="Arial"/>
-          <w:sz w:val="24"/>
-          <w:szCs w:val="24"/>
-          <w:highlight w:val="none"/>
-        </w:rPr>
-        <w:t xml:space="preserve">ódigo do commit]</w:t>
-      </w:r>
-      <w:r>
-        <w:rPr>
-          <w:rFonts w:ascii="Arial" w:hAnsi="Arial" w:cs="Arial"/>
-          <w:sz w:val="24"/>
-          <w:szCs w:val="24"/>
-          <w:highlight w:val="none"/>
-        </w:rPr>
-      </w:r>
-      <w:r>
-        <w:rPr>
-          <w:rFonts w:ascii="Arial" w:hAnsi="Arial" w:cs="Arial"/>
-          <w:sz w:val="24"/>
-          <w:szCs w:val="24"/>
-          <w:highlight w:val="none"/>
-        </w:rPr>
-      </w:r>
-    </w:p>
-    <w:p>
-      <w:pPr>
-        <w:pStyle w:val="814"/>
-        <w:numPr>
-          <w:ilvl w:val="0"/>
-          <w:numId w:val="29"/>
-        </w:numPr>
-        <w:contextualSpacing/>
-        <w:ind w:right="-283"/>
-        <w:rPr>
-          <w:rFonts w:ascii="Arial" w:hAnsi="Arial" w:cs="Arial"/>
-          <w:sz w:val="24"/>
-          <w:szCs w:val="24"/>
-          <w:highlight w:val="none"/>
-        </w:rPr>
-      </w:pPr>
-      <w:r>
-        <w:rPr>
-          <w:rFonts w:ascii="Arial" w:hAnsi="Arial" w:cs="Arial"/>
-          <w:sz w:val="24"/>
-          <w:szCs w:val="24"/>
-          <w:highlight w:val="none"/>
-        </w:rPr>
-        <w:t xml:space="preserve">Exemplo: git  diff  </w:t>
-      </w:r>
-      <w:r>
-        <w:rPr>
-          <w:rFonts w:ascii="Arial" w:hAnsi="Arial" w:cs="Arial"/>
+          <w:b/>
+          <w:bCs/>
+          <w:color w:val="ff0000"/>
+          <w:sz w:val="24"/>
+          <w:szCs w:val="24"/>
+          <w:highlight w:val="none"/>
+        </w:rPr>
+        <w:t xml:space="preserve">Exemplo:</w:t>
+      </w:r>
+      <w:r>
+        <w:rPr>
+          <w:rFonts w:ascii="Arial" w:hAnsi="Arial" w:cs="Arial"/>
+          <w:b/>
+          <w:bCs/>
+          <w:sz w:val="24"/>
+          <w:szCs w:val="24"/>
+          <w:highlight w:val="none"/>
+        </w:rPr>
+        <w:t xml:space="preserve"> git  diff  </w:t>
+      </w:r>
+      <w:r>
+        <w:rPr>
+          <w:rFonts w:ascii="Arial" w:hAnsi="Arial" w:cs="Arial"/>
+          <w:b/>
+          <w:bCs/>
           <w:sz w:val="24"/>
           <w:szCs w:val="24"/>
           <w:highlight w:val="none"/>
@@ -2647,23 +3674,452 @@
         <w:ind w:right="-283"/>
         <w:rPr>
           <w:rFonts w:ascii="Arial" w:hAnsi="Arial" w:cs="Arial"/>
-          <w:sz w:val="24"/>
-          <w:szCs w:val="24"/>
-          <w:highlight w:val="none"/>
-        </w:rPr>
-      </w:pPr>
-      <w:r>
-        <w:rPr>
-          <w:rFonts w:ascii="Arial" w:hAnsi="Arial" w:cs="Arial"/>
-          <w:sz w:val="24"/>
-          <w:szCs w:val="24"/>
-          <w:highlight w:val="none"/>
-        </w:rPr>
-        <w:t xml:space="preserve">Mostrando diferença entre dos commits</w:t>
-      </w:r>
-      <w:r>
-        <w:rPr>
-          <w:rFonts w:ascii="Arial" w:hAnsi="Arial" w:cs="Arial"/>
+          <w:sz w:val="28"/>
+          <w:szCs w:val="28"/>
+          <w:highlight w:val="none"/>
+        </w:rPr>
+      </w:pPr>
+      <w:r>
+        <w:rPr>
+          <w:rFonts w:ascii="Arial" w:hAnsi="Arial" w:cs="Arial"/>
+          <w:b/>
+          <w:bCs/>
+          <w:color w:val="0070c0"/>
+          <w:sz w:val="28"/>
+          <w:szCs w:val="28"/>
+          <w:highlight w:val="none"/>
+        </w:rPr>
+        <w:t xml:space="preserve">Mostrando as diferenças entre intervalos de  commits</w:t>
+      </w:r>
+      <w:r>
+        <w:rPr>
+          <w:rFonts w:ascii="Arial" w:hAnsi="Arial" w:cs="Arial"/>
+          <w:sz w:val="28"/>
+          <w:szCs w:val="28"/>
+          <w:highlight w:val="none"/>
+        </w:rPr>
+      </w:r>
+    </w:p>
+    <w:p>
+      <w:pPr>
+        <w:contextualSpacing/>
+        <w:ind w:left="709" w:right="-283" w:firstLine="0"/>
+        <w:rPr>
+          <w:rFonts w:ascii="Arial" w:hAnsi="Arial" w:cs="Arial"/>
+          <w:b/>
+          <w:bCs/>
+          <w:sz w:val="24"/>
+          <w:szCs w:val="24"/>
+          <w:highlight w:val="none"/>
+        </w:rPr>
+      </w:pPr>
+      <w:r>
+        <w:rPr>
+          <w:rFonts w:ascii="Arial" w:hAnsi="Arial" w:cs="Arial"/>
+          <w:sz w:val="24"/>
+          <w:szCs w:val="24"/>
+          <w:highlight w:val="none"/>
+        </w:rPr>
+      </w:r>
+      <w:r>
+        <w:rPr>
+          <w:rFonts w:ascii="Arial" w:hAnsi="Arial" w:cs="Arial"/>
+          <w:sz w:val="24"/>
+          <w:szCs w:val="24"/>
+          <w:highlight w:val="none"/>
+        </w:rPr>
+        <w:tab/>
+      </w:r>
+      <w:r>
+        <w:rPr>
+          <w:rFonts w:ascii="Arial" w:hAnsi="Arial" w:cs="Arial"/>
+          <w:b/>
+          <w:bCs/>
+          <w:sz w:val="24"/>
+          <w:szCs w:val="24"/>
+          <w:highlight w:val="none"/>
+        </w:rPr>
+        <w:t xml:space="preserve">git  diff  [c</w:t>
+      </w:r>
+      <w:r>
+        <w:rPr>
+          <w:rFonts w:ascii="Arial" w:hAnsi="Arial" w:cs="Arial"/>
+          <w:b/>
+          <w:bCs/>
+          <w:sz w:val="24"/>
+          <w:szCs w:val="24"/>
+          <w:highlight w:val="none"/>
+        </w:rPr>
+        <w:t xml:space="preserve">ódigo do commit anterior]</w:t>
+      </w:r>
+      <w:r>
+        <w:rPr>
+          <w:rFonts w:ascii="Arial" w:hAnsi="Arial" w:cs="Arial"/>
+          <w:b/>
+          <w:bCs/>
+          <w:sz w:val="24"/>
+          <w:szCs w:val="24"/>
+          <w:highlight w:val="none"/>
+        </w:rPr>
+        <w:t xml:space="preserve">..</w:t>
+      </w:r>
+      <w:r>
+        <w:rPr>
+          <w:rFonts w:ascii="Arial" w:hAnsi="Arial" w:cs="Arial"/>
+          <w:b/>
+          <w:bCs/>
+          <w:sz w:val="24"/>
+          <w:szCs w:val="24"/>
+          <w:highlight w:val="none"/>
+        </w:rPr>
+        <w:t xml:space="preserve">[c</w:t>
+      </w:r>
+      <w:r>
+        <w:rPr>
+          <w:rFonts w:ascii="Arial" w:hAnsi="Arial" w:cs="Arial"/>
+          <w:b/>
+          <w:bCs/>
+          <w:sz w:val="24"/>
+          <w:szCs w:val="24"/>
+          <w:highlight w:val="none"/>
+        </w:rPr>
+        <w:t xml:space="preserve">ódigo do commit posterior]</w:t>
+      </w:r>
+      <w:r>
+        <w:rPr>
+          <w:rFonts w:ascii="Arial" w:hAnsi="Arial" w:cs="Arial"/>
+          <w:b/>
+          <w:bCs/>
+          <w:sz w:val="24"/>
+          <w:szCs w:val="24"/>
+          <w:highlight w:val="none"/>
+        </w:rPr>
+      </w:r>
+    </w:p>
+    <w:p>
+      <w:pPr>
+        <w:contextualSpacing/>
+        <w:ind w:left="709" w:right="-283" w:firstLine="0"/>
+        <w:rPr>
+          <w:rFonts w:ascii="Arial" w:hAnsi="Arial" w:cs="Arial"/>
+          <w:b/>
+          <w:bCs/>
+          <w:sz w:val="24"/>
+          <w:szCs w:val="24"/>
+          <w:highlight w:val="none"/>
+        </w:rPr>
+      </w:pPr>
+      <w:r>
+        <w:rPr>
+          <w:rFonts w:ascii="Arial" w:hAnsi="Arial" w:cs="Arial"/>
+          <w:b/>
+          <w:bCs/>
+          <w:sz w:val="24"/>
+          <w:szCs w:val="24"/>
+          <w:highlight w:val="none"/>
+        </w:rPr>
+        <w:tab/>
+      </w:r>
+      <w:r>
+        <w:rPr>
+          <w:rFonts w:ascii="Arial" w:hAnsi="Arial" w:cs="Arial"/>
+          <w:b/>
+          <w:bCs/>
+          <w:color w:val="ff0000"/>
+          <w:sz w:val="24"/>
+          <w:szCs w:val="24"/>
+          <w:highlight w:val="none"/>
+        </w:rPr>
+        <w:t xml:space="preserve">Exemplo:</w:t>
+      </w:r>
+      <w:r>
+        <w:rPr>
+          <w:rFonts w:ascii="Arial" w:hAnsi="Arial" w:cs="Arial"/>
+          <w:b/>
+          <w:bCs/>
+          <w:sz w:val="24"/>
+          <w:szCs w:val="24"/>
+          <w:highlight w:val="none"/>
+        </w:rPr>
+        <w:t xml:space="preserve"> git  diff  039e627</w:t>
+      </w:r>
+      <w:r>
+        <w:rPr>
+          <w:rFonts w:ascii="Arial" w:hAnsi="Arial" w:cs="Arial"/>
+          <w:b/>
+          <w:bCs/>
+          <w:sz w:val="24"/>
+          <w:szCs w:val="24"/>
+          <w:highlight w:val="none"/>
+        </w:rPr>
+        <w:t xml:space="preserve">..</w:t>
+      </w:r>
+      <w:r>
+        <w:rPr>
+          <w:rFonts w:ascii="Arial" w:hAnsi="Arial" w:cs="Arial"/>
+          <w:b/>
+          <w:bCs/>
+          <w:sz w:val="24"/>
+          <w:szCs w:val="24"/>
+          <w:highlight w:val="none"/>
+        </w:rPr>
+        <w:t xml:space="preserve">877c170</w:t>
+      </w:r>
+      <w:r>
+        <w:rPr>
+          <w:rFonts w:ascii="Arial" w:hAnsi="Arial" w:cs="Arial"/>
+          <w:b/>
+          <w:bCs/>
+          <w:sz w:val="24"/>
+          <w:szCs w:val="24"/>
+          <w:highlight w:val="none"/>
+        </w:rPr>
+      </w:r>
+      <w:r>
+        <w:rPr>
+          <w:rFonts w:ascii="Arial" w:hAnsi="Arial" w:cs="Arial"/>
+          <w:b/>
+          <w:bCs/>
+          <w:sz w:val="24"/>
+          <w:szCs w:val="24"/>
+          <w:highlight w:val="none"/>
+        </w:rPr>
+      </w:r>
+    </w:p>
+    <w:p>
+      <w:pPr>
+        <w:contextualSpacing/>
+        <w:ind w:left="709" w:right="-283" w:firstLine="0"/>
+        <w:rPr>
+          <w:rFonts w:ascii="Arial" w:hAnsi="Arial" w:cs="Arial"/>
+          <w:b w:val="0"/>
+          <w:bCs w:val="0"/>
+          <w:sz w:val="24"/>
+          <w:szCs w:val="24"/>
+          <w:highlight w:val="none"/>
+        </w:rPr>
+      </w:pPr>
+      <w:r>
+        <w:rPr>
+          <w:rFonts w:ascii="Arial" w:hAnsi="Arial" w:cs="Arial"/>
+          <w:b w:val="0"/>
+          <w:bCs w:val="0"/>
+          <w:sz w:val="24"/>
+          <w:szCs w:val="24"/>
+          <w:highlight w:val="none"/>
+        </w:rPr>
+        <w:t xml:space="preserve"> </w:t>
+        <w:tab/>
+      </w:r>
+      <w:r>
+        <w:rPr>
+          <w:rFonts w:ascii="Arial" w:hAnsi="Arial" w:cs="Arial"/>
+          <w:b w:val="0"/>
+          <w:bCs w:val="0"/>
+          <w:sz w:val="24"/>
+          <w:szCs w:val="24"/>
+          <w:highlight w:val="none"/>
+        </w:rPr>
+      </w:r>
+    </w:p>
+    <w:p>
+      <w:pPr>
+        <w:contextualSpacing/>
+        <w:ind w:left="709" w:right="-283" w:firstLine="0"/>
+        <w:rPr>
+          <w:rFonts w:ascii="Arial" w:hAnsi="Arial" w:cs="Arial"/>
+          <w:b/>
+          <w:bCs/>
+          <w:sz w:val="24"/>
+          <w:szCs w:val="24"/>
+          <w:highlight w:val="none"/>
+        </w:rPr>
+      </w:pPr>
+      <w:r>
+        <w:rPr>
+          <w:rFonts w:ascii="Arial" w:hAnsi="Arial" w:cs="Arial"/>
+          <w:b w:val="0"/>
+          <w:bCs w:val="0"/>
+          <w:sz w:val="24"/>
+          <w:szCs w:val="24"/>
+          <w:highlight w:val="none"/>
+        </w:rPr>
+        <w:tab/>
+      </w:r>
+      <w:r>
+        <w:rPr>
+          <w:rFonts w:ascii="Arial" w:hAnsi="Arial" w:cs="Arial"/>
+          <w:b/>
+          <w:bCs/>
+          <w:sz w:val="24"/>
+          <w:szCs w:val="24"/>
+          <w:highlight w:val="none"/>
+        </w:rPr>
+        <w:t xml:space="preserve">git  diff  [codigo do ultimo commit que deseja ver]</w:t>
+      </w:r>
+      <w:r>
+        <w:rPr>
+          <w:rFonts w:ascii="Arial" w:hAnsi="Arial" w:cs="Arial"/>
+          <w:b/>
+          <w:bCs/>
+          <w:sz w:val="24"/>
+          <w:szCs w:val="24"/>
+          <w:highlight w:val="none"/>
+        </w:rPr>
+        <w:t xml:space="preserve">~[quantidade de commits anteriores]</w:t>
+      </w:r>
+      <w:r>
+        <w:rPr>
+          <w:rFonts w:ascii="Arial" w:hAnsi="Arial" w:cs="Arial"/>
+          <w:b/>
+          <w:bCs/>
+          <w:sz w:val="24"/>
+          <w:szCs w:val="24"/>
+          <w:highlight w:val="none"/>
+        </w:rPr>
+      </w:r>
+    </w:p>
+    <w:p>
+      <w:pPr>
+        <w:contextualSpacing/>
+        <w:ind w:left="709" w:right="-283" w:firstLine="0"/>
+        <w:rPr>
+          <w:rFonts w:ascii="Arial" w:hAnsi="Arial" w:cs="Arial"/>
+          <w:b/>
+          <w:bCs/>
+          <w:sz w:val="24"/>
+          <w:szCs w:val="24"/>
+          <w:highlight w:val="none"/>
+        </w:rPr>
+      </w:pPr>
+      <w:r>
+        <w:rPr>
+          <w:rFonts w:ascii="Arial" w:hAnsi="Arial" w:cs="Arial"/>
+          <w:b/>
+          <w:bCs/>
+          <w:sz w:val="24"/>
+          <w:szCs w:val="24"/>
+          <w:highlight w:val="none"/>
+        </w:rPr>
+        <w:tab/>
+      </w:r>
+      <w:r>
+        <w:rPr>
+          <w:rFonts w:ascii="Arial" w:hAnsi="Arial" w:cs="Arial"/>
+          <w:b/>
+          <w:bCs/>
+          <w:color w:val="ff0000"/>
+          <w:sz w:val="24"/>
+          <w:szCs w:val="24"/>
+          <w:highlight w:val="none"/>
+        </w:rPr>
+        <w:t xml:space="preserve">Exemplo:</w:t>
+      </w:r>
+      <w:r>
+        <w:rPr>
+          <w:rFonts w:ascii="Arial" w:hAnsi="Arial" w:cs="Arial"/>
+          <w:b/>
+          <w:bCs/>
+          <w:sz w:val="24"/>
+          <w:szCs w:val="24"/>
+          <w:highlight w:val="none"/>
+        </w:rPr>
+        <w:t xml:space="preserve"> </w:t>
+      </w:r>
+      <w:r>
+        <w:rPr>
+          <w:rFonts w:ascii="Arial" w:hAnsi="Arial" w:cs="Arial"/>
+          <w:b/>
+          <w:bCs/>
+          <w:sz w:val="24"/>
+          <w:szCs w:val="24"/>
+          <w:highlight w:val="none"/>
+        </w:rPr>
+        <w:t xml:space="preserve">git  diff  877c170~2</w:t>
+      </w:r>
+      <w:r>
+        <w:rPr>
+          <w:rFonts w:ascii="Arial" w:hAnsi="Arial" w:cs="Arial"/>
+          <w:b/>
+          <w:bCs/>
+          <w:sz w:val="24"/>
+          <w:szCs w:val="24"/>
+          <w:highlight w:val="none"/>
+        </w:rPr>
+      </w:r>
+      <w:r>
+        <w:rPr>
+          <w:rFonts w:ascii="Arial" w:hAnsi="Arial" w:cs="Arial"/>
+          <w:b/>
+          <w:bCs/>
+          <w:sz w:val="24"/>
+          <w:szCs w:val="24"/>
+          <w:highlight w:val="none"/>
+        </w:rPr>
+      </w:r>
+    </w:p>
+    <w:p>
+      <w:pPr>
+        <w:contextualSpacing/>
+        <w:ind w:left="709" w:right="-283" w:firstLine="0"/>
+        <w:rPr>
+          <w:rFonts w:ascii="Arial" w:hAnsi="Arial" w:cs="Arial"/>
+          <w:b w:val="0"/>
+          <w:bCs w:val="0"/>
+          <w:sz w:val="24"/>
+          <w:szCs w:val="24"/>
+          <w:highlight w:val="none"/>
+        </w:rPr>
+      </w:pPr>
+      <w:r>
+        <w:rPr>
+          <w:rFonts w:ascii="Arial" w:hAnsi="Arial" w:cs="Arial"/>
+          <w:b w:val="0"/>
+          <w:bCs w:val="0"/>
+          <w:sz w:val="24"/>
+          <w:szCs w:val="24"/>
+          <w:highlight w:val="none"/>
+        </w:rPr>
+      </w:r>
+      <w:r>
+        <w:rPr>
+          <w:rFonts w:ascii="Arial" w:hAnsi="Arial" w:cs="Arial"/>
+          <w:b w:val="0"/>
+          <w:bCs w:val="0"/>
+          <w:sz w:val="24"/>
+          <w:szCs w:val="24"/>
+          <w:highlight w:val="none"/>
+        </w:rPr>
+      </w:r>
+    </w:p>
+    <w:p>
+      <w:pPr>
+        <w:contextualSpacing/>
+        <w:ind w:left="709" w:right="-283" w:firstLine="0"/>
+        <w:rPr>
+          <w:rFonts w:ascii="Arial" w:hAnsi="Arial" w:cs="Arial"/>
+          <w:b w:val="0"/>
+          <w:bCs w:val="0"/>
+          <w:sz w:val="24"/>
+          <w:szCs w:val="24"/>
+          <w:highlight w:val="none"/>
+        </w:rPr>
+      </w:pPr>
+      <w:r>
+        <w:rPr>
+          <w:rFonts w:ascii="Arial" w:hAnsi="Arial" w:cs="Arial"/>
+          <w:b w:val="0"/>
+          <w:bCs w:val="0"/>
+          <w:sz w:val="24"/>
+          <w:szCs w:val="24"/>
+          <w:highlight w:val="none"/>
+        </w:rPr>
+      </w:r>
+      <w:r>
+        <w:rPr>
+          <w:rFonts w:ascii="Arial" w:hAnsi="Arial" w:cs="Arial"/>
+          <w:b w:val="0"/>
+          <w:bCs w:val="0"/>
           <w:sz w:val="24"/>
           <w:szCs w:val="24"/>
           <w:highlight w:val="none"/>
@@ -2886,7 +4342,7 @@
       <w:endnotePr/>
       <w:type w:val="nextPage"/>
       <w:pgSz w:w="11906" w:h="16838" w:orient="portrait"/>
-      <w:pgMar w:top="567" w:right="284" w:bottom="539" w:left="284" w:header="709" w:footer="709" w:gutter="0"/>
+      <w:pgMar w:top="567" w:right="567" w:bottom="539" w:left="284" w:header="709" w:footer="709" w:gutter="0"/>
       <w:cols w:num="1" w:sep="0" w:space="708" w:equalWidth="1"/>
       <w:docGrid w:linePitch="360"/>
     </w:sectPr>
@@ -6943,6 +8399,264 @@
       <w:lvlJc w:val="left"/>
       <w:pPr>
         <w:ind w:left="6469" w:hanging="360"/>
+      </w:pPr>
+      <w:rPr>
+        <w:rFonts w:hint="default" w:ascii="Wingdings" w:hAnsi="Wingdings" w:eastAsia="Wingdings" w:cs="Wingdings"/>
+      </w:rPr>
+    </w:lvl>
+  </w:abstractNum>
+  <w:abstractNum w:abstractNumId="31">
+    <w:multiLevelType w:val="hybridMultilevel"/>
+    <w:lvl w:ilvl="0">
+      <w:start w:val="1"/>
+      <w:numFmt w:val="bullet"/>
+      <w:isLgl w:val="false"/>
+      <w:suff w:val="tab"/>
+      <w:lvlText w:val="·"/>
+      <w:lvlJc w:val="left"/>
+      <w:pPr>
+        <w:ind w:left="709" w:hanging="360"/>
+      </w:pPr>
+      <w:rPr>
+        <w:rFonts w:hint="default" w:ascii="Symbol" w:hAnsi="Symbol" w:eastAsia="Symbol" w:cs="Symbol"/>
+      </w:rPr>
+    </w:lvl>
+    <w:lvl w:ilvl="1">
+      <w:start w:val="1"/>
+      <w:numFmt w:val="bullet"/>
+      <w:isLgl w:val="false"/>
+      <w:suff w:val="tab"/>
+      <w:lvlText w:val="o"/>
+      <w:lvlJc w:val="left"/>
+      <w:pPr>
+        <w:ind w:left="1429" w:hanging="360"/>
+      </w:pPr>
+      <w:rPr>
+        <w:rFonts w:hint="default" w:ascii="Courier New" w:hAnsi="Courier New" w:eastAsia="Courier New" w:cs="Courier New"/>
+      </w:rPr>
+    </w:lvl>
+    <w:lvl w:ilvl="2">
+      <w:start w:val="1"/>
+      <w:numFmt w:val="bullet"/>
+      <w:isLgl w:val="false"/>
+      <w:suff w:val="tab"/>
+      <w:lvlText w:val="§"/>
+      <w:lvlJc w:val="left"/>
+      <w:pPr>
+        <w:ind w:left="2149" w:hanging="360"/>
+      </w:pPr>
+      <w:rPr>
+        <w:rFonts w:hint="default" w:ascii="Wingdings" w:hAnsi="Wingdings" w:eastAsia="Wingdings" w:cs="Wingdings"/>
+      </w:rPr>
+    </w:lvl>
+    <w:lvl w:ilvl="3">
+      <w:start w:val="1"/>
+      <w:numFmt w:val="bullet"/>
+      <w:isLgl w:val="false"/>
+      <w:suff w:val="tab"/>
+      <w:lvlText w:val="·"/>
+      <w:lvlJc w:val="left"/>
+      <w:pPr>
+        <w:ind w:left="2869" w:hanging="360"/>
+      </w:pPr>
+      <w:rPr>
+        <w:rFonts w:hint="default" w:ascii="Symbol" w:hAnsi="Symbol" w:eastAsia="Symbol" w:cs="Symbol"/>
+      </w:rPr>
+    </w:lvl>
+    <w:lvl w:ilvl="4">
+      <w:start w:val="1"/>
+      <w:numFmt w:val="bullet"/>
+      <w:isLgl w:val="false"/>
+      <w:suff w:val="tab"/>
+      <w:lvlText w:val="o"/>
+      <w:lvlJc w:val="left"/>
+      <w:pPr>
+        <w:ind w:left="3589" w:hanging="360"/>
+      </w:pPr>
+      <w:rPr>
+        <w:rFonts w:hint="default" w:ascii="Courier New" w:hAnsi="Courier New" w:eastAsia="Courier New" w:cs="Courier New"/>
+      </w:rPr>
+    </w:lvl>
+    <w:lvl w:ilvl="5">
+      <w:start w:val="1"/>
+      <w:numFmt w:val="bullet"/>
+      <w:isLgl w:val="false"/>
+      <w:suff w:val="tab"/>
+      <w:lvlText w:val="§"/>
+      <w:lvlJc w:val="left"/>
+      <w:pPr>
+        <w:ind w:left="4309" w:hanging="360"/>
+      </w:pPr>
+      <w:rPr>
+        <w:rFonts w:hint="default" w:ascii="Wingdings" w:hAnsi="Wingdings" w:eastAsia="Wingdings" w:cs="Wingdings"/>
+      </w:rPr>
+    </w:lvl>
+    <w:lvl w:ilvl="6">
+      <w:start w:val="1"/>
+      <w:numFmt w:val="bullet"/>
+      <w:isLgl w:val="false"/>
+      <w:suff w:val="tab"/>
+      <w:lvlText w:val="·"/>
+      <w:lvlJc w:val="left"/>
+      <w:pPr>
+        <w:ind w:left="5029" w:hanging="360"/>
+      </w:pPr>
+      <w:rPr>
+        <w:rFonts w:hint="default" w:ascii="Symbol" w:hAnsi="Symbol" w:eastAsia="Symbol" w:cs="Symbol"/>
+      </w:rPr>
+    </w:lvl>
+    <w:lvl w:ilvl="7">
+      <w:start w:val="1"/>
+      <w:numFmt w:val="bullet"/>
+      <w:isLgl w:val="false"/>
+      <w:suff w:val="tab"/>
+      <w:lvlText w:val="o"/>
+      <w:lvlJc w:val="left"/>
+      <w:pPr>
+        <w:ind w:left="5749" w:hanging="360"/>
+      </w:pPr>
+      <w:rPr>
+        <w:rFonts w:hint="default" w:ascii="Courier New" w:hAnsi="Courier New" w:eastAsia="Courier New" w:cs="Courier New"/>
+      </w:rPr>
+    </w:lvl>
+    <w:lvl w:ilvl="8">
+      <w:start w:val="1"/>
+      <w:numFmt w:val="bullet"/>
+      <w:isLgl w:val="false"/>
+      <w:suff w:val="tab"/>
+      <w:lvlText w:val="§"/>
+      <w:lvlJc w:val="left"/>
+      <w:pPr>
+        <w:ind w:left="6469" w:hanging="360"/>
+      </w:pPr>
+      <w:rPr>
+        <w:rFonts w:hint="default" w:ascii="Wingdings" w:hAnsi="Wingdings" w:eastAsia="Wingdings" w:cs="Wingdings"/>
+      </w:rPr>
+    </w:lvl>
+  </w:abstractNum>
+  <w:abstractNum w:abstractNumId="32">
+    <w:multiLevelType w:val="hybridMultilevel"/>
+    <w:lvl w:ilvl="0">
+      <w:start w:val="1"/>
+      <w:numFmt w:val="bullet"/>
+      <w:isLgl w:val="false"/>
+      <w:suff w:val="tab"/>
+      <w:lvlText w:val="·"/>
+      <w:lvlJc w:val="left"/>
+      <w:pPr>
+        <w:ind w:left="709" w:hanging="360"/>
+      </w:pPr>
+      <w:rPr>
+        <w:rFonts w:hint="default" w:ascii="Symbol" w:hAnsi="Symbol" w:eastAsia="Symbol" w:cs="Symbol"/>
+      </w:rPr>
+    </w:lvl>
+    <w:lvl w:ilvl="1">
+      <w:start w:val="1"/>
+      <w:numFmt w:val="bullet"/>
+      <w:isLgl w:val="false"/>
+      <w:suff w:val="tab"/>
+      <w:lvlText w:val="o"/>
+      <w:lvlJc w:val="left"/>
+      <w:pPr>
+        <w:ind w:left="1440" w:hanging="360"/>
+      </w:pPr>
+      <w:rPr>
+        <w:rFonts w:hint="default" w:ascii="Courier New" w:hAnsi="Courier New" w:eastAsia="Courier New" w:cs="Courier New"/>
+      </w:rPr>
+    </w:lvl>
+    <w:lvl w:ilvl="2">
+      <w:start w:val="1"/>
+      <w:numFmt w:val="bullet"/>
+      <w:isLgl w:val="false"/>
+      <w:suff w:val="tab"/>
+      <w:lvlText w:val="§"/>
+      <w:lvlJc w:val="left"/>
+      <w:pPr>
+        <w:ind w:left="2160" w:hanging="360"/>
+      </w:pPr>
+      <w:rPr>
+        <w:rFonts w:hint="default" w:ascii="Wingdings" w:hAnsi="Wingdings" w:eastAsia="Wingdings" w:cs="Wingdings"/>
+      </w:rPr>
+    </w:lvl>
+    <w:lvl w:ilvl="3">
+      <w:start w:val="1"/>
+      <w:numFmt w:val="bullet"/>
+      <w:isLgl w:val="false"/>
+      <w:suff w:val="tab"/>
+      <w:lvlText w:val="·"/>
+      <w:lvlJc w:val="left"/>
+      <w:pPr>
+        <w:ind w:left="2880" w:hanging="360"/>
+      </w:pPr>
+      <w:rPr>
+        <w:rFonts w:hint="default" w:ascii="Symbol" w:hAnsi="Symbol" w:eastAsia="Symbol" w:cs="Symbol"/>
+      </w:rPr>
+    </w:lvl>
+    <w:lvl w:ilvl="4">
+      <w:start w:val="1"/>
+      <w:numFmt w:val="bullet"/>
+      <w:isLgl w:val="false"/>
+      <w:suff w:val="tab"/>
+      <w:lvlText w:val="o"/>
+      <w:lvlJc w:val="left"/>
+      <w:pPr>
+        <w:ind w:left="3600" w:hanging="360"/>
+      </w:pPr>
+      <w:rPr>
+        <w:rFonts w:hint="default" w:ascii="Courier New" w:hAnsi="Courier New" w:eastAsia="Courier New" w:cs="Courier New"/>
+      </w:rPr>
+    </w:lvl>
+    <w:lvl w:ilvl="5">
+      <w:start w:val="1"/>
+      <w:numFmt w:val="bullet"/>
+      <w:isLgl w:val="false"/>
+      <w:suff w:val="tab"/>
+      <w:lvlText w:val="§"/>
+      <w:lvlJc w:val="left"/>
+      <w:pPr>
+        <w:ind w:left="4320" w:hanging="360"/>
+      </w:pPr>
+      <w:rPr>
+        <w:rFonts w:hint="default" w:ascii="Wingdings" w:hAnsi="Wingdings" w:eastAsia="Wingdings" w:cs="Wingdings"/>
+      </w:rPr>
+    </w:lvl>
+    <w:lvl w:ilvl="6">
+      <w:start w:val="1"/>
+      <w:numFmt w:val="bullet"/>
+      <w:isLgl w:val="false"/>
+      <w:suff w:val="tab"/>
+      <w:lvlText w:val="·"/>
+      <w:lvlJc w:val="left"/>
+      <w:pPr>
+        <w:ind w:left="5040" w:hanging="360"/>
+      </w:pPr>
+      <w:rPr>
+        <w:rFonts w:hint="default" w:ascii="Symbol" w:hAnsi="Symbol" w:eastAsia="Symbol" w:cs="Symbol"/>
+      </w:rPr>
+    </w:lvl>
+    <w:lvl w:ilvl="7">
+      <w:start w:val="1"/>
+      <w:numFmt w:val="bullet"/>
+      <w:isLgl w:val="false"/>
+      <w:suff w:val="tab"/>
+      <w:lvlText w:val="o"/>
+      <w:lvlJc w:val="left"/>
+      <w:pPr>
+        <w:ind w:left="5760" w:hanging="360"/>
+      </w:pPr>
+      <w:rPr>
+        <w:rFonts w:hint="default" w:ascii="Courier New" w:hAnsi="Courier New" w:eastAsia="Courier New" w:cs="Courier New"/>
+      </w:rPr>
+    </w:lvl>
+    <w:lvl w:ilvl="8">
+      <w:start w:val="1"/>
+      <w:numFmt w:val="bullet"/>
+      <w:isLgl w:val="false"/>
+      <w:suff w:val="tab"/>
+      <w:lvlText w:val="§"/>
+      <w:lvlJc w:val="left"/>
+      <w:pPr>
+        <w:ind w:left="6480" w:hanging="360"/>
       </w:pPr>
       <w:rPr>
         <w:rFonts w:hint="default" w:ascii="Wingdings" w:hAnsi="Wingdings" w:eastAsia="Wingdings" w:cs="Wingdings"/>
@@ -7041,6 +8755,12 @@
   </w:num>
   <w:num w:numId="31">
     <w:abstractNumId w:val="30"/>
+  </w:num>
+  <w:num w:numId="32">
+    <w:abstractNumId w:val="31"/>
+  </w:num>
+  <w:num w:numId="33">
+    <w:abstractNumId w:val="32"/>
   </w:num>
 </w:numbering>
 </file>

</xml_diff>

<commit_message>
comandos para remover e renomear arquivos
</commit_message>
<xml_diff>
--- a/comandos-git.docx
+++ b/comandos-git.docx
@@ -3689,7 +3689,7 @@
           <w:szCs w:val="28"/>
           <w:highlight w:val="none"/>
         </w:rPr>
-        <w:t xml:space="preserve">Mostrando as diferenças entre intervalos de  commits</w:t>
+        <w:t xml:space="preserve">Mostrando as diferenças entre intervalos de  commits (arquivos tem que estar commitados)</w:t>
       </w:r>
       <w:r>
         <w:rPr>
@@ -3885,6 +3885,46 @@
           <w:highlight w:val="none"/>
         </w:rPr>
       </w:r>
+      <w:r>
+        <w:rPr>
+          <w:rFonts w:ascii="Arial" w:hAnsi="Arial" w:cs="Arial"/>
+          <w:b w:val="0"/>
+          <w:bCs w:val="0"/>
+          <w:sz w:val="24"/>
+          <w:szCs w:val="24"/>
+          <w:highlight w:val="none"/>
+        </w:rPr>
+      </w:r>
+      <w:r>
+        <w:rPr>
+          <w:rFonts w:ascii="Arial" w:hAnsi="Arial" w:cs="Arial"/>
+          <w:b/>
+          <w:bCs/>
+          <w:sz w:val="24"/>
+          <w:szCs w:val="24"/>
+          <w:highlight w:val="none"/>
+        </w:rPr>
+      </w:r>
+      <w:r>
+        <w:rPr>
+          <w:rFonts w:ascii="Arial" w:hAnsi="Arial" w:cs="Arial"/>
+          <w:b w:val="0"/>
+          <w:bCs w:val="0"/>
+          <w:sz w:val="24"/>
+          <w:szCs w:val="24"/>
+          <w:highlight w:val="none"/>
+        </w:rPr>
+      </w:r>
+      <w:r>
+        <w:rPr>
+          <w:rFonts w:ascii="Arial" w:hAnsi="Arial" w:cs="Arial"/>
+          <w:b/>
+          <w:bCs/>
+          <w:sz w:val="24"/>
+          <w:szCs w:val="24"/>
+          <w:highlight w:val="none"/>
+        </w:rPr>
+      </w:r>
     </w:p>
     <w:p>
       <w:pPr>
@@ -3892,30 +3932,28 @@
         <w:ind w:left="709" w:right="-283" w:firstLine="0"/>
         <w:rPr>
           <w:rFonts w:ascii="Arial" w:hAnsi="Arial" w:cs="Arial"/>
-          <w:b w:val="0"/>
-          <w:bCs w:val="0"/>
-          <w:sz w:val="24"/>
-          <w:szCs w:val="24"/>
-          <w:highlight w:val="none"/>
-        </w:rPr>
-      </w:pPr>
-      <w:r>
-        <w:rPr>
-          <w:rFonts w:ascii="Arial" w:hAnsi="Arial" w:cs="Arial"/>
-          <w:b w:val="0"/>
-          <w:bCs w:val="0"/>
-          <w:sz w:val="24"/>
-          <w:szCs w:val="24"/>
-          <w:highlight w:val="none"/>
-        </w:rPr>
-        <w:t xml:space="preserve"> </w:t>
-        <w:tab/>
-      </w:r>
-      <w:r>
-        <w:rPr>
-          <w:rFonts w:ascii="Arial" w:hAnsi="Arial" w:cs="Arial"/>
-          <w:b w:val="0"/>
-          <w:bCs w:val="0"/>
+          <w:b/>
+          <w:bCs/>
+          <w:sz w:val="24"/>
+          <w:szCs w:val="24"/>
+          <w:highlight w:val="none"/>
+        </w:rPr>
+      </w:pPr>
+      <w:r>
+        <w:rPr>
+          <w:rFonts w:ascii="Arial" w:hAnsi="Arial" w:cs="Arial"/>
+          <w:b/>
+          <w:bCs/>
+          <w:sz w:val="24"/>
+          <w:szCs w:val="24"/>
+          <w:highlight w:val="none"/>
+        </w:rPr>
+      </w:r>
+      <w:r>
+        <w:rPr>
+          <w:rFonts w:ascii="Arial" w:hAnsi="Arial" w:cs="Arial"/>
+          <w:b/>
+          <w:bCs/>
           <w:sz w:val="24"/>
           <w:szCs w:val="24"/>
           <w:highlight w:val="none"/>
@@ -3925,48 +3963,25 @@
     <w:p>
       <w:pPr>
         <w:contextualSpacing/>
-        <w:ind w:left="709" w:right="-283" w:firstLine="0"/>
-        <w:rPr>
-          <w:rFonts w:ascii="Arial" w:hAnsi="Arial" w:cs="Arial"/>
-          <w:b/>
-          <w:bCs/>
-          <w:sz w:val="24"/>
-          <w:szCs w:val="24"/>
-          <w:highlight w:val="none"/>
-        </w:rPr>
-      </w:pPr>
-      <w:r>
-        <w:rPr>
-          <w:rFonts w:ascii="Arial" w:hAnsi="Arial" w:cs="Arial"/>
-          <w:b w:val="0"/>
-          <w:bCs w:val="0"/>
-          <w:sz w:val="24"/>
-          <w:szCs w:val="24"/>
-          <w:highlight w:val="none"/>
-        </w:rPr>
-        <w:tab/>
-      </w:r>
-      <w:r>
-        <w:rPr>
-          <w:rFonts w:ascii="Arial" w:hAnsi="Arial" w:cs="Arial"/>
-          <w:b/>
-          <w:bCs/>
-          <w:sz w:val="24"/>
-          <w:szCs w:val="24"/>
-          <w:highlight w:val="none"/>
-        </w:rPr>
-        <w:t xml:space="preserve">git  diff  [codigo do ultimo commit que deseja ver]</w:t>
-      </w:r>
-      <w:r>
-        <w:rPr>
-          <w:rFonts w:ascii="Arial" w:hAnsi="Arial" w:cs="Arial"/>
-          <w:b/>
-          <w:bCs/>
-          <w:sz w:val="24"/>
-          <w:szCs w:val="24"/>
-          <w:highlight w:val="none"/>
-        </w:rPr>
-        <w:t xml:space="preserve">~[quantidade de commits anteriores]</w:t>
+        <w:ind w:left="0" w:right="-283" w:firstLine="0"/>
+        <w:rPr>
+          <w:rFonts w:ascii="Arial" w:hAnsi="Arial" w:cs="Arial"/>
+          <w:b/>
+          <w:bCs/>
+          <w:sz w:val="24"/>
+          <w:szCs w:val="24"/>
+          <w:highlight w:val="none"/>
+        </w:rPr>
+      </w:pPr>
+      <w:r>
+        <w:rPr>
+          <w:rFonts w:ascii="Arial" w:hAnsi="Arial" w:cs="Arial"/>
+          <w:b/>
+          <w:bCs/>
+          <w:sz w:val="24"/>
+          <w:szCs w:val="24"/>
+          <w:highlight w:val="none"/>
+        </w:rPr>
       </w:r>
       <w:r>
         <w:rPr>
@@ -3981,288 +3996,83 @@
     </w:p>
     <w:p>
       <w:pPr>
+        <w:pStyle w:val="814"/>
+        <w:numPr>
+          <w:ilvl w:val="0"/>
+          <w:numId w:val="36"/>
+        </w:numPr>
         <w:contextualSpacing/>
-        <w:ind w:left="709" w:right="-283" w:firstLine="0"/>
-        <w:rPr>
-          <w:rFonts w:ascii="Arial" w:hAnsi="Arial" w:cs="Arial"/>
-          <w:b/>
-          <w:bCs/>
-          <w:sz w:val="24"/>
-          <w:szCs w:val="24"/>
-          <w:highlight w:val="none"/>
-        </w:rPr>
-      </w:pPr>
-      <w:r>
-        <w:rPr>
-          <w:rFonts w:ascii="Arial" w:hAnsi="Arial" w:cs="Arial"/>
-          <w:b/>
-          <w:bCs/>
-          <w:sz w:val="24"/>
-          <w:szCs w:val="24"/>
-          <w:highlight w:val="none"/>
-        </w:rPr>
-        <w:tab/>
-      </w:r>
-      <w:r>
-        <w:rPr>
-          <w:rFonts w:ascii="Arial" w:hAnsi="Arial" w:cs="Arial"/>
-          <w:b/>
-          <w:bCs/>
-          <w:color w:val="ff0000"/>
-          <w:sz w:val="24"/>
-          <w:szCs w:val="24"/>
-          <w:highlight w:val="none"/>
-        </w:rPr>
-        <w:t xml:space="preserve">Exemplo:</w:t>
-      </w:r>
-      <w:r>
-        <w:rPr>
-          <w:rFonts w:ascii="Arial" w:hAnsi="Arial" w:cs="Arial"/>
-          <w:b/>
-          <w:bCs/>
-          <w:sz w:val="24"/>
-          <w:szCs w:val="24"/>
-          <w:highlight w:val="none"/>
-        </w:rPr>
-        <w:t xml:space="preserve"> </w:t>
-      </w:r>
-      <w:r>
-        <w:rPr>
-          <w:rFonts w:ascii="Arial" w:hAnsi="Arial" w:cs="Arial"/>
-          <w:b/>
-          <w:bCs/>
-          <w:sz w:val="24"/>
-          <w:szCs w:val="24"/>
-          <w:highlight w:val="none"/>
-        </w:rPr>
-        <w:t xml:space="preserve">git  diff  877c170~2</w:t>
-      </w:r>
-      <w:r>
-        <w:rPr>
-          <w:rFonts w:ascii="Arial" w:hAnsi="Arial" w:cs="Arial"/>
-          <w:b/>
-          <w:bCs/>
-          <w:sz w:val="24"/>
-          <w:szCs w:val="24"/>
-          <w:highlight w:val="none"/>
-        </w:rPr>
-      </w:r>
-      <w:r>
-        <w:rPr>
-          <w:rFonts w:ascii="Arial" w:hAnsi="Arial" w:cs="Arial"/>
-          <w:b/>
-          <w:bCs/>
-          <w:sz w:val="24"/>
-          <w:szCs w:val="24"/>
-          <w:highlight w:val="none"/>
-        </w:rPr>
-      </w:r>
-    </w:p>
-    <w:p>
-      <w:pPr>
-        <w:contextualSpacing/>
-        <w:ind w:left="709" w:right="-283" w:firstLine="0"/>
-        <w:rPr>
-          <w:rFonts w:ascii="Arial" w:hAnsi="Arial" w:cs="Arial"/>
-          <w:b w:val="0"/>
-          <w:bCs w:val="0"/>
-          <w:sz w:val="24"/>
-          <w:szCs w:val="24"/>
-          <w:highlight w:val="none"/>
-        </w:rPr>
-      </w:pPr>
-      <w:r>
-        <w:rPr>
-          <w:rFonts w:ascii="Arial" w:hAnsi="Arial" w:cs="Arial"/>
-          <w:b w:val="0"/>
-          <w:bCs w:val="0"/>
-          <w:sz w:val="24"/>
-          <w:szCs w:val="24"/>
-          <w:highlight w:val="none"/>
-        </w:rPr>
-      </w:r>
-      <w:r>
-        <w:rPr>
-          <w:rFonts w:ascii="Arial" w:hAnsi="Arial" w:cs="Arial"/>
-          <w:b w:val="0"/>
-          <w:bCs w:val="0"/>
-          <w:sz w:val="24"/>
-          <w:szCs w:val="24"/>
-          <w:highlight w:val="none"/>
-        </w:rPr>
-      </w:r>
-    </w:p>
-    <w:p>
-      <w:pPr>
-        <w:contextualSpacing/>
-        <w:ind w:left="709" w:right="-283" w:firstLine="0"/>
-        <w:rPr>
-          <w:rFonts w:ascii="Arial" w:hAnsi="Arial" w:cs="Arial"/>
-          <w:b w:val="0"/>
-          <w:bCs w:val="0"/>
-          <w:sz w:val="24"/>
-          <w:szCs w:val="24"/>
-          <w:highlight w:val="none"/>
-        </w:rPr>
-      </w:pPr>
-      <w:r>
-        <w:rPr>
-          <w:rFonts w:ascii="Arial" w:hAnsi="Arial" w:cs="Arial"/>
-          <w:b w:val="0"/>
-          <w:bCs w:val="0"/>
-          <w:sz w:val="24"/>
-          <w:szCs w:val="24"/>
-          <w:highlight w:val="none"/>
-        </w:rPr>
-      </w:r>
-      <w:r>
-        <w:rPr>
-          <w:rFonts w:ascii="Arial" w:hAnsi="Arial" w:cs="Arial"/>
-          <w:b w:val="0"/>
-          <w:bCs w:val="0"/>
-          <w:sz w:val="24"/>
-          <w:szCs w:val="24"/>
-          <w:highlight w:val="none"/>
-        </w:rPr>
-      </w:r>
-    </w:p>
-    <w:p>
-      <w:pPr>
-        <w:contextualSpacing/>
-        <w:ind w:left="2126" w:right="-283" w:firstLine="0"/>
-        <w:rPr>
-          <w:rFonts w:ascii="Arial" w:hAnsi="Arial" w:cs="Arial"/>
-          <w:sz w:val="24"/>
-          <w:szCs w:val="24"/>
-          <w:highlight w:val="none"/>
-        </w:rPr>
-      </w:pPr>
-      <w:r>
-        <w:rPr>
-          <w:rFonts w:ascii="Arial" w:hAnsi="Arial" w:cs="Arial"/>
-          <w:sz w:val="24"/>
-          <w:szCs w:val="24"/>
-          <w:highlight w:val="none"/>
-        </w:rPr>
-        <w:t xml:space="preserve">    </w:t>
-      </w:r>
-      <w:r>
-        <w:rPr>
-          <w:rFonts w:ascii="Arial" w:hAnsi="Arial" w:cs="Arial"/>
-          <w:sz w:val="24"/>
-          <w:szCs w:val="24"/>
-          <w:highlight w:val="none"/>
-        </w:rPr>
-      </w:r>
-    </w:p>
-    <w:p>
-      <w:pPr>
-        <w:contextualSpacing/>
-        <w:ind w:left="709" w:right="-283" w:firstLine="0"/>
-        <w:rPr>
-          <w:rFonts w:ascii="Arial" w:hAnsi="Arial" w:cs="Arial"/>
-          <w:sz w:val="24"/>
-          <w:szCs w:val="24"/>
-          <w:highlight w:val="none"/>
-        </w:rPr>
-      </w:pPr>
-      <w:r>
-        <w:rPr>
-          <w:rFonts w:ascii="Arial" w:hAnsi="Arial" w:cs="Arial"/>
-          <w:sz w:val="24"/>
-          <w:szCs w:val="24"/>
-          <w:highlight w:val="none"/>
-        </w:rPr>
-      </w:r>
-      <w:r>
-        <w:rPr>
-          <w:rFonts w:ascii="Arial" w:hAnsi="Arial" w:cs="Arial"/>
-          <w:sz w:val="24"/>
-          <w:szCs w:val="24"/>
-          <w:highlight w:val="none"/>
-        </w:rPr>
-      </w:r>
-    </w:p>
-    <w:p>
-      <w:pPr>
-        <w:contextualSpacing/>
-        <w:ind w:left="0" w:right="-283" w:firstLine="0"/>
-        <w:rPr>
-          <w:rFonts w:ascii="Arial" w:hAnsi="Arial" w:cs="Arial"/>
-          <w:sz w:val="24"/>
-          <w:szCs w:val="24"/>
-          <w:highlight w:val="none"/>
-        </w:rPr>
-      </w:pPr>
-      <w:r>
-        <w:rPr>
-          <w:rFonts w:ascii="Arial" w:hAnsi="Arial" w:cs="Arial"/>
-          <w:sz w:val="24"/>
-          <w:szCs w:val="24"/>
-          <w:highlight w:val="none"/>
-        </w:rPr>
-      </w:r>
-      <w:r>
-        <w:rPr>
-          <w:rFonts w:ascii="Arial" w:hAnsi="Arial" w:cs="Arial"/>
-          <w:sz w:val="24"/>
-          <w:szCs w:val="24"/>
-          <w:highlight w:val="none"/>
-        </w:rPr>
-      </w:r>
-    </w:p>
-    <w:p>
-      <w:pPr>
-        <w:contextualSpacing/>
-        <w:ind w:left="709" w:right="-283" w:firstLine="0"/>
-        <w:rPr>
-          <w:rFonts w:ascii="Arial" w:hAnsi="Arial" w:cs="Arial"/>
-          <w:sz w:val="24"/>
-          <w:szCs w:val="24"/>
-          <w:highlight w:val="none"/>
-        </w:rPr>
-      </w:pPr>
-      <w:r>
-        <w:rPr>
-          <w:rFonts w:ascii="Arial" w:hAnsi="Arial" w:cs="Arial"/>
-          <w:sz w:val="24"/>
-          <w:szCs w:val="24"/>
-          <w:highlight w:val="none"/>
-        </w:rPr>
-      </w:r>
-      <w:r>
-        <w:rPr>
-          <w:rFonts w:ascii="Arial" w:hAnsi="Arial" w:cs="Arial"/>
-          <w:sz w:val="24"/>
-          <w:szCs w:val="24"/>
-          <w:highlight w:val="none"/>
-        </w:rPr>
-      </w:r>
-    </w:p>
-    <w:p>
-      <w:pPr>
-        <w:contextualSpacing/>
-        <w:ind w:left="0" w:right="-283" w:firstLine="0"/>
-        <w:rPr>
-          <w:rFonts w:ascii="Arial" w:hAnsi="Arial" w:cs="Arial"/>
-          <w:sz w:val="24"/>
-          <w:szCs w:val="24"/>
-          <w:highlight w:val="none"/>
-        </w:rPr>
-      </w:pPr>
-      <w:r>
-        <w:rPr>
-          <w:rFonts w:ascii="Arial" w:hAnsi="Arial" w:cs="Arial"/>
-          <w:sz w:val="24"/>
-          <w:szCs w:val="24"/>
-          <w:highlight w:val="none"/>
-        </w:rPr>
-      </w:r>
-      <w:r>
-        <w:rPr>
-          <w:rFonts w:ascii="Arial" w:hAnsi="Arial" w:cs="Arial"/>
-          <w:sz w:val="24"/>
-          <w:szCs w:val="24"/>
+        <w:ind w:right="-283"/>
+        <w:rPr>
+          <w:rFonts w:ascii="Arial" w:hAnsi="Arial" w:cs="Arial"/>
+          <w:highlight w:val="none"/>
+        </w:rPr>
+      </w:pPr>
+      <w:r>
+        <w:rPr>
+          <w:rFonts w:ascii="Arial" w:hAnsi="Arial" w:cs="Arial"/>
+          <w:b/>
+          <w:bCs/>
+          <w:color w:val="0070c0"/>
+          <w:sz w:val="28"/>
+          <w:szCs w:val="28"/>
+          <w:highlight w:val="none"/>
+        </w:rPr>
+        <w:t xml:space="preserve">Mostrando as diferenças entre intervalos de  commits (mostra qualquer alteraç</w:t>
+      </w:r>
+      <w:r>
+        <w:rPr>
+          <w:rFonts w:ascii="Arial" w:hAnsi="Arial" w:cs="Arial"/>
+          <w:b/>
+          <w:bCs/>
+          <w:color w:val="0070c0"/>
+          <w:sz w:val="28"/>
+          <w:szCs w:val="28"/>
+          <w:highlight w:val="none"/>
+        </w:rPr>
+        <w:t xml:space="preserve">ão, mesmo os arquivos n</w:t>
+      </w:r>
+      <w:r>
+        <w:rPr>
+          <w:rFonts w:ascii="Arial" w:hAnsi="Arial" w:cs="Arial"/>
+          <w:b/>
+          <w:bCs/>
+          <w:color w:val="0070c0"/>
+          <w:sz w:val="28"/>
+          <w:szCs w:val="28"/>
+          <w:highlight w:val="none"/>
+        </w:rPr>
+        <w:t xml:space="preserve">ão sendo commitados e eles podem estar no diretorio de trabalho ou na </w:t>
+      </w:r>
+      <w:r>
+        <w:rPr>
+          <w:rFonts w:ascii="Arial" w:hAnsi="Arial" w:cs="Arial"/>
+          <w:b/>
+          <w:bCs/>
+          <w:color w:val="0070c0"/>
+          <w:sz w:val="28"/>
+          <w:szCs w:val="28"/>
+          <w:highlight w:val="none"/>
+        </w:rPr>
+        <w:t xml:space="preserve">área de stage</w:t>
+      </w:r>
+      <w:r>
+        <w:rPr>
+          <w:rFonts w:ascii="Arial" w:hAnsi="Arial" w:cs="Arial"/>
+          <w:b/>
+          <w:bCs/>
+          <w:color w:val="0070c0"/>
+          <w:sz w:val="28"/>
+          <w:szCs w:val="28"/>
+          <w:highlight w:val="none"/>
+        </w:rPr>
+        <w:t xml:space="preserve">)</w:t>
+      </w:r>
+      <w:r>
+        <w:rPr>
+          <w:rFonts w:ascii="Arial" w:hAnsi="Arial" w:cs="Arial"/>
+          <w:sz w:val="28"/>
+          <w:szCs w:val="28"/>
           <w:highlight w:val="none"/>
         </w:rPr>
       </w:r>
@@ -4271,6 +4081,892 @@
     <w:p>
       <w:pPr>
         <w:contextualSpacing/>
+        <w:ind w:left="709" w:right="-283" w:firstLine="0"/>
+      </w:pPr>
+      <w:r>
+        <w:rPr>
+          <w:rFonts w:ascii="Arial" w:hAnsi="Arial" w:cs="Arial"/>
+          <w:b/>
+          <w:bCs/>
+          <w:sz w:val="24"/>
+          <w:szCs w:val="24"/>
+          <w:highlight w:val="none"/>
+        </w:rPr>
+        <w:tab/>
+      </w:r>
+      <w:r>
+        <w:rPr>
+          <w:rFonts w:ascii="Arial" w:hAnsi="Arial" w:cs="Arial"/>
+          <w:b/>
+          <w:bCs/>
+          <w:sz w:val="24"/>
+          <w:szCs w:val="24"/>
+          <w:highlight w:val="none"/>
+        </w:rPr>
+      </w:r>
+      <w:r>
+        <w:rPr>
+          <w:rFonts w:ascii="Arial" w:hAnsi="Arial" w:cs="Arial"/>
+          <w:b w:val="0"/>
+          <w:bCs w:val="0"/>
+          <w:sz w:val="24"/>
+          <w:szCs w:val="24"/>
+          <w:highlight w:val="none"/>
+        </w:rPr>
+      </w:r>
+      <w:r>
+        <w:rPr>
+          <w:rFonts w:ascii="Arial" w:hAnsi="Arial" w:cs="Arial"/>
+          <w:b/>
+          <w:bCs/>
+          <w:sz w:val="24"/>
+          <w:szCs w:val="24"/>
+          <w:highlight w:val="none"/>
+        </w:rPr>
+        <w:t xml:space="preserve">git  diff  [codigo do ultimo commit que deseja ver]</w:t>
+      </w:r>
+      <w:r>
+        <w:rPr>
+          <w:rFonts w:ascii="Arial" w:hAnsi="Arial" w:cs="Arial"/>
+          <w:b/>
+          <w:bCs/>
+          <w:sz w:val="24"/>
+          <w:szCs w:val="24"/>
+          <w:highlight w:val="none"/>
+        </w:rPr>
+        <w:t xml:space="preserve">~[quantidade de commits anteriores]</w:t>
+      </w:r>
+      <w:r/>
+      <w:r/>
+    </w:p>
+    <w:p>
+      <w:pPr>
+        <w:contextualSpacing/>
+        <w:ind w:left="709" w:right="-283" w:firstLine="0"/>
+        <w:rPr>
+          <w:rFonts w:ascii="Arial" w:hAnsi="Arial" w:cs="Arial"/>
+          <w:b/>
+          <w:bCs/>
+          <w:sz w:val="24"/>
+          <w:szCs w:val="24"/>
+          <w:highlight w:val="none"/>
+        </w:rPr>
+      </w:pPr>
+      <w:r>
+        <w:rPr>
+          <w:rFonts w:ascii="Arial" w:hAnsi="Arial" w:cs="Arial"/>
+          <w:b/>
+          <w:bCs/>
+          <w:sz w:val="24"/>
+          <w:szCs w:val="24"/>
+          <w:highlight w:val="none"/>
+        </w:rPr>
+        <w:tab/>
+      </w:r>
+      <w:r>
+        <w:rPr>
+          <w:rFonts w:ascii="Arial" w:hAnsi="Arial" w:cs="Arial"/>
+          <w:b/>
+          <w:bCs/>
+          <w:color w:val="ff0000"/>
+          <w:sz w:val="24"/>
+          <w:szCs w:val="24"/>
+          <w:highlight w:val="none"/>
+        </w:rPr>
+        <w:t xml:space="preserve">Exemplo:</w:t>
+      </w:r>
+      <w:r>
+        <w:rPr>
+          <w:rFonts w:ascii="Arial" w:hAnsi="Arial" w:cs="Arial"/>
+          <w:b/>
+          <w:bCs/>
+          <w:sz w:val="24"/>
+          <w:szCs w:val="24"/>
+          <w:highlight w:val="none"/>
+        </w:rPr>
+        <w:t xml:space="preserve"> </w:t>
+      </w:r>
+      <w:r>
+        <w:rPr>
+          <w:rFonts w:ascii="Arial" w:hAnsi="Arial" w:cs="Arial"/>
+          <w:b/>
+          <w:bCs/>
+          <w:sz w:val="24"/>
+          <w:szCs w:val="24"/>
+          <w:highlight w:val="none"/>
+        </w:rPr>
+        <w:t xml:space="preserve">git  diff  877c170~2</w:t>
+      </w:r>
+      <w:r>
+        <w:rPr>
+          <w:rFonts w:ascii="Arial" w:hAnsi="Arial" w:cs="Arial"/>
+          <w:b/>
+          <w:bCs/>
+          <w:sz w:val="24"/>
+          <w:szCs w:val="24"/>
+          <w:highlight w:val="none"/>
+        </w:rPr>
+      </w:r>
+      <w:r/>
+    </w:p>
+    <w:p>
+      <w:pPr>
+        <w:contextualSpacing/>
+        <w:ind w:left="709" w:right="-283" w:firstLine="0"/>
+        <w:rPr>
+          <w:rFonts w:ascii="Arial" w:hAnsi="Arial" w:cs="Arial"/>
+          <w:b/>
+          <w:bCs/>
+          <w:sz w:val="24"/>
+          <w:szCs w:val="24"/>
+          <w:highlight w:val="none"/>
+        </w:rPr>
+      </w:pPr>
+      <w:r>
+        <w:rPr>
+          <w:rFonts w:ascii="Arial" w:hAnsi="Arial" w:cs="Arial"/>
+          <w:b/>
+          <w:bCs/>
+          <w:sz w:val="24"/>
+          <w:szCs w:val="24"/>
+          <w:highlight w:val="none"/>
+        </w:rPr>
+      </w:r>
+      <w:r>
+        <w:rPr>
+          <w:rFonts w:ascii="Arial" w:hAnsi="Arial" w:cs="Arial"/>
+          <w:b/>
+          <w:bCs/>
+          <w:sz w:val="24"/>
+          <w:szCs w:val="24"/>
+          <w:highlight w:val="none"/>
+        </w:rPr>
+      </w:r>
+    </w:p>
+    <w:p>
+      <w:pPr>
+        <w:contextualSpacing/>
+        <w:ind w:left="709" w:right="-283" w:firstLine="0"/>
+        <w:rPr>
+          <w:rFonts w:ascii="Arial" w:hAnsi="Arial" w:cs="Arial"/>
+          <w:b/>
+          <w:bCs/>
+          <w:sz w:val="24"/>
+          <w:szCs w:val="24"/>
+          <w:highlight w:val="none"/>
+        </w:rPr>
+      </w:pPr>
+      <w:r>
+        <w:rPr>
+          <w:rFonts w:ascii="Arial" w:hAnsi="Arial" w:cs="Arial"/>
+          <w:b/>
+          <w:bCs/>
+          <w:sz w:val="24"/>
+          <w:szCs w:val="24"/>
+          <w:highlight w:val="none"/>
+        </w:rPr>
+      </w:r>
+      <w:r>
+        <w:rPr>
+          <w:rFonts w:ascii="Arial" w:hAnsi="Arial" w:cs="Arial"/>
+          <w:b/>
+          <w:bCs/>
+          <w:sz w:val="24"/>
+          <w:szCs w:val="24"/>
+          <w:highlight w:val="none"/>
+        </w:rPr>
+      </w:r>
+    </w:p>
+    <w:p>
+      <w:pPr>
+        <w:contextualSpacing/>
+        <w:ind w:left="709" w:right="-283" w:firstLine="0"/>
+        <w:rPr>
+          <w:rFonts w:ascii="Arial" w:hAnsi="Arial" w:cs="Arial"/>
+          <w:b/>
+          <w:bCs/>
+          <w:sz w:val="24"/>
+          <w:szCs w:val="24"/>
+          <w:highlight w:val="none"/>
+        </w:rPr>
+      </w:pPr>
+      <w:r>
+        <w:rPr>
+          <w:rFonts w:ascii="Arial" w:hAnsi="Arial" w:cs="Arial"/>
+          <w:b w:val="0"/>
+          <w:bCs w:val="0"/>
+          <w:color w:val="0070c0"/>
+          <w:sz w:val="28"/>
+          <w:szCs w:val="28"/>
+          <w:highlight w:val="none"/>
+        </w:rPr>
+      </w:r>
+      <w:r>
+        <w:rPr>
+          <w:rFonts w:ascii="Arial" w:hAnsi="Arial" w:cs="Arial"/>
+          <w:b w:val="0"/>
+          <w:bCs w:val="0"/>
+          <w:color w:val="0070c0"/>
+          <w:sz w:val="28"/>
+          <w:szCs w:val="28"/>
+          <w:highlight w:val="none"/>
+        </w:rPr>
+      </w:r>
+    </w:p>
+    <w:p>
+      <w:pPr>
+        <w:contextualSpacing/>
+        <w:ind w:left="709" w:right="-283" w:firstLine="0"/>
+        <w:rPr>
+          <w:rFonts w:ascii="Arial" w:hAnsi="Arial" w:cs="Arial"/>
+          <w:b/>
+          <w:bCs/>
+          <w:sz w:val="24"/>
+          <w:szCs w:val="24"/>
+          <w:highlight w:val="none"/>
+        </w:rPr>
+      </w:pPr>
+      <w:r>
+        <w:rPr>
+          <w:rFonts w:ascii="Arial" w:hAnsi="Arial" w:cs="Arial"/>
+          <w:b w:val="0"/>
+          <w:bCs w:val="0"/>
+          <w:color w:val="0070c0"/>
+          <w:sz w:val="28"/>
+          <w:szCs w:val="28"/>
+          <w:highlight w:val="none"/>
+        </w:rPr>
+      </w:r>
+      <w:r>
+        <w:rPr>
+          <w:rFonts w:ascii="Arial" w:hAnsi="Arial" w:cs="Arial"/>
+          <w:b w:val="0"/>
+          <w:bCs w:val="0"/>
+          <w:color w:val="0070c0"/>
+          <w:sz w:val="28"/>
+          <w:szCs w:val="28"/>
+          <w:highlight w:val="none"/>
+        </w:rPr>
+      </w:r>
+    </w:p>
+    <w:p>
+      <w:pPr>
+        <w:contextualSpacing/>
+        <w:ind w:left="709" w:right="-283" w:firstLine="0"/>
+        <w:rPr>
+          <w:rFonts w:ascii="Arial" w:hAnsi="Arial" w:cs="Arial"/>
+          <w:b/>
+          <w:bCs/>
+          <w:sz w:val="24"/>
+          <w:szCs w:val="24"/>
+          <w:highlight w:val="none"/>
+        </w:rPr>
+      </w:pPr>
+      <w:r>
+        <w:rPr>
+          <w:rFonts w:ascii="Arial" w:hAnsi="Arial" w:cs="Arial"/>
+          <w:b w:val="0"/>
+          <w:bCs w:val="0"/>
+          <w:color w:val="0070c0"/>
+          <w:sz w:val="28"/>
+          <w:szCs w:val="28"/>
+          <w:highlight w:val="none"/>
+        </w:rPr>
+      </w:r>
+      <w:r>
+        <w:rPr>
+          <w:rFonts w:ascii="Arial" w:hAnsi="Arial" w:cs="Arial"/>
+          <w:b w:val="0"/>
+          <w:bCs w:val="0"/>
+          <w:color w:val="0070c0"/>
+          <w:sz w:val="28"/>
+          <w:szCs w:val="28"/>
+          <w:highlight w:val="none"/>
+        </w:rPr>
+      </w:r>
+    </w:p>
+    <w:p>
+      <w:pPr>
+        <w:contextualSpacing/>
+        <w:ind w:left="709" w:right="-283" w:firstLine="0"/>
+        <w:rPr>
+          <w:rFonts w:ascii="Arial" w:hAnsi="Arial" w:cs="Arial"/>
+          <w:b/>
+          <w:bCs/>
+          <w:sz w:val="24"/>
+          <w:szCs w:val="24"/>
+          <w:highlight w:val="none"/>
+        </w:rPr>
+      </w:pPr>
+      <w:r>
+        <w:rPr>
+          <w:rFonts w:ascii="Arial" w:hAnsi="Arial" w:cs="Arial"/>
+          <w:b w:val="0"/>
+          <w:bCs w:val="0"/>
+          <w:color w:val="0070c0"/>
+          <w:sz w:val="28"/>
+          <w:szCs w:val="28"/>
+          <w:highlight w:val="none"/>
+        </w:rPr>
+      </w:r>
+      <w:r>
+        <w:rPr>
+          <w:rFonts w:ascii="Arial" w:hAnsi="Arial" w:cs="Arial"/>
+          <w:b w:val="0"/>
+          <w:bCs w:val="0"/>
+          <w:color w:val="0070c0"/>
+          <w:sz w:val="28"/>
+          <w:szCs w:val="28"/>
+          <w:highlight w:val="none"/>
+        </w:rPr>
+      </w:r>
+    </w:p>
+    <w:p>
+      <w:pPr>
+        <w:contextualSpacing/>
+        <w:ind w:left="709" w:right="-283" w:firstLine="0"/>
+        <w:rPr>
+          <w:rFonts w:ascii="Arial" w:hAnsi="Arial" w:cs="Arial"/>
+          <w:b/>
+          <w:bCs/>
+          <w:sz w:val="24"/>
+          <w:szCs w:val="24"/>
+          <w:highlight w:val="none"/>
+        </w:rPr>
+      </w:pPr>
+      <w:r>
+        <w:rPr>
+          <w:rFonts w:ascii="Arial" w:hAnsi="Arial" w:cs="Arial"/>
+          <w:b w:val="0"/>
+          <w:bCs w:val="0"/>
+          <w:color w:val="0070c0"/>
+          <w:sz w:val="28"/>
+          <w:szCs w:val="28"/>
+          <w:highlight w:val="none"/>
+        </w:rPr>
+      </w:r>
+      <w:r>
+        <w:rPr>
+          <w:rFonts w:ascii="Arial" w:hAnsi="Arial" w:cs="Arial"/>
+          <w:b w:val="0"/>
+          <w:bCs w:val="0"/>
+          <w:color w:val="0070c0"/>
+          <w:sz w:val="28"/>
+          <w:szCs w:val="28"/>
+          <w:highlight w:val="none"/>
+        </w:rPr>
+      </w:r>
+    </w:p>
+    <w:p>
+      <w:pPr>
+        <w:contextualSpacing/>
+        <w:ind w:left="709" w:right="-283" w:firstLine="0"/>
+        <w:rPr>
+          <w:rFonts w:ascii="Arial" w:hAnsi="Arial" w:cs="Arial"/>
+          <w:b/>
+          <w:bCs/>
+          <w:sz w:val="24"/>
+          <w:szCs w:val="24"/>
+          <w:highlight w:val="none"/>
+        </w:rPr>
+      </w:pPr>
+      <w:r>
+        <w:rPr>
+          <w:rFonts w:ascii="Arial" w:hAnsi="Arial" w:cs="Arial"/>
+          <w:b w:val="0"/>
+          <w:bCs w:val="0"/>
+          <w:color w:val="0070c0"/>
+          <w:sz w:val="28"/>
+          <w:szCs w:val="28"/>
+          <w:highlight w:val="none"/>
+        </w:rPr>
+      </w:r>
+      <w:r>
+        <w:rPr>
+          <w:rFonts w:ascii="Arial" w:hAnsi="Arial" w:cs="Arial"/>
+          <w:b w:val="0"/>
+          <w:bCs w:val="0"/>
+          <w:color w:val="0070c0"/>
+          <w:sz w:val="28"/>
+          <w:szCs w:val="28"/>
+          <w:highlight w:val="none"/>
+        </w:rPr>
+      </w:r>
+    </w:p>
+    <w:p>
+      <w:pPr>
+        <w:contextualSpacing/>
+        <w:ind w:left="709" w:right="-283" w:firstLine="0"/>
+        <w:rPr>
+          <w:rFonts w:ascii="Arial" w:hAnsi="Arial" w:cs="Arial"/>
+          <w:b/>
+          <w:bCs/>
+          <w:sz w:val="24"/>
+          <w:szCs w:val="24"/>
+          <w:highlight w:val="none"/>
+        </w:rPr>
+      </w:pPr>
+      <w:r>
+        <w:rPr>
+          <w:rFonts w:ascii="Arial" w:hAnsi="Arial" w:cs="Arial"/>
+          <w:b w:val="0"/>
+          <w:bCs w:val="0"/>
+          <w:color w:val="0070c0"/>
+          <w:sz w:val="28"/>
+          <w:szCs w:val="28"/>
+          <w:highlight w:val="none"/>
+        </w:rPr>
+      </w:r>
+      <w:r>
+        <w:rPr>
+          <w:rFonts w:ascii="Arial" w:hAnsi="Arial" w:cs="Arial"/>
+          <w:b w:val="0"/>
+          <w:bCs w:val="0"/>
+          <w:color w:val="0070c0"/>
+          <w:sz w:val="28"/>
+          <w:szCs w:val="28"/>
+          <w:highlight w:val="none"/>
+        </w:rPr>
+      </w:r>
+    </w:p>
+    <w:p>
+      <w:pPr>
+        <w:contextualSpacing/>
+        <w:ind w:left="709" w:right="-283" w:firstLine="0"/>
+        <w:rPr>
+          <w:rFonts w:ascii="Arial" w:hAnsi="Arial" w:cs="Arial"/>
+          <w:b/>
+          <w:bCs/>
+          <w:sz w:val="24"/>
+          <w:szCs w:val="24"/>
+          <w:highlight w:val="none"/>
+        </w:rPr>
+      </w:pPr>
+      <w:r>
+        <w:rPr>
+          <w:rFonts w:ascii="Arial" w:hAnsi="Arial" w:cs="Arial"/>
+          <w:b w:val="0"/>
+          <w:bCs w:val="0"/>
+          <w:color w:val="0070c0"/>
+          <w:sz w:val="28"/>
+          <w:szCs w:val="28"/>
+          <w:highlight w:val="none"/>
+        </w:rPr>
+      </w:r>
+      <w:r>
+        <w:rPr>
+          <w:rFonts w:ascii="Arial" w:hAnsi="Arial" w:cs="Arial"/>
+          <w:b w:val="0"/>
+          <w:bCs w:val="0"/>
+          <w:color w:val="0070c0"/>
+          <w:sz w:val="28"/>
+          <w:szCs w:val="28"/>
+          <w:highlight w:val="none"/>
+        </w:rPr>
+      </w:r>
+    </w:p>
+    <w:p>
+      <w:pPr>
+        <w:pStyle w:val="814"/>
+        <w:numPr>
+          <w:ilvl w:val="0"/>
+          <w:numId w:val="38"/>
+        </w:numPr>
+        <w:contextualSpacing/>
+        <w:ind w:right="-283"/>
+        <w:rPr>
+          <w:rFonts w:ascii="Arial" w:hAnsi="Arial" w:cs="Arial"/>
+          <w:b/>
+          <w:bCs/>
+          <w:sz w:val="24"/>
+          <w:szCs w:val="24"/>
+          <w:highlight w:val="none"/>
+        </w:rPr>
+      </w:pPr>
+      <w:r>
+        <w:rPr>
+          <w:rFonts w:ascii="Arial" w:hAnsi="Arial" w:cs="Arial"/>
+          <w:b w:val="0"/>
+          <w:bCs w:val="0"/>
+          <w:color w:val="0070c0"/>
+          <w:sz w:val="28"/>
+          <w:szCs w:val="28"/>
+          <w:highlight w:val="none"/>
+        </w:rPr>
+        <w:t xml:space="preserve">Remoç</w:t>
+      </w:r>
+      <w:r>
+        <w:rPr>
+          <w:rFonts w:ascii="Arial" w:hAnsi="Arial" w:cs="Arial"/>
+          <w:b w:val="0"/>
+          <w:bCs w:val="0"/>
+          <w:color w:val="0070c0"/>
+          <w:sz w:val="28"/>
+          <w:szCs w:val="28"/>
+          <w:highlight w:val="none"/>
+        </w:rPr>
+        <w:t xml:space="preserve">ão do arquivo, mas arquivo ja tem que estar commitado</w:t>
+      </w:r>
+      <w:r>
+        <w:rPr>
+          <w:rFonts w:ascii="Arial" w:hAnsi="Arial" w:cs="Arial"/>
+          <w:b/>
+          <w:bCs/>
+          <w:color w:val="000000" w:themeColor="text1"/>
+          <w:sz w:val="24"/>
+          <w:szCs w:val="24"/>
+          <w:highlight w:val="none"/>
+        </w:rPr>
+      </w:r>
+      <w:r>
+        <w:rPr>
+          <w:rFonts w:ascii="Arial" w:hAnsi="Arial" w:cs="Arial"/>
+          <w:b/>
+          <w:bCs/>
+          <w:sz w:val="24"/>
+          <w:szCs w:val="24"/>
+          <w:highlight w:val="none"/>
+        </w:rPr>
+      </w:r>
+    </w:p>
+    <w:p>
+      <w:pPr>
+        <w:contextualSpacing/>
+        <w:ind w:left="709" w:right="-283" w:firstLine="0"/>
+        <w:rPr>
+          <w:rFonts w:ascii="Arial" w:hAnsi="Arial" w:cs="Arial"/>
+          <w:b/>
+          <w:bCs/>
+          <w:color w:val="000000" w:themeColor="text1"/>
+          <w:sz w:val="24"/>
+          <w:szCs w:val="24"/>
+          <w:highlight w:val="none"/>
+        </w:rPr>
+      </w:pPr>
+      <w:r>
+        <w:rPr>
+          <w:rFonts w:ascii="Arial" w:hAnsi="Arial" w:cs="Arial"/>
+          <w:b/>
+          <w:bCs/>
+          <w:color w:val="000000" w:themeColor="text1"/>
+          <w:sz w:val="24"/>
+          <w:szCs w:val="24"/>
+          <w:highlight w:val="none"/>
+        </w:rPr>
+        <w:tab/>
+        <w:t xml:space="preserve">git  rm  [nome do arquivo]</w:t>
+      </w:r>
+      <w:r>
+        <w:rPr>
+          <w:rFonts w:ascii="Arial" w:hAnsi="Arial" w:cs="Arial"/>
+          <w:b/>
+          <w:bCs/>
+          <w:sz w:val="24"/>
+          <w:szCs w:val="24"/>
+          <w:highlight w:val="none"/>
+        </w:rPr>
+      </w:r>
+    </w:p>
+    <w:p>
+      <w:pPr>
+        <w:contextualSpacing/>
+        <w:ind w:left="709" w:right="-283" w:firstLine="707"/>
+        <w:rPr>
+          <w:rFonts w:ascii="Arial" w:hAnsi="Arial" w:cs="Arial"/>
+          <w:b/>
+          <w:bCs/>
+          <w:sz w:val="24"/>
+          <w:szCs w:val="24"/>
+          <w:highlight w:val="none"/>
+        </w:rPr>
+      </w:pPr>
+      <w:r>
+        <w:rPr>
+          <w:rFonts w:ascii="Arial" w:hAnsi="Arial" w:cs="Arial"/>
+          <w:b/>
+          <w:bCs/>
+          <w:color w:val="ff0000"/>
+          <w:sz w:val="24"/>
+          <w:szCs w:val="24"/>
+          <w:highlight w:val="none"/>
+        </w:rPr>
+        <w:t xml:space="preserve">Exemplo:</w:t>
+      </w:r>
+      <w:r>
+        <w:rPr>
+          <w:rFonts w:ascii="Arial" w:hAnsi="Arial" w:cs="Arial"/>
+          <w:b/>
+          <w:bCs/>
+          <w:color w:val="000000" w:themeColor="text1"/>
+          <w:sz w:val="24"/>
+          <w:szCs w:val="24"/>
+          <w:highlight w:val="none"/>
+        </w:rPr>
+        <w:t xml:space="preserve"> </w:t>
+      </w:r>
+      <w:r>
+        <w:rPr>
+          <w:rFonts w:ascii="Arial" w:hAnsi="Arial" w:cs="Arial"/>
+          <w:b/>
+          <w:bCs/>
+          <w:color w:val="000000" w:themeColor="text1"/>
+          <w:sz w:val="24"/>
+          <w:szCs w:val="24"/>
+          <w:highlight w:val="none"/>
+        </w:rPr>
+      </w:r>
+      <w:r>
+        <w:rPr>
+          <w:rFonts w:ascii="Arial" w:hAnsi="Arial" w:cs="Arial"/>
+          <w:b/>
+          <w:bCs/>
+          <w:color w:val="000000" w:themeColor="text1"/>
+          <w:sz w:val="24"/>
+          <w:szCs w:val="24"/>
+          <w:highlight w:val="none"/>
+        </w:rPr>
+        <w:t xml:space="preserve">git  rm  produtos.html</w:t>
+      </w:r>
+      <w:r>
+        <w:rPr>
+          <w:rFonts w:ascii="Arial" w:hAnsi="Arial" w:cs="Arial"/>
+          <w:b/>
+          <w:bCs/>
+          <w:color w:val="000000" w:themeColor="text1"/>
+          <w:sz w:val="24"/>
+          <w:szCs w:val="24"/>
+          <w:highlight w:val="none"/>
+        </w:rPr>
+      </w:r>
+      <w:r/>
+    </w:p>
+    <w:p>
+      <w:pPr>
+        <w:contextualSpacing/>
+        <w:ind w:left="709" w:right="-283" w:firstLine="0"/>
+        <w:rPr>
+          <w:rFonts w:ascii="Arial" w:hAnsi="Arial" w:cs="Arial"/>
+          <w:b/>
+          <w:bCs/>
+          <w:sz w:val="24"/>
+          <w:szCs w:val="24"/>
+          <w:highlight w:val="none"/>
+        </w:rPr>
+      </w:pPr>
+      <w:r>
+        <w:rPr>
+          <w:rFonts w:ascii="Arial" w:hAnsi="Arial" w:cs="Arial"/>
+          <w:b/>
+          <w:bCs/>
+          <w:sz w:val="24"/>
+          <w:szCs w:val="24"/>
+          <w:highlight w:val="none"/>
+        </w:rPr>
+      </w:r>
+      <w:r>
+        <w:rPr>
+          <w:rFonts w:ascii="Arial" w:hAnsi="Arial" w:cs="Arial"/>
+          <w:b/>
+          <w:bCs/>
+          <w:sz w:val="24"/>
+          <w:szCs w:val="24"/>
+          <w:highlight w:val="none"/>
+        </w:rPr>
+      </w:r>
+      <w:r/>
+    </w:p>
+    <w:p>
+      <w:pPr>
+        <w:contextualSpacing/>
+        <w:ind w:left="709" w:right="-283" w:firstLine="0"/>
+        <w:rPr>
+          <w:rFonts w:ascii="Arial" w:hAnsi="Arial" w:cs="Arial"/>
+          <w:b w:val="0"/>
+          <w:bCs w:val="0"/>
+          <w:sz w:val="24"/>
+          <w:szCs w:val="24"/>
+          <w:highlight w:val="none"/>
+        </w:rPr>
+      </w:pPr>
+      <w:r>
+        <w:rPr>
+          <w:rFonts w:ascii="Arial" w:hAnsi="Arial" w:cs="Arial"/>
+          <w:b w:val="0"/>
+          <w:bCs w:val="0"/>
+          <w:sz w:val="24"/>
+          <w:szCs w:val="24"/>
+          <w:highlight w:val="none"/>
+        </w:rPr>
+      </w:r>
+      <w:r>
+        <w:rPr>
+          <w:rFonts w:ascii="Arial" w:hAnsi="Arial" w:cs="Arial"/>
+          <w:b w:val="0"/>
+          <w:bCs w:val="0"/>
+          <w:sz w:val="24"/>
+          <w:szCs w:val="24"/>
+          <w:highlight w:val="none"/>
+        </w:rPr>
+      </w:r>
+    </w:p>
+    <w:p>
+      <w:pPr>
+        <w:contextualSpacing/>
+        <w:ind w:left="709" w:right="-283" w:firstLine="0"/>
+        <w:rPr>
+          <w:rFonts w:ascii="Arial" w:hAnsi="Arial" w:cs="Arial"/>
+          <w:b w:val="0"/>
+          <w:bCs w:val="0"/>
+          <w:sz w:val="24"/>
+          <w:szCs w:val="24"/>
+          <w:highlight w:val="none"/>
+        </w:rPr>
+      </w:pPr>
+      <w:r>
+        <w:rPr>
+          <w:rFonts w:ascii="Arial" w:hAnsi="Arial" w:cs="Arial"/>
+          <w:b w:val="0"/>
+          <w:bCs w:val="0"/>
+          <w:sz w:val="24"/>
+          <w:szCs w:val="24"/>
+          <w:highlight w:val="none"/>
+        </w:rPr>
+      </w:r>
+      <w:r>
+        <w:rPr>
+          <w:rFonts w:ascii="Arial" w:hAnsi="Arial" w:cs="Arial"/>
+          <w:b w:val="0"/>
+          <w:bCs w:val="0"/>
+          <w:sz w:val="24"/>
+          <w:szCs w:val="24"/>
+          <w:highlight w:val="none"/>
+        </w:rPr>
+      </w:r>
+    </w:p>
+    <w:p>
+      <w:pPr>
+        <w:contextualSpacing/>
+        <w:ind w:left="2126" w:right="-283" w:firstLine="0"/>
+        <w:rPr>
+          <w:rFonts w:ascii="Arial" w:hAnsi="Arial" w:cs="Arial"/>
+          <w:sz w:val="24"/>
+          <w:szCs w:val="24"/>
+          <w:highlight w:val="none"/>
+        </w:rPr>
+      </w:pPr>
+      <w:r>
+        <w:rPr>
+          <w:rFonts w:ascii="Arial" w:hAnsi="Arial" w:cs="Arial"/>
+          <w:sz w:val="24"/>
+          <w:szCs w:val="24"/>
+          <w:highlight w:val="none"/>
+        </w:rPr>
+        <w:t xml:space="preserve">    </w:t>
+      </w:r>
+      <w:r>
+        <w:rPr>
+          <w:rFonts w:ascii="Arial" w:hAnsi="Arial" w:cs="Arial"/>
+          <w:sz w:val="24"/>
+          <w:szCs w:val="24"/>
+          <w:highlight w:val="none"/>
+        </w:rPr>
+      </w:r>
+    </w:p>
+    <w:p>
+      <w:pPr>
+        <w:contextualSpacing/>
+        <w:ind w:left="709" w:right="-283" w:firstLine="0"/>
+        <w:rPr>
+          <w:rFonts w:ascii="Arial" w:hAnsi="Arial" w:cs="Arial"/>
+          <w:sz w:val="24"/>
+          <w:szCs w:val="24"/>
+          <w:highlight w:val="none"/>
+        </w:rPr>
+      </w:pPr>
+      <w:r>
+        <w:rPr>
+          <w:rFonts w:ascii="Arial" w:hAnsi="Arial" w:cs="Arial"/>
+          <w:sz w:val="24"/>
+          <w:szCs w:val="24"/>
+          <w:highlight w:val="none"/>
+        </w:rPr>
+        <mc:AlternateContent>
+          <mc:Choice Requires="wpg">
+            <w:drawing>
+              <wp:inline xmlns:wp="http://schemas.openxmlformats.org/drawingml/2006/wordprocessingDrawing" distT="0" distB="0" distL="0" distR="0">
+                <wp:extent cx="6742985" cy="3903498"/>
+                <wp:effectExtent l="0" t="0" r="0" b="0"/>
+                <wp:docPr id="2" name=""/>
+                <wp:cNvGraphicFramePr>
+                  <a:graphicFrameLocks xmlns:a="http://schemas.openxmlformats.org/drawingml/2006/main" noChangeAspect="1"/>
+                </wp:cNvGraphicFramePr>
+                <a:graphic xmlns:a="http://schemas.openxmlformats.org/drawingml/2006/main">
+                  <a:graphicData uri="http://schemas.openxmlformats.org/drawingml/2006/picture">
+                    <pic:pic xmlns:pic="http://schemas.openxmlformats.org/drawingml/2006/picture">
+                      <pic:nvPicPr>
+                        <pic:cNvPr id="860960455" name=""/>
+                        <pic:cNvPicPr>
+                          <a:picLocks noChangeAspect="1"/>
+                        </pic:cNvPicPr>
+                        <pic:nvPr/>
+                      </pic:nvPicPr>
+                      <pic:blipFill>
+                        <a:blip r:embed="rId10"/>
+                        <a:stretch/>
+                      </pic:blipFill>
+                      <pic:spPr bwMode="auto">
+                        <a:xfrm flipH="0" flipV="0">
+                          <a:off x="0" y="0"/>
+                          <a:ext cx="6742984" cy="3903497"/>
+                        </a:xfrm>
+                        <a:prstGeom prst="rect">
+                          <a:avLst/>
+                        </a:prstGeom>
+                      </pic:spPr>
+                    </pic:pic>
+                  </a:graphicData>
+                </a:graphic>
+              </wp:inline>
+            </w:drawing>
+          </mc:Choice>
+          <mc:Fallback>
+            <w:pict>
+              <v:shapetype type="#_x0000_t75" o:spt="75" coordsize="21600,21600" o:preferrelative="t" path="m@4@5l@4@11@9@11@9@5xe">
+                <v:formulas>
+                  <v:f eqn="if lineDrawn pixelLineWidth 0"/>
+                  <v:f eqn="sum @0 1 0"/>
+                  <v:f eqn="sum 0 0 @1"/>
+                  <v:f eqn="prod @2 1 2"/>
+                  <v:f eqn="prod @3 21600 pixelWidth"/>
+                  <v:f eqn="prod @3 21600 pixelHeight"/>
+                  <v:f eqn="sum @0 0 1"/>
+                  <v:f eqn="prod @6 1 2"/>
+                  <v:f eqn="prod @7 21600 pixelWidth"/>
+                  <v:f eqn="sum @8 21600 0"/>
+                  <v:f eqn="prod @7 21600 pixelHeight"/>
+                  <v:f eqn="sum @10 21600 0"/>
+                </v:formulas>
+              </v:shapetype>
+              <v:shape id="_x0000_i1" o:spid="_x0000_s1" type="#_x0000_t75" style="width:530.9pt;height:307.4pt;mso-wrap-distance-left:0.0pt;mso-wrap-distance-top:0.0pt;mso-wrap-distance-right:0.0pt;mso-wrap-distance-bottom:0.0pt;" stroked="false">
+                <v:path textboxrect="0,0,0,0"/>
+                <v:imagedata r:id="rId10" o:title=""/>
+              </v:shape>
+            </w:pict>
+          </mc:Fallback>
+        </mc:AlternateContent>
+      </w:r>
+      <w:r>
+        <w:rPr>
+          <w:rFonts w:ascii="Arial" w:hAnsi="Arial" w:cs="Arial"/>
+          <w:sz w:val="24"/>
+          <w:szCs w:val="24"/>
+          <w:highlight w:val="none"/>
+        </w:rPr>
+      </w:r>
+    </w:p>
+    <w:p>
+      <w:pPr>
+        <w:contextualSpacing/>
         <w:ind w:left="0" w:right="-283" w:firstLine="0"/>
         <w:rPr>
           <w:rFonts w:ascii="Arial" w:hAnsi="Arial" w:cs="Arial"/>
@@ -4295,7 +4991,226 @@
           <w:highlight w:val="none"/>
         </w:rPr>
       </w:r>
+    </w:p>
+    <w:p>
+      <w:pPr>
+        <w:contextualSpacing/>
+        <w:ind w:left="709" w:right="-283" w:firstLine="0"/>
+        <w:rPr>
+          <w:rFonts w:ascii="Arial" w:hAnsi="Arial" w:cs="Arial"/>
+          <w:sz w:val="24"/>
+          <w:szCs w:val="24"/>
+          <w:highlight w:val="none"/>
+        </w:rPr>
+      </w:pPr>
+      <w:r>
+        <w:rPr>
+          <w:rFonts w:ascii="Arial" w:hAnsi="Arial" w:cs="Arial"/>
+          <w:sz w:val="24"/>
+          <w:szCs w:val="24"/>
+          <w:highlight w:val="none"/>
+        </w:rPr>
+      </w:r>
+      <w:r>
+        <w:rPr>
+          <w:rFonts w:ascii="Arial" w:hAnsi="Arial" w:cs="Arial"/>
+          <w:sz w:val="24"/>
+          <w:szCs w:val="24"/>
+          <w:highlight w:val="none"/>
+        </w:rPr>
+      </w:r>
+    </w:p>
+    <w:p>
+      <w:pPr>
+        <w:contextualSpacing/>
+        <w:ind w:left="0" w:right="-283" w:firstLine="0"/>
+        <w:rPr>
+          <w:rFonts w:ascii="Arial" w:hAnsi="Arial" w:cs="Arial"/>
+          <w:sz w:val="24"/>
+          <w:szCs w:val="24"/>
+          <w:highlight w:val="none"/>
+        </w:rPr>
+      </w:pPr>
+      <w:r>
+        <w:rPr>
+          <w:rFonts w:ascii="Arial" w:hAnsi="Arial" w:cs="Arial"/>
+          <w:sz w:val="24"/>
+          <w:szCs w:val="24"/>
+          <w:highlight w:val="none"/>
+        </w:rPr>
+      </w:r>
+      <w:r>
+        <w:rPr>
+          <w:rFonts w:ascii="Arial" w:hAnsi="Arial" w:cs="Arial"/>
+          <w:sz w:val="24"/>
+          <w:szCs w:val="24"/>
+          <w:highlight w:val="none"/>
+        </w:rPr>
+      </w:r>
       <w:r/>
+    </w:p>
+    <w:p>
+      <w:pPr>
+        <w:pStyle w:val="814"/>
+        <w:numPr>
+          <w:ilvl w:val="0"/>
+          <w:numId w:val="39"/>
+        </w:numPr>
+        <w:contextualSpacing/>
+        <w:ind w:right="-283"/>
+        <w:rPr>
+          <w:rFonts w:ascii="Arial" w:hAnsi="Arial" w:cs="Arial"/>
+          <w:sz w:val="24"/>
+          <w:szCs w:val="24"/>
+          <w:highlight w:val="none"/>
+        </w:rPr>
+      </w:pPr>
+      <w:r>
+        <w:rPr>
+          <w:rFonts w:ascii="Arial" w:hAnsi="Arial" w:cs="Arial"/>
+          <w:sz w:val="24"/>
+          <w:szCs w:val="24"/>
+          <w:highlight w:val="none"/>
+        </w:rPr>
+      </w:r>
+      <w:r>
+        <w:rPr>
+          <w:rFonts w:ascii="Arial" w:hAnsi="Arial" w:cs="Arial"/>
+          <w:b/>
+          <w:bCs/>
+          <w:color w:val="0070c0"/>
+          <w:sz w:val="28"/>
+          <w:szCs w:val="28"/>
+          <w:highlight w:val="none"/>
+        </w:rPr>
+        <w:t xml:space="preserve">Mudar nome de arquivo</w:t>
+      </w:r>
+      <w:r/>
+    </w:p>
+    <w:p>
+      <w:pPr>
+        <w:contextualSpacing/>
+        <w:ind w:left="0" w:right="-283" w:firstLine="0"/>
+        <w:rPr>
+          <w:rFonts w:ascii="Arial" w:hAnsi="Arial" w:cs="Arial"/>
+          <w:b/>
+          <w:bCs/>
+          <w:sz w:val="24"/>
+          <w:szCs w:val="24"/>
+          <w:highlight w:val="none"/>
+        </w:rPr>
+      </w:pPr>
+      <w:r>
+        <w:rPr>
+          <w:rFonts w:ascii="Arial" w:hAnsi="Arial" w:cs="Arial"/>
+          <w:sz w:val="24"/>
+          <w:szCs w:val="24"/>
+          <w:highlight w:val="none"/>
+        </w:rPr>
+        <w:tab/>
+        <w:tab/>
+      </w:r>
+      <w:r>
+        <w:rPr>
+          <w:rFonts w:ascii="Arial" w:hAnsi="Arial" w:cs="Arial"/>
+          <w:b/>
+          <w:bCs/>
+          <w:sz w:val="24"/>
+          <w:szCs w:val="24"/>
+          <w:highlight w:val="none"/>
+        </w:rPr>
+        <w:t xml:space="preserve">git  mv  [nome do arquivo que vai ser mudado]  [novo nome do arquivo]</w:t>
+      </w:r>
+      <w:r>
+        <w:rPr>
+          <w:rFonts w:ascii="Arial" w:hAnsi="Arial" w:cs="Arial"/>
+          <w:b/>
+          <w:bCs/>
+          <w:sz w:val="24"/>
+          <w:szCs w:val="24"/>
+          <w:highlight w:val="none"/>
+        </w:rPr>
+      </w:r>
+    </w:p>
+    <w:p>
+      <w:pPr>
+        <w:contextualSpacing/>
+        <w:ind w:left="0" w:right="-283" w:firstLine="0"/>
+        <w:rPr>
+          <w:rFonts w:ascii="Arial" w:hAnsi="Arial" w:cs="Arial"/>
+          <w:b/>
+          <w:bCs/>
+          <w:sz w:val="24"/>
+          <w:szCs w:val="24"/>
+          <w:highlight w:val="none"/>
+        </w:rPr>
+      </w:pPr>
+      <w:r>
+        <w:rPr>
+          <w:rFonts w:ascii="Arial" w:hAnsi="Arial" w:cs="Arial"/>
+          <w:b/>
+          <w:bCs/>
+          <w:sz w:val="24"/>
+          <w:szCs w:val="24"/>
+          <w:highlight w:val="none"/>
+        </w:rPr>
+        <w:tab/>
+        <w:tab/>
+      </w:r>
+      <w:r>
+        <w:rPr>
+          <w:rFonts w:ascii="Arial" w:hAnsi="Arial" w:cs="Arial"/>
+          <w:b/>
+          <w:bCs/>
+          <w:color w:val="ff0000"/>
+          <w:sz w:val="24"/>
+          <w:szCs w:val="24"/>
+          <w:highlight w:val="none"/>
+        </w:rPr>
+        <w:t xml:space="preserve">Exemplo:</w:t>
+      </w:r>
+      <w:r>
+        <w:rPr>
+          <w:rFonts w:ascii="Arial" w:hAnsi="Arial" w:cs="Arial"/>
+          <w:b/>
+          <w:bCs/>
+          <w:sz w:val="24"/>
+          <w:szCs w:val="24"/>
+          <w:highlight w:val="none"/>
+        </w:rPr>
+        <w:t xml:space="preserve"> </w:t>
+      </w:r>
+      <w:r>
+        <w:rPr>
+          <w:rFonts w:ascii="Arial" w:hAnsi="Arial" w:cs="Arial"/>
+          <w:b/>
+          <w:bCs/>
+          <w:sz w:val="24"/>
+          <w:szCs w:val="24"/>
+          <w:highlight w:val="none"/>
+        </w:rPr>
+        <w:t xml:space="preserve">git  mv  estilos.css  principal.css</w:t>
+      </w:r>
+      <w:r>
+        <w:rPr>
+          <w:rFonts w:ascii="Arial" w:hAnsi="Arial" w:cs="Arial"/>
+          <w:b/>
+          <w:bCs/>
+          <w:sz w:val="24"/>
+          <w:szCs w:val="24"/>
+          <w:highlight w:val="none"/>
+        </w:rPr>
+      </w:r>
+      <w:r>
+        <w:rPr>
+          <w:rFonts w:ascii="Arial" w:hAnsi="Arial" w:cs="Arial"/>
+          <w:b/>
+          <w:bCs/>
+          <w:sz w:val="24"/>
+          <w:szCs w:val="24"/>
+          <w:highlight w:val="none"/>
+        </w:rPr>
+      </w:r>
     </w:p>
     <w:p>
       <w:pPr>
@@ -8657,6 +9572,753 @@
       <w:lvlJc w:val="left"/>
       <w:pPr>
         <w:ind w:left="6480" w:hanging="360"/>
+      </w:pPr>
+      <w:rPr>
+        <w:rFonts w:hint="default" w:ascii="Wingdings" w:hAnsi="Wingdings" w:eastAsia="Wingdings" w:cs="Wingdings"/>
+      </w:rPr>
+    </w:lvl>
+  </w:abstractNum>
+  <w:abstractNum w:abstractNumId="33">
+    <w:multiLevelType w:val="hybridMultilevel"/>
+    <w:lvl w:ilvl="0">
+      <w:start w:val="1"/>
+      <w:numFmt w:val="decimal"/>
+      <w:isLgl w:val="false"/>
+      <w:suff w:val="tab"/>
+      <w:lvlText w:val="%1."/>
+      <w:lvlJc w:val="left"/>
+      <w:pPr>
+        <w:ind w:left="709" w:hanging="360"/>
+      </w:pPr>
+    </w:lvl>
+    <w:lvl w:ilvl="1">
+      <w:start w:val="1"/>
+      <w:numFmt w:val="lowerLetter"/>
+      <w:isLgl w:val="false"/>
+      <w:suff w:val="tab"/>
+      <w:lvlText w:val="%2."/>
+      <w:lvlJc w:val="left"/>
+      <w:pPr>
+        <w:ind w:left="1429" w:hanging="360"/>
+      </w:pPr>
+    </w:lvl>
+    <w:lvl w:ilvl="2">
+      <w:start w:val="1"/>
+      <w:numFmt w:val="lowerRoman"/>
+      <w:isLgl w:val="false"/>
+      <w:suff w:val="tab"/>
+      <w:lvlText w:val="%3."/>
+      <w:lvlJc w:val="right"/>
+      <w:pPr>
+        <w:ind w:left="2149" w:hanging="180"/>
+      </w:pPr>
+    </w:lvl>
+    <w:lvl w:ilvl="3">
+      <w:start w:val="1"/>
+      <w:numFmt w:val="decimal"/>
+      <w:isLgl w:val="false"/>
+      <w:suff w:val="tab"/>
+      <w:lvlText w:val="%4."/>
+      <w:lvlJc w:val="left"/>
+      <w:pPr>
+        <w:ind w:left="2869" w:hanging="360"/>
+      </w:pPr>
+    </w:lvl>
+    <w:lvl w:ilvl="4">
+      <w:start w:val="1"/>
+      <w:numFmt w:val="lowerLetter"/>
+      <w:isLgl w:val="false"/>
+      <w:suff w:val="tab"/>
+      <w:lvlText w:val="%5."/>
+      <w:lvlJc w:val="left"/>
+      <w:pPr>
+        <w:ind w:left="3589" w:hanging="360"/>
+      </w:pPr>
+    </w:lvl>
+    <w:lvl w:ilvl="5">
+      <w:start w:val="1"/>
+      <w:numFmt w:val="lowerRoman"/>
+      <w:isLgl w:val="false"/>
+      <w:suff w:val="tab"/>
+      <w:lvlText w:val="%6."/>
+      <w:lvlJc w:val="right"/>
+      <w:pPr>
+        <w:ind w:left="4309" w:hanging="180"/>
+      </w:pPr>
+    </w:lvl>
+    <w:lvl w:ilvl="6">
+      <w:start w:val="1"/>
+      <w:numFmt w:val="decimal"/>
+      <w:isLgl w:val="false"/>
+      <w:suff w:val="tab"/>
+      <w:lvlText w:val="%7."/>
+      <w:lvlJc w:val="left"/>
+      <w:pPr>
+        <w:ind w:left="5029" w:hanging="360"/>
+      </w:pPr>
+    </w:lvl>
+    <w:lvl w:ilvl="7">
+      <w:start w:val="1"/>
+      <w:numFmt w:val="lowerLetter"/>
+      <w:isLgl w:val="false"/>
+      <w:suff w:val="tab"/>
+      <w:lvlText w:val="%8."/>
+      <w:lvlJc w:val="left"/>
+      <w:pPr>
+        <w:ind w:left="5749" w:hanging="360"/>
+      </w:pPr>
+    </w:lvl>
+    <w:lvl w:ilvl="8">
+      <w:start w:val="1"/>
+      <w:numFmt w:val="lowerRoman"/>
+      <w:isLgl w:val="false"/>
+      <w:suff w:val="tab"/>
+      <w:lvlText w:val="%9."/>
+      <w:lvlJc w:val="right"/>
+      <w:pPr>
+        <w:ind w:left="6469" w:hanging="180"/>
+      </w:pPr>
+    </w:lvl>
+  </w:abstractNum>
+  <w:abstractNum w:abstractNumId="34">
+    <w:multiLevelType w:val="hybridMultilevel"/>
+    <w:lvl w:ilvl="0">
+      <w:start w:val="1"/>
+      <w:numFmt w:val="bullet"/>
+      <w:isLgl w:val="false"/>
+      <w:suff w:val="tab"/>
+      <w:lvlText w:val="·"/>
+      <w:lvlJc w:val="left"/>
+      <w:pPr>
+        <w:ind w:left="709" w:hanging="360"/>
+      </w:pPr>
+      <w:rPr>
+        <w:rFonts w:hint="default" w:ascii="Symbol" w:hAnsi="Symbol" w:eastAsia="Symbol" w:cs="Symbol"/>
+      </w:rPr>
+    </w:lvl>
+    <w:lvl w:ilvl="1">
+      <w:start w:val="1"/>
+      <w:numFmt w:val="bullet"/>
+      <w:isLgl w:val="false"/>
+      <w:suff w:val="tab"/>
+      <w:lvlText w:val="o"/>
+      <w:lvlJc w:val="left"/>
+      <w:pPr>
+        <w:ind w:left="1429" w:hanging="360"/>
+      </w:pPr>
+      <w:rPr>
+        <w:rFonts w:hint="default" w:ascii="Courier New" w:hAnsi="Courier New" w:eastAsia="Courier New" w:cs="Courier New"/>
+      </w:rPr>
+    </w:lvl>
+    <w:lvl w:ilvl="2">
+      <w:start w:val="1"/>
+      <w:numFmt w:val="bullet"/>
+      <w:isLgl w:val="false"/>
+      <w:suff w:val="tab"/>
+      <w:lvlText w:val="§"/>
+      <w:lvlJc w:val="left"/>
+      <w:pPr>
+        <w:ind w:left="2149" w:hanging="360"/>
+      </w:pPr>
+      <w:rPr>
+        <w:rFonts w:hint="default" w:ascii="Wingdings" w:hAnsi="Wingdings" w:eastAsia="Wingdings" w:cs="Wingdings"/>
+      </w:rPr>
+    </w:lvl>
+    <w:lvl w:ilvl="3">
+      <w:start w:val="1"/>
+      <w:numFmt w:val="bullet"/>
+      <w:isLgl w:val="false"/>
+      <w:suff w:val="tab"/>
+      <w:lvlText w:val="·"/>
+      <w:lvlJc w:val="left"/>
+      <w:pPr>
+        <w:ind w:left="2869" w:hanging="360"/>
+      </w:pPr>
+      <w:rPr>
+        <w:rFonts w:hint="default" w:ascii="Symbol" w:hAnsi="Symbol" w:eastAsia="Symbol" w:cs="Symbol"/>
+      </w:rPr>
+    </w:lvl>
+    <w:lvl w:ilvl="4">
+      <w:start w:val="1"/>
+      <w:numFmt w:val="bullet"/>
+      <w:isLgl w:val="false"/>
+      <w:suff w:val="tab"/>
+      <w:lvlText w:val="o"/>
+      <w:lvlJc w:val="left"/>
+      <w:pPr>
+        <w:ind w:left="3589" w:hanging="360"/>
+      </w:pPr>
+      <w:rPr>
+        <w:rFonts w:hint="default" w:ascii="Courier New" w:hAnsi="Courier New" w:eastAsia="Courier New" w:cs="Courier New"/>
+      </w:rPr>
+    </w:lvl>
+    <w:lvl w:ilvl="5">
+      <w:start w:val="1"/>
+      <w:numFmt w:val="bullet"/>
+      <w:isLgl w:val="false"/>
+      <w:suff w:val="tab"/>
+      <w:lvlText w:val="§"/>
+      <w:lvlJc w:val="left"/>
+      <w:pPr>
+        <w:ind w:left="4309" w:hanging="360"/>
+      </w:pPr>
+      <w:rPr>
+        <w:rFonts w:hint="default" w:ascii="Wingdings" w:hAnsi="Wingdings" w:eastAsia="Wingdings" w:cs="Wingdings"/>
+      </w:rPr>
+    </w:lvl>
+    <w:lvl w:ilvl="6">
+      <w:start w:val="1"/>
+      <w:numFmt w:val="bullet"/>
+      <w:isLgl w:val="false"/>
+      <w:suff w:val="tab"/>
+      <w:lvlText w:val="·"/>
+      <w:lvlJc w:val="left"/>
+      <w:pPr>
+        <w:ind w:left="5029" w:hanging="360"/>
+      </w:pPr>
+      <w:rPr>
+        <w:rFonts w:hint="default" w:ascii="Symbol" w:hAnsi="Symbol" w:eastAsia="Symbol" w:cs="Symbol"/>
+      </w:rPr>
+    </w:lvl>
+    <w:lvl w:ilvl="7">
+      <w:start w:val="1"/>
+      <w:numFmt w:val="bullet"/>
+      <w:isLgl w:val="false"/>
+      <w:suff w:val="tab"/>
+      <w:lvlText w:val="o"/>
+      <w:lvlJc w:val="left"/>
+      <w:pPr>
+        <w:ind w:left="5749" w:hanging="360"/>
+      </w:pPr>
+      <w:rPr>
+        <w:rFonts w:hint="default" w:ascii="Courier New" w:hAnsi="Courier New" w:eastAsia="Courier New" w:cs="Courier New"/>
+      </w:rPr>
+    </w:lvl>
+    <w:lvl w:ilvl="8">
+      <w:start w:val="1"/>
+      <w:numFmt w:val="bullet"/>
+      <w:isLgl w:val="false"/>
+      <w:suff w:val="tab"/>
+      <w:lvlText w:val="§"/>
+      <w:lvlJc w:val="left"/>
+      <w:pPr>
+        <w:ind w:left="6469" w:hanging="360"/>
+      </w:pPr>
+      <w:rPr>
+        <w:rFonts w:hint="default" w:ascii="Wingdings" w:hAnsi="Wingdings" w:eastAsia="Wingdings" w:cs="Wingdings"/>
+      </w:rPr>
+    </w:lvl>
+  </w:abstractNum>
+  <w:abstractNum w:abstractNumId="35">
+    <w:multiLevelType w:val="hybridMultilevel"/>
+    <w:lvl w:ilvl="0">
+      <w:start w:val="1"/>
+      <w:numFmt w:val="bullet"/>
+      <w:isLgl w:val="false"/>
+      <w:suff w:val="tab"/>
+      <w:lvlText w:val="·"/>
+      <w:lvlJc w:val="left"/>
+      <w:pPr>
+        <w:ind w:left="709" w:hanging="360"/>
+      </w:pPr>
+      <w:rPr>
+        <w:rFonts w:hint="default" w:ascii="Symbol" w:hAnsi="Symbol" w:eastAsia="Symbol" w:cs="Symbol"/>
+      </w:rPr>
+    </w:lvl>
+    <w:lvl w:ilvl="1">
+      <w:start w:val="1"/>
+      <w:numFmt w:val="bullet"/>
+      <w:isLgl w:val="false"/>
+      <w:suff w:val="tab"/>
+      <w:lvlText w:val="o"/>
+      <w:lvlJc w:val="left"/>
+      <w:pPr>
+        <w:ind w:left="1429" w:hanging="360"/>
+      </w:pPr>
+      <w:rPr>
+        <w:rFonts w:hint="default" w:ascii="Courier New" w:hAnsi="Courier New" w:eastAsia="Courier New" w:cs="Courier New"/>
+      </w:rPr>
+    </w:lvl>
+    <w:lvl w:ilvl="2">
+      <w:start w:val="1"/>
+      <w:numFmt w:val="bullet"/>
+      <w:isLgl w:val="false"/>
+      <w:suff w:val="tab"/>
+      <w:lvlText w:val="§"/>
+      <w:lvlJc w:val="left"/>
+      <w:pPr>
+        <w:ind w:left="2149" w:hanging="360"/>
+      </w:pPr>
+      <w:rPr>
+        <w:rFonts w:hint="default" w:ascii="Wingdings" w:hAnsi="Wingdings" w:eastAsia="Wingdings" w:cs="Wingdings"/>
+      </w:rPr>
+    </w:lvl>
+    <w:lvl w:ilvl="3">
+      <w:start w:val="1"/>
+      <w:numFmt w:val="bullet"/>
+      <w:isLgl w:val="false"/>
+      <w:suff w:val="tab"/>
+      <w:lvlText w:val="·"/>
+      <w:lvlJc w:val="left"/>
+      <w:pPr>
+        <w:ind w:left="2869" w:hanging="360"/>
+      </w:pPr>
+      <w:rPr>
+        <w:rFonts w:hint="default" w:ascii="Symbol" w:hAnsi="Symbol" w:eastAsia="Symbol" w:cs="Symbol"/>
+      </w:rPr>
+    </w:lvl>
+    <w:lvl w:ilvl="4">
+      <w:start w:val="1"/>
+      <w:numFmt w:val="bullet"/>
+      <w:isLgl w:val="false"/>
+      <w:suff w:val="tab"/>
+      <w:lvlText w:val="o"/>
+      <w:lvlJc w:val="left"/>
+      <w:pPr>
+        <w:ind w:left="3589" w:hanging="360"/>
+      </w:pPr>
+      <w:rPr>
+        <w:rFonts w:hint="default" w:ascii="Courier New" w:hAnsi="Courier New" w:eastAsia="Courier New" w:cs="Courier New"/>
+      </w:rPr>
+    </w:lvl>
+    <w:lvl w:ilvl="5">
+      <w:start w:val="1"/>
+      <w:numFmt w:val="bullet"/>
+      <w:isLgl w:val="false"/>
+      <w:suff w:val="tab"/>
+      <w:lvlText w:val="§"/>
+      <w:lvlJc w:val="left"/>
+      <w:pPr>
+        <w:ind w:left="4309" w:hanging="360"/>
+      </w:pPr>
+      <w:rPr>
+        <w:rFonts w:hint="default" w:ascii="Wingdings" w:hAnsi="Wingdings" w:eastAsia="Wingdings" w:cs="Wingdings"/>
+      </w:rPr>
+    </w:lvl>
+    <w:lvl w:ilvl="6">
+      <w:start w:val="1"/>
+      <w:numFmt w:val="bullet"/>
+      <w:isLgl w:val="false"/>
+      <w:suff w:val="tab"/>
+      <w:lvlText w:val="·"/>
+      <w:lvlJc w:val="left"/>
+      <w:pPr>
+        <w:ind w:left="5029" w:hanging="360"/>
+      </w:pPr>
+      <w:rPr>
+        <w:rFonts w:hint="default" w:ascii="Symbol" w:hAnsi="Symbol" w:eastAsia="Symbol" w:cs="Symbol"/>
+      </w:rPr>
+    </w:lvl>
+    <w:lvl w:ilvl="7">
+      <w:start w:val="1"/>
+      <w:numFmt w:val="bullet"/>
+      <w:isLgl w:val="false"/>
+      <w:suff w:val="tab"/>
+      <w:lvlText w:val="o"/>
+      <w:lvlJc w:val="left"/>
+      <w:pPr>
+        <w:ind w:left="5749" w:hanging="360"/>
+      </w:pPr>
+      <w:rPr>
+        <w:rFonts w:hint="default" w:ascii="Courier New" w:hAnsi="Courier New" w:eastAsia="Courier New" w:cs="Courier New"/>
+      </w:rPr>
+    </w:lvl>
+    <w:lvl w:ilvl="8">
+      <w:start w:val="1"/>
+      <w:numFmt w:val="bullet"/>
+      <w:isLgl w:val="false"/>
+      <w:suff w:val="tab"/>
+      <w:lvlText w:val="§"/>
+      <w:lvlJc w:val="left"/>
+      <w:pPr>
+        <w:ind w:left="6469" w:hanging="360"/>
+      </w:pPr>
+      <w:rPr>
+        <w:rFonts w:hint="default" w:ascii="Wingdings" w:hAnsi="Wingdings" w:eastAsia="Wingdings" w:cs="Wingdings"/>
+      </w:rPr>
+    </w:lvl>
+  </w:abstractNum>
+  <w:abstractNum w:abstractNumId="36">
+    <w:multiLevelType w:val="hybridMultilevel"/>
+    <w:lvl w:ilvl="0">
+      <w:start w:val="1"/>
+      <w:numFmt w:val="bullet"/>
+      <w:isLgl w:val="false"/>
+      <w:suff w:val="tab"/>
+      <w:lvlText w:val="·"/>
+      <w:lvlJc w:val="left"/>
+      <w:pPr>
+        <w:ind w:left="709" w:hanging="360"/>
+      </w:pPr>
+      <w:rPr>
+        <w:rFonts w:hint="default" w:ascii="Symbol" w:hAnsi="Symbol" w:eastAsia="Symbol" w:cs="Symbol"/>
+      </w:rPr>
+    </w:lvl>
+    <w:lvl w:ilvl="1">
+      <w:start w:val="1"/>
+      <w:numFmt w:val="bullet"/>
+      <w:isLgl w:val="false"/>
+      <w:suff w:val="tab"/>
+      <w:lvlText w:val="o"/>
+      <w:lvlJc w:val="left"/>
+      <w:pPr>
+        <w:ind w:left="1429" w:hanging="360"/>
+      </w:pPr>
+      <w:rPr>
+        <w:rFonts w:hint="default" w:ascii="Courier New" w:hAnsi="Courier New" w:eastAsia="Courier New" w:cs="Courier New"/>
+      </w:rPr>
+    </w:lvl>
+    <w:lvl w:ilvl="2">
+      <w:start w:val="1"/>
+      <w:numFmt w:val="bullet"/>
+      <w:isLgl w:val="false"/>
+      <w:suff w:val="tab"/>
+      <w:lvlText w:val="§"/>
+      <w:lvlJc w:val="left"/>
+      <w:pPr>
+        <w:ind w:left="2149" w:hanging="360"/>
+      </w:pPr>
+      <w:rPr>
+        <w:rFonts w:hint="default" w:ascii="Wingdings" w:hAnsi="Wingdings" w:eastAsia="Wingdings" w:cs="Wingdings"/>
+      </w:rPr>
+    </w:lvl>
+    <w:lvl w:ilvl="3">
+      <w:start w:val="1"/>
+      <w:numFmt w:val="bullet"/>
+      <w:isLgl w:val="false"/>
+      <w:suff w:val="tab"/>
+      <w:lvlText w:val="·"/>
+      <w:lvlJc w:val="left"/>
+      <w:pPr>
+        <w:ind w:left="2869" w:hanging="360"/>
+      </w:pPr>
+      <w:rPr>
+        <w:rFonts w:hint="default" w:ascii="Symbol" w:hAnsi="Symbol" w:eastAsia="Symbol" w:cs="Symbol"/>
+      </w:rPr>
+    </w:lvl>
+    <w:lvl w:ilvl="4">
+      <w:start w:val="1"/>
+      <w:numFmt w:val="bullet"/>
+      <w:isLgl w:val="false"/>
+      <w:suff w:val="tab"/>
+      <w:lvlText w:val="o"/>
+      <w:lvlJc w:val="left"/>
+      <w:pPr>
+        <w:ind w:left="3589" w:hanging="360"/>
+      </w:pPr>
+      <w:rPr>
+        <w:rFonts w:hint="default" w:ascii="Courier New" w:hAnsi="Courier New" w:eastAsia="Courier New" w:cs="Courier New"/>
+      </w:rPr>
+    </w:lvl>
+    <w:lvl w:ilvl="5">
+      <w:start w:val="1"/>
+      <w:numFmt w:val="bullet"/>
+      <w:isLgl w:val="false"/>
+      <w:suff w:val="tab"/>
+      <w:lvlText w:val="§"/>
+      <w:lvlJc w:val="left"/>
+      <w:pPr>
+        <w:ind w:left="4309" w:hanging="360"/>
+      </w:pPr>
+      <w:rPr>
+        <w:rFonts w:hint="default" w:ascii="Wingdings" w:hAnsi="Wingdings" w:eastAsia="Wingdings" w:cs="Wingdings"/>
+      </w:rPr>
+    </w:lvl>
+    <w:lvl w:ilvl="6">
+      <w:start w:val="1"/>
+      <w:numFmt w:val="bullet"/>
+      <w:isLgl w:val="false"/>
+      <w:suff w:val="tab"/>
+      <w:lvlText w:val="·"/>
+      <w:lvlJc w:val="left"/>
+      <w:pPr>
+        <w:ind w:left="5029" w:hanging="360"/>
+      </w:pPr>
+      <w:rPr>
+        <w:rFonts w:hint="default" w:ascii="Symbol" w:hAnsi="Symbol" w:eastAsia="Symbol" w:cs="Symbol"/>
+      </w:rPr>
+    </w:lvl>
+    <w:lvl w:ilvl="7">
+      <w:start w:val="1"/>
+      <w:numFmt w:val="bullet"/>
+      <w:isLgl w:val="false"/>
+      <w:suff w:val="tab"/>
+      <w:lvlText w:val="o"/>
+      <w:lvlJc w:val="left"/>
+      <w:pPr>
+        <w:ind w:left="5749" w:hanging="360"/>
+      </w:pPr>
+      <w:rPr>
+        <w:rFonts w:hint="default" w:ascii="Courier New" w:hAnsi="Courier New" w:eastAsia="Courier New" w:cs="Courier New"/>
+      </w:rPr>
+    </w:lvl>
+    <w:lvl w:ilvl="8">
+      <w:start w:val="1"/>
+      <w:numFmt w:val="bullet"/>
+      <w:isLgl w:val="false"/>
+      <w:suff w:val="tab"/>
+      <w:lvlText w:val="§"/>
+      <w:lvlJc w:val="left"/>
+      <w:pPr>
+        <w:ind w:left="6469" w:hanging="360"/>
+      </w:pPr>
+      <w:rPr>
+        <w:rFonts w:hint="default" w:ascii="Wingdings" w:hAnsi="Wingdings" w:eastAsia="Wingdings" w:cs="Wingdings"/>
+      </w:rPr>
+    </w:lvl>
+  </w:abstractNum>
+  <w:abstractNum w:abstractNumId="37">
+    <w:multiLevelType w:val="hybridMultilevel"/>
+    <w:lvl w:ilvl="0">
+      <w:start w:val="1"/>
+      <w:numFmt w:val="bullet"/>
+      <w:isLgl w:val="false"/>
+      <w:suff w:val="tab"/>
+      <w:lvlText w:val="·"/>
+      <w:lvlJc w:val="left"/>
+      <w:pPr>
+        <w:ind w:left="709" w:hanging="360"/>
+      </w:pPr>
+      <w:rPr>
+        <w:rFonts w:hint="default" w:ascii="Symbol" w:hAnsi="Symbol" w:eastAsia="Symbol" w:cs="Symbol"/>
+      </w:rPr>
+    </w:lvl>
+    <w:lvl w:ilvl="1">
+      <w:start w:val="1"/>
+      <w:numFmt w:val="bullet"/>
+      <w:isLgl w:val="false"/>
+      <w:suff w:val="tab"/>
+      <w:lvlText w:val="o"/>
+      <w:lvlJc w:val="left"/>
+      <w:pPr>
+        <w:ind w:left="1429" w:hanging="360"/>
+      </w:pPr>
+      <w:rPr>
+        <w:rFonts w:hint="default" w:ascii="Courier New" w:hAnsi="Courier New" w:eastAsia="Courier New" w:cs="Courier New"/>
+      </w:rPr>
+    </w:lvl>
+    <w:lvl w:ilvl="2">
+      <w:start w:val="1"/>
+      <w:numFmt w:val="bullet"/>
+      <w:isLgl w:val="false"/>
+      <w:suff w:val="tab"/>
+      <w:lvlText w:val="§"/>
+      <w:lvlJc w:val="left"/>
+      <w:pPr>
+        <w:ind w:left="2149" w:hanging="360"/>
+      </w:pPr>
+      <w:rPr>
+        <w:rFonts w:hint="default" w:ascii="Wingdings" w:hAnsi="Wingdings" w:eastAsia="Wingdings" w:cs="Wingdings"/>
+      </w:rPr>
+    </w:lvl>
+    <w:lvl w:ilvl="3">
+      <w:start w:val="1"/>
+      <w:numFmt w:val="bullet"/>
+      <w:isLgl w:val="false"/>
+      <w:suff w:val="tab"/>
+      <w:lvlText w:val="·"/>
+      <w:lvlJc w:val="left"/>
+      <w:pPr>
+        <w:ind w:left="2869" w:hanging="360"/>
+      </w:pPr>
+      <w:rPr>
+        <w:rFonts w:hint="default" w:ascii="Symbol" w:hAnsi="Symbol" w:eastAsia="Symbol" w:cs="Symbol"/>
+      </w:rPr>
+    </w:lvl>
+    <w:lvl w:ilvl="4">
+      <w:start w:val="1"/>
+      <w:numFmt w:val="bullet"/>
+      <w:isLgl w:val="false"/>
+      <w:suff w:val="tab"/>
+      <w:lvlText w:val="o"/>
+      <w:lvlJc w:val="left"/>
+      <w:pPr>
+        <w:ind w:left="3589" w:hanging="360"/>
+      </w:pPr>
+      <w:rPr>
+        <w:rFonts w:hint="default" w:ascii="Courier New" w:hAnsi="Courier New" w:eastAsia="Courier New" w:cs="Courier New"/>
+      </w:rPr>
+    </w:lvl>
+    <w:lvl w:ilvl="5">
+      <w:start w:val="1"/>
+      <w:numFmt w:val="bullet"/>
+      <w:isLgl w:val="false"/>
+      <w:suff w:val="tab"/>
+      <w:lvlText w:val="§"/>
+      <w:lvlJc w:val="left"/>
+      <w:pPr>
+        <w:ind w:left="4309" w:hanging="360"/>
+      </w:pPr>
+      <w:rPr>
+        <w:rFonts w:hint="default" w:ascii="Wingdings" w:hAnsi="Wingdings" w:eastAsia="Wingdings" w:cs="Wingdings"/>
+      </w:rPr>
+    </w:lvl>
+    <w:lvl w:ilvl="6">
+      <w:start w:val="1"/>
+      <w:numFmt w:val="bullet"/>
+      <w:isLgl w:val="false"/>
+      <w:suff w:val="tab"/>
+      <w:lvlText w:val="·"/>
+      <w:lvlJc w:val="left"/>
+      <w:pPr>
+        <w:ind w:left="5029" w:hanging="360"/>
+      </w:pPr>
+      <w:rPr>
+        <w:rFonts w:hint="default" w:ascii="Symbol" w:hAnsi="Symbol" w:eastAsia="Symbol" w:cs="Symbol"/>
+      </w:rPr>
+    </w:lvl>
+    <w:lvl w:ilvl="7">
+      <w:start w:val="1"/>
+      <w:numFmt w:val="bullet"/>
+      <w:isLgl w:val="false"/>
+      <w:suff w:val="tab"/>
+      <w:lvlText w:val="o"/>
+      <w:lvlJc w:val="left"/>
+      <w:pPr>
+        <w:ind w:left="5749" w:hanging="360"/>
+      </w:pPr>
+      <w:rPr>
+        <w:rFonts w:hint="default" w:ascii="Courier New" w:hAnsi="Courier New" w:eastAsia="Courier New" w:cs="Courier New"/>
+      </w:rPr>
+    </w:lvl>
+    <w:lvl w:ilvl="8">
+      <w:start w:val="1"/>
+      <w:numFmt w:val="bullet"/>
+      <w:isLgl w:val="false"/>
+      <w:suff w:val="tab"/>
+      <w:lvlText w:val="§"/>
+      <w:lvlJc w:val="left"/>
+      <w:pPr>
+        <w:ind w:left="6469" w:hanging="360"/>
+      </w:pPr>
+      <w:rPr>
+        <w:rFonts w:hint="default" w:ascii="Wingdings" w:hAnsi="Wingdings" w:eastAsia="Wingdings" w:cs="Wingdings"/>
+      </w:rPr>
+    </w:lvl>
+  </w:abstractNum>
+  <w:abstractNum w:abstractNumId="38">
+    <w:multiLevelType w:val="hybridMultilevel"/>
+    <w:lvl w:ilvl="0">
+      <w:start w:val="1"/>
+      <w:numFmt w:val="bullet"/>
+      <w:isLgl w:val="false"/>
+      <w:suff w:val="tab"/>
+      <w:lvlText w:val="·"/>
+      <w:lvlJc w:val="left"/>
+      <w:pPr>
+        <w:ind w:left="709" w:hanging="360"/>
+      </w:pPr>
+      <w:rPr>
+        <w:rFonts w:hint="default" w:ascii="Symbol" w:hAnsi="Symbol" w:eastAsia="Symbol" w:cs="Symbol"/>
+      </w:rPr>
+    </w:lvl>
+    <w:lvl w:ilvl="1">
+      <w:start w:val="1"/>
+      <w:numFmt w:val="bullet"/>
+      <w:isLgl w:val="false"/>
+      <w:suff w:val="tab"/>
+      <w:lvlText w:val="o"/>
+      <w:lvlJc w:val="left"/>
+      <w:pPr>
+        <w:ind w:left="1429" w:hanging="360"/>
+      </w:pPr>
+      <w:rPr>
+        <w:rFonts w:hint="default" w:ascii="Courier New" w:hAnsi="Courier New" w:eastAsia="Courier New" w:cs="Courier New"/>
+      </w:rPr>
+    </w:lvl>
+    <w:lvl w:ilvl="2">
+      <w:start w:val="1"/>
+      <w:numFmt w:val="bullet"/>
+      <w:isLgl w:val="false"/>
+      <w:suff w:val="tab"/>
+      <w:lvlText w:val="§"/>
+      <w:lvlJc w:val="left"/>
+      <w:pPr>
+        <w:ind w:left="2149" w:hanging="360"/>
+      </w:pPr>
+      <w:rPr>
+        <w:rFonts w:hint="default" w:ascii="Wingdings" w:hAnsi="Wingdings" w:eastAsia="Wingdings" w:cs="Wingdings"/>
+      </w:rPr>
+    </w:lvl>
+    <w:lvl w:ilvl="3">
+      <w:start w:val="1"/>
+      <w:numFmt w:val="bullet"/>
+      <w:isLgl w:val="false"/>
+      <w:suff w:val="tab"/>
+      <w:lvlText w:val="·"/>
+      <w:lvlJc w:val="left"/>
+      <w:pPr>
+        <w:ind w:left="2869" w:hanging="360"/>
+      </w:pPr>
+      <w:rPr>
+        <w:rFonts w:hint="default" w:ascii="Symbol" w:hAnsi="Symbol" w:eastAsia="Symbol" w:cs="Symbol"/>
+      </w:rPr>
+    </w:lvl>
+    <w:lvl w:ilvl="4">
+      <w:start w:val="1"/>
+      <w:numFmt w:val="bullet"/>
+      <w:isLgl w:val="false"/>
+      <w:suff w:val="tab"/>
+      <w:lvlText w:val="o"/>
+      <w:lvlJc w:val="left"/>
+      <w:pPr>
+        <w:ind w:left="3589" w:hanging="360"/>
+      </w:pPr>
+      <w:rPr>
+        <w:rFonts w:hint="default" w:ascii="Courier New" w:hAnsi="Courier New" w:eastAsia="Courier New" w:cs="Courier New"/>
+      </w:rPr>
+    </w:lvl>
+    <w:lvl w:ilvl="5">
+      <w:start w:val="1"/>
+      <w:numFmt w:val="bullet"/>
+      <w:isLgl w:val="false"/>
+      <w:suff w:val="tab"/>
+      <w:lvlText w:val="§"/>
+      <w:lvlJc w:val="left"/>
+      <w:pPr>
+        <w:ind w:left="4309" w:hanging="360"/>
+      </w:pPr>
+      <w:rPr>
+        <w:rFonts w:hint="default" w:ascii="Wingdings" w:hAnsi="Wingdings" w:eastAsia="Wingdings" w:cs="Wingdings"/>
+      </w:rPr>
+    </w:lvl>
+    <w:lvl w:ilvl="6">
+      <w:start w:val="1"/>
+      <w:numFmt w:val="bullet"/>
+      <w:isLgl w:val="false"/>
+      <w:suff w:val="tab"/>
+      <w:lvlText w:val="·"/>
+      <w:lvlJc w:val="left"/>
+      <w:pPr>
+        <w:ind w:left="5029" w:hanging="360"/>
+      </w:pPr>
+      <w:rPr>
+        <w:rFonts w:hint="default" w:ascii="Symbol" w:hAnsi="Symbol" w:eastAsia="Symbol" w:cs="Symbol"/>
+      </w:rPr>
+    </w:lvl>
+    <w:lvl w:ilvl="7">
+      <w:start w:val="1"/>
+      <w:numFmt w:val="bullet"/>
+      <w:isLgl w:val="false"/>
+      <w:suff w:val="tab"/>
+      <w:lvlText w:val="o"/>
+      <w:lvlJc w:val="left"/>
+      <w:pPr>
+        <w:ind w:left="5749" w:hanging="360"/>
+      </w:pPr>
+      <w:rPr>
+        <w:rFonts w:hint="default" w:ascii="Courier New" w:hAnsi="Courier New" w:eastAsia="Courier New" w:cs="Courier New"/>
+      </w:rPr>
+    </w:lvl>
+    <w:lvl w:ilvl="8">
+      <w:start w:val="1"/>
+      <w:numFmt w:val="bullet"/>
+      <w:isLgl w:val="false"/>
+      <w:suff w:val="tab"/>
+      <w:lvlText w:val="§"/>
+      <w:lvlJc w:val="left"/>
+      <w:pPr>
+        <w:ind w:left="6469" w:hanging="360"/>
       </w:pPr>
       <w:rPr>
         <w:rFonts w:hint="default" w:ascii="Wingdings" w:hAnsi="Wingdings" w:eastAsia="Wingdings" w:cs="Wingdings"/>
@@ -8761,6 +10423,24 @@
   </w:num>
   <w:num w:numId="33">
     <w:abstractNumId w:val="32"/>
+  </w:num>
+  <w:num w:numId="34">
+    <w:abstractNumId w:val="33"/>
+  </w:num>
+  <w:num w:numId="35">
+    <w:abstractNumId w:val="34"/>
+  </w:num>
+  <w:num w:numId="36">
+    <w:abstractNumId w:val="35"/>
+  </w:num>
+  <w:num w:numId="37">
+    <w:abstractNumId w:val="36"/>
+  </w:num>
+  <w:num w:numId="38">
+    <w:abstractNumId w:val="37"/>
+  </w:num>
+  <w:num w:numId="39">
+    <w:abstractNumId w:val="38"/>
   </w:num>
 </w:numbering>
 </file>

</xml_diff>

<commit_message>
comandos para listar brancs e ultimos commits associados a branchs
</commit_message>
<xml_diff>
--- a/comandos-git.docx
+++ b/comandos-git.docx
@@ -7126,6 +7126,278 @@
     </w:p>
     <w:p>
       <w:pPr>
+        <w:contextualSpacing/>
+        <w:ind w:left="1417" w:right="-283" w:firstLine="0"/>
+        <w:rPr>
+          <w:b/>
+          <w:bCs/>
+          <w:color w:val="0070c0"/>
+          <w:sz w:val="28"/>
+          <w:szCs w:val="28"/>
+          <w:highlight w:val="none"/>
+        </w:rPr>
+      </w:pPr>
+      <w:r>
+        <w:rPr>
+          <w:b/>
+          <w:bCs/>
+          <w:color w:val="0070c0"/>
+          <w:sz w:val="28"/>
+          <w:szCs w:val="28"/>
+          <w:highlight w:val="none"/>
+        </w:rPr>
+      </w:r>
+      <w:r>
+        <w:rPr>
+          <w:b/>
+          <w:bCs/>
+          <w:color w:val="0070c0"/>
+          <w:sz w:val="28"/>
+          <w:szCs w:val="28"/>
+          <w:highlight w:val="none"/>
+        </w:rPr>
+      </w:r>
+    </w:p>
+    <w:p>
+      <w:pPr>
+        <w:contextualSpacing/>
+        <w:ind w:left="1417" w:right="-283" w:firstLine="0"/>
+        <w:rPr>
+          <w:b/>
+          <w:bCs/>
+          <w:color w:val="0070c0"/>
+          <w:sz w:val="28"/>
+          <w:szCs w:val="28"/>
+          <w:highlight w:val="none"/>
+        </w:rPr>
+      </w:pPr>
+      <w:r>
+        <w:rPr>
+          <w:b/>
+          <w:bCs/>
+          <w:color w:val="0070c0"/>
+          <w:sz w:val="28"/>
+          <w:szCs w:val="28"/>
+          <w:highlight w:val="none"/>
+        </w:rPr>
+      </w:r>
+      <w:r>
+        <w:rPr>
+          <w:b/>
+          <w:bCs/>
+          <w:color w:val="0070c0"/>
+          <w:sz w:val="28"/>
+          <w:szCs w:val="28"/>
+          <w:highlight w:val="none"/>
+        </w:rPr>
+      </w:r>
+    </w:p>
+    <w:p>
+      <w:pPr>
+        <w:contextualSpacing/>
+        <w:ind w:left="1417" w:right="-283" w:firstLine="0"/>
+        <w:rPr>
+          <w:b/>
+          <w:bCs/>
+          <w:color w:val="0070c0"/>
+          <w:sz w:val="28"/>
+          <w:szCs w:val="28"/>
+          <w:highlight w:val="none"/>
+        </w:rPr>
+      </w:pPr>
+      <w:r>
+        <w:rPr>
+          <w:b/>
+          <w:bCs/>
+          <w:color w:val="0070c0"/>
+          <w:sz w:val="28"/>
+          <w:szCs w:val="28"/>
+          <w:highlight w:val="none"/>
+        </w:rPr>
+      </w:r>
+      <w:r>
+        <w:rPr>
+          <w:b/>
+          <w:bCs/>
+          <w:color w:val="0070c0"/>
+          <w:sz w:val="28"/>
+          <w:szCs w:val="28"/>
+          <w:highlight w:val="none"/>
+        </w:rPr>
+      </w:r>
+    </w:p>
+    <w:p>
+      <w:pPr>
+        <w:contextualSpacing/>
+        <w:ind w:left="1417" w:right="-283" w:firstLine="0"/>
+        <w:rPr>
+          <w:b/>
+          <w:bCs/>
+          <w:color w:val="0070c0"/>
+          <w:sz w:val="28"/>
+          <w:szCs w:val="28"/>
+          <w:highlight w:val="none"/>
+        </w:rPr>
+      </w:pPr>
+      <w:r>
+        <w:rPr>
+          <w:b/>
+          <w:bCs/>
+          <w:color w:val="0070c0"/>
+          <w:sz w:val="28"/>
+          <w:szCs w:val="28"/>
+          <w:highlight w:val="none"/>
+        </w:rPr>
+      </w:r>
+      <w:r>
+        <w:rPr>
+          <w:b/>
+          <w:bCs/>
+          <w:color w:val="0070c0"/>
+          <w:sz w:val="28"/>
+          <w:szCs w:val="28"/>
+          <w:highlight w:val="none"/>
+        </w:rPr>
+      </w:r>
+    </w:p>
+    <w:p>
+      <w:pPr>
+        <w:contextualSpacing/>
+        <w:ind w:left="1417" w:right="-283" w:firstLine="0"/>
+        <w:rPr>
+          <w:b/>
+          <w:bCs/>
+          <w:color w:val="0070c0"/>
+          <w:sz w:val="28"/>
+          <w:szCs w:val="28"/>
+          <w:highlight w:val="none"/>
+        </w:rPr>
+      </w:pPr>
+      <w:r>
+        <w:rPr>
+          <w:b/>
+          <w:bCs/>
+          <w:color w:val="0070c0"/>
+          <w:sz w:val="28"/>
+          <w:szCs w:val="28"/>
+          <w:highlight w:val="none"/>
+        </w:rPr>
+      </w:r>
+      <w:r>
+        <w:rPr>
+          <w:b/>
+          <w:bCs/>
+          <w:color w:val="0070c0"/>
+          <w:sz w:val="28"/>
+          <w:szCs w:val="28"/>
+          <w:highlight w:val="none"/>
+        </w:rPr>
+      </w:r>
+    </w:p>
+    <w:p>
+      <w:pPr>
+        <w:contextualSpacing/>
+        <w:ind w:left="1417" w:right="-283" w:firstLine="0"/>
+        <w:rPr>
+          <w:b/>
+          <w:bCs/>
+          <w:color w:val="0070c0"/>
+          <w:sz w:val="28"/>
+          <w:szCs w:val="28"/>
+          <w:highlight w:val="none"/>
+        </w:rPr>
+      </w:pPr>
+      <w:r>
+        <w:rPr>
+          <w:b/>
+          <w:bCs/>
+          <w:color w:val="0070c0"/>
+          <w:sz w:val="28"/>
+          <w:szCs w:val="28"/>
+          <w:highlight w:val="none"/>
+        </w:rPr>
+      </w:r>
+      <w:r>
+        <w:rPr>
+          <w:b/>
+          <w:bCs/>
+          <w:color w:val="0070c0"/>
+          <w:sz w:val="28"/>
+          <w:szCs w:val="28"/>
+          <w:highlight w:val="none"/>
+        </w:rPr>
+      </w:r>
+    </w:p>
+    <w:p>
+      <w:pPr>
+        <w:contextualSpacing/>
+        <w:ind w:left="1417" w:right="-283" w:firstLine="0"/>
+        <w:rPr>
+          <w:b/>
+          <w:bCs/>
+          <w:color w:val="0070c0"/>
+          <w:sz w:val="28"/>
+          <w:szCs w:val="28"/>
+          <w:highlight w:val="none"/>
+        </w:rPr>
+      </w:pPr>
+      <w:r>
+        <w:rPr>
+          <w:b/>
+          <w:bCs/>
+          <w:color w:val="0070c0"/>
+          <w:sz w:val="28"/>
+          <w:szCs w:val="28"/>
+          <w:highlight w:val="none"/>
+        </w:rPr>
+      </w:r>
+      <w:r>
+        <w:rPr>
+          <w:b/>
+          <w:bCs/>
+          <w:color w:val="0070c0"/>
+          <w:sz w:val="28"/>
+          <w:szCs w:val="28"/>
+          <w:highlight w:val="none"/>
+        </w:rPr>
+      </w:r>
+    </w:p>
+    <w:p>
+      <w:pPr>
+        <w:contextualSpacing/>
+        <w:ind w:left="1417" w:right="-283" w:firstLine="0"/>
+        <w:rPr>
+          <w:b/>
+          <w:bCs/>
+          <w:color w:val="0070c0"/>
+          <w:sz w:val="28"/>
+          <w:szCs w:val="28"/>
+          <w:highlight w:val="none"/>
+        </w:rPr>
+      </w:pPr>
+      <w:r>
+        <w:rPr>
+          <w:b/>
+          <w:bCs/>
+          <w:color w:val="0070c0"/>
+          <w:sz w:val="28"/>
+          <w:szCs w:val="28"/>
+          <w:highlight w:val="none"/>
+        </w:rPr>
+      </w:r>
+      <w:r>
+        <w:rPr>
+          <w:b/>
+          <w:bCs/>
+          <w:color w:val="0070c0"/>
+          <w:sz w:val="28"/>
+          <w:szCs w:val="28"/>
+          <w:highlight w:val="none"/>
+        </w:rPr>
+      </w:r>
+    </w:p>
+    <w:p>
+      <w:pPr>
         <w:pStyle w:val="906"/>
         <w:numPr>
           <w:ilvl w:val="0"/>
@@ -7384,17 +7656,7 @@
     <w:p>
       <w:pPr>
         <w:contextualSpacing/>
-        <w:ind w:left="1417" w:right="-283" w:firstLine="0"/>
-        <w:rPr>
-          <w:b/>
-          <w:bCs/>
-          <w:color w:val="0070c0"/>
-          <w:sz w:val="28"/>
-          <w:szCs w:val="28"/>
-          <w:highlight w:val="none"/>
-        </w:rPr>
-      </w:pPr>
-      <w:r>
+        <w:ind w:left="0" w:right="-283" w:firstLine="0"/>
         <w:rPr>
           <w:b/>
           <w:bCs/>
@@ -7403,7 +7665,7 @@
           <w:szCs w:val="24"/>
           <w:highlight w:val="none"/>
         </w:rPr>
-      </w:r>
+      </w:pPr>
       <w:r>
         <w:rPr>
           <w:b/>
@@ -7414,52 +7676,231 @@
           <w:highlight w:val="none"/>
         </w:rPr>
       </w:r>
-      <w:r/>
+      <w:r>
+        <w:rPr>
+          <w:b/>
+          <w:bCs/>
+          <w:color w:val="000000" w:themeColor="text1"/>
+          <w:sz w:val="24"/>
+          <w:szCs w:val="24"/>
+          <w:highlight w:val="none"/>
+        </w:rPr>
+      </w:r>
     </w:p>
     <w:p>
       <w:pPr>
         <w:contextualSpacing/>
-        <w:ind w:left="709" w:right="-283" w:firstLine="0"/>
-        <w:rPr>
-          <w:b/>
-          <w:bCs/>
-          <w:sz w:val="24"/>
-          <w:szCs w:val="24"/>
-          <w:highlight w:val="none"/>
-        </w:rPr>
-      </w:pPr>
-      <w:r>
-        <w:rPr>
-          <w:b/>
-          <w:bCs/>
-          <w:sz w:val="24"/>
-          <w:szCs w:val="24"/>
-          <w:highlight w:val="none"/>
-        </w:rPr>
-        <w:t xml:space="preserve"> </w:t>
-      </w:r>
-      <w:r>
-        <w:rPr>
-          <w:b/>
-          <w:bCs/>
-          <w:sz w:val="24"/>
-          <w:szCs w:val="24"/>
-          <w:highlight w:val="none"/>
-        </w:rPr>
-      </w:r>
-      <w:r/>
+        <w:ind w:left="0" w:right="-283" w:firstLine="0"/>
+        <w:rPr>
+          <w:b/>
+          <w:bCs/>
+          <w:color w:val="000000" w:themeColor="text1"/>
+          <w:sz w:val="24"/>
+          <w:szCs w:val="24"/>
+          <w:highlight w:val="none"/>
+        </w:rPr>
+      </w:pPr>
+      <w:r>
+        <w:rPr>
+          <w:b/>
+          <w:bCs/>
+          <w:color w:val="000000" w:themeColor="text1"/>
+          <w:sz w:val="24"/>
+          <w:szCs w:val="24"/>
+          <w:highlight w:val="none"/>
+        </w:rPr>
+        <mc:AlternateContent>
+          <mc:Choice Requires="wpg">
+            <w:drawing>
+              <wp:inline xmlns:wp="http://schemas.openxmlformats.org/drawingml/2006/wordprocessingDrawing" distT="0" distB="0" distL="0" distR="0">
+                <wp:extent cx="7019925" cy="729445"/>
+                <wp:effectExtent l="0" t="0" r="0" b="0"/>
+                <wp:docPr id="5" name=""/>
+                <wp:cNvGraphicFramePr>
+                  <a:graphicFrameLocks xmlns:a="http://schemas.openxmlformats.org/drawingml/2006/main" noChangeAspect="1"/>
+                </wp:cNvGraphicFramePr>
+                <a:graphic xmlns:a="http://schemas.openxmlformats.org/drawingml/2006/main">
+                  <a:graphicData uri="http://schemas.openxmlformats.org/drawingml/2006/picture">
+                    <pic:pic xmlns:pic="http://schemas.openxmlformats.org/drawingml/2006/picture">
+                      <pic:nvPicPr>
+                        <pic:cNvPr id="1371793737" name=""/>
+                        <pic:cNvPicPr>
+                          <a:picLocks noChangeAspect="1"/>
+                        </pic:cNvPicPr>
+                        <pic:nvPr/>
+                      </pic:nvPicPr>
+                      <pic:blipFill>
+                        <a:blip r:embed="rId13"/>
+                        <a:stretch/>
+                      </pic:blipFill>
+                      <pic:spPr bwMode="auto">
+                        <a:xfrm>
+                          <a:off x="0" y="0"/>
+                          <a:ext cx="7019924" cy="729444"/>
+                        </a:xfrm>
+                        <a:prstGeom prst="rect">
+                          <a:avLst/>
+                        </a:prstGeom>
+                      </pic:spPr>
+                    </pic:pic>
+                  </a:graphicData>
+                </a:graphic>
+              </wp:inline>
+            </w:drawing>
+          </mc:Choice>
+          <mc:Fallback>
+            <w:pict>
+              <v:shapetype type="#_x0000_t75" o:spt="75" coordsize="21600,21600" o:preferrelative="t" path="m@4@5l@4@11@9@11@9@5xe">
+                <v:formulas>
+                  <v:f eqn="if lineDrawn pixelLineWidth 0"/>
+                  <v:f eqn="sum @0 1 0"/>
+                  <v:f eqn="sum 0 0 @1"/>
+                  <v:f eqn="prod @2 1 2"/>
+                  <v:f eqn="prod @3 21600 pixelWidth"/>
+                  <v:f eqn="prod @3 21600 pixelHeight"/>
+                  <v:f eqn="sum @0 0 1"/>
+                  <v:f eqn="prod @6 1 2"/>
+                  <v:f eqn="prod @7 21600 pixelWidth"/>
+                  <v:f eqn="sum @8 21600 0"/>
+                  <v:f eqn="prod @7 21600 pixelHeight"/>
+                  <v:f eqn="sum @10 21600 0"/>
+                </v:formulas>
+              </v:shapetype>
+              <v:shape id="_x0000_i4" o:spid="_x0000_s4" type="#_x0000_t75" style="width:552.8pt;height:57.4pt;mso-wrap-distance-left:0.0pt;mso-wrap-distance-top:0.0pt;mso-wrap-distance-right:0.0pt;mso-wrap-distance-bottom:0.0pt;" stroked="false">
+                <v:path textboxrect="0,0,0,0"/>
+                <v:imagedata r:id="rId13" o:title=""/>
+              </v:shape>
+            </w:pict>
+          </mc:Fallback>
+        </mc:AlternateContent>
+      </w:r>
+      <w:r>
+        <w:rPr>
+          <w:b/>
+          <w:bCs/>
+          <w:color w:val="000000" w:themeColor="text1"/>
+          <w:sz w:val="24"/>
+          <w:szCs w:val="24"/>
+          <w:highlight w:val="none"/>
+        </w:rPr>
+      </w:r>
     </w:p>
     <w:p>
       <w:pPr>
         <w:contextualSpacing/>
-        <w:ind w:left="1417" w:right="-283" w:firstLine="0"/>
-        <w:rPr>
-          <w:b/>
-          <w:bCs/>
-          <w:sz w:val="24"/>
-          <w:szCs w:val="24"/>
-        </w:rPr>
-      </w:pPr>
+        <w:ind w:left="0" w:right="-283" w:firstLine="0"/>
+        <w:rPr>
+          <w:b/>
+          <w:bCs/>
+          <w:sz w:val="24"/>
+          <w:szCs w:val="24"/>
+          <w:highlight w:val="none"/>
+        </w:rPr>
+      </w:pPr>
+      <w:r>
+        <w:rPr>
+          <w:b/>
+          <w:bCs/>
+          <w:sz w:val="24"/>
+          <w:szCs w:val="24"/>
+          <w:highlight w:val="none"/>
+        </w:rPr>
+      </w:r>
+      <w:r>
+        <w:rPr>
+          <w:b/>
+          <w:bCs/>
+          <w:sz w:val="24"/>
+          <w:szCs w:val="24"/>
+          <w:highlight w:val="none"/>
+        </w:rPr>
+      </w:r>
+    </w:p>
+    <w:p>
+      <w:pPr>
+        <w:contextualSpacing/>
+        <w:ind w:left="0" w:right="-283" w:firstLine="0"/>
+        <w:rPr>
+          <w:b/>
+          <w:bCs/>
+          <w:sz w:val="24"/>
+          <w:szCs w:val="24"/>
+          <w:highlight w:val="none"/>
+        </w:rPr>
+      </w:pPr>
+      <w:r>
+        <w:rPr>
+          <w:b/>
+          <w:bCs/>
+          <w:sz w:val="24"/>
+          <w:szCs w:val="24"/>
+          <w:highlight w:val="none"/>
+        </w:rPr>
+        <mc:AlternateContent>
+          <mc:Choice Requires="wpg">
+            <w:drawing>
+              <wp:inline xmlns:wp="http://schemas.openxmlformats.org/drawingml/2006/wordprocessingDrawing" distT="0" distB="0" distL="0" distR="0">
+                <wp:extent cx="7019925" cy="7066621"/>
+                <wp:effectExtent l="0" t="0" r="0" b="0"/>
+                <wp:docPr id="6" name=""/>
+                <wp:cNvGraphicFramePr>
+                  <a:graphicFrameLocks xmlns:a="http://schemas.openxmlformats.org/drawingml/2006/main" noChangeAspect="1"/>
+                </wp:cNvGraphicFramePr>
+                <a:graphic xmlns:a="http://schemas.openxmlformats.org/drawingml/2006/main">
+                  <a:graphicData uri="http://schemas.openxmlformats.org/drawingml/2006/picture">
+                    <pic:pic xmlns:pic="http://schemas.openxmlformats.org/drawingml/2006/picture">
+                      <pic:nvPicPr>
+                        <pic:cNvPr id="7559219" name=""/>
+                        <pic:cNvPicPr>
+                          <a:picLocks noChangeAspect="1"/>
+                        </pic:cNvPicPr>
+                        <pic:nvPr/>
+                      </pic:nvPicPr>
+                      <pic:blipFill>
+                        <a:blip r:embed="rId14"/>
+                        <a:stretch/>
+                      </pic:blipFill>
+                      <pic:spPr bwMode="auto">
+                        <a:xfrm>
+                          <a:off x="0" y="0"/>
+                          <a:ext cx="7019924" cy="7066620"/>
+                        </a:xfrm>
+                        <a:prstGeom prst="rect">
+                          <a:avLst/>
+                        </a:prstGeom>
+                      </pic:spPr>
+                    </pic:pic>
+                  </a:graphicData>
+                </a:graphic>
+              </wp:inline>
+            </w:drawing>
+          </mc:Choice>
+          <mc:Fallback>
+            <w:pict>
+              <v:shapetype type="#_x0000_t75" o:spt="75" coordsize="21600,21600" o:preferrelative="t" path="m@4@5l@4@11@9@11@9@5xe">
+                <v:formulas>
+                  <v:f eqn="if lineDrawn pixelLineWidth 0"/>
+                  <v:f eqn="sum @0 1 0"/>
+                  <v:f eqn="sum 0 0 @1"/>
+                  <v:f eqn="prod @2 1 2"/>
+                  <v:f eqn="prod @3 21600 pixelWidth"/>
+                  <v:f eqn="prod @3 21600 pixelHeight"/>
+                  <v:f eqn="sum @0 0 1"/>
+                  <v:f eqn="prod @6 1 2"/>
+                  <v:f eqn="prod @7 21600 pixelWidth"/>
+                  <v:f eqn="sum @8 21600 0"/>
+                  <v:f eqn="prod @7 21600 pixelHeight"/>
+                  <v:f eqn="sum @10 21600 0"/>
+                </v:formulas>
+              </v:shapetype>
+              <v:shape id="_x0000_i5" o:spid="_x0000_s5" type="#_x0000_t75" style="width:552.8pt;height:556.4pt;mso-wrap-distance-left:0.0pt;mso-wrap-distance-top:0.0pt;mso-wrap-distance-right:0.0pt;mso-wrap-distance-bottom:0.0pt;" stroked="false">
+                <v:path textboxrect="0,0,0,0"/>
+                <v:imagedata r:id="rId14" o:title=""/>
+              </v:shape>
+            </w:pict>
+          </mc:Fallback>
+        </mc:AlternateContent>
+      </w:r>
       <w:r>
         <w:rPr>
           <w:b/>
@@ -7481,6 +7922,15 @@
         </w:rPr>
       </w:r>
       <w:r/>
+      <w:r>
+        <w:rPr>
+          <w:b/>
+          <w:bCs/>
+          <w:sz w:val="24"/>
+          <w:szCs w:val="24"/>
+          <w:highlight w:val="none"/>
+        </w:rPr>
+      </w:r>
     </w:p>
     <w:sectPr>
       <w:footnotePr/>

</xml_diff>

<commit_message>
comando para adicionar uma nova branch
</commit_message>
<xml_diff>
--- a/comandos-git.docx
+++ b/comandos-git.docx
@@ -8225,6 +8225,846 @@
     </w:p>
     <w:p>
       <w:pPr>
+        <w:contextualSpacing/>
+        <w:ind w:left="709" w:right="-283" w:firstLine="0"/>
+        <w:rPr>
+          <w:color w:val="0070c0"/>
+          <w:highlight w:val="none"/>
+        </w:rPr>
+      </w:pPr>
+      <w:r>
+        <w:rPr>
+          <w:b/>
+          <w:bCs/>
+          <w:color w:val="0070c0"/>
+          <w:sz w:val="28"/>
+          <w:szCs w:val="28"/>
+          <w:highlight w:val="none"/>
+        </w:rPr>
+      </w:r>
+      <w:r>
+        <w:rPr>
+          <w:b/>
+          <w:bCs/>
+          <w:color w:val="0070c0"/>
+          <w:sz w:val="28"/>
+          <w:szCs w:val="28"/>
+          <w:highlight w:val="none"/>
+        </w:rPr>
+      </w:r>
+    </w:p>
+    <w:p>
+      <w:pPr>
+        <w:contextualSpacing/>
+        <w:ind w:left="709" w:right="-283" w:firstLine="0"/>
+        <w:rPr>
+          <w:color w:val="0070c0"/>
+          <w:highlight w:val="none"/>
+        </w:rPr>
+      </w:pPr>
+      <w:r>
+        <w:rPr>
+          <w:b/>
+          <w:bCs/>
+          <w:color w:val="0070c0"/>
+          <w:sz w:val="28"/>
+          <w:szCs w:val="28"/>
+          <w:highlight w:val="none"/>
+        </w:rPr>
+      </w:r>
+      <w:r>
+        <w:rPr>
+          <w:b/>
+          <w:bCs/>
+          <w:color w:val="0070c0"/>
+          <w:sz w:val="28"/>
+          <w:szCs w:val="28"/>
+          <w:highlight w:val="none"/>
+        </w:rPr>
+      </w:r>
+    </w:p>
+    <w:p>
+      <w:pPr>
+        <w:contextualSpacing/>
+        <w:ind w:left="709" w:right="-283" w:firstLine="0"/>
+        <w:rPr>
+          <w:color w:val="0070c0"/>
+          <w:highlight w:val="none"/>
+        </w:rPr>
+      </w:pPr>
+      <w:r>
+        <w:rPr>
+          <w:b/>
+          <w:bCs/>
+          <w:color w:val="0070c0"/>
+          <w:sz w:val="28"/>
+          <w:szCs w:val="28"/>
+          <w:highlight w:val="none"/>
+        </w:rPr>
+      </w:r>
+      <w:r>
+        <w:rPr>
+          <w:b/>
+          <w:bCs/>
+          <w:color w:val="0070c0"/>
+          <w:sz w:val="28"/>
+          <w:szCs w:val="28"/>
+          <w:highlight w:val="none"/>
+        </w:rPr>
+      </w:r>
+    </w:p>
+    <w:p>
+      <w:pPr>
+        <w:contextualSpacing/>
+        <w:ind w:left="709" w:right="-283" w:firstLine="0"/>
+        <w:rPr>
+          <w:color w:val="0070c0"/>
+          <w:highlight w:val="none"/>
+        </w:rPr>
+      </w:pPr>
+      <w:r>
+        <w:rPr>
+          <w:b/>
+          <w:bCs/>
+          <w:color w:val="0070c0"/>
+          <w:sz w:val="28"/>
+          <w:szCs w:val="28"/>
+          <w:highlight w:val="none"/>
+        </w:rPr>
+      </w:r>
+      <w:r>
+        <w:rPr>
+          <w:b/>
+          <w:bCs/>
+          <w:color w:val="0070c0"/>
+          <w:sz w:val="28"/>
+          <w:szCs w:val="28"/>
+          <w:highlight w:val="none"/>
+        </w:rPr>
+      </w:r>
+    </w:p>
+    <w:p>
+      <w:pPr>
+        <w:contextualSpacing/>
+        <w:ind w:left="0" w:right="-283" w:firstLine="0"/>
+        <w:rPr>
+          <w:color w:val="0070c0"/>
+          <w:highlight w:val="none"/>
+        </w:rPr>
+      </w:pPr>
+      <w:r>
+        <w:rPr>
+          <w:b/>
+          <w:bCs/>
+          <w:color w:val="0070c0"/>
+          <w:sz w:val="28"/>
+          <w:szCs w:val="28"/>
+          <w:highlight w:val="none"/>
+        </w:rPr>
+      </w:r>
+      <w:r>
+        <w:rPr>
+          <w:b/>
+          <w:bCs/>
+          <w:color w:val="0070c0"/>
+          <w:sz w:val="28"/>
+          <w:szCs w:val="28"/>
+          <w:highlight w:val="none"/>
+        </w:rPr>
+      </w:r>
+    </w:p>
+    <w:p>
+      <w:pPr>
+        <w:contextualSpacing/>
+        <w:ind w:right="-283"/>
+        <w:rPr>
+          <w:color w:val="0070c0"/>
+          <w:highlight w:val="none"/>
+        </w:rPr>
+      </w:pPr>
+      <w:r>
+        <w:rPr>
+          <w:color w:val="0070c0"/>
+          <w:highlight w:val="none"/>
+        </w:rPr>
+      </w:r>
+      <w:r>
+        <w:rPr>
+          <w:color w:val="0070c0"/>
+          <w:highlight w:val="none"/>
+        </w:rPr>
+      </w:r>
+    </w:p>
+    <w:p>
+      <w:pPr>
+        <w:contextualSpacing/>
+        <w:ind w:right="-283"/>
+        <w:rPr>
+          <w:color w:val="0070c0"/>
+          <w:highlight w:val="none"/>
+        </w:rPr>
+      </w:pPr>
+      <w:r>
+        <w:rPr>
+          <w:color w:val="0070c0"/>
+          <w:highlight w:val="none"/>
+        </w:rPr>
+      </w:r>
+      <w:r>
+        <w:rPr>
+          <w:color w:val="0070c0"/>
+          <w:highlight w:val="none"/>
+        </w:rPr>
+      </w:r>
+    </w:p>
+    <w:p>
+      <w:pPr>
+        <w:contextualSpacing/>
+        <w:ind w:right="-283"/>
+        <w:rPr>
+          <w:color w:val="0070c0"/>
+          <w:highlight w:val="none"/>
+        </w:rPr>
+      </w:pPr>
+      <w:r>
+        <w:rPr>
+          <w:color w:val="0070c0"/>
+          <w:highlight w:val="none"/>
+        </w:rPr>
+      </w:r>
+      <w:r>
+        <w:rPr>
+          <w:color w:val="0070c0"/>
+          <w:highlight w:val="none"/>
+        </w:rPr>
+      </w:r>
+    </w:p>
+    <w:p>
+      <w:pPr>
+        <w:contextualSpacing/>
+        <w:ind w:right="-283"/>
+        <w:rPr>
+          <w:color w:val="0070c0"/>
+          <w:highlight w:val="none"/>
+        </w:rPr>
+      </w:pPr>
+      <w:r>
+        <w:rPr>
+          <w:color w:val="0070c0"/>
+          <w:highlight w:val="none"/>
+        </w:rPr>
+      </w:r>
+      <w:r>
+        <w:rPr>
+          <w:color w:val="0070c0"/>
+          <w:highlight w:val="none"/>
+        </w:rPr>
+      </w:r>
+    </w:p>
+    <w:p>
+      <w:pPr>
+        <w:contextualSpacing/>
+        <w:ind w:right="-283"/>
+        <w:rPr>
+          <w:color w:val="0070c0"/>
+          <w:highlight w:val="none"/>
+        </w:rPr>
+      </w:pPr>
+      <w:r>
+        <w:rPr>
+          <w:color w:val="0070c0"/>
+          <w:highlight w:val="none"/>
+        </w:rPr>
+      </w:r>
+      <w:r>
+        <w:rPr>
+          <w:color w:val="0070c0"/>
+          <w:highlight w:val="none"/>
+        </w:rPr>
+      </w:r>
+    </w:p>
+    <w:p>
+      <w:pPr>
+        <w:contextualSpacing/>
+        <w:ind w:right="-283"/>
+        <w:rPr>
+          <w:color w:val="0070c0"/>
+          <w:highlight w:val="none"/>
+        </w:rPr>
+      </w:pPr>
+      <w:r>
+        <w:rPr>
+          <w:color w:val="0070c0"/>
+          <w:highlight w:val="none"/>
+        </w:rPr>
+      </w:r>
+      <w:r>
+        <w:rPr>
+          <w:color w:val="0070c0"/>
+          <w:highlight w:val="none"/>
+        </w:rPr>
+      </w:r>
+    </w:p>
+    <w:p>
+      <w:pPr>
+        <w:contextualSpacing/>
+        <w:ind w:right="-283"/>
+        <w:rPr>
+          <w:color w:val="0070c0"/>
+          <w:highlight w:val="none"/>
+        </w:rPr>
+      </w:pPr>
+      <w:r>
+        <w:rPr>
+          <w:color w:val="0070c0"/>
+          <w:highlight w:val="none"/>
+        </w:rPr>
+      </w:r>
+      <w:r>
+        <w:rPr>
+          <w:color w:val="0070c0"/>
+          <w:highlight w:val="none"/>
+        </w:rPr>
+      </w:r>
+    </w:p>
+    <w:p>
+      <w:pPr>
+        <w:contextualSpacing/>
+        <w:ind w:right="-283"/>
+        <w:rPr>
+          <w:color w:val="0070c0"/>
+          <w:highlight w:val="none"/>
+        </w:rPr>
+      </w:pPr>
+      <w:r>
+        <w:rPr>
+          <w:color w:val="0070c0"/>
+          <w:highlight w:val="none"/>
+        </w:rPr>
+      </w:r>
+      <w:r>
+        <w:rPr>
+          <w:color w:val="0070c0"/>
+          <w:highlight w:val="none"/>
+        </w:rPr>
+      </w:r>
+    </w:p>
+    <w:p>
+      <w:pPr>
+        <w:contextualSpacing/>
+        <w:ind w:right="-283"/>
+        <w:rPr>
+          <w:color w:val="0070c0"/>
+          <w:highlight w:val="none"/>
+        </w:rPr>
+      </w:pPr>
+      <w:r>
+        <w:rPr>
+          <w:color w:val="0070c0"/>
+          <w:highlight w:val="none"/>
+        </w:rPr>
+      </w:r>
+      <w:r>
+        <w:rPr>
+          <w:color w:val="0070c0"/>
+          <w:highlight w:val="none"/>
+        </w:rPr>
+      </w:r>
+    </w:p>
+    <w:p>
+      <w:pPr>
+        <w:contextualSpacing/>
+        <w:ind w:right="-283"/>
+        <w:rPr>
+          <w:color w:val="0070c0"/>
+          <w:highlight w:val="none"/>
+        </w:rPr>
+      </w:pPr>
+      <w:r>
+        <w:rPr>
+          <w:color w:val="0070c0"/>
+          <w:highlight w:val="none"/>
+        </w:rPr>
+      </w:r>
+      <w:r>
+        <w:rPr>
+          <w:color w:val="0070c0"/>
+          <w:highlight w:val="none"/>
+        </w:rPr>
+      </w:r>
+    </w:p>
+    <w:p>
+      <w:pPr>
+        <w:contextualSpacing/>
+        <w:ind w:right="-283"/>
+        <w:rPr>
+          <w:color w:val="0070c0"/>
+          <w:highlight w:val="none"/>
+        </w:rPr>
+      </w:pPr>
+      <w:r>
+        <w:rPr>
+          <w:color w:val="0070c0"/>
+          <w:highlight w:val="none"/>
+        </w:rPr>
+      </w:r>
+      <w:r>
+        <w:rPr>
+          <w:color w:val="0070c0"/>
+          <w:highlight w:val="none"/>
+        </w:rPr>
+      </w:r>
+    </w:p>
+    <w:p>
+      <w:pPr>
+        <w:contextualSpacing/>
+        <w:ind w:right="-283"/>
+        <w:rPr>
+          <w:color w:val="0070c0"/>
+          <w:highlight w:val="none"/>
+        </w:rPr>
+      </w:pPr>
+      <w:r>
+        <w:rPr>
+          <w:color w:val="0070c0"/>
+          <w:highlight w:val="none"/>
+        </w:rPr>
+      </w:r>
+      <w:r>
+        <w:rPr>
+          <w:color w:val="0070c0"/>
+          <w:highlight w:val="none"/>
+        </w:rPr>
+      </w:r>
+    </w:p>
+    <w:p>
+      <w:pPr>
+        <w:contextualSpacing/>
+        <w:ind w:right="-283"/>
+        <w:rPr>
+          <w:color w:val="0070c0"/>
+          <w:highlight w:val="none"/>
+        </w:rPr>
+      </w:pPr>
+      <w:r>
+        <w:rPr>
+          <w:color w:val="0070c0"/>
+          <w:highlight w:val="none"/>
+        </w:rPr>
+      </w:r>
+      <w:r>
+        <w:rPr>
+          <w:color w:val="0070c0"/>
+          <w:highlight w:val="none"/>
+        </w:rPr>
+      </w:r>
+    </w:p>
+    <w:p>
+      <w:pPr>
+        <w:contextualSpacing/>
+        <w:ind w:right="-283"/>
+        <w:rPr>
+          <w:color w:val="0070c0"/>
+          <w:highlight w:val="none"/>
+        </w:rPr>
+      </w:pPr>
+      <w:r>
+        <w:rPr>
+          <w:color w:val="0070c0"/>
+          <w:highlight w:val="none"/>
+        </w:rPr>
+      </w:r>
+      <w:r>
+        <w:rPr>
+          <w:color w:val="0070c0"/>
+          <w:highlight w:val="none"/>
+        </w:rPr>
+      </w:r>
+    </w:p>
+    <w:p>
+      <w:pPr>
+        <w:contextualSpacing/>
+        <w:ind w:right="-283"/>
+        <w:rPr>
+          <w:color w:val="0070c0"/>
+          <w:highlight w:val="none"/>
+        </w:rPr>
+      </w:pPr>
+      <w:r>
+        <w:rPr>
+          <w:color w:val="0070c0"/>
+          <w:highlight w:val="none"/>
+        </w:rPr>
+      </w:r>
+      <w:r>
+        <w:rPr>
+          <w:color w:val="0070c0"/>
+          <w:highlight w:val="none"/>
+        </w:rPr>
+      </w:r>
+    </w:p>
+    <w:p>
+      <w:pPr>
+        <w:contextualSpacing/>
+        <w:ind w:right="-283"/>
+        <w:rPr>
+          <w:color w:val="0070c0"/>
+          <w:highlight w:val="none"/>
+        </w:rPr>
+      </w:pPr>
+      <w:r>
+        <w:rPr>
+          <w:color w:val="0070c0"/>
+          <w:highlight w:val="none"/>
+        </w:rPr>
+      </w:r>
+      <w:r>
+        <w:rPr>
+          <w:color w:val="0070c0"/>
+          <w:highlight w:val="none"/>
+        </w:rPr>
+      </w:r>
+    </w:p>
+    <w:p>
+      <w:pPr>
+        <w:contextualSpacing/>
+        <w:ind w:right="-283"/>
+        <w:rPr>
+          <w:color w:val="0070c0"/>
+          <w:highlight w:val="none"/>
+        </w:rPr>
+      </w:pPr>
+      <w:r>
+        <w:rPr>
+          <w:color w:val="0070c0"/>
+          <w:highlight w:val="none"/>
+        </w:rPr>
+      </w:r>
+      <w:r>
+        <w:rPr>
+          <w:color w:val="0070c0"/>
+          <w:highlight w:val="none"/>
+        </w:rPr>
+      </w:r>
+    </w:p>
+    <w:p>
+      <w:pPr>
+        <w:contextualSpacing/>
+        <w:ind w:right="-283"/>
+        <w:rPr>
+          <w:color w:val="0070c0"/>
+          <w:highlight w:val="none"/>
+        </w:rPr>
+      </w:pPr>
+      <w:r>
+        <w:rPr>
+          <w:color w:val="0070c0"/>
+          <w:highlight w:val="none"/>
+        </w:rPr>
+      </w:r>
+      <w:r>
+        <w:rPr>
+          <w:color w:val="0070c0"/>
+          <w:highlight w:val="none"/>
+        </w:rPr>
+      </w:r>
+    </w:p>
+    <w:p>
+      <w:pPr>
+        <w:contextualSpacing/>
+        <w:ind w:right="-283"/>
+        <w:rPr>
+          <w:color w:val="0070c0"/>
+          <w:highlight w:val="none"/>
+        </w:rPr>
+      </w:pPr>
+      <w:r>
+        <w:rPr>
+          <w:color w:val="0070c0"/>
+          <w:highlight w:val="none"/>
+        </w:rPr>
+      </w:r>
+      <w:r>
+        <w:rPr>
+          <w:color w:val="0070c0"/>
+          <w:highlight w:val="none"/>
+        </w:rPr>
+      </w:r>
+    </w:p>
+    <w:p>
+      <w:pPr>
+        <w:contextualSpacing/>
+        <w:ind w:right="-283"/>
+        <w:rPr>
+          <w:color w:val="0070c0"/>
+          <w:highlight w:val="none"/>
+        </w:rPr>
+      </w:pPr>
+      <w:r>
+        <w:rPr>
+          <w:color w:val="0070c0"/>
+          <w:highlight w:val="none"/>
+        </w:rPr>
+      </w:r>
+      <w:r>
+        <w:rPr>
+          <w:color w:val="0070c0"/>
+          <w:highlight w:val="none"/>
+        </w:rPr>
+      </w:r>
+    </w:p>
+    <w:p>
+      <w:pPr>
+        <w:contextualSpacing/>
+        <w:ind w:right="-283"/>
+        <w:rPr>
+          <w:color w:val="0070c0"/>
+          <w:highlight w:val="none"/>
+        </w:rPr>
+      </w:pPr>
+      <w:r>
+        <w:rPr>
+          <w:color w:val="0070c0"/>
+          <w:highlight w:val="none"/>
+        </w:rPr>
+      </w:r>
+      <w:r>
+        <w:rPr>
+          <w:color w:val="0070c0"/>
+          <w:highlight w:val="none"/>
+        </w:rPr>
+      </w:r>
+    </w:p>
+    <w:p>
+      <w:pPr>
+        <w:contextualSpacing/>
+        <w:ind w:right="-283"/>
+        <w:rPr>
+          <w:color w:val="0070c0"/>
+          <w:highlight w:val="none"/>
+        </w:rPr>
+      </w:pPr>
+      <w:r>
+        <w:rPr>
+          <w:color w:val="0070c0"/>
+          <w:highlight w:val="none"/>
+        </w:rPr>
+      </w:r>
+      <w:r>
+        <w:rPr>
+          <w:color w:val="0070c0"/>
+          <w:highlight w:val="none"/>
+        </w:rPr>
+      </w:r>
+    </w:p>
+    <w:p>
+      <w:pPr>
+        <w:contextualSpacing/>
+        <w:ind w:right="-283"/>
+        <w:rPr>
+          <w:color w:val="0070c0"/>
+          <w:highlight w:val="none"/>
+        </w:rPr>
+      </w:pPr>
+      <w:r>
+        <w:rPr>
+          <w:color w:val="0070c0"/>
+          <w:highlight w:val="none"/>
+        </w:rPr>
+      </w:r>
+      <w:r>
+        <w:rPr>
+          <w:color w:val="0070c0"/>
+          <w:highlight w:val="none"/>
+        </w:rPr>
+      </w:r>
+    </w:p>
+    <w:p>
+      <w:pPr>
+        <w:contextualSpacing/>
+        <w:ind w:right="-283"/>
+        <w:rPr>
+          <w:color w:val="0070c0"/>
+          <w:highlight w:val="none"/>
+        </w:rPr>
+      </w:pPr>
+      <w:r>
+        <w:rPr>
+          <w:color w:val="0070c0"/>
+          <w:highlight w:val="none"/>
+        </w:rPr>
+      </w:r>
+      <w:r>
+        <w:rPr>
+          <w:color w:val="0070c0"/>
+          <w:highlight w:val="none"/>
+        </w:rPr>
+      </w:r>
+    </w:p>
+    <w:p>
+      <w:pPr>
+        <w:contextualSpacing/>
+        <w:ind w:right="-283"/>
+        <w:rPr>
+          <w:color w:val="0070c0"/>
+          <w:highlight w:val="none"/>
+        </w:rPr>
+      </w:pPr>
+      <w:r>
+        <w:rPr>
+          <w:color w:val="0070c0"/>
+          <w:highlight w:val="none"/>
+        </w:rPr>
+      </w:r>
+      <w:r>
+        <w:rPr>
+          <w:color w:val="0070c0"/>
+          <w:highlight w:val="none"/>
+        </w:rPr>
+      </w:r>
+    </w:p>
+    <w:p>
+      <w:pPr>
+        <w:contextualSpacing/>
+        <w:ind w:right="-283"/>
+        <w:rPr>
+          <w:color w:val="0070c0"/>
+          <w:highlight w:val="none"/>
+        </w:rPr>
+      </w:pPr>
+      <w:r>
+        <w:rPr>
+          <w:color w:val="0070c0"/>
+          <w:highlight w:val="none"/>
+        </w:rPr>
+      </w:r>
+      <w:r>
+        <w:rPr>
+          <w:color w:val="0070c0"/>
+          <w:highlight w:val="none"/>
+        </w:rPr>
+      </w:r>
+    </w:p>
+    <w:p>
+      <w:pPr>
+        <w:contextualSpacing/>
+        <w:ind w:right="-283"/>
+        <w:rPr>
+          <w:color w:val="0070c0"/>
+          <w:highlight w:val="none"/>
+        </w:rPr>
+      </w:pPr>
+      <w:r>
+        <w:rPr>
+          <w:color w:val="0070c0"/>
+          <w:highlight w:val="none"/>
+        </w:rPr>
+      </w:r>
+      <w:r>
+        <w:rPr>
+          <w:color w:val="0070c0"/>
+          <w:highlight w:val="none"/>
+        </w:rPr>
+      </w:r>
+    </w:p>
+    <w:p>
+      <w:pPr>
+        <w:contextualSpacing/>
+        <w:ind w:right="-283"/>
+        <w:rPr>
+          <w:color w:val="0070c0"/>
+          <w:highlight w:val="none"/>
+        </w:rPr>
+      </w:pPr>
+      <w:r>
+        <w:rPr>
+          <w:color w:val="0070c0"/>
+          <w:highlight w:val="none"/>
+        </w:rPr>
+      </w:r>
+      <w:r>
+        <w:rPr>
+          <w:color w:val="0070c0"/>
+          <w:highlight w:val="none"/>
+        </w:rPr>
+      </w:r>
+    </w:p>
+    <w:p>
+      <w:pPr>
+        <w:contextualSpacing/>
+        <w:ind w:right="-283"/>
+        <w:rPr>
+          <w:color w:val="0070c0"/>
+          <w:highlight w:val="none"/>
+        </w:rPr>
+      </w:pPr>
+      <w:r>
+        <w:rPr>
+          <w:color w:val="0070c0"/>
+          <w:highlight w:val="none"/>
+        </w:rPr>
+      </w:r>
+      <w:r>
+        <w:rPr>
+          <w:color w:val="0070c0"/>
+          <w:highlight w:val="none"/>
+        </w:rPr>
+      </w:r>
+    </w:p>
+    <w:p>
+      <w:pPr>
+        <w:contextualSpacing/>
+        <w:ind w:right="-283"/>
+        <w:rPr>
+          <w:color w:val="0070c0"/>
+          <w:highlight w:val="none"/>
+        </w:rPr>
+      </w:pPr>
+      <w:r>
+        <w:rPr>
+          <w:color w:val="0070c0"/>
+          <w:highlight w:val="none"/>
+        </w:rPr>
+      </w:r>
+      <w:r>
+        <w:rPr>
+          <w:color w:val="0070c0"/>
+          <w:highlight w:val="none"/>
+        </w:rPr>
+      </w:r>
+    </w:p>
+    <w:p>
+      <w:pPr>
+        <w:contextualSpacing/>
+        <w:ind w:right="-283"/>
+        <w:rPr>
+          <w:color w:val="0070c0"/>
+          <w:highlight w:val="none"/>
+        </w:rPr>
+      </w:pPr>
+      <w:r>
+        <w:rPr>
+          <w:b/>
+          <w:bCs/>
+          <w:color w:val="0070c0"/>
+          <w:sz w:val="28"/>
+          <w:szCs w:val="28"/>
+          <w:highlight w:val="none"/>
+        </w:rPr>
+      </w:r>
+      <w:r>
+        <w:rPr>
+          <w:b/>
+          <w:bCs/>
+          <w:color w:val="0070c0"/>
+          <w:sz w:val="28"/>
+          <w:szCs w:val="28"/>
+          <w:highlight w:val="none"/>
+        </w:rPr>
+      </w:r>
+    </w:p>
+    <w:p>
+      <w:pPr>
         <w:pStyle w:val="926"/>
         <w:numPr>
           <w:ilvl w:val="0"/>
@@ -9518,6 +10358,22 @@
         <w:contextualSpacing/>
         <w:ind w:left="0" w:right="-283" w:firstLine="0"/>
         <w:rPr>
+          <w:highlight w:val="none"/>
+        </w:rPr>
+      </w:pPr>
+      <w:r>
+        <w:rPr>
+          <w:b/>
+          <w:bCs/>
+          <w:color w:val="be8f00" w:themeColor="accent4" w:themeShade="BF"/>
+          <w:sz w:val="24"/>
+          <w:szCs w:val="24"/>
+          <w:highlight w:val="none"/>
+        </w:rPr>
+        <w:t xml:space="preserve"> </w:t>
+      </w:r>
+      <w:r>
+        <w:rPr>
           <w:b/>
           <w:bCs/>
           <w:color w:val="000000" w:themeColor="text1"/>
@@ -9525,17 +10381,16 @@
           <w:szCs w:val="24"/>
           <w:highlight w:val="none"/>
         </w:rPr>
-      </w:pPr>
-      <w:r>
-        <w:rPr>
-          <w:b/>
-          <w:bCs/>
-          <w:color w:val="be8f00" w:themeColor="accent4" w:themeShade="BF"/>
-          <w:sz w:val="24"/>
-          <w:szCs w:val="24"/>
-          <w:highlight w:val="none"/>
-        </w:rPr>
-        <w:t xml:space="preserve"> </w:t>
+      </w:r>
+      <w:r>
+        <w:rPr>
+          <w:b/>
+          <w:bCs/>
+          <w:color w:val="000000" w:themeColor="text1"/>
+          <w:sz w:val="24"/>
+          <w:szCs w:val="24"/>
+          <w:highlight w:val="none"/>
+        </w:rPr>
       </w:r>
       <w:r>
         <w:rPr>
@@ -9560,7 +10415,7 @@
                   <a:graphicData uri="http://schemas.openxmlformats.org/drawingml/2006/picture">
                     <pic:pic xmlns:pic="http://schemas.openxmlformats.org/drawingml/2006/picture">
                       <pic:nvPicPr>
-                        <pic:cNvPr id="399962063" name=""/>
+                        <pic:cNvPr id="1108460686" name=""/>
                         <pic:cNvPicPr>
                           <a:picLocks noChangeAspect="1"/>
                         </pic:cNvPicPr>
@@ -9615,7 +10470,1291 @@
         <w:rPr>
           <w:b/>
           <w:bCs/>
-          <w:color w:val="be8f00" w:themeColor="accent4" w:themeShade="BF"/>
+          <w:color w:val="000000" w:themeColor="text1"/>
+          <w:sz w:val="24"/>
+          <w:szCs w:val="24"/>
+          <w:highlight w:val="none"/>
+        </w:rPr>
+      </w:r>
+      <w:r/>
+      <w:r>
+        <w:rPr>
+          <w:b/>
+          <w:bCs/>
+          <w:color w:val="000000" w:themeColor="text1"/>
+          <w:sz w:val="24"/>
+          <w:szCs w:val="24"/>
+          <w:highlight w:val="none"/>
+        </w:rPr>
+      </w:r>
+    </w:p>
+    <w:p>
+      <w:pPr>
+        <w:contextualSpacing/>
+        <w:ind w:left="0" w:right="-283" w:firstLine="0"/>
+        <w:rPr>
+          <w:b/>
+          <w:bCs/>
+          <w:color w:val="000000" w:themeColor="text1"/>
+          <w:sz w:val="24"/>
+          <w:szCs w:val="24"/>
+          <w:highlight w:val="none"/>
+        </w:rPr>
+      </w:pPr>
+      <w:r>
+        <w:rPr>
+          <w:b/>
+          <w:bCs/>
+          <w:color w:val="000000" w:themeColor="text1"/>
+          <w:sz w:val="24"/>
+          <w:szCs w:val="24"/>
+          <w:highlight w:val="none"/>
+        </w:rPr>
+      </w:r>
+      <w:r>
+        <w:rPr>
+          <w:b/>
+          <w:bCs/>
+          <w:color w:val="000000" w:themeColor="text1"/>
+          <w:sz w:val="24"/>
+          <w:szCs w:val="24"/>
+          <w:highlight w:val="none"/>
+        </w:rPr>
+      </w:r>
+    </w:p>
+    <w:p>
+      <w:pPr>
+        <w:pStyle w:val="926"/>
+        <w:numPr>
+          <w:ilvl w:val="0"/>
+          <w:numId w:val="58"/>
+        </w:numPr>
+        <w:contextualSpacing/>
+        <w:ind w:right="-283"/>
+        <w:rPr>
+          <w:b/>
+          <w:bCs/>
+          <w:color w:val="0070c0"/>
+          <w:sz w:val="28"/>
+          <w:szCs w:val="28"/>
+          <w:highlight w:val="none"/>
+        </w:rPr>
+      </w:pPr>
+      <w:r>
+        <w:rPr>
+          <w:b/>
+          <w:bCs/>
+          <w:color w:val="0070c0"/>
+          <w:sz w:val="28"/>
+          <w:szCs w:val="28"/>
+          <w:highlight w:val="none"/>
+        </w:rPr>
+        <w:t xml:space="preserve">Criando uma nova branch</w:t>
+      </w:r>
+      <w:r>
+        <w:rPr>
+          <w:color w:val="0070c0"/>
+          <w:sz w:val="28"/>
+          <w:szCs w:val="28"/>
+          <w:highlight w:val="none"/>
+        </w:rPr>
+      </w:r>
+    </w:p>
+    <w:p>
+      <w:pPr>
+        <w:contextualSpacing/>
+        <w:ind w:left="0" w:right="-283" w:firstLine="0"/>
+        <w:rPr>
+          <w:b/>
+          <w:bCs/>
+          <w:color w:val="000000" w:themeColor="text1"/>
+          <w:sz w:val="24"/>
+          <w:szCs w:val="24"/>
+          <w:highlight w:val="none"/>
+        </w:rPr>
+      </w:pPr>
+      <w:r>
+        <w:rPr>
+          <w:highlight w:val="none"/>
+        </w:rPr>
+        <w:tab/>
+        <w:tab/>
+      </w:r>
+      <w:r>
+        <w:rPr>
+          <w:b/>
+          <w:bCs/>
+          <w:color w:val="000000" w:themeColor="text1"/>
+          <w:sz w:val="24"/>
+          <w:szCs w:val="24"/>
+          <w:highlight w:val="none"/>
+        </w:rPr>
+        <w:t xml:space="preserve">git branch [ nome da </w:t>
+      </w:r>
+      <w:r>
+        <w:rPr>
+          <w:b/>
+          <w:bCs/>
+          <w:color w:val="000000" w:themeColor="text1"/>
+          <w:sz w:val="24"/>
+          <w:szCs w:val="24"/>
+          <w:highlight w:val="none"/>
+        </w:rPr>
+        <w:t xml:space="preserve">branch que vai ser criada ]</w:t>
+      </w:r>
+      <w:r>
+        <w:rPr>
+          <w:b/>
+          <w:bCs/>
+          <w:color w:val="000000" w:themeColor="text1"/>
+          <w:sz w:val="24"/>
+          <w:szCs w:val="24"/>
+          <w:highlight w:val="none"/>
+        </w:rPr>
+      </w:r>
+    </w:p>
+    <w:p>
+      <w:pPr>
+        <w:contextualSpacing/>
+        <w:ind w:left="0" w:right="-283" w:firstLine="0"/>
+        <w:rPr>
+          <w:b/>
+          <w:bCs/>
+          <w:color w:val="000000" w:themeColor="text1"/>
+          <w:sz w:val="24"/>
+          <w:szCs w:val="24"/>
+          <w:highlight w:val="none"/>
+        </w:rPr>
+      </w:pPr>
+      <w:r>
+        <w:rPr>
+          <w:b/>
+          <w:bCs/>
+          <w:color w:val="000000" w:themeColor="text1"/>
+          <w:sz w:val="24"/>
+          <w:szCs w:val="24"/>
+          <w:highlight w:val="none"/>
+        </w:rPr>
+        <w:tab/>
+        <w:tab/>
+      </w:r>
+      <w:r>
+        <w:rPr>
+          <w:b/>
+          <w:bCs/>
+          <w:color w:val="ff0000"/>
+          <w:sz w:val="24"/>
+          <w:szCs w:val="24"/>
+          <w:highlight w:val="none"/>
+        </w:rPr>
+        <w:t xml:space="preserve">Exemplo:</w:t>
+      </w:r>
+      <w:r>
+        <w:rPr>
+          <w:b/>
+          <w:bCs/>
+          <w:color w:val="000000" w:themeColor="text1"/>
+          <w:sz w:val="24"/>
+          <w:szCs w:val="24"/>
+          <w:highlight w:val="none"/>
+        </w:rPr>
+        <w:t xml:space="preserve"> </w:t>
+      </w:r>
+      <w:r>
+        <w:rPr>
+          <w:b/>
+          <w:bCs/>
+          <w:color w:val="000000" w:themeColor="text1"/>
+          <w:sz w:val="24"/>
+          <w:szCs w:val="24"/>
+          <w:highlight w:val="none"/>
+        </w:rPr>
+        <w:t xml:space="preserve">git branch design</w:t>
+      </w:r>
+      <w:r>
+        <w:rPr>
+          <w:b/>
+          <w:bCs/>
+          <w:color w:val="000000" w:themeColor="text1"/>
+          <w:sz w:val="24"/>
+          <w:szCs w:val="24"/>
+          <w:highlight w:val="none"/>
+        </w:rPr>
+      </w:r>
+      <w:r>
+        <w:rPr>
+          <w:b/>
+          <w:bCs/>
+          <w:color w:val="000000" w:themeColor="text1"/>
+          <w:sz w:val="24"/>
+          <w:szCs w:val="24"/>
+          <w:highlight w:val="none"/>
+        </w:rPr>
+      </w:r>
+    </w:p>
+    <w:p>
+      <w:pPr>
+        <w:contextualSpacing/>
+        <w:ind w:left="0" w:right="-283" w:firstLine="0"/>
+        <w:rPr>
+          <w:b/>
+          <w:bCs/>
+          <w:color w:val="000000" w:themeColor="text1"/>
+          <w:sz w:val="24"/>
+          <w:szCs w:val="24"/>
+          <w:highlight w:val="none"/>
+        </w:rPr>
+      </w:pPr>
+      <w:r>
+        <w:rPr>
+          <w:b/>
+          <w:bCs/>
+          <w:color w:val="000000" w:themeColor="text1"/>
+          <w:sz w:val="24"/>
+          <w:szCs w:val="24"/>
+          <w:highlight w:val="none"/>
+        </w:rPr>
+      </w:r>
+      <w:r>
+        <w:rPr>
+          <w:b/>
+          <w:bCs/>
+          <w:color w:val="000000" w:themeColor="text1"/>
+          <w:sz w:val="24"/>
+          <w:szCs w:val="24"/>
+          <w:highlight w:val="none"/>
+        </w:rPr>
+      </w:r>
+    </w:p>
+    <w:p>
+      <w:pPr>
+        <w:contextualSpacing/>
+        <w:ind w:left="0" w:right="-283" w:firstLine="0"/>
+        <w:rPr>
+          <w:b/>
+          <w:bCs/>
+          <w:color w:val="ff0000"/>
+          <w:sz w:val="24"/>
+          <w:szCs w:val="24"/>
+          <w:highlight w:val="none"/>
+        </w:rPr>
+      </w:pPr>
+      <w:r>
+        <w:rPr>
+          <w:b/>
+          <w:bCs/>
+          <w:color w:val="000000" w:themeColor="text1"/>
+          <w:sz w:val="24"/>
+          <w:szCs w:val="24"/>
+          <w:highlight w:val="none"/>
+        </w:rPr>
+        <w:tab/>
+        <w:tab/>
+      </w:r>
+      <w:r>
+        <w:rPr>
+          <w:b/>
+          <w:bCs/>
+          <w:color w:val="ff0000"/>
+          <w:sz w:val="24"/>
+          <w:szCs w:val="24"/>
+          <w:highlight w:val="none"/>
+        </w:rPr>
+        <w:t xml:space="preserve">Obs: N</w:t>
+      </w:r>
+      <w:r>
+        <w:rPr>
+          <w:b/>
+          <w:bCs/>
+          <w:color w:val="ff0000"/>
+          <w:sz w:val="24"/>
+          <w:szCs w:val="24"/>
+          <w:highlight w:val="none"/>
+        </w:rPr>
+        <w:t xml:space="preserve">ão sera exibida nenhuma resposta. Se listarmos as branchs com o comando </w:t>
+      </w:r>
+      <w:r>
+        <w:rPr>
+          <w:b/>
+          <w:bCs/>
+          <w:color w:val="ff0000"/>
+          <w:sz w:val="24"/>
+          <w:szCs w:val="24"/>
+          <w:highlight w:val="none"/>
+        </w:rPr>
+      </w:r>
+      <w:r>
+        <w:rPr>
+          <w:b/>
+          <w:bCs/>
+          <w:color w:val="ff0000"/>
+          <w:sz w:val="24"/>
+          <w:szCs w:val="24"/>
+          <w:highlight w:val="none"/>
+        </w:rPr>
+      </w:r>
+    </w:p>
+    <w:p>
+      <w:pPr>
+        <w:contextualSpacing/>
+        <w:ind w:left="0" w:right="-283" w:firstLine="0"/>
+        <w:rPr>
+          <w:b/>
+          <w:bCs/>
+          <w:color w:val="000000" w:themeColor="text1"/>
+          <w:sz w:val="24"/>
+          <w:szCs w:val="24"/>
+          <w:highlight w:val="none"/>
+        </w:rPr>
+      </w:pPr>
+      <w:r>
+        <w:rPr>
+          <w:b/>
+          <w:bCs/>
+          <w:color w:val="000000" w:themeColor="text1"/>
+          <w:sz w:val="24"/>
+          <w:szCs w:val="24"/>
+          <w:highlight w:val="none"/>
+        </w:rPr>
+      </w:r>
+      <w:r>
+        <w:rPr>
+          <w:b/>
+          <w:bCs/>
+          <w:color w:val="000000" w:themeColor="text1"/>
+          <w:sz w:val="24"/>
+          <w:szCs w:val="24"/>
+          <w:highlight w:val="none"/>
+        </w:rPr>
+      </w:r>
+    </w:p>
+    <w:p>
+      <w:pPr>
+        <w:contextualSpacing/>
+        <w:ind w:left="0" w:right="-283" w:firstLine="0"/>
+        <w:rPr>
+          <w:b/>
+          <w:bCs/>
+          <w:color w:val="000000" w:themeColor="text1"/>
+          <w:sz w:val="24"/>
+          <w:szCs w:val="24"/>
+          <w:highlight w:val="none"/>
+        </w:rPr>
+      </w:pPr>
+      <w:r>
+        <w:rPr>
+          <w:b/>
+          <w:bCs/>
+          <w:color w:val="000000" w:themeColor="text1"/>
+          <w:sz w:val="24"/>
+          <w:szCs w:val="24"/>
+          <w:highlight w:val="none"/>
+        </w:rPr>
+        <w:tab/>
+        <w:tab/>
+        <w:t xml:space="preserve">         git  branch</w:t>
+      </w:r>
+      <w:r>
+        <w:rPr>
+          <w:b/>
+          <w:bCs/>
+          <w:color w:val="000000" w:themeColor="text1"/>
+          <w:sz w:val="24"/>
+          <w:szCs w:val="24"/>
+          <w:highlight w:val="none"/>
+        </w:rPr>
+      </w:r>
+    </w:p>
+    <w:p>
+      <w:pPr>
+        <w:contextualSpacing/>
+        <w:ind w:left="0" w:right="-283" w:firstLine="0"/>
+        <w:rPr>
+          <w:b/>
+          <w:bCs/>
+          <w:color w:val="000000" w:themeColor="text1"/>
+          <w:sz w:val="24"/>
+          <w:szCs w:val="24"/>
+          <w:highlight w:val="none"/>
+        </w:rPr>
+      </w:pPr>
+      <w:r>
+        <w:rPr>
+          <w:b/>
+          <w:bCs/>
+          <w:color w:val="000000" w:themeColor="text1"/>
+          <w:sz w:val="24"/>
+          <w:szCs w:val="24"/>
+          <w:highlight w:val="none"/>
+        </w:rPr>
+      </w:r>
+      <w:r>
+        <w:rPr>
+          <w:b/>
+          <w:bCs/>
+          <w:color w:val="000000" w:themeColor="text1"/>
+          <w:sz w:val="24"/>
+          <w:szCs w:val="24"/>
+          <w:highlight w:val="none"/>
+        </w:rPr>
+      </w:r>
+    </w:p>
+    <w:p>
+      <w:pPr>
+        <w:contextualSpacing/>
+        <w:ind w:left="0" w:right="-283" w:firstLine="0"/>
+        <w:rPr>
+          <w:b/>
+          <w:bCs/>
+          <w:color w:val="ff0000"/>
+          <w:sz w:val="24"/>
+          <w:szCs w:val="24"/>
+          <w:highlight w:val="none"/>
+        </w:rPr>
+      </w:pPr>
+      <w:r>
+        <w:rPr>
+          <w:b/>
+          <w:bCs/>
+          <w:color w:val="000000" w:themeColor="text1"/>
+          <w:sz w:val="24"/>
+          <w:szCs w:val="24"/>
+          <w:highlight w:val="none"/>
+        </w:rPr>
+        <w:tab/>
+        <w:tab/>
+        <w:t xml:space="preserve">         </w:t>
+      </w:r>
+      <w:r>
+        <w:rPr>
+          <w:b/>
+          <w:bCs/>
+          <w:color w:val="ff0000"/>
+          <w:sz w:val="24"/>
+          <w:szCs w:val="24"/>
+          <w:highlight w:val="none"/>
+        </w:rPr>
+        <w:t xml:space="preserve">As branchs ser</w:t>
+      </w:r>
+      <w:r>
+        <w:rPr>
+          <w:b/>
+          <w:bCs/>
+          <w:color w:val="ff0000"/>
+          <w:sz w:val="24"/>
+          <w:szCs w:val="24"/>
+          <w:highlight w:val="none"/>
+        </w:rPr>
+        <w:t xml:space="preserve">ão listadas</w:t>
+      </w:r>
+      <w:r>
+        <w:rPr>
+          <w:b/>
+          <w:bCs/>
+          <w:color w:val="ff0000"/>
+          <w:sz w:val="24"/>
+          <w:szCs w:val="24"/>
+          <w:highlight w:val="none"/>
+        </w:rPr>
+      </w:r>
+      <w:r>
+        <w:rPr>
+          <w:b/>
+          <w:bCs/>
+          <w:color w:val="ff0000"/>
+          <w:sz w:val="24"/>
+          <w:szCs w:val="24"/>
+          <w:highlight w:val="none"/>
+        </w:rPr>
+      </w:r>
+    </w:p>
+    <w:p>
+      <w:pPr>
+        <w:contextualSpacing/>
+        <w:ind w:left="0" w:right="-283" w:firstLine="0"/>
+        <w:rPr>
+          <w:b/>
+          <w:bCs/>
+          <w:color w:val="ff0000"/>
+          <w:sz w:val="24"/>
+          <w:szCs w:val="24"/>
+          <w:highlight w:val="none"/>
+        </w:rPr>
+      </w:pPr>
+      <w:r>
+        <w:rPr>
+          <w:b/>
+          <w:bCs/>
+          <w:color w:val="ff0000"/>
+          <w:sz w:val="24"/>
+          <w:szCs w:val="24"/>
+          <w:highlight w:val="none"/>
+        </w:rPr>
+      </w:r>
+      <w:r>
+        <w:rPr>
+          <w:b/>
+          <w:bCs/>
+          <w:color w:val="ff0000"/>
+          <w:sz w:val="24"/>
+          <w:szCs w:val="24"/>
+          <w:highlight w:val="none"/>
+        </w:rPr>
+      </w:r>
+    </w:p>
+    <w:p>
+      <w:pPr>
+        <w:contextualSpacing/>
+        <w:ind w:left="0" w:right="-283" w:firstLine="0"/>
+        <w:rPr>
+          <w:color w:val="00b050"/>
+        </w:rPr>
+      </w:pPr>
+      <w:r>
+        <w:rPr>
+          <w:b/>
+          <w:bCs/>
+          <w:color w:val="000000" w:themeColor="text1"/>
+          <w:sz w:val="24"/>
+          <w:szCs w:val="24"/>
+          <w:highlight w:val="none"/>
+        </w:rPr>
+        <w:tab/>
+        <w:tab/>
+        <w:tab/>
+      </w:r>
+      <w:r>
+        <w:rPr>
+          <w:b/>
+          <w:bCs/>
+          <w:color w:val="00b050"/>
+          <w:sz w:val="24"/>
+          <w:szCs w:val="24"/>
+          <w:highlight w:val="none"/>
+        </w:rPr>
+        <w:t xml:space="preserve"> </w:t>
+      </w:r>
+      <w:r>
+        <w:rPr>
+          <w:b/>
+          <w:bCs/>
+          <w:color w:val="00b050"/>
+          <w:sz w:val="24"/>
+          <w:szCs w:val="24"/>
+          <w:highlight w:val="none"/>
+        </w:rPr>
+        <w:t xml:space="preserve"> design</w:t>
+      </w:r>
+      <w:r>
+        <w:rPr>
+          <w:color w:val="00b050"/>
+        </w:rPr>
+      </w:r>
+    </w:p>
+    <w:p>
+      <w:pPr>
+        <w:contextualSpacing/>
+        <w:ind w:left="1416" w:right="-283" w:firstLine="708"/>
+        <w:rPr>
+          <w:b/>
+          <w:bCs/>
+          <w:color w:val="00b050"/>
+          <w:sz w:val="24"/>
+          <w:szCs w:val="24"/>
+          <w:highlight w:val="none"/>
+        </w:rPr>
+      </w:pPr>
+      <w:r>
+        <w:rPr>
+          <w:b/>
+          <w:bCs/>
+          <w:color w:val="7030a0"/>
+          <w:sz w:val="28"/>
+          <w:szCs w:val="28"/>
+          <w:highlight w:val="none"/>
+        </w:rPr>
+        <w:t xml:space="preserve">*</w:t>
+      </w:r>
+      <w:r>
+        <w:rPr>
+          <w:b/>
+          <w:bCs/>
+          <w:color w:val="7030a0"/>
+          <w:sz w:val="28"/>
+          <w:szCs w:val="28"/>
+          <w:highlight w:val="none"/>
+        </w:rPr>
+        <w:t xml:space="preserve"> </w:t>
+      </w:r>
+      <w:r>
+        <w:rPr>
+          <w:b/>
+          <w:bCs/>
+          <w:color w:val="00b050"/>
+          <w:sz w:val="24"/>
+          <w:szCs w:val="24"/>
+          <w:highlight w:val="none"/>
+        </w:rPr>
+        <w:t xml:space="preserve">main</w:t>
+      </w:r>
+      <w:r>
+        <w:rPr>
+          <w:b/>
+          <w:bCs/>
+          <w:color w:val="00b050"/>
+          <w:sz w:val="24"/>
+          <w:szCs w:val="24"/>
+          <w:highlight w:val="none"/>
+        </w:rPr>
+      </w:r>
+      <w:r>
+        <w:rPr>
+          <w:color w:val="00b050"/>
+        </w:rPr>
+      </w:r>
+    </w:p>
+    <w:p>
+      <w:pPr>
+        <w:contextualSpacing/>
+        <w:ind w:left="1416" w:right="-283" w:firstLine="708"/>
+        <w:rPr>
+          <w:b/>
+          <w:bCs/>
+          <w:color w:val="7030a0"/>
+          <w:sz w:val="24"/>
+          <w:szCs w:val="24"/>
+          <w:highlight w:val="none"/>
+        </w:rPr>
+      </w:pPr>
+      <w:r>
+        <w:rPr>
+          <w:b/>
+          <w:bCs/>
+          <w:color w:val="7030a0"/>
+          <w:sz w:val="24"/>
+          <w:szCs w:val="24"/>
+          <w:highlight w:val="none"/>
+        </w:rPr>
+      </w:r>
+      <w:r>
+        <w:rPr>
+          <w:b/>
+          <w:bCs/>
+          <w:color w:val="7030a0"/>
+          <w:sz w:val="24"/>
+          <w:szCs w:val="24"/>
+          <w:highlight w:val="none"/>
+        </w:rPr>
+      </w:r>
+    </w:p>
+    <w:p>
+      <w:pPr>
+        <w:contextualSpacing/>
+        <w:ind w:left="1416" w:right="-283" w:firstLine="0"/>
+        <w:rPr>
+          <w:b/>
+          <w:bCs/>
+          <w:color w:val="ff0000"/>
+          <w:sz w:val="24"/>
+          <w:szCs w:val="24"/>
+          <w:highlight w:val="none"/>
+        </w:rPr>
+      </w:pPr>
+      <w:r>
+        <w:rPr>
+          <w:b/>
+          <w:bCs/>
+          <w:color w:val="7030a0"/>
+          <w:sz w:val="24"/>
+          <w:szCs w:val="24"/>
+          <w:highlight w:val="none"/>
+        </w:rPr>
+        <w:tab/>
+      </w:r>
+      <w:r>
+        <w:rPr>
+          <w:b/>
+          <w:bCs/>
+          <w:color w:val="ff0000"/>
+          <w:sz w:val="24"/>
+          <w:szCs w:val="24"/>
+          <w:highlight w:val="none"/>
+        </w:rPr>
+        <w:t xml:space="preserve">Temos duas branchs, a branch atual que esta em uso esta destacada com um        </w:t>
+      </w:r>
+      <w:r>
+        <w:rPr>
+          <w:b/>
+          <w:bCs/>
+          <w:color w:val="ff0000"/>
+          <w:sz w:val="24"/>
+          <w:szCs w:val="24"/>
+          <w:highlight w:val="none"/>
+        </w:rPr>
+      </w:r>
+    </w:p>
+    <w:p>
+      <w:pPr>
+        <w:contextualSpacing/>
+        <w:ind w:left="1416" w:right="-283" w:firstLine="0"/>
+        <w:rPr>
+          <w:b/>
+          <w:bCs/>
+          <w:color w:val="7030a0"/>
+          <w:sz w:val="24"/>
+          <w:szCs w:val="24"/>
+          <w:highlight w:val="none"/>
+        </w:rPr>
+      </w:pPr>
+      <w:r>
+        <w:rPr>
+          <w:b/>
+          <w:bCs/>
+          <w:color w:val="ff0000"/>
+          <w:sz w:val="24"/>
+          <w:szCs w:val="24"/>
+          <w:highlight w:val="none"/>
+        </w:rPr>
+        <w:t xml:space="preserve">           asterisco </w:t>
+      </w:r>
+      <w:r>
+        <w:rPr>
+          <w:b/>
+          <w:bCs/>
+          <w:color w:val="7030a0"/>
+          <w:sz w:val="24"/>
+          <w:szCs w:val="24"/>
+          <w:highlight w:val="none"/>
+        </w:rPr>
+        <w:t xml:space="preserve">( </w:t>
+      </w:r>
+      <w:r>
+        <w:rPr>
+          <w:b/>
+          <w:bCs/>
+          <w:color w:val="7030a0"/>
+          <w:sz w:val="28"/>
+          <w:szCs w:val="28"/>
+          <w:highlight w:val="none"/>
+        </w:rPr>
+        <w:t xml:space="preserve">*</w:t>
+      </w:r>
+      <w:r>
+        <w:rPr>
+          <w:b/>
+          <w:bCs/>
+          <w:color w:val="7030a0"/>
+          <w:sz w:val="24"/>
+          <w:szCs w:val="24"/>
+          <w:highlight w:val="none"/>
+        </w:rPr>
+        <w:t xml:space="preserve"> )</w:t>
+      </w:r>
+      <w:r>
+        <w:rPr>
+          <w:b/>
+          <w:bCs/>
+          <w:color w:val="7030a0"/>
+          <w:sz w:val="24"/>
+          <w:szCs w:val="24"/>
+          <w:highlight w:val="none"/>
+        </w:rPr>
+      </w:r>
+    </w:p>
+    <w:p>
+      <w:pPr>
+        <w:contextualSpacing/>
+        <w:ind w:left="1416" w:right="-283" w:firstLine="0"/>
+        <w:rPr>
+          <w:b/>
+          <w:bCs/>
+          <w:color w:val="ff0000"/>
+          <w:sz w:val="24"/>
+          <w:szCs w:val="24"/>
+          <w:highlight w:val="none"/>
+        </w:rPr>
+      </w:pPr>
+      <w:r>
+        <w:rPr>
+          <w:b/>
+          <w:bCs/>
+          <w:color w:val="ff0000"/>
+          <w:sz w:val="24"/>
+          <w:szCs w:val="24"/>
+          <w:highlight w:val="none"/>
+        </w:rPr>
+      </w:r>
+      <w:r>
+        <w:rPr>
+          <w:b/>
+          <w:bCs/>
+          <w:color w:val="ff0000"/>
+          <w:sz w:val="24"/>
+          <w:szCs w:val="24"/>
+          <w:highlight w:val="none"/>
+        </w:rPr>
+      </w:r>
+    </w:p>
+    <w:p>
+      <w:pPr>
+        <w:contextualSpacing/>
+        <w:ind w:left="1416" w:right="-283" w:firstLine="0"/>
+        <w:rPr>
+          <w:b/>
+          <w:bCs/>
+          <w:color w:val="ff0000"/>
+          <w:sz w:val="24"/>
+          <w:szCs w:val="24"/>
+          <w:highlight w:val="none"/>
+        </w:rPr>
+      </w:pPr>
+      <w:r>
+        <w:rPr>
+          <w:b/>
+          <w:bCs/>
+          <w:color w:val="ff0000"/>
+          <w:sz w:val="24"/>
+          <w:szCs w:val="24"/>
+          <w:highlight w:val="none"/>
+        </w:rPr>
+        <w:t xml:space="preserve">           A nova branch que que acabanos de criar </w:t>
+      </w:r>
+      <w:r>
+        <w:rPr>
+          <w:b/>
+          <w:bCs/>
+          <w:color w:val="00b050"/>
+          <w:sz w:val="24"/>
+          <w:szCs w:val="24"/>
+          <w:highlight w:val="none"/>
+        </w:rPr>
+        <w:t xml:space="preserve">( design ) </w:t>
+      </w:r>
+      <w:r>
+        <w:rPr>
+          <w:b/>
+          <w:bCs/>
+          <w:color w:val="ff0000"/>
+          <w:sz w:val="24"/>
+          <w:szCs w:val="24"/>
+          <w:highlight w:val="none"/>
+        </w:rPr>
+        <w:t xml:space="preserve">paonta para o mesmo </w:t>
+        <w:tab/>
+        <w:t xml:space="preserve">commit que a branch que est</w:t>
+      </w:r>
+      <w:r>
+        <w:rPr>
+          <w:b/>
+          <w:bCs/>
+          <w:color w:val="ff0000"/>
+          <w:sz w:val="24"/>
+          <w:szCs w:val="24"/>
+          <w:highlight w:val="none"/>
+        </w:rPr>
+        <w:t xml:space="preserve">ávamos anteriormente (</w:t>
+      </w:r>
+      <w:r>
+        <w:rPr>
+          <w:b/>
+          <w:bCs/>
+          <w:color w:val="00b050"/>
+          <w:sz w:val="24"/>
+          <w:szCs w:val="24"/>
+          <w:highlight w:val="none"/>
+        </w:rPr>
+        <w:t xml:space="preserve"> main ) </w:t>
+      </w:r>
+      <w:r>
+        <w:rPr>
+          <w:b/>
+          <w:bCs/>
+          <w:color w:val="ff0000"/>
+          <w:sz w:val="24"/>
+          <w:szCs w:val="24"/>
+          <w:highlight w:val="none"/>
+        </w:rPr>
+        <w:t xml:space="preserve"> podemos verificar </w:t>
+        <w:tab/>
+        <w:t xml:space="preserve">isso com o comando:</w:t>
+      </w:r>
+      <w:r>
+        <w:rPr>
+          <w:b/>
+          <w:bCs/>
+          <w:color w:val="ff0000"/>
+          <w:sz w:val="24"/>
+          <w:szCs w:val="24"/>
+          <w:highlight w:val="none"/>
+        </w:rPr>
+      </w:r>
+    </w:p>
+    <w:p>
+      <w:pPr>
+        <w:contextualSpacing/>
+        <w:ind w:left="1416" w:right="-283" w:firstLine="0"/>
+        <w:rPr>
+          <w:b/>
+          <w:bCs/>
+          <w:color w:val="ff0000"/>
+          <w:sz w:val="24"/>
+          <w:szCs w:val="24"/>
+          <w:highlight w:val="none"/>
+        </w:rPr>
+      </w:pPr>
+      <w:r>
+        <w:rPr>
+          <w:b/>
+          <w:bCs/>
+          <w:color w:val="ff0000"/>
+          <w:sz w:val="24"/>
+          <w:szCs w:val="24"/>
+          <w:highlight w:val="none"/>
+        </w:rPr>
+      </w:r>
+      <w:r>
+        <w:rPr>
+          <w:b/>
+          <w:bCs/>
+          <w:color w:val="ff0000"/>
+          <w:sz w:val="24"/>
+          <w:szCs w:val="24"/>
+          <w:highlight w:val="none"/>
+        </w:rPr>
+      </w:r>
+    </w:p>
+    <w:p>
+      <w:pPr>
+        <w:contextualSpacing/>
+        <w:ind w:left="1416" w:right="-283" w:firstLine="0"/>
+        <w:rPr>
+          <w:b/>
+          <w:bCs/>
+          <w:color w:val="000000" w:themeColor="text1"/>
+          <w:sz w:val="24"/>
+          <w:szCs w:val="24"/>
+          <w:highlight w:val="none"/>
+        </w:rPr>
+      </w:pPr>
+      <w:r>
+        <w:rPr>
+          <w:b/>
+          <w:bCs/>
+          <w:color w:val="ff0000"/>
+          <w:sz w:val="24"/>
+          <w:szCs w:val="24"/>
+          <w:highlight w:val="none"/>
+        </w:rPr>
+        <w:tab/>
+      </w:r>
+      <w:r>
+        <w:rPr>
+          <w:b/>
+          <w:bCs/>
+          <w:color w:val="000000" w:themeColor="text1"/>
+          <w:sz w:val="24"/>
+          <w:szCs w:val="24"/>
+          <w:highlight w:val="none"/>
+        </w:rPr>
+        <w:t xml:space="preserve">git  branch  -v </w:t>
+      </w:r>
+      <w:r>
+        <w:rPr>
+          <w:b/>
+          <w:bCs/>
+          <w:color w:val="000000" w:themeColor="text1"/>
+          <w:sz w:val="24"/>
+          <w:szCs w:val="24"/>
+          <w:highlight w:val="none"/>
+        </w:rPr>
+      </w:r>
+    </w:p>
+    <w:p>
+      <w:pPr>
+        <w:contextualSpacing/>
+        <w:ind w:left="1416" w:right="-283" w:firstLine="0"/>
+        <w:rPr>
+          <w:b/>
+          <w:bCs/>
+          <w:color w:val="000000" w:themeColor="text1"/>
+          <w:sz w:val="24"/>
+          <w:szCs w:val="24"/>
+          <w:highlight w:val="none"/>
+        </w:rPr>
+      </w:pPr>
+      <w:r>
+        <w:rPr>
+          <w:b/>
+          <w:bCs/>
+          <w:color w:val="000000" w:themeColor="text1"/>
+          <w:sz w:val="24"/>
+          <w:szCs w:val="24"/>
+          <w:highlight w:val="none"/>
+        </w:rPr>
+      </w:r>
+      <w:r>
+        <w:rPr>
+          <w:b/>
+          <w:bCs/>
+          <w:color w:val="000000" w:themeColor="text1"/>
+          <w:sz w:val="24"/>
+          <w:szCs w:val="24"/>
+          <w:highlight w:val="none"/>
+        </w:rPr>
+      </w:r>
+    </w:p>
+    <w:p>
+      <w:pPr>
+        <w:contextualSpacing/>
+        <w:ind w:left="1416" w:right="-283" w:firstLine="0"/>
+        <w:rPr>
+          <w:color w:val="00b050"/>
+        </w:rPr>
+      </w:pPr>
+      <w:r>
+        <w:rPr>
+          <w:b/>
+          <w:bCs/>
+          <w:color w:val="000000" w:themeColor="text1"/>
+          <w:sz w:val="24"/>
+          <w:szCs w:val="24"/>
+          <w:highlight w:val="none"/>
+        </w:rPr>
+        <w:tab/>
+      </w:r>
+      <w:r>
+        <w:rPr>
+          <w:b/>
+          <w:bCs/>
+          <w:color w:val="00b050"/>
+          <w:sz w:val="24"/>
+          <w:szCs w:val="24"/>
+          <w:highlight w:val="none"/>
+        </w:rPr>
+        <w:t xml:space="preserve">design b92285b Revert "Adicionando texto peculiar"</w:t>
+      </w:r>
+      <w:r>
+        <w:rPr>
+          <w:color w:val="00b050"/>
+        </w:rPr>
+      </w:r>
+    </w:p>
+    <w:p>
+      <w:pPr>
+        <w:contextualSpacing/>
+        <w:ind w:left="1416" w:right="-283" w:firstLine="708"/>
+        <w:rPr>
+          <w:b/>
+          <w:bCs/>
+          <w:color w:val="00b050"/>
+          <w:sz w:val="24"/>
+          <w:szCs w:val="24"/>
+          <w:highlight w:val="none"/>
+        </w:rPr>
+      </w:pPr>
+      <w:r>
+        <w:rPr>
+          <w:b/>
+          <w:bCs/>
+          <w:color w:val="00b050"/>
+          <w:sz w:val="24"/>
+          <w:szCs w:val="24"/>
+          <w:highlight w:val="none"/>
+        </w:rPr>
+        <w:t xml:space="preserve">* master b92285b Revert "Adicionando texto peculiar"</w:t>
+      </w:r>
+      <w:r>
+        <w:rPr>
+          <w:b/>
+          <w:bCs/>
+          <w:color w:val="00b050"/>
+          <w:sz w:val="24"/>
+          <w:szCs w:val="24"/>
+          <w:highlight w:val="none"/>
+        </w:rPr>
+      </w:r>
+      <w:r>
+        <w:rPr>
+          <w:color w:val="00b050"/>
+        </w:rPr>
+      </w:r>
+    </w:p>
+    <w:p>
+      <w:pPr>
+        <w:contextualSpacing/>
+        <w:ind w:left="1416" w:right="-283" w:firstLine="708"/>
+        <w:rPr>
+          <w:b/>
+          <w:bCs/>
+          <w:color w:val="00b050"/>
+          <w:sz w:val="24"/>
+          <w:szCs w:val="24"/>
+          <w:highlight w:val="none"/>
+        </w:rPr>
+      </w:pPr>
+      <w:r>
+        <w:rPr>
+          <w:b/>
+          <w:bCs/>
+          <w:color w:val="00b050"/>
+          <w:sz w:val="24"/>
+          <w:szCs w:val="24"/>
+          <w:highlight w:val="none"/>
+        </w:rPr>
+      </w:r>
+      <w:r>
+        <w:rPr>
+          <w:b/>
+          <w:bCs/>
+          <w:color w:val="00b050"/>
+          <w:sz w:val="24"/>
+          <w:szCs w:val="24"/>
+          <w:highlight w:val="none"/>
+        </w:rPr>
+      </w:r>
+    </w:p>
+    <w:p>
+      <w:pPr>
+        <w:contextualSpacing/>
+        <w:ind w:left="0" w:right="-283" w:firstLine="0"/>
+        <w:rPr>
+          <w:b/>
+          <w:bCs/>
+          <w:color w:val="000000" w:themeColor="text1"/>
+          <w:sz w:val="24"/>
+          <w:szCs w:val="24"/>
+          <w:highlight w:val="none"/>
+        </w:rPr>
+      </w:pPr>
+      <w:r>
+        <w:rPr>
+          <w:b/>
+          <w:bCs/>
+          <w:color w:val="000000" w:themeColor="text1"/>
+          <w:sz w:val="24"/>
+          <w:szCs w:val="24"/>
+          <w:highlight w:val="none"/>
+        </w:rPr>
+      </w:r>
+      <w:r>
+        <w:rPr>
+          <w:b/>
+          <w:bCs/>
+          <w:color w:val="000000" w:themeColor="text1"/>
+          <w:sz w:val="24"/>
+          <w:szCs w:val="24"/>
+          <w:highlight w:val="none"/>
+        </w:rPr>
+      </w:r>
+      <w:r>
+        <w:rPr>
+          <w:b/>
+          <w:bCs/>
+          <w:color w:val="000000" w:themeColor="text1"/>
+          <w:sz w:val="24"/>
+          <w:szCs w:val="24"/>
+          <w:highlight w:val="none"/>
+        </w:rPr>
+      </w:r>
+      <w:r>
+        <w:rPr>
+          <w:b/>
+          <w:bCs/>
+          <w:color w:val="000000" w:themeColor="text1"/>
+          <w:sz w:val="24"/>
+          <w:szCs w:val="24"/>
+          <w:highlight w:val="none"/>
+        </w:rPr>
+        <mc:AlternateContent>
+          <mc:Choice Requires="wpg">
+            <w:drawing>
+              <wp:inline xmlns:wp="http://schemas.openxmlformats.org/drawingml/2006/wordprocessingDrawing" distT="0" distB="0" distL="0" distR="0">
+                <wp:extent cx="7019925" cy="4581849"/>
+                <wp:effectExtent l="0" t="0" r="0" b="0"/>
+                <wp:docPr id="8" name=""/>
+                <wp:cNvGraphicFramePr>
+                  <a:graphicFrameLocks xmlns:a="http://schemas.openxmlformats.org/drawingml/2006/main" noChangeAspect="1"/>
+                </wp:cNvGraphicFramePr>
+                <a:graphic xmlns:a="http://schemas.openxmlformats.org/drawingml/2006/main">
+                  <a:graphicData uri="http://schemas.openxmlformats.org/drawingml/2006/picture">
+                    <pic:pic xmlns:pic="http://schemas.openxmlformats.org/drawingml/2006/picture">
+                      <pic:nvPicPr>
+                        <pic:cNvPr id="1209416204" name=""/>
+                        <pic:cNvPicPr>
+                          <a:picLocks noChangeAspect="1"/>
+                        </pic:cNvPicPr>
+                        <pic:nvPr/>
+                      </pic:nvPicPr>
+                      <pic:blipFill>
+                        <a:blip r:embed="rId16"/>
+                        <a:stretch/>
+                      </pic:blipFill>
+                      <pic:spPr bwMode="auto">
+                        <a:xfrm rot="0" flipH="0" flipV="0">
+                          <a:off x="0" y="0"/>
+                          <a:ext cx="7019924" cy="4581848"/>
+                        </a:xfrm>
+                        <a:prstGeom prst="rect">
+                          <a:avLst/>
+                        </a:prstGeom>
+                      </pic:spPr>
+                    </pic:pic>
+                  </a:graphicData>
+                </a:graphic>
+              </wp:inline>
+            </w:drawing>
+          </mc:Choice>
+          <mc:Fallback>
+            <w:pict>
+              <v:shapetype type="#_x0000_t75" o:spt="75" coordsize="21600,21600" o:preferrelative="t" path="m@4@5l@4@11@9@11@9@5xe">
+                <v:formulas>
+                  <v:f eqn="if lineDrawn pixelLineWidth 0"/>
+                  <v:f eqn="sum @0 1 0"/>
+                  <v:f eqn="sum 0 0 @1"/>
+                  <v:f eqn="prod @2 1 2"/>
+                  <v:f eqn="prod @3 21600 pixelWidth"/>
+                  <v:f eqn="prod @3 21600 pixelHeight"/>
+                  <v:f eqn="sum @0 0 1"/>
+                  <v:f eqn="prod @6 1 2"/>
+                  <v:f eqn="prod @7 21600 pixelWidth"/>
+                  <v:f eqn="sum @8 21600 0"/>
+                  <v:f eqn="prod @7 21600 pixelHeight"/>
+                  <v:f eqn="sum @10 21600 0"/>
+                </v:formulas>
+              </v:shapetype>
+              <v:shape id="_x0000_i7" o:spid="_x0000_s7" type="#_x0000_t75" style="width:552.8pt;height:360.8pt;mso-wrap-distance-left:0.0pt;mso-wrap-distance-top:0.0pt;mso-wrap-distance-right:0.0pt;mso-wrap-distance-bottom:0.0pt;rotation:0;" stroked="false">
+                <v:path textboxrect="0,0,0,0"/>
+                <v:imagedata r:id="rId16" o:title=""/>
+              </v:shape>
+            </w:pict>
+          </mc:Fallback>
+        </mc:AlternateContent>
+      </w:r>
+      <w:r>
+        <w:rPr>
+          <w:b/>
+          <w:bCs/>
+          <w:color w:val="000000" w:themeColor="text1"/>
+          <w:sz w:val="24"/>
+          <w:szCs w:val="24"/>
+          <w:highlight w:val="none"/>
+        </w:rPr>
+      </w:r>
+      <w:r>
+        <w:rPr>
+          <w:b/>
+          <w:bCs/>
+          <w:color w:val="000000" w:themeColor="text1"/>
+          <w:sz w:val="24"/>
+          <w:szCs w:val="24"/>
+          <w:highlight w:val="none"/>
+        </w:rPr>
+      </w:r>
+      <w:r>
+        <w:rPr>
+          <w:b/>
+          <w:bCs/>
+          <w:color w:val="000000" w:themeColor="text1"/>
           <w:sz w:val="24"/>
           <w:szCs w:val="24"/>
           <w:highlight w:val="none"/>
@@ -16770,6 +18909,264 @@
     </w:lvl>
   </w:abstractNum>
   <w:abstractNum w:abstractNumId="55">
+    <w:multiLevelType w:val="hybridMultilevel"/>
+    <w:lvl w:ilvl="0">
+      <w:start w:val="1"/>
+      <w:numFmt w:val="bullet"/>
+      <w:isLgl w:val="false"/>
+      <w:suff w:val="tab"/>
+      <w:lvlText w:val="·"/>
+      <w:lvlJc w:val="left"/>
+      <w:pPr>
+        <w:ind w:left="709" w:hanging="360"/>
+      </w:pPr>
+      <w:rPr>
+        <w:rFonts w:hint="default" w:ascii="Symbol" w:hAnsi="Symbol" w:eastAsia="Symbol" w:cs="Symbol"/>
+      </w:rPr>
+    </w:lvl>
+    <w:lvl w:ilvl="1">
+      <w:start w:val="1"/>
+      <w:numFmt w:val="bullet"/>
+      <w:isLgl w:val="false"/>
+      <w:suff w:val="tab"/>
+      <w:lvlText w:val="o"/>
+      <w:lvlJc w:val="left"/>
+      <w:pPr>
+        <w:ind w:left="1429" w:hanging="360"/>
+      </w:pPr>
+      <w:rPr>
+        <w:rFonts w:hint="default" w:ascii="Courier New" w:hAnsi="Courier New" w:eastAsia="Courier New" w:cs="Courier New"/>
+      </w:rPr>
+    </w:lvl>
+    <w:lvl w:ilvl="2">
+      <w:start w:val="1"/>
+      <w:numFmt w:val="bullet"/>
+      <w:isLgl w:val="false"/>
+      <w:suff w:val="tab"/>
+      <w:lvlText w:val="§"/>
+      <w:lvlJc w:val="left"/>
+      <w:pPr>
+        <w:ind w:left="2149" w:hanging="360"/>
+      </w:pPr>
+      <w:rPr>
+        <w:rFonts w:hint="default" w:ascii="Wingdings" w:hAnsi="Wingdings" w:eastAsia="Wingdings" w:cs="Wingdings"/>
+      </w:rPr>
+    </w:lvl>
+    <w:lvl w:ilvl="3">
+      <w:start w:val="1"/>
+      <w:numFmt w:val="bullet"/>
+      <w:isLgl w:val="false"/>
+      <w:suff w:val="tab"/>
+      <w:lvlText w:val="·"/>
+      <w:lvlJc w:val="left"/>
+      <w:pPr>
+        <w:ind w:left="2869" w:hanging="360"/>
+      </w:pPr>
+      <w:rPr>
+        <w:rFonts w:hint="default" w:ascii="Symbol" w:hAnsi="Symbol" w:eastAsia="Symbol" w:cs="Symbol"/>
+      </w:rPr>
+    </w:lvl>
+    <w:lvl w:ilvl="4">
+      <w:start w:val="1"/>
+      <w:numFmt w:val="bullet"/>
+      <w:isLgl w:val="false"/>
+      <w:suff w:val="tab"/>
+      <w:lvlText w:val="o"/>
+      <w:lvlJc w:val="left"/>
+      <w:pPr>
+        <w:ind w:left="3589" w:hanging="360"/>
+      </w:pPr>
+      <w:rPr>
+        <w:rFonts w:hint="default" w:ascii="Courier New" w:hAnsi="Courier New" w:eastAsia="Courier New" w:cs="Courier New"/>
+      </w:rPr>
+    </w:lvl>
+    <w:lvl w:ilvl="5">
+      <w:start w:val="1"/>
+      <w:numFmt w:val="bullet"/>
+      <w:isLgl w:val="false"/>
+      <w:suff w:val="tab"/>
+      <w:lvlText w:val="§"/>
+      <w:lvlJc w:val="left"/>
+      <w:pPr>
+        <w:ind w:left="4309" w:hanging="360"/>
+      </w:pPr>
+      <w:rPr>
+        <w:rFonts w:hint="default" w:ascii="Wingdings" w:hAnsi="Wingdings" w:eastAsia="Wingdings" w:cs="Wingdings"/>
+      </w:rPr>
+    </w:lvl>
+    <w:lvl w:ilvl="6">
+      <w:start w:val="1"/>
+      <w:numFmt w:val="bullet"/>
+      <w:isLgl w:val="false"/>
+      <w:suff w:val="tab"/>
+      <w:lvlText w:val="·"/>
+      <w:lvlJc w:val="left"/>
+      <w:pPr>
+        <w:ind w:left="5029" w:hanging="360"/>
+      </w:pPr>
+      <w:rPr>
+        <w:rFonts w:hint="default" w:ascii="Symbol" w:hAnsi="Symbol" w:eastAsia="Symbol" w:cs="Symbol"/>
+      </w:rPr>
+    </w:lvl>
+    <w:lvl w:ilvl="7">
+      <w:start w:val="1"/>
+      <w:numFmt w:val="bullet"/>
+      <w:isLgl w:val="false"/>
+      <w:suff w:val="tab"/>
+      <w:lvlText w:val="o"/>
+      <w:lvlJc w:val="left"/>
+      <w:pPr>
+        <w:ind w:left="5749" w:hanging="360"/>
+      </w:pPr>
+      <w:rPr>
+        <w:rFonts w:hint="default" w:ascii="Courier New" w:hAnsi="Courier New" w:eastAsia="Courier New" w:cs="Courier New"/>
+      </w:rPr>
+    </w:lvl>
+    <w:lvl w:ilvl="8">
+      <w:start w:val="1"/>
+      <w:numFmt w:val="bullet"/>
+      <w:isLgl w:val="false"/>
+      <w:suff w:val="tab"/>
+      <w:lvlText w:val="§"/>
+      <w:lvlJc w:val="left"/>
+      <w:pPr>
+        <w:ind w:left="6469" w:hanging="360"/>
+      </w:pPr>
+      <w:rPr>
+        <w:rFonts w:hint="default" w:ascii="Wingdings" w:hAnsi="Wingdings" w:eastAsia="Wingdings" w:cs="Wingdings"/>
+      </w:rPr>
+    </w:lvl>
+  </w:abstractNum>
+  <w:abstractNum w:abstractNumId="56">
+    <w:multiLevelType w:val="hybridMultilevel"/>
+    <w:lvl w:ilvl="0">
+      <w:start w:val="1"/>
+      <w:numFmt w:val="bullet"/>
+      <w:isLgl w:val="false"/>
+      <w:suff w:val="tab"/>
+      <w:lvlText w:val="·"/>
+      <w:lvlJc w:val="left"/>
+      <w:pPr>
+        <w:ind w:left="709" w:hanging="360"/>
+      </w:pPr>
+      <w:rPr>
+        <w:rFonts w:hint="default" w:ascii="Symbol" w:hAnsi="Symbol" w:eastAsia="Symbol" w:cs="Symbol"/>
+      </w:rPr>
+    </w:lvl>
+    <w:lvl w:ilvl="1">
+      <w:start w:val="1"/>
+      <w:numFmt w:val="bullet"/>
+      <w:isLgl w:val="false"/>
+      <w:suff w:val="tab"/>
+      <w:lvlText w:val="o"/>
+      <w:lvlJc w:val="left"/>
+      <w:pPr>
+        <w:ind w:left="1429" w:hanging="360"/>
+      </w:pPr>
+      <w:rPr>
+        <w:rFonts w:hint="default" w:ascii="Courier New" w:hAnsi="Courier New" w:eastAsia="Courier New" w:cs="Courier New"/>
+      </w:rPr>
+    </w:lvl>
+    <w:lvl w:ilvl="2">
+      <w:start w:val="1"/>
+      <w:numFmt w:val="bullet"/>
+      <w:isLgl w:val="false"/>
+      <w:suff w:val="tab"/>
+      <w:lvlText w:val="§"/>
+      <w:lvlJc w:val="left"/>
+      <w:pPr>
+        <w:ind w:left="2149" w:hanging="360"/>
+      </w:pPr>
+      <w:rPr>
+        <w:rFonts w:hint="default" w:ascii="Wingdings" w:hAnsi="Wingdings" w:eastAsia="Wingdings" w:cs="Wingdings"/>
+      </w:rPr>
+    </w:lvl>
+    <w:lvl w:ilvl="3">
+      <w:start w:val="1"/>
+      <w:numFmt w:val="bullet"/>
+      <w:isLgl w:val="false"/>
+      <w:suff w:val="tab"/>
+      <w:lvlText w:val="·"/>
+      <w:lvlJc w:val="left"/>
+      <w:pPr>
+        <w:ind w:left="2869" w:hanging="360"/>
+      </w:pPr>
+      <w:rPr>
+        <w:rFonts w:hint="default" w:ascii="Symbol" w:hAnsi="Symbol" w:eastAsia="Symbol" w:cs="Symbol"/>
+      </w:rPr>
+    </w:lvl>
+    <w:lvl w:ilvl="4">
+      <w:start w:val="1"/>
+      <w:numFmt w:val="bullet"/>
+      <w:isLgl w:val="false"/>
+      <w:suff w:val="tab"/>
+      <w:lvlText w:val="o"/>
+      <w:lvlJc w:val="left"/>
+      <w:pPr>
+        <w:ind w:left="3589" w:hanging="360"/>
+      </w:pPr>
+      <w:rPr>
+        <w:rFonts w:hint="default" w:ascii="Courier New" w:hAnsi="Courier New" w:eastAsia="Courier New" w:cs="Courier New"/>
+      </w:rPr>
+    </w:lvl>
+    <w:lvl w:ilvl="5">
+      <w:start w:val="1"/>
+      <w:numFmt w:val="bullet"/>
+      <w:isLgl w:val="false"/>
+      <w:suff w:val="tab"/>
+      <w:lvlText w:val="§"/>
+      <w:lvlJc w:val="left"/>
+      <w:pPr>
+        <w:ind w:left="4309" w:hanging="360"/>
+      </w:pPr>
+      <w:rPr>
+        <w:rFonts w:hint="default" w:ascii="Wingdings" w:hAnsi="Wingdings" w:eastAsia="Wingdings" w:cs="Wingdings"/>
+      </w:rPr>
+    </w:lvl>
+    <w:lvl w:ilvl="6">
+      <w:start w:val="1"/>
+      <w:numFmt w:val="bullet"/>
+      <w:isLgl w:val="false"/>
+      <w:suff w:val="tab"/>
+      <w:lvlText w:val="·"/>
+      <w:lvlJc w:val="left"/>
+      <w:pPr>
+        <w:ind w:left="5029" w:hanging="360"/>
+      </w:pPr>
+      <w:rPr>
+        <w:rFonts w:hint="default" w:ascii="Symbol" w:hAnsi="Symbol" w:eastAsia="Symbol" w:cs="Symbol"/>
+      </w:rPr>
+    </w:lvl>
+    <w:lvl w:ilvl="7">
+      <w:start w:val="1"/>
+      <w:numFmt w:val="bullet"/>
+      <w:isLgl w:val="false"/>
+      <w:suff w:val="tab"/>
+      <w:lvlText w:val="o"/>
+      <w:lvlJc w:val="left"/>
+      <w:pPr>
+        <w:ind w:left="5749" w:hanging="360"/>
+      </w:pPr>
+      <w:rPr>
+        <w:rFonts w:hint="default" w:ascii="Courier New" w:hAnsi="Courier New" w:eastAsia="Courier New" w:cs="Courier New"/>
+      </w:rPr>
+    </w:lvl>
+    <w:lvl w:ilvl="8">
+      <w:start w:val="1"/>
+      <w:numFmt w:val="bullet"/>
+      <w:isLgl w:val="false"/>
+      <w:suff w:val="tab"/>
+      <w:lvlText w:val="§"/>
+      <w:lvlJc w:val="left"/>
+      <w:pPr>
+        <w:ind w:left="6469" w:hanging="360"/>
+      </w:pPr>
+      <w:rPr>
+        <w:rFonts w:hint="default" w:ascii="Wingdings" w:hAnsi="Wingdings" w:eastAsia="Wingdings" w:cs="Wingdings"/>
+      </w:rPr>
+    </w:lvl>
+  </w:abstractNum>
+  <w:abstractNum w:abstractNumId="57">
     <w:multiLevelType w:val="hybridMultilevel"/>
     <w:lvl w:ilvl="0">
       <w:start w:val="1"/>
@@ -17065,6 +19462,12 @@
   </w:num>
   <w:num w:numId="56">
     <w:abstractNumId w:val="55"/>
+  </w:num>
+  <w:num w:numId="57">
+    <w:abstractNumId w:val="56"/>
+  </w:num>
+  <w:num w:numId="58">
+    <w:abstractNumId w:val="57"/>
   </w:num>
 </w:numbering>
 </file>

</xml_diff>

<commit_message>
comando para criar e ja mudar de branch ao mesmo tempo
</commit_message>
<xml_diff>
--- a/comandos-git.docx
+++ b/comandos-git.docx
@@ -11771,6 +11771,662 @@
         </w:rPr>
       </w:r>
     </w:p>
+    <w:p>
+      <w:pPr>
+        <w:pStyle w:val="926"/>
+        <w:numPr>
+          <w:ilvl w:val="0"/>
+          <w:numId w:val="59"/>
+        </w:numPr>
+        <w:contextualSpacing/>
+        <w:ind w:right="-283"/>
+        <w:rPr>
+          <w:b/>
+          <w:bCs/>
+          <w:color w:val="0070c0"/>
+          <w:sz w:val="28"/>
+          <w:szCs w:val="28"/>
+          <w:highlight w:val="none"/>
+        </w:rPr>
+      </w:pPr>
+      <w:r>
+        <w:rPr>
+          <w:b/>
+          <w:bCs/>
+          <w:color w:val="0070c0"/>
+          <w:sz w:val="28"/>
+          <w:szCs w:val="28"/>
+          <w:highlight w:val="none"/>
+        </w:rPr>
+        <w:t xml:space="preserve">Trocando de branch</w:t>
+      </w:r>
+      <w:r>
+        <w:rPr>
+          <w:b/>
+          <w:bCs/>
+          <w:color w:val="0070c0"/>
+          <w:sz w:val="28"/>
+          <w:szCs w:val="28"/>
+          <w:highlight w:val="none"/>
+        </w:rPr>
+      </w:r>
+    </w:p>
+    <w:p>
+      <w:pPr>
+        <w:contextualSpacing/>
+        <w:ind w:left="709" w:right="-283" w:firstLine="0"/>
+        <w:rPr>
+          <w:b/>
+          <w:bCs/>
+          <w:color w:val="000000" w:themeColor="text1"/>
+          <w:sz w:val="24"/>
+          <w:szCs w:val="24"/>
+          <w:highlight w:val="none"/>
+        </w:rPr>
+      </w:pPr>
+      <w:r>
+        <w:rPr>
+          <w:b/>
+          <w:bCs/>
+          <w:color w:val="000000" w:themeColor="text1"/>
+          <w:sz w:val="24"/>
+          <w:szCs w:val="24"/>
+          <w:highlight w:val="none"/>
+        </w:rPr>
+        <w:tab/>
+      </w:r>
+      <w:r>
+        <w:rPr>
+          <w:b/>
+          <w:bCs/>
+          <w:color w:val="000000" w:themeColor="text1"/>
+          <w:sz w:val="24"/>
+          <w:szCs w:val="24"/>
+          <w:highlight w:val="none"/>
+        </w:rPr>
+        <w:t xml:space="preserve">git  checkout  [ nome da branch para que se deseja trocar ]</w:t>
+      </w:r>
+      <w:r>
+        <w:rPr>
+          <w:b/>
+          <w:bCs/>
+          <w:color w:val="000000" w:themeColor="text1"/>
+          <w:sz w:val="24"/>
+          <w:szCs w:val="24"/>
+          <w:highlight w:val="none"/>
+        </w:rPr>
+      </w:r>
+      <w:r>
+        <w:rPr>
+          <w:b/>
+          <w:bCs/>
+          <w:color w:val="000000" w:themeColor="text1"/>
+          <w:sz w:val="24"/>
+          <w:szCs w:val="24"/>
+          <w:highlight w:val="none"/>
+        </w:rPr>
+      </w:r>
+    </w:p>
+    <w:p>
+      <w:pPr>
+        <w:contextualSpacing/>
+        <w:ind w:left="709" w:right="-283" w:firstLine="0"/>
+        <w:rPr>
+          <w:b/>
+          <w:bCs/>
+          <w:color w:val="000000" w:themeColor="text1"/>
+          <w:sz w:val="24"/>
+          <w:szCs w:val="24"/>
+          <w:highlight w:val="none"/>
+        </w:rPr>
+      </w:pPr>
+      <w:r>
+        <w:rPr>
+          <w:b/>
+          <w:bCs/>
+          <w:color w:val="000000" w:themeColor="text1"/>
+          <w:sz w:val="24"/>
+          <w:szCs w:val="24"/>
+          <w:highlight w:val="none"/>
+        </w:rPr>
+        <w:tab/>
+      </w:r>
+      <w:r>
+        <w:rPr>
+          <w:b/>
+          <w:bCs/>
+          <w:color w:val="ff0000"/>
+          <w:sz w:val="24"/>
+          <w:szCs w:val="24"/>
+          <w:highlight w:val="none"/>
+        </w:rPr>
+        <w:t xml:space="preserve">Exemplo:</w:t>
+      </w:r>
+      <w:r>
+        <w:rPr>
+          <w:b/>
+          <w:bCs/>
+          <w:color w:val="000000" w:themeColor="text1"/>
+          <w:sz w:val="24"/>
+          <w:szCs w:val="24"/>
+          <w:highlight w:val="none"/>
+        </w:rPr>
+        <w:t xml:space="preserve"> </w:t>
+      </w:r>
+      <w:r>
+        <w:rPr>
+          <w:b/>
+          <w:bCs/>
+          <w:color w:val="000000" w:themeColor="text1"/>
+          <w:sz w:val="24"/>
+          <w:szCs w:val="24"/>
+          <w:highlight w:val="none"/>
+        </w:rPr>
+        <w:t xml:space="preserve">git  </w:t>
+      </w:r>
+      <w:r>
+        <w:rPr>
+          <w:b/>
+          <w:bCs/>
+          <w:color w:val="000000" w:themeColor="text1"/>
+          <w:sz w:val="24"/>
+          <w:szCs w:val="24"/>
+          <w:highlight w:val="none"/>
+        </w:rPr>
+        <w:t xml:space="preserve">checkout  </w:t>
+      </w:r>
+      <w:r>
+        <w:rPr>
+          <w:b/>
+          <w:bCs/>
+          <w:color w:val="000000" w:themeColor="text1"/>
+          <w:sz w:val="24"/>
+          <w:szCs w:val="24"/>
+          <w:highlight w:val="none"/>
+        </w:rPr>
+        <w:t xml:space="preserve">design</w:t>
+      </w:r>
+      <w:r>
+        <w:rPr>
+          <w:b/>
+          <w:bCs/>
+          <w:color w:val="000000" w:themeColor="text1"/>
+          <w:sz w:val="24"/>
+          <w:szCs w:val="24"/>
+          <w:highlight w:val="none"/>
+        </w:rPr>
+      </w:r>
+      <w:r>
+        <w:rPr>
+          <w:b/>
+          <w:bCs/>
+          <w:color w:val="000000" w:themeColor="text1"/>
+          <w:sz w:val="24"/>
+          <w:szCs w:val="24"/>
+          <w:highlight w:val="none"/>
+        </w:rPr>
+      </w:r>
+    </w:p>
+    <w:p>
+      <w:pPr>
+        <w:contextualSpacing/>
+        <w:ind w:left="709" w:right="-283" w:firstLine="0"/>
+        <w:rPr>
+          <w:b/>
+          <w:bCs/>
+          <w:color w:val="000000" w:themeColor="text1"/>
+          <w:sz w:val="24"/>
+          <w:szCs w:val="24"/>
+          <w:highlight w:val="none"/>
+        </w:rPr>
+      </w:pPr>
+      <w:r>
+        <w:rPr>
+          <w:b/>
+          <w:bCs/>
+          <w:color w:val="000000" w:themeColor="text1"/>
+          <w:sz w:val="24"/>
+          <w:szCs w:val="24"/>
+          <w:highlight w:val="none"/>
+        </w:rPr>
+      </w:r>
+      <w:r>
+        <w:rPr>
+          <w:b/>
+          <w:bCs/>
+          <w:color w:val="000000" w:themeColor="text1"/>
+          <w:sz w:val="24"/>
+          <w:szCs w:val="24"/>
+          <w:highlight w:val="none"/>
+        </w:rPr>
+      </w:r>
+    </w:p>
+    <w:p>
+      <w:pPr>
+        <w:contextualSpacing/>
+        <w:ind w:left="709" w:right="-283" w:firstLine="0"/>
+        <w:rPr>
+          <w:b/>
+          <w:bCs/>
+          <w:color w:val="000000" w:themeColor="text1"/>
+          <w:sz w:val="24"/>
+          <w:szCs w:val="24"/>
+          <w:highlight w:val="none"/>
+        </w:rPr>
+      </w:pPr>
+      <w:r>
+        <w:rPr>
+          <w:b/>
+          <w:bCs/>
+          <w:color w:val="000000" w:themeColor="text1"/>
+          <w:sz w:val="24"/>
+          <w:szCs w:val="24"/>
+          <w:highlight w:val="none"/>
+        </w:rPr>
+        <mc:AlternateContent>
+          <mc:Choice Requires="wpg">
+            <w:drawing>
+              <wp:inline xmlns:wp="http://schemas.openxmlformats.org/drawingml/2006/wordprocessingDrawing" distT="0" distB="0" distL="0" distR="0">
+                <wp:extent cx="6096000" cy="7000875"/>
+                <wp:effectExtent l="0" t="0" r="0" b="0"/>
+                <wp:docPr id="9" name=""/>
+                <wp:cNvGraphicFramePr>
+                  <a:graphicFrameLocks xmlns:a="http://schemas.openxmlformats.org/drawingml/2006/main" noChangeAspect="1"/>
+                </wp:cNvGraphicFramePr>
+                <a:graphic xmlns:a="http://schemas.openxmlformats.org/drawingml/2006/main">
+                  <a:graphicData uri="http://schemas.openxmlformats.org/drawingml/2006/picture">
+                    <pic:pic xmlns:pic="http://schemas.openxmlformats.org/drawingml/2006/picture">
+                      <pic:nvPicPr>
+                        <pic:cNvPr id="442728849" name=""/>
+                        <pic:cNvPicPr>
+                          <a:picLocks noChangeAspect="1"/>
+                        </pic:cNvPicPr>
+                        <pic:nvPr/>
+                      </pic:nvPicPr>
+                      <pic:blipFill>
+                        <a:blip r:embed="rId17"/>
+                        <a:stretch/>
+                      </pic:blipFill>
+                      <pic:spPr bwMode="auto">
+                        <a:xfrm>
+                          <a:off x="0" y="0"/>
+                          <a:ext cx="6095999" cy="7000875"/>
+                        </a:xfrm>
+                        <a:prstGeom prst="rect">
+                          <a:avLst/>
+                        </a:prstGeom>
+                      </pic:spPr>
+                    </pic:pic>
+                  </a:graphicData>
+                </a:graphic>
+              </wp:inline>
+            </w:drawing>
+          </mc:Choice>
+          <mc:Fallback>
+            <w:pict>
+              <v:shapetype type="#_x0000_t75" o:spt="75" coordsize="21600,21600" o:preferrelative="t" path="m@4@5l@4@11@9@11@9@5xe">
+                <v:formulas>
+                  <v:f eqn="if lineDrawn pixelLineWidth 0"/>
+                  <v:f eqn="sum @0 1 0"/>
+                  <v:f eqn="sum 0 0 @1"/>
+                  <v:f eqn="prod @2 1 2"/>
+                  <v:f eqn="prod @3 21600 pixelWidth"/>
+                  <v:f eqn="prod @3 21600 pixelHeight"/>
+                  <v:f eqn="sum @0 0 1"/>
+                  <v:f eqn="prod @6 1 2"/>
+                  <v:f eqn="prod @7 21600 pixelWidth"/>
+                  <v:f eqn="sum @8 21600 0"/>
+                  <v:f eqn="prod @7 21600 pixelHeight"/>
+                  <v:f eqn="sum @10 21600 0"/>
+                </v:formulas>
+              </v:shapetype>
+              <v:shape id="_x0000_i8" o:spid="_x0000_s8" type="#_x0000_t75" style="width:480.0pt;height:551.2pt;mso-wrap-distance-left:0.0pt;mso-wrap-distance-top:0.0pt;mso-wrap-distance-right:0.0pt;mso-wrap-distance-bottom:0.0pt;" stroked="false">
+                <v:path textboxrect="0,0,0,0"/>
+                <v:imagedata r:id="rId17" o:title=""/>
+              </v:shape>
+            </w:pict>
+          </mc:Fallback>
+        </mc:AlternateContent>
+      </w:r>
+      <w:r>
+        <w:rPr>
+          <w:b/>
+          <w:bCs/>
+          <w:color w:val="000000" w:themeColor="text1"/>
+          <w:sz w:val="24"/>
+          <w:szCs w:val="24"/>
+          <w:highlight w:val="none"/>
+        </w:rPr>
+      </w:r>
+    </w:p>
+    <w:p>
+      <w:pPr>
+        <w:contextualSpacing/>
+        <w:ind w:left="709" w:right="-283" w:firstLine="0"/>
+        <w:rPr>
+          <w:b/>
+          <w:bCs/>
+          <w:color w:val="000000" w:themeColor="text1"/>
+          <w:sz w:val="24"/>
+          <w:szCs w:val="24"/>
+          <w:highlight w:val="none"/>
+        </w:rPr>
+      </w:pPr>
+      <w:r>
+        <w:rPr>
+          <w:b/>
+          <w:bCs/>
+          <w:color w:val="000000" w:themeColor="text1"/>
+          <w:sz w:val="24"/>
+          <w:szCs w:val="24"/>
+          <w:highlight w:val="none"/>
+        </w:rPr>
+        <mc:AlternateContent>
+          <mc:Choice Requires="wpg">
+            <w:drawing>
+              <wp:inline xmlns:wp="http://schemas.openxmlformats.org/drawingml/2006/wordprocessingDrawing" distT="0" distB="0" distL="0" distR="0">
+                <wp:extent cx="5867400" cy="2943225"/>
+                <wp:effectExtent l="0" t="0" r="0" b="0"/>
+                <wp:docPr id="10" name=""/>
+                <wp:cNvGraphicFramePr>
+                  <a:graphicFrameLocks xmlns:a="http://schemas.openxmlformats.org/drawingml/2006/main" noChangeAspect="1"/>
+                </wp:cNvGraphicFramePr>
+                <a:graphic xmlns:a="http://schemas.openxmlformats.org/drawingml/2006/main">
+                  <a:graphicData uri="http://schemas.openxmlformats.org/drawingml/2006/picture">
+                    <pic:pic xmlns:pic="http://schemas.openxmlformats.org/drawingml/2006/picture">
+                      <pic:nvPicPr>
+                        <pic:cNvPr id="2040850626" name=""/>
+                        <pic:cNvPicPr>
+                          <a:picLocks noChangeAspect="1"/>
+                        </pic:cNvPicPr>
+                        <pic:nvPr/>
+                      </pic:nvPicPr>
+                      <pic:blipFill>
+                        <a:blip r:embed="rId18"/>
+                        <a:stretch/>
+                      </pic:blipFill>
+                      <pic:spPr bwMode="auto">
+                        <a:xfrm>
+                          <a:off x="0" y="0"/>
+                          <a:ext cx="5867399" cy="2943224"/>
+                        </a:xfrm>
+                        <a:prstGeom prst="rect">
+                          <a:avLst/>
+                        </a:prstGeom>
+                      </pic:spPr>
+                    </pic:pic>
+                  </a:graphicData>
+                </a:graphic>
+              </wp:inline>
+            </w:drawing>
+          </mc:Choice>
+          <mc:Fallback>
+            <w:pict>
+              <v:shapetype type="#_x0000_t75" o:spt="75" coordsize="21600,21600" o:preferrelative="t" path="m@4@5l@4@11@9@11@9@5xe">
+                <v:formulas>
+                  <v:f eqn="if lineDrawn pixelLineWidth 0"/>
+                  <v:f eqn="sum @0 1 0"/>
+                  <v:f eqn="sum 0 0 @1"/>
+                  <v:f eqn="prod @2 1 2"/>
+                  <v:f eqn="prod @3 21600 pixelWidth"/>
+                  <v:f eqn="prod @3 21600 pixelHeight"/>
+                  <v:f eqn="sum @0 0 1"/>
+                  <v:f eqn="prod @6 1 2"/>
+                  <v:f eqn="prod @7 21600 pixelWidth"/>
+                  <v:f eqn="sum @8 21600 0"/>
+                  <v:f eqn="prod @7 21600 pixelHeight"/>
+                  <v:f eqn="sum @10 21600 0"/>
+                </v:formulas>
+              </v:shapetype>
+              <v:shape id="_x0000_i9" o:spid="_x0000_s9" type="#_x0000_t75" style="width:462.0pt;height:231.8pt;mso-wrap-distance-left:0.0pt;mso-wrap-distance-top:0.0pt;mso-wrap-distance-right:0.0pt;mso-wrap-distance-bottom:0.0pt;" stroked="false">
+                <v:path textboxrect="0,0,0,0"/>
+                <v:imagedata r:id="rId18" o:title=""/>
+              </v:shape>
+            </w:pict>
+          </mc:Fallback>
+        </mc:AlternateContent>
+      </w:r>
+      <w:r>
+        <w:rPr>
+          <w:b/>
+          <w:bCs/>
+          <w:color w:val="000000" w:themeColor="text1"/>
+          <w:sz w:val="24"/>
+          <w:szCs w:val="24"/>
+          <w:highlight w:val="none"/>
+        </w:rPr>
+      </w:r>
+    </w:p>
+    <w:p>
+      <w:pPr>
+        <w:contextualSpacing/>
+        <w:ind w:left="709" w:right="-283" w:firstLine="0"/>
+        <w:rPr>
+          <w:b/>
+          <w:bCs/>
+          <w:color w:val="000000" w:themeColor="text1"/>
+          <w:sz w:val="24"/>
+          <w:szCs w:val="24"/>
+          <w:highlight w:val="none"/>
+        </w:rPr>
+      </w:pPr>
+      <w:r>
+        <w:rPr>
+          <w:b/>
+          <w:bCs/>
+          <w:color w:val="000000" w:themeColor="text1"/>
+          <w:sz w:val="24"/>
+          <w:szCs w:val="24"/>
+          <w:highlight w:val="none"/>
+        </w:rPr>
+      </w:r>
+      <w:r>
+        <w:rPr>
+          <w:b/>
+          <w:bCs/>
+          <w:color w:val="000000" w:themeColor="text1"/>
+          <w:sz w:val="24"/>
+          <w:szCs w:val="24"/>
+          <w:highlight w:val="none"/>
+        </w:rPr>
+      </w:r>
+    </w:p>
+    <w:p>
+      <w:pPr>
+        <w:pStyle w:val="926"/>
+        <w:numPr>
+          <w:ilvl w:val="0"/>
+          <w:numId w:val="60"/>
+        </w:numPr>
+        <w:contextualSpacing/>
+        <w:ind w:right="-283"/>
+        <w:rPr>
+          <w:b/>
+          <w:bCs/>
+          <w:color w:val="0070c0"/>
+          <w:sz w:val="28"/>
+          <w:szCs w:val="28"/>
+          <w:highlight w:val="none"/>
+        </w:rPr>
+      </w:pPr>
+      <w:r>
+        <w:rPr>
+          <w:b/>
+          <w:bCs/>
+          <w:color w:val="0070c0"/>
+          <w:sz w:val="28"/>
+          <w:szCs w:val="28"/>
+          <w:highlight w:val="none"/>
+        </w:rPr>
+        <w:t xml:space="preserve">Criando e j</w:t>
+      </w:r>
+      <w:r>
+        <w:rPr>
+          <w:b/>
+          <w:bCs/>
+          <w:color w:val="0070c0"/>
+          <w:sz w:val="28"/>
+          <w:szCs w:val="28"/>
+          <w:highlight w:val="none"/>
+        </w:rPr>
+        <w:t xml:space="preserve">á trocando de branch</w:t>
+      </w:r>
+      <w:r>
+        <w:rPr>
+          <w:b/>
+          <w:bCs/>
+          <w:color w:val="0070c0"/>
+          <w:sz w:val="28"/>
+          <w:szCs w:val="28"/>
+          <w:highlight w:val="none"/>
+        </w:rPr>
+      </w:r>
+    </w:p>
+    <w:p>
+      <w:pPr>
+        <w:contextualSpacing/>
+        <w:ind w:left="709" w:right="-283" w:firstLine="0"/>
+        <w:rPr>
+          <w:b/>
+          <w:bCs/>
+          <w:color w:val="000000" w:themeColor="text1"/>
+          <w:sz w:val="24"/>
+          <w:szCs w:val="24"/>
+          <w:highlight w:val="none"/>
+        </w:rPr>
+      </w:pPr>
+      <w:r>
+        <w:rPr>
+          <w:b/>
+          <w:bCs/>
+          <w:color w:val="000000" w:themeColor="text1"/>
+          <w:sz w:val="24"/>
+          <w:szCs w:val="24"/>
+          <w:highlight w:val="none"/>
+        </w:rPr>
+        <w:tab/>
+      </w:r>
+      <w:r>
+        <w:rPr>
+          <w:b/>
+          <w:bCs/>
+          <w:color w:val="000000" w:themeColor="text1"/>
+          <w:sz w:val="24"/>
+          <w:szCs w:val="24"/>
+          <w:highlight w:val="none"/>
+        </w:rPr>
+        <w:t xml:space="preserve">git  checkout  -b  [ nome da branch que se deseja criar e j</w:t>
+      </w:r>
+      <w:r>
+        <w:rPr>
+          <w:b/>
+          <w:bCs/>
+          <w:color w:val="000000" w:themeColor="text1"/>
+          <w:sz w:val="24"/>
+          <w:szCs w:val="24"/>
+          <w:highlight w:val="none"/>
+        </w:rPr>
+        <w:t xml:space="preserve">á trocar para essa branch]</w:t>
+      </w:r>
+      <w:r>
+        <w:rPr>
+          <w:b/>
+          <w:bCs/>
+          <w:color w:val="000000" w:themeColor="text1"/>
+          <w:sz w:val="24"/>
+          <w:szCs w:val="24"/>
+          <w:highlight w:val="none"/>
+        </w:rPr>
+      </w:r>
+      <w:r>
+        <w:rPr>
+          <w:b/>
+          <w:bCs/>
+          <w:color w:val="000000" w:themeColor="text1"/>
+          <w:sz w:val="24"/>
+          <w:szCs w:val="24"/>
+          <w:highlight w:val="none"/>
+        </w:rPr>
+      </w:r>
+    </w:p>
+    <w:p>
+      <w:pPr>
+        <w:contextualSpacing/>
+        <w:ind w:left="709" w:right="-283" w:firstLine="0"/>
+        <w:rPr>
+          <w:b/>
+          <w:bCs/>
+          <w:color w:val="000000" w:themeColor="text1"/>
+          <w:sz w:val="24"/>
+          <w:szCs w:val="24"/>
+          <w:highlight w:val="none"/>
+        </w:rPr>
+      </w:pPr>
+      <w:r>
+        <w:rPr>
+          <w:b/>
+          <w:bCs/>
+          <w:color w:val="000000" w:themeColor="text1"/>
+          <w:sz w:val="24"/>
+          <w:szCs w:val="24"/>
+          <w:highlight w:val="none"/>
+        </w:rPr>
+        <w:tab/>
+      </w:r>
+      <w:r>
+        <w:rPr>
+          <w:b/>
+          <w:bCs/>
+          <w:color w:val="ff0000"/>
+          <w:sz w:val="24"/>
+          <w:szCs w:val="24"/>
+          <w:highlight w:val="none"/>
+        </w:rPr>
+        <w:t xml:space="preserve">Exemplo:</w:t>
+      </w:r>
+      <w:r>
+        <w:rPr>
+          <w:b/>
+          <w:bCs/>
+          <w:color w:val="000000" w:themeColor="text1"/>
+          <w:sz w:val="24"/>
+          <w:szCs w:val="24"/>
+          <w:highlight w:val="none"/>
+        </w:rPr>
+        <w:t xml:space="preserve"> </w:t>
+      </w:r>
+      <w:r>
+        <w:rPr>
+          <w:b/>
+          <w:bCs/>
+          <w:color w:val="000000" w:themeColor="text1"/>
+          <w:sz w:val="24"/>
+          <w:szCs w:val="24"/>
+          <w:highlight w:val="none"/>
+        </w:rPr>
+        <w:t xml:space="preserve">git  checkout  -b  loja</w:t>
+      </w:r>
+      <w:r>
+        <w:rPr>
+          <w:b/>
+          <w:bCs/>
+          <w:color w:val="000000" w:themeColor="text1"/>
+          <w:sz w:val="24"/>
+          <w:szCs w:val="24"/>
+          <w:highlight w:val="none"/>
+        </w:rPr>
+      </w:r>
+      <w:r>
+        <w:rPr>
+          <w:b/>
+          <w:bCs/>
+          <w:color w:val="000000" w:themeColor="text1"/>
+          <w:sz w:val="24"/>
+          <w:szCs w:val="24"/>
+          <w:highlight w:val="none"/>
+        </w:rPr>
+      </w:r>
+    </w:p>
     <w:sectPr>
       <w:footnotePr/>
       <w:endnotePr/>
@@ -19167,6 +19823,264 @@
     </w:lvl>
   </w:abstractNum>
   <w:abstractNum w:abstractNumId="57">
+    <w:multiLevelType w:val="hybridMultilevel"/>
+    <w:lvl w:ilvl="0">
+      <w:start w:val="1"/>
+      <w:numFmt w:val="bullet"/>
+      <w:isLgl w:val="false"/>
+      <w:suff w:val="tab"/>
+      <w:lvlText w:val="·"/>
+      <w:lvlJc w:val="left"/>
+      <w:pPr>
+        <w:ind w:left="709" w:hanging="360"/>
+      </w:pPr>
+      <w:rPr>
+        <w:rFonts w:hint="default" w:ascii="Symbol" w:hAnsi="Symbol" w:eastAsia="Symbol" w:cs="Symbol"/>
+      </w:rPr>
+    </w:lvl>
+    <w:lvl w:ilvl="1">
+      <w:start w:val="1"/>
+      <w:numFmt w:val="bullet"/>
+      <w:isLgl w:val="false"/>
+      <w:suff w:val="tab"/>
+      <w:lvlText w:val="o"/>
+      <w:lvlJc w:val="left"/>
+      <w:pPr>
+        <w:ind w:left="1429" w:hanging="360"/>
+      </w:pPr>
+      <w:rPr>
+        <w:rFonts w:hint="default" w:ascii="Courier New" w:hAnsi="Courier New" w:eastAsia="Courier New" w:cs="Courier New"/>
+      </w:rPr>
+    </w:lvl>
+    <w:lvl w:ilvl="2">
+      <w:start w:val="1"/>
+      <w:numFmt w:val="bullet"/>
+      <w:isLgl w:val="false"/>
+      <w:suff w:val="tab"/>
+      <w:lvlText w:val="§"/>
+      <w:lvlJc w:val="left"/>
+      <w:pPr>
+        <w:ind w:left="2149" w:hanging="360"/>
+      </w:pPr>
+      <w:rPr>
+        <w:rFonts w:hint="default" w:ascii="Wingdings" w:hAnsi="Wingdings" w:eastAsia="Wingdings" w:cs="Wingdings"/>
+      </w:rPr>
+    </w:lvl>
+    <w:lvl w:ilvl="3">
+      <w:start w:val="1"/>
+      <w:numFmt w:val="bullet"/>
+      <w:isLgl w:val="false"/>
+      <w:suff w:val="tab"/>
+      <w:lvlText w:val="·"/>
+      <w:lvlJc w:val="left"/>
+      <w:pPr>
+        <w:ind w:left="2869" w:hanging="360"/>
+      </w:pPr>
+      <w:rPr>
+        <w:rFonts w:hint="default" w:ascii="Symbol" w:hAnsi="Symbol" w:eastAsia="Symbol" w:cs="Symbol"/>
+      </w:rPr>
+    </w:lvl>
+    <w:lvl w:ilvl="4">
+      <w:start w:val="1"/>
+      <w:numFmt w:val="bullet"/>
+      <w:isLgl w:val="false"/>
+      <w:suff w:val="tab"/>
+      <w:lvlText w:val="o"/>
+      <w:lvlJc w:val="left"/>
+      <w:pPr>
+        <w:ind w:left="3589" w:hanging="360"/>
+      </w:pPr>
+      <w:rPr>
+        <w:rFonts w:hint="default" w:ascii="Courier New" w:hAnsi="Courier New" w:eastAsia="Courier New" w:cs="Courier New"/>
+      </w:rPr>
+    </w:lvl>
+    <w:lvl w:ilvl="5">
+      <w:start w:val="1"/>
+      <w:numFmt w:val="bullet"/>
+      <w:isLgl w:val="false"/>
+      <w:suff w:val="tab"/>
+      <w:lvlText w:val="§"/>
+      <w:lvlJc w:val="left"/>
+      <w:pPr>
+        <w:ind w:left="4309" w:hanging="360"/>
+      </w:pPr>
+      <w:rPr>
+        <w:rFonts w:hint="default" w:ascii="Wingdings" w:hAnsi="Wingdings" w:eastAsia="Wingdings" w:cs="Wingdings"/>
+      </w:rPr>
+    </w:lvl>
+    <w:lvl w:ilvl="6">
+      <w:start w:val="1"/>
+      <w:numFmt w:val="bullet"/>
+      <w:isLgl w:val="false"/>
+      <w:suff w:val="tab"/>
+      <w:lvlText w:val="·"/>
+      <w:lvlJc w:val="left"/>
+      <w:pPr>
+        <w:ind w:left="5029" w:hanging="360"/>
+      </w:pPr>
+      <w:rPr>
+        <w:rFonts w:hint="default" w:ascii="Symbol" w:hAnsi="Symbol" w:eastAsia="Symbol" w:cs="Symbol"/>
+      </w:rPr>
+    </w:lvl>
+    <w:lvl w:ilvl="7">
+      <w:start w:val="1"/>
+      <w:numFmt w:val="bullet"/>
+      <w:isLgl w:val="false"/>
+      <w:suff w:val="tab"/>
+      <w:lvlText w:val="o"/>
+      <w:lvlJc w:val="left"/>
+      <w:pPr>
+        <w:ind w:left="5749" w:hanging="360"/>
+      </w:pPr>
+      <w:rPr>
+        <w:rFonts w:hint="default" w:ascii="Courier New" w:hAnsi="Courier New" w:eastAsia="Courier New" w:cs="Courier New"/>
+      </w:rPr>
+    </w:lvl>
+    <w:lvl w:ilvl="8">
+      <w:start w:val="1"/>
+      <w:numFmt w:val="bullet"/>
+      <w:isLgl w:val="false"/>
+      <w:suff w:val="tab"/>
+      <w:lvlText w:val="§"/>
+      <w:lvlJc w:val="left"/>
+      <w:pPr>
+        <w:ind w:left="6469" w:hanging="360"/>
+      </w:pPr>
+      <w:rPr>
+        <w:rFonts w:hint="default" w:ascii="Wingdings" w:hAnsi="Wingdings" w:eastAsia="Wingdings" w:cs="Wingdings"/>
+      </w:rPr>
+    </w:lvl>
+  </w:abstractNum>
+  <w:abstractNum w:abstractNumId="58">
+    <w:multiLevelType w:val="hybridMultilevel"/>
+    <w:lvl w:ilvl="0">
+      <w:start w:val="1"/>
+      <w:numFmt w:val="bullet"/>
+      <w:isLgl w:val="false"/>
+      <w:suff w:val="tab"/>
+      <w:lvlText w:val="·"/>
+      <w:lvlJc w:val="left"/>
+      <w:pPr>
+        <w:ind w:left="709" w:hanging="360"/>
+      </w:pPr>
+      <w:rPr>
+        <w:rFonts w:hint="default" w:ascii="Symbol" w:hAnsi="Symbol" w:eastAsia="Symbol" w:cs="Symbol"/>
+      </w:rPr>
+    </w:lvl>
+    <w:lvl w:ilvl="1">
+      <w:start w:val="1"/>
+      <w:numFmt w:val="bullet"/>
+      <w:isLgl w:val="false"/>
+      <w:suff w:val="tab"/>
+      <w:lvlText w:val="o"/>
+      <w:lvlJc w:val="left"/>
+      <w:pPr>
+        <w:ind w:left="1429" w:hanging="360"/>
+      </w:pPr>
+      <w:rPr>
+        <w:rFonts w:hint="default" w:ascii="Courier New" w:hAnsi="Courier New" w:eastAsia="Courier New" w:cs="Courier New"/>
+      </w:rPr>
+    </w:lvl>
+    <w:lvl w:ilvl="2">
+      <w:start w:val="1"/>
+      <w:numFmt w:val="bullet"/>
+      <w:isLgl w:val="false"/>
+      <w:suff w:val="tab"/>
+      <w:lvlText w:val="§"/>
+      <w:lvlJc w:val="left"/>
+      <w:pPr>
+        <w:ind w:left="2149" w:hanging="360"/>
+      </w:pPr>
+      <w:rPr>
+        <w:rFonts w:hint="default" w:ascii="Wingdings" w:hAnsi="Wingdings" w:eastAsia="Wingdings" w:cs="Wingdings"/>
+      </w:rPr>
+    </w:lvl>
+    <w:lvl w:ilvl="3">
+      <w:start w:val="1"/>
+      <w:numFmt w:val="bullet"/>
+      <w:isLgl w:val="false"/>
+      <w:suff w:val="tab"/>
+      <w:lvlText w:val="·"/>
+      <w:lvlJc w:val="left"/>
+      <w:pPr>
+        <w:ind w:left="2869" w:hanging="360"/>
+      </w:pPr>
+      <w:rPr>
+        <w:rFonts w:hint="default" w:ascii="Symbol" w:hAnsi="Symbol" w:eastAsia="Symbol" w:cs="Symbol"/>
+      </w:rPr>
+    </w:lvl>
+    <w:lvl w:ilvl="4">
+      <w:start w:val="1"/>
+      <w:numFmt w:val="bullet"/>
+      <w:isLgl w:val="false"/>
+      <w:suff w:val="tab"/>
+      <w:lvlText w:val="o"/>
+      <w:lvlJc w:val="left"/>
+      <w:pPr>
+        <w:ind w:left="3589" w:hanging="360"/>
+      </w:pPr>
+      <w:rPr>
+        <w:rFonts w:hint="default" w:ascii="Courier New" w:hAnsi="Courier New" w:eastAsia="Courier New" w:cs="Courier New"/>
+      </w:rPr>
+    </w:lvl>
+    <w:lvl w:ilvl="5">
+      <w:start w:val="1"/>
+      <w:numFmt w:val="bullet"/>
+      <w:isLgl w:val="false"/>
+      <w:suff w:val="tab"/>
+      <w:lvlText w:val="§"/>
+      <w:lvlJc w:val="left"/>
+      <w:pPr>
+        <w:ind w:left="4309" w:hanging="360"/>
+      </w:pPr>
+      <w:rPr>
+        <w:rFonts w:hint="default" w:ascii="Wingdings" w:hAnsi="Wingdings" w:eastAsia="Wingdings" w:cs="Wingdings"/>
+      </w:rPr>
+    </w:lvl>
+    <w:lvl w:ilvl="6">
+      <w:start w:val="1"/>
+      <w:numFmt w:val="bullet"/>
+      <w:isLgl w:val="false"/>
+      <w:suff w:val="tab"/>
+      <w:lvlText w:val="·"/>
+      <w:lvlJc w:val="left"/>
+      <w:pPr>
+        <w:ind w:left="5029" w:hanging="360"/>
+      </w:pPr>
+      <w:rPr>
+        <w:rFonts w:hint="default" w:ascii="Symbol" w:hAnsi="Symbol" w:eastAsia="Symbol" w:cs="Symbol"/>
+      </w:rPr>
+    </w:lvl>
+    <w:lvl w:ilvl="7">
+      <w:start w:val="1"/>
+      <w:numFmt w:val="bullet"/>
+      <w:isLgl w:val="false"/>
+      <w:suff w:val="tab"/>
+      <w:lvlText w:val="o"/>
+      <w:lvlJc w:val="left"/>
+      <w:pPr>
+        <w:ind w:left="5749" w:hanging="360"/>
+      </w:pPr>
+      <w:rPr>
+        <w:rFonts w:hint="default" w:ascii="Courier New" w:hAnsi="Courier New" w:eastAsia="Courier New" w:cs="Courier New"/>
+      </w:rPr>
+    </w:lvl>
+    <w:lvl w:ilvl="8">
+      <w:start w:val="1"/>
+      <w:numFmt w:val="bullet"/>
+      <w:isLgl w:val="false"/>
+      <w:suff w:val="tab"/>
+      <w:lvlText w:val="§"/>
+      <w:lvlJc w:val="left"/>
+      <w:pPr>
+        <w:ind w:left="6469" w:hanging="360"/>
+      </w:pPr>
+      <w:rPr>
+        <w:rFonts w:hint="default" w:ascii="Wingdings" w:hAnsi="Wingdings" w:eastAsia="Wingdings" w:cs="Wingdings"/>
+      </w:rPr>
+    </w:lvl>
+  </w:abstractNum>
+  <w:abstractNum w:abstractNumId="59">
     <w:multiLevelType w:val="hybridMultilevel"/>
     <w:lvl w:ilvl="0">
       <w:start w:val="1"/>
@@ -19468,6 +20382,12 @@
   </w:num>
   <w:num w:numId="58">
     <w:abstractNumId w:val="57"/>
+  </w:num>
+  <w:num w:numId="59">
+    <w:abstractNumId w:val="58"/>
+  </w:num>
+  <w:num w:numId="60">
+    <w:abstractNumId w:val="59"/>
   </w:num>
 </w:numbering>
 </file>

</xml_diff>

<commit_message>
comando de commit em nova branch
</commit_message>
<xml_diff>
--- a/comandos-git.docx
+++ b/comandos-git.docx
@@ -6107,7 +6107,7 @@
           <w:szCs w:val="28"/>
           <w:highlight w:val="none"/>
         </w:rPr>
-        <w:t xml:space="preserve">Desfazendo alteraç</w:t>
+        <w:t xml:space="preserve">Ggit branch  alteraç</w:t>
       </w:r>
       <w:r>
         <w:rPr>
@@ -12777,7 +12777,66 @@
           <w:szCs w:val="24"/>
           <w:highlight w:val="none"/>
         </w:rPr>
-        <w:t xml:space="preserve">git  checkout  main   </w:t>
+        <w:t xml:space="preserve">git  checkout  [ nome da branch para que se deseja mudar ]</w:t>
+      </w:r>
+      <w:r>
+        <w:rPr>
+          <w:b/>
+          <w:bCs/>
+          <w:color w:val="000000" w:themeColor="text1"/>
+          <w:sz w:val="24"/>
+          <w:szCs w:val="24"/>
+          <w:highlight w:val="none"/>
+        </w:rPr>
+      </w:r>
+      <w:r>
+        <w:rPr>
+          <w:b/>
+          <w:bCs/>
+          <w:color w:val="000000" w:themeColor="text1"/>
+          <w:sz w:val="24"/>
+          <w:szCs w:val="24"/>
+          <w:highlight w:val="none"/>
+        </w:rPr>
+      </w:r>
+    </w:p>
+    <w:p>
+      <w:pPr>
+        <w:contextualSpacing/>
+        <w:ind w:left="0" w:right="-283" w:firstLine="0"/>
+        <w:rPr>
+          <w:b/>
+          <w:bCs/>
+          <w:color w:val="000000" w:themeColor="text1"/>
+          <w:sz w:val="24"/>
+          <w:szCs w:val="24"/>
+          <w:highlight w:val="none"/>
+        </w:rPr>
+      </w:pPr>
+      <w:r>
+        <w:rPr>
+          <w:b/>
+          <w:bCs/>
+          <w:color w:val="000000" w:themeColor="text1"/>
+          <w:sz w:val="24"/>
+          <w:szCs w:val="24"/>
+          <w:highlight w:val="none"/>
+        </w:rPr>
+        <w:tab/>
+        <w:tab/>
+        <w:tab/>
+        <w:tab/>
+      </w:r>
+      <w:r>
+        <w:rPr>
+          <w:b/>
+          <w:bCs/>
+          <w:color w:val="000000" w:themeColor="text1"/>
+          <w:sz w:val="24"/>
+          <w:szCs w:val="24"/>
+          <w:highlight w:val="none"/>
+        </w:rPr>
+        <w:t xml:space="preserve">Exemplo: git  checkout  main   </w:t>
       </w:r>
       <w:r>
         <w:rPr>
@@ -13044,12 +13103,23 @@
         <w:rPr>
           <w:b/>
           <w:bCs/>
+          <w:color w:val="0070c0"/>
+          <w:sz w:val="26"/>
+          <w:szCs w:val="26"/>
+          <w:highlight w:val="none"/>
+        </w:rPr>
+        <w:t xml:space="preserve"> Para deletar uma branch que possui commits usamos o comando abaixo:   </w:t>
+      </w:r>
+      <w:r>
+        <w:rPr>
+          <w:b/>
+          <w:bCs/>
           <w:color w:val="000000" w:themeColor="text1"/>
           <w:sz w:val="24"/>
           <w:szCs w:val="24"/>
           <w:highlight w:val="none"/>
         </w:rPr>
-        <w:t xml:space="preserve"> Para deletar uma branch que possui commits usamos o comando abaixo:    </w:t>
+        <w:t xml:space="preserve"> </w:t>
       </w:r>
       <w:r/>
       <w:r/>
@@ -13103,11 +13173,6 @@
         <w:contextualSpacing/>
         <w:ind w:left="2125" w:right="-283" w:firstLine="707"/>
         <w:rPr>
-          <w:b/>
-          <w:bCs/>
-          <w:color w:val="000000" w:themeColor="text1"/>
-          <w:sz w:val="24"/>
-          <w:szCs w:val="24"/>
           <w:highlight w:val="none"/>
         </w:rPr>
       </w:pPr>
@@ -13164,6 +13229,1722 @@
       </w:r>
       <w:r>
         <w:rPr>
+          <w:highlight w:val="none"/>
+        </w:rPr>
+      </w:r>
+      <w:r/>
+    </w:p>
+    <w:p>
+      <w:pPr>
+        <w:contextualSpacing/>
+        <w:ind w:left="2125" w:right="-283" w:firstLine="707"/>
+        <w:rPr>
+          <w:b/>
+          <w:bCs/>
+          <w:color w:val="000000" w:themeColor="text1"/>
+          <w:sz w:val="24"/>
+          <w:szCs w:val="24"/>
+          <w:highlight w:val="none"/>
+        </w:rPr>
+      </w:pPr>
+      <w:r>
+        <w:rPr>
+          <w:b/>
+          <w:bCs/>
+          <w:color w:val="000000" w:themeColor="text1"/>
+          <w:sz w:val="24"/>
+          <w:szCs w:val="24"/>
+          <w:highlight w:val="none"/>
+        </w:rPr>
+      </w:r>
+      <w:r>
+        <w:rPr>
+          <w:b/>
+          <w:bCs/>
+          <w:color w:val="000000" w:themeColor="text1"/>
+          <w:sz w:val="24"/>
+          <w:szCs w:val="24"/>
+          <w:highlight w:val="none"/>
+        </w:rPr>
+      </w:r>
+    </w:p>
+    <w:p>
+      <w:pPr>
+        <w:contextualSpacing/>
+        <w:ind w:left="2125" w:right="-283" w:firstLine="707"/>
+        <w:rPr>
+          <w:b/>
+          <w:bCs/>
+          <w:color w:val="000000" w:themeColor="text1"/>
+          <w:sz w:val="24"/>
+          <w:szCs w:val="24"/>
+          <w:highlight w:val="none"/>
+        </w:rPr>
+      </w:pPr>
+      <w:r>
+        <w:rPr>
+          <w:b/>
+          <w:bCs/>
+          <w:color w:val="000000" w:themeColor="text1"/>
+          <w:sz w:val="24"/>
+          <w:szCs w:val="24"/>
+          <w:highlight w:val="none"/>
+        </w:rPr>
+      </w:r>
+      <w:r>
+        <w:rPr>
+          <w:b/>
+          <w:bCs/>
+          <w:color w:val="000000" w:themeColor="text1"/>
+          <w:sz w:val="24"/>
+          <w:szCs w:val="24"/>
+          <w:highlight w:val="none"/>
+        </w:rPr>
+      </w:r>
+    </w:p>
+    <w:p>
+      <w:pPr>
+        <w:contextualSpacing/>
+        <w:ind w:left="2125" w:right="-283" w:firstLine="707"/>
+        <w:rPr>
+          <w:b/>
+          <w:bCs/>
+          <w:color w:val="000000" w:themeColor="text1"/>
+          <w:sz w:val="24"/>
+          <w:szCs w:val="24"/>
+          <w:highlight w:val="none"/>
+        </w:rPr>
+      </w:pPr>
+      <w:r>
+        <w:rPr>
+          <w:b/>
+          <w:bCs/>
+          <w:color w:val="000000" w:themeColor="text1"/>
+          <w:sz w:val="24"/>
+          <w:szCs w:val="24"/>
+          <w:highlight w:val="none"/>
+        </w:rPr>
+      </w:r>
+      <w:r>
+        <w:rPr>
+          <w:b/>
+          <w:bCs/>
+          <w:color w:val="000000" w:themeColor="text1"/>
+          <w:sz w:val="24"/>
+          <w:szCs w:val="24"/>
+          <w:highlight w:val="none"/>
+        </w:rPr>
+      </w:r>
+    </w:p>
+    <w:p>
+      <w:pPr>
+        <w:pStyle w:val="934"/>
+        <w:numPr>
+          <w:ilvl w:val="0"/>
+          <w:numId w:val="72"/>
+        </w:numPr>
+        <w:contextualSpacing/>
+        <w:ind w:right="-283"/>
+      </w:pPr>
+      <w:r>
+        <w:rPr>
+          <w:b/>
+          <w:bCs/>
+          <w:color w:val="000000" w:themeColor="text1"/>
+          <w:sz w:val="24"/>
+          <w:szCs w:val="24"/>
+          <w:highlight w:val="none"/>
+        </w:rPr>
+      </w:r>
+      <w:r>
+        <w:rPr>
+          <w:b/>
+          <w:bCs/>
+          <w:color w:val="0070c0"/>
+          <w:sz w:val="28"/>
+          <w:szCs w:val="28"/>
+          <w:highlight w:val="none"/>
+        </w:rPr>
+        <w:t xml:space="preserve">Commitando c</w:t>
+      </w:r>
+      <w:r>
+        <w:rPr>
+          <w:b/>
+          <w:bCs/>
+          <w:color w:val="0070c0"/>
+          <w:sz w:val="28"/>
+          <w:szCs w:val="28"/>
+          <w:highlight w:val="none"/>
+        </w:rPr>
+        <w:t xml:space="preserve">ó</w:t>
+      </w:r>
+      <w:r>
+        <w:rPr>
+          <w:b/>
+          <w:bCs/>
+          <w:color w:val="0070c0"/>
+          <w:sz w:val="28"/>
+          <w:szCs w:val="28"/>
+          <w:highlight w:val="none"/>
+        </w:rPr>
+        <w:t xml:space="preserve">digo em uma nova branch</w:t>
+      </w:r>
+      <w:r/>
+    </w:p>
+    <w:p>
+      <w:pPr>
+        <w:pStyle w:val="934"/>
+        <w:numPr>
+          <w:ilvl w:val="0"/>
+          <w:numId w:val="73"/>
+        </w:numPr>
+        <w:contextualSpacing/>
+        <w:ind w:right="-283"/>
+        <w:rPr>
+          <w:b/>
+          <w:bCs/>
+          <w:color w:val="0070c0"/>
+          <w:sz w:val="24"/>
+          <w:szCs w:val="24"/>
+          <w:highlight w:val="none"/>
+        </w:rPr>
+      </w:pPr>
+      <w:r>
+        <w:rPr>
+          <w:b/>
+          <w:bCs/>
+          <w:color w:val="0070c0"/>
+          <w:sz w:val="26"/>
+          <w:szCs w:val="26"/>
+          <w:highlight w:val="none"/>
+        </w:rPr>
+        <w:t xml:space="preserve">Para commitar c</w:t>
+      </w:r>
+      <w:r>
+        <w:rPr>
+          <w:b/>
+          <w:bCs/>
+          <w:color w:val="0070c0"/>
+          <w:sz w:val="26"/>
+          <w:szCs w:val="26"/>
+          <w:highlight w:val="none"/>
+        </w:rPr>
+        <w:t xml:space="preserve">ódigo em uma nova branch, temos que saber se estamos </w:t>
+      </w:r>
+      <w:r>
+        <w:rPr>
+          <w:b/>
+          <w:bCs/>
+          <w:color w:val="0070c0"/>
+          <w:sz w:val="26"/>
+          <w:szCs w:val="26"/>
+          <w:highlight w:val="none"/>
+        </w:rPr>
+        <w:t xml:space="preserve">na branch que queremos commitar o c</w:t>
+      </w:r>
+      <w:r>
+        <w:rPr>
+          <w:b/>
+          <w:bCs/>
+          <w:color w:val="0070c0"/>
+          <w:sz w:val="26"/>
+          <w:szCs w:val="26"/>
+          <w:highlight w:val="none"/>
+        </w:rPr>
+        <w:t xml:space="preserve">ódigo, ou seja, ela tem que ser nossa branch atual</w:t>
+      </w:r>
+      <w:r>
+        <w:rPr>
+          <w:b/>
+          <w:bCs/>
+          <w:color w:val="0070c0"/>
+          <w:sz w:val="26"/>
+          <w:szCs w:val="26"/>
+          <w:highlight w:val="none"/>
+        </w:rPr>
+        <w:t xml:space="preserve">, </w:t>
+      </w:r>
+      <w:r>
+        <w:rPr>
+          <w:b/>
+          <w:bCs/>
+          <w:color w:val="0070c0"/>
+          <w:sz w:val="26"/>
+          <w:szCs w:val="26"/>
+          <w:highlight w:val="none"/>
+        </w:rPr>
+        <w:t xml:space="preserve">a branch atual possui um asterisco</w:t>
+      </w:r>
+      <w:r>
+        <w:rPr>
+          <w:b/>
+          <w:bCs/>
+          <w:color w:val="0070c0"/>
+          <w:sz w:val="26"/>
+          <w:szCs w:val="26"/>
+          <w:highlight w:val="none"/>
+        </w:rPr>
+        <w:t xml:space="preserve"> </w:t>
+      </w:r>
+      <w:r>
+        <w:rPr>
+          <w:b/>
+          <w:bCs/>
+          <w:color w:val="00b050"/>
+          <w:sz w:val="26"/>
+          <w:szCs w:val="26"/>
+          <w:highlight w:val="none"/>
+        </w:rPr>
+        <w:t xml:space="preserve">( * )</w:t>
+      </w:r>
+      <w:r>
+        <w:rPr>
+          <w:b/>
+          <w:bCs/>
+          <w:color w:val="0070c0"/>
+          <w:sz w:val="26"/>
+          <w:szCs w:val="26"/>
+          <w:highlight w:val="none"/>
+        </w:rPr>
+        <w:t xml:space="preserve"> </w:t>
+      </w:r>
+      <w:r>
+        <w:rPr>
+          <w:b/>
+          <w:bCs/>
+          <w:color w:val="0070c0"/>
+          <w:sz w:val="26"/>
+          <w:szCs w:val="26"/>
+          <w:highlight w:val="none"/>
+        </w:rPr>
+        <w:t xml:space="preserve"> ent</w:t>
+      </w:r>
+      <w:r>
+        <w:rPr>
+          <w:b/>
+          <w:bCs/>
+          <w:color w:val="0070c0"/>
+          <w:sz w:val="26"/>
+          <w:szCs w:val="26"/>
+          <w:highlight w:val="none"/>
+        </w:rPr>
+        <w:t xml:space="preserve">ão vamos listar as branchs com o comando abaixo:</w:t>
+      </w:r>
+      <w:r>
+        <w:rPr>
+          <w:b/>
+          <w:bCs/>
+          <w:color w:val="0070c0"/>
+          <w:sz w:val="24"/>
+          <w:szCs w:val="24"/>
+          <w:highlight w:val="none"/>
+        </w:rPr>
+        <w:t xml:space="preserve">   </w:t>
+      </w:r>
+      <w:r>
+        <w:rPr>
+          <w:b/>
+          <w:bCs/>
+          <w:color w:val="0070c0"/>
+          <w:sz w:val="24"/>
+          <w:szCs w:val="24"/>
+          <w:highlight w:val="none"/>
+        </w:rPr>
+      </w:r>
+      <w:r/>
+      <w:r/>
+      <w:r>
+        <w:rPr>
+          <w:b/>
+          <w:bCs/>
+          <w:color w:val="0070c0"/>
+          <w:sz w:val="24"/>
+          <w:szCs w:val="24"/>
+          <w:highlight w:val="none"/>
+        </w:rPr>
+      </w:r>
+    </w:p>
+    <w:p>
+      <w:pPr>
+        <w:contextualSpacing/>
+        <w:ind w:left="1417" w:right="-283" w:firstLine="707"/>
+      </w:pPr>
+      <w:r>
+        <w:rPr>
+          <w:b/>
+          <w:bCs/>
+          <w:color w:val="000000" w:themeColor="text1"/>
+          <w:sz w:val="24"/>
+          <w:szCs w:val="24"/>
+          <w:highlight w:val="none"/>
+        </w:rPr>
+        <w:t xml:space="preserve">git  branch  -v    </w:t>
+      </w:r>
+      <w:r>
+        <w:rPr>
+          <w:b/>
+          <w:bCs/>
+          <w:color w:val="000000" w:themeColor="text1"/>
+          <w:sz w:val="24"/>
+          <w:szCs w:val="24"/>
+          <w:highlight w:val="none"/>
+        </w:rPr>
+      </w:r>
+      <w:r/>
+    </w:p>
+    <w:p>
+      <w:pPr>
+        <w:contextualSpacing/>
+        <w:ind w:left="1417" w:right="-283" w:firstLine="707"/>
+      </w:pPr>
+      <w:r>
+        <w:rPr>
+          <w:b/>
+          <w:bCs/>
+          <w:color w:val="000000" w:themeColor="text1"/>
+          <w:sz w:val="24"/>
+          <w:szCs w:val="24"/>
+          <w:highlight w:val="none"/>
+        </w:rPr>
+      </w:r>
+      <w:r>
+        <w:rPr>
+          <w:b/>
+          <w:bCs/>
+          <w:color w:val="000000" w:themeColor="text1"/>
+          <w:sz w:val="24"/>
+          <w:szCs w:val="24"/>
+          <w:highlight w:val="none"/>
+        </w:rPr>
+      </w:r>
+      <w:r/>
+    </w:p>
+    <w:p>
+      <w:pPr>
+        <w:contextualSpacing/>
+        <w:ind w:left="0" w:right="-283" w:firstLine="0"/>
+      </w:pPr>
+      <w:r>
+        <w:rPr>
+          <w:b/>
+          <w:bCs/>
+          <w:color w:val="000000" w:themeColor="text1"/>
+          <w:sz w:val="24"/>
+          <w:szCs w:val="24"/>
+          <w:highlight w:val="none"/>
+        </w:rPr>
+        <w:tab/>
+        <w:tab/>
+        <w:tab/>
+      </w:r>
+      <w:r>
+        <w:rPr>
+          <w:b/>
+          <w:bCs/>
+          <w:color w:val="ff0000"/>
+          <w:sz w:val="24"/>
+          <w:szCs w:val="24"/>
+          <w:highlight w:val="none"/>
+        </w:rPr>
+        <w:t xml:space="preserve">Obs: se n</w:t>
+      </w:r>
+      <w:r>
+        <w:rPr>
+          <w:b/>
+          <w:bCs/>
+          <w:color w:val="ff0000"/>
+          <w:sz w:val="24"/>
+          <w:szCs w:val="24"/>
+          <w:highlight w:val="none"/>
+        </w:rPr>
+        <w:t xml:space="preserve">ão estivermos</w:t>
+      </w:r>
+      <w:r>
+        <w:rPr>
+          <w:b/>
+          <w:bCs/>
+          <w:color w:val="ff0000"/>
+          <w:sz w:val="24"/>
+          <w:szCs w:val="24"/>
+          <w:highlight w:val="none"/>
+        </w:rPr>
+        <w:t xml:space="preserve">  na branch que queremos commitar o c</w:t>
+      </w:r>
+      <w:r>
+        <w:rPr>
+          <w:b/>
+          <w:bCs/>
+          <w:color w:val="ff0000"/>
+          <w:sz w:val="24"/>
+          <w:szCs w:val="24"/>
+          <w:highlight w:val="none"/>
+        </w:rPr>
+        <w:t xml:space="preserve">ódigo, </w:t>
+        <w:tab/>
+        <w:tab/>
+        <w:tab/>
+        <w:tab/>
+        <w:tab/>
+        <w:tab/>
+        <w:t xml:space="preserve">temos que trocar para essa branch com o comando abaixo</w:t>
+      </w:r>
+      <w:r>
+        <w:rPr>
+          <w:b/>
+          <w:bCs/>
+          <w:color w:val="ff0000"/>
+          <w:sz w:val="24"/>
+          <w:szCs w:val="24"/>
+          <w:highlight w:val="none"/>
+        </w:rPr>
+        <w:t xml:space="preserve">:</w:t>
+      </w:r>
+      <w:r/>
+    </w:p>
+    <w:p>
+      <w:pPr>
+        <w:contextualSpacing/>
+        <w:ind w:left="0" w:right="-283" w:firstLine="0"/>
+      </w:pPr>
+      <w:r>
+        <w:rPr>
+          <w:b/>
+          <w:bCs/>
+          <w:color w:val="000000" w:themeColor="text1"/>
+          <w:sz w:val="24"/>
+          <w:szCs w:val="24"/>
+          <w:highlight w:val="none"/>
+        </w:rPr>
+      </w:r>
+      <w:r>
+        <w:rPr>
+          <w:b/>
+          <w:bCs/>
+          <w:color w:val="000000" w:themeColor="text1"/>
+          <w:sz w:val="24"/>
+          <w:szCs w:val="24"/>
+          <w:highlight w:val="none"/>
+        </w:rPr>
+      </w:r>
+      <w:r/>
+    </w:p>
+    <w:p>
+      <w:pPr>
+        <w:contextualSpacing/>
+        <w:ind w:left="0" w:right="-283" w:firstLine="0"/>
+      </w:pPr>
+      <w:r>
+        <w:rPr>
+          <w:b/>
+          <w:bCs/>
+          <w:color w:val="000000" w:themeColor="text1"/>
+          <w:sz w:val="24"/>
+          <w:szCs w:val="24"/>
+          <w:highlight w:val="none"/>
+        </w:rPr>
+        <w:tab/>
+        <w:tab/>
+        <w:tab/>
+        <w:tab/>
+      </w:r>
+      <w:r>
+        <w:rPr>
+          <w:b/>
+          <w:bCs/>
+          <w:color w:val="000000" w:themeColor="text1"/>
+          <w:sz w:val="24"/>
+          <w:szCs w:val="24"/>
+          <w:highlight w:val="none"/>
+        </w:rPr>
+        <w:t xml:space="preserve">git  checkout  [ nome da branch que voc</w:t>
+      </w:r>
+      <w:r>
+        <w:rPr>
+          <w:b/>
+          <w:bCs/>
+          <w:color w:val="000000" w:themeColor="text1"/>
+          <w:sz w:val="24"/>
+          <w:szCs w:val="24"/>
+          <w:highlight w:val="none"/>
+        </w:rPr>
+        <w:t xml:space="preserve">ê quer fazer o commit</w:t>
+      </w:r>
+      <w:r>
+        <w:rPr>
+          <w:b/>
+          <w:bCs/>
+          <w:color w:val="000000" w:themeColor="text1"/>
+          <w:sz w:val="24"/>
+          <w:szCs w:val="24"/>
+          <w:highlight w:val="none"/>
+        </w:rPr>
+        <w:t xml:space="preserve"> ]</w:t>
+      </w:r>
+      <w:r/>
+      <w:r/>
+    </w:p>
+    <w:p>
+      <w:pPr>
+        <w:contextualSpacing/>
+        <w:ind w:left="0" w:right="-283" w:firstLine="0"/>
+        <w:rPr>
+          <w:b/>
+          <w:bCs/>
+          <w:color w:val="000000" w:themeColor="text1"/>
+          <w:sz w:val="24"/>
+          <w:szCs w:val="24"/>
+          <w:highlight w:val="none"/>
+        </w:rPr>
+      </w:pPr>
+      <w:r>
+        <w:rPr>
+          <w:b/>
+          <w:bCs/>
+          <w:color w:val="000000" w:themeColor="text1"/>
+          <w:sz w:val="24"/>
+          <w:szCs w:val="24"/>
+          <w:highlight w:val="none"/>
+        </w:rPr>
+        <w:tab/>
+        <w:tab/>
+        <w:tab/>
+        <w:tab/>
+      </w:r>
+      <w:r>
+        <w:rPr>
+          <w:b/>
+          <w:bCs/>
+          <w:color w:val="ff0000"/>
+          <w:sz w:val="24"/>
+          <w:szCs w:val="24"/>
+          <w:highlight w:val="none"/>
+        </w:rPr>
+        <w:t xml:space="preserve">Exemplo:</w:t>
+      </w:r>
+      <w:r>
+        <w:rPr>
+          <w:b/>
+          <w:bCs/>
+          <w:color w:val="000000" w:themeColor="text1"/>
+          <w:sz w:val="24"/>
+          <w:szCs w:val="24"/>
+          <w:highlight w:val="none"/>
+        </w:rPr>
+        <w:t xml:space="preserve"> git  checkout  design </w:t>
+      </w:r>
+      <w:r/>
+    </w:p>
+    <w:p>
+      <w:pPr>
+        <w:contextualSpacing/>
+        <w:ind w:left="0" w:right="-283" w:firstLine="0"/>
+        <w:rPr>
+          <w:b/>
+          <w:bCs/>
+          <w:color w:val="000000" w:themeColor="text1"/>
+          <w:sz w:val="24"/>
+          <w:szCs w:val="24"/>
+          <w:highlight w:val="none"/>
+        </w:rPr>
+      </w:pPr>
+      <w:r>
+        <w:rPr>
+          <w:b/>
+          <w:bCs/>
+          <w:color w:val="000000" w:themeColor="text1"/>
+          <w:sz w:val="24"/>
+          <w:szCs w:val="24"/>
+          <w:highlight w:val="none"/>
+        </w:rPr>
+      </w:r>
+      <w:r>
+        <w:rPr>
+          <w:b/>
+          <w:bCs/>
+          <w:color w:val="000000" w:themeColor="text1"/>
+          <w:sz w:val="24"/>
+          <w:szCs w:val="24"/>
+          <w:highlight w:val="none"/>
+        </w:rPr>
+      </w:r>
+    </w:p>
+    <w:p>
+      <w:pPr>
+        <w:contextualSpacing/>
+        <w:ind w:left="0" w:right="-283" w:firstLine="0"/>
+        <w:rPr>
+          <w:b/>
+          <w:bCs/>
+          <w:color w:val="000000" w:themeColor="text1"/>
+          <w:sz w:val="24"/>
+          <w:szCs w:val="24"/>
+          <w:highlight w:val="none"/>
+        </w:rPr>
+      </w:pPr>
+      <w:r>
+        <w:rPr>
+          <w:b/>
+          <w:bCs/>
+          <w:color w:val="000000" w:themeColor="text1"/>
+          <w:sz w:val="24"/>
+          <w:szCs w:val="24"/>
+          <w:highlight w:val="none"/>
+        </w:rPr>
+        <w:tab/>
+        <w:tab/>
+        <w:tab/>
+      </w:r>
+      <w:r>
+        <w:rPr>
+          <w:b/>
+          <w:bCs/>
+          <w:color w:val="ff0000"/>
+          <w:sz w:val="24"/>
+          <w:szCs w:val="24"/>
+          <w:highlight w:val="none"/>
+        </w:rPr>
+        <w:t xml:space="preserve">Obs: </w:t>
+      </w:r>
+      <w:r>
+        <w:rPr>
+          <w:b/>
+          <w:bCs/>
+          <w:color w:val="ff0000"/>
+          <w:sz w:val="24"/>
+          <w:szCs w:val="24"/>
+          <w:highlight w:val="none"/>
+        </w:rPr>
+        <w:t xml:space="preserve">ao executarmos o comando abaixo:</w:t>
+      </w:r>
+      <w:r>
+        <w:rPr>
+          <w:b/>
+          <w:bCs/>
+          <w:color w:val="000000" w:themeColor="text1"/>
+          <w:sz w:val="24"/>
+          <w:szCs w:val="24"/>
+          <w:highlight w:val="none"/>
+        </w:rPr>
+      </w:r>
+    </w:p>
+    <w:p>
+      <w:pPr>
+        <w:contextualSpacing/>
+        <w:ind w:left="0" w:right="-283" w:firstLine="0"/>
+        <w:rPr>
+          <w:b/>
+          <w:bCs/>
+          <w:color w:val="000000" w:themeColor="text1"/>
+          <w:sz w:val="24"/>
+          <w:szCs w:val="24"/>
+          <w:highlight w:val="none"/>
+        </w:rPr>
+      </w:pPr>
+      <w:r>
+        <w:rPr>
+          <w:b/>
+          <w:bCs/>
+          <w:color w:val="000000" w:themeColor="text1"/>
+          <w:sz w:val="24"/>
+          <w:szCs w:val="24"/>
+          <w:highlight w:val="none"/>
+        </w:rPr>
+      </w:r>
+      <w:r>
+        <w:rPr>
+          <w:b/>
+          <w:bCs/>
+          <w:color w:val="000000" w:themeColor="text1"/>
+          <w:sz w:val="24"/>
+          <w:szCs w:val="24"/>
+          <w:highlight w:val="none"/>
+        </w:rPr>
+      </w:r>
+    </w:p>
+    <w:p>
+      <w:pPr>
+        <w:contextualSpacing/>
+        <w:ind w:left="2124" w:right="-283" w:firstLine="708"/>
+        <w:rPr>
+          <w:b/>
+          <w:bCs/>
+          <w:color w:val="000000" w:themeColor="text1"/>
+          <w:sz w:val="24"/>
+          <w:szCs w:val="24"/>
+          <w:highlight w:val="none"/>
+        </w:rPr>
+      </w:pPr>
+      <w:r>
+        <w:rPr>
+          <w:b/>
+          <w:bCs/>
+          <w:color w:val="000000" w:themeColor="text1"/>
+          <w:sz w:val="24"/>
+          <w:szCs w:val="24"/>
+          <w:highlight w:val="none"/>
+        </w:rPr>
+      </w:r>
+      <w:r>
+        <w:rPr>
+          <w:b/>
+          <w:bCs/>
+          <w:color w:val="000000" w:themeColor="text1"/>
+          <w:sz w:val="24"/>
+          <w:szCs w:val="24"/>
+          <w:highlight w:val="none"/>
+        </w:rPr>
+        <w:t xml:space="preserve">git  log  -n  3  --oneline  </w:t>
+      </w:r>
+      <w:r>
+        <w:rPr>
+          <w:b/>
+          <w:bCs/>
+          <w:color w:val="000000" w:themeColor="text1"/>
+          <w:sz w:val="24"/>
+          <w:szCs w:val="24"/>
+          <w:highlight w:val="none"/>
+        </w:rPr>
+        <w:t xml:space="preserve">--decorate  --parents</w:t>
+      </w:r>
+      <w:r>
+        <w:rPr>
+          <w:b/>
+          <w:bCs/>
+          <w:color w:val="000000" w:themeColor="text1"/>
+          <w:sz w:val="24"/>
+          <w:szCs w:val="24"/>
+          <w:highlight w:val="none"/>
+        </w:rPr>
+      </w:r>
+    </w:p>
+    <w:p>
+      <w:pPr>
+        <w:contextualSpacing/>
+        <w:ind w:left="2124" w:right="-283" w:firstLine="708"/>
+        <w:rPr>
+          <w:b/>
+          <w:bCs/>
+          <w:color w:val="000000" w:themeColor="text1"/>
+          <w:sz w:val="24"/>
+          <w:szCs w:val="24"/>
+          <w:highlight w:val="none"/>
+        </w:rPr>
+      </w:pPr>
+      <w:r>
+        <w:rPr>
+          <w:b/>
+          <w:bCs/>
+          <w:color w:val="000000" w:themeColor="text1"/>
+          <w:sz w:val="24"/>
+          <w:szCs w:val="24"/>
+          <w:highlight w:val="none"/>
+        </w:rPr>
+      </w:r>
+      <w:r>
+        <w:rPr>
+          <w:b/>
+          <w:bCs/>
+          <w:color w:val="000000" w:themeColor="text1"/>
+          <w:sz w:val="24"/>
+          <w:szCs w:val="24"/>
+          <w:highlight w:val="none"/>
+        </w:rPr>
+      </w:r>
+    </w:p>
+    <w:p>
+      <w:pPr>
+        <w:contextualSpacing/>
+        <w:ind w:left="2124" w:right="-283" w:firstLine="708"/>
+        <w:rPr>
+          <w:b/>
+          <w:bCs/>
+          <w:color w:val="000000" w:themeColor="text1"/>
+          <w:sz w:val="24"/>
+          <w:szCs w:val="24"/>
+          <w:highlight w:val="none"/>
+        </w:rPr>
+      </w:pPr>
+      <w:r>
+        <w:rPr>
+          <w:b/>
+          <w:bCs/>
+          <w:color w:val="ff0000"/>
+          <w:sz w:val="24"/>
+          <w:szCs w:val="24"/>
+          <w:highlight w:val="none"/>
+        </w:rPr>
+        <w:t xml:space="preserve">Teríamos a seguinte saida: </w:t>
+      </w:r>
+      <w:r>
+        <w:rPr>
+          <w:b/>
+          <w:bCs/>
+          <w:color w:val="ff0000"/>
+          <w:sz w:val="24"/>
+          <w:szCs w:val="24"/>
+          <w:highlight w:val="none"/>
+        </w:rPr>
+      </w:r>
+      <w:r/>
+    </w:p>
+    <w:p>
+      <w:pPr>
+        <w:contextualSpacing/>
+        <w:ind w:left="2124" w:right="-283" w:firstLine="708"/>
+        <w:rPr>
+          <w:b/>
+          <w:bCs/>
+          <w:color w:val="000000" w:themeColor="text1"/>
+          <w:sz w:val="24"/>
+          <w:szCs w:val="24"/>
+          <w:highlight w:val="none"/>
+        </w:rPr>
+      </w:pPr>
+      <w:r>
+        <w:rPr>
+          <w:b/>
+          <w:bCs/>
+          <w:color w:val="000000" w:themeColor="text1"/>
+          <w:sz w:val="24"/>
+          <w:szCs w:val="24"/>
+          <w:highlight w:val="none"/>
+        </w:rPr>
+      </w:r>
+      <w:r>
+        <w:rPr>
+          <w:b/>
+          <w:bCs/>
+          <w:color w:val="000000" w:themeColor="text1"/>
+          <w:sz w:val="24"/>
+          <w:szCs w:val="24"/>
+          <w:highlight w:val="none"/>
+        </w:rPr>
+      </w:r>
+    </w:p>
+    <w:p>
+      <w:pPr>
+        <w:contextualSpacing/>
+        <w:ind w:left="2832" w:right="-283" w:firstLine="708"/>
+      </w:pPr>
+      <w:r>
+        <w:rPr>
+          <w:b/>
+          <w:bCs/>
+          <w:color w:val="00b050"/>
+          <w:sz w:val="24"/>
+          <w:szCs w:val="24"/>
+          <w:highlight w:val="none"/>
+        </w:rPr>
+        <w:t xml:space="preserve">8f53065</w:t>
+      </w:r>
+      <w:r>
+        <w:rPr>
+          <w:b/>
+          <w:bCs/>
+          <w:color w:val="000000" w:themeColor="text1"/>
+          <w:sz w:val="24"/>
+          <w:szCs w:val="24"/>
+          <w:highlight w:val="none"/>
+        </w:rPr>
+        <w:t xml:space="preserve"> b92285b </w:t>
+      </w:r>
+      <w:r>
+        <w:rPr>
+          <w:b/>
+          <w:bCs/>
+          <w:color w:val="00b050"/>
+          <w:sz w:val="24"/>
+          <w:szCs w:val="24"/>
+          <w:highlight w:val="none"/>
+        </w:rPr>
+        <w:t xml:space="preserve">(HEAD, design)</w:t>
+      </w:r>
+      <w:r>
+        <w:rPr>
+          <w:b/>
+          <w:bCs/>
+          <w:color w:val="000000" w:themeColor="text1"/>
+          <w:sz w:val="24"/>
+          <w:szCs w:val="24"/>
+          <w:highlight w:val="none"/>
+        </w:rPr>
+        <w:t xml:space="preserve"> </w:t>
+      </w:r>
+      <w:r>
+        <w:rPr>
+          <w:b/>
+          <w:bCs/>
+          <w:color w:val="00b050"/>
+          <w:sz w:val="24"/>
+          <w:szCs w:val="24"/>
+          <w:highlight w:val="none"/>
+        </w:rPr>
+        <w:t xml:space="preserve">Adicionando Bootstrap</w:t>
+      </w:r>
+      <w:r/>
+    </w:p>
+    <w:p>
+      <w:pPr>
+        <w:contextualSpacing/>
+        <w:ind w:left="2832" w:right="-283" w:firstLine="708"/>
+        <w:rPr>
+          <w:color w:val="be8f00" w:themeColor="accent4" w:themeShade="BF"/>
+        </w:rPr>
+      </w:pPr>
+      <w:r>
+        <w:rPr>
+          <w:b/>
+          <w:bCs/>
+          <w:color w:val="be8f00" w:themeColor="accent4" w:themeShade="BF"/>
+          <w:sz w:val="24"/>
+          <w:szCs w:val="24"/>
+          <w:highlight w:val="none"/>
+        </w:rPr>
+        <w:t xml:space="preserve">b92285b</w:t>
+      </w:r>
+      <w:r>
+        <w:rPr>
+          <w:b/>
+          <w:bCs/>
+          <w:color w:val="000000" w:themeColor="text1"/>
+          <w:sz w:val="24"/>
+          <w:szCs w:val="24"/>
+          <w:highlight w:val="none"/>
+        </w:rPr>
+        <w:t xml:space="preserve"> a5b9fce </w:t>
+      </w:r>
+      <w:r>
+        <w:rPr>
+          <w:b/>
+          <w:bCs/>
+          <w:color w:val="7030a0"/>
+          <w:sz w:val="24"/>
+          <w:szCs w:val="24"/>
+          <w:highlight w:val="none"/>
+        </w:rPr>
+        <w:t xml:space="preserve">(main)</w:t>
+      </w:r>
+      <w:r>
+        <w:rPr>
+          <w:b/>
+          <w:bCs/>
+          <w:color w:val="000000" w:themeColor="text1"/>
+          <w:sz w:val="24"/>
+          <w:szCs w:val="24"/>
+          <w:highlight w:val="none"/>
+        </w:rPr>
+        <w:t xml:space="preserve"> </w:t>
+      </w:r>
+      <w:r>
+        <w:rPr>
+          <w:b/>
+          <w:bCs/>
+          <w:color w:val="be8f00" w:themeColor="accent4" w:themeShade="BF"/>
+          <w:sz w:val="24"/>
+          <w:szCs w:val="24"/>
+          <w:highlight w:val="none"/>
+        </w:rPr>
+        <w:t xml:space="preserve">Revert </w:t>
+      </w:r>
+      <w:r>
+        <w:rPr>
+          <w:b/>
+          <w:bCs/>
+          <w:color w:val="be8f00" w:themeColor="accent4" w:themeShade="BF"/>
+          <w:sz w:val="24"/>
+          <w:szCs w:val="24"/>
+          <w:highlight w:val="none"/>
+        </w:rPr>
+        <w:t xml:space="preserve">"Adicionando texto peculiar"</w:t>
+      </w:r>
+      <w:r>
+        <w:rPr>
+          <w:color w:val="be8f00" w:themeColor="accent4" w:themeShade="BF"/>
+        </w:rPr>
+      </w:r>
+    </w:p>
+    <w:p>
+      <w:pPr>
+        <w:contextualSpacing/>
+        <w:ind w:left="2832" w:right="-283" w:firstLine="708"/>
+        <w:rPr>
+          <w:b/>
+          <w:bCs/>
+          <w:color w:val="000000" w:themeColor="text1"/>
+          <w:sz w:val="24"/>
+          <w:szCs w:val="24"/>
+          <w:highlight w:val="none"/>
+        </w:rPr>
+      </w:pPr>
+      <w:r>
+        <w:rPr>
+          <w:b/>
+          <w:bCs/>
+          <w:color w:val="000000" w:themeColor="text1"/>
+          <w:sz w:val="24"/>
+          <w:szCs w:val="24"/>
+          <w:highlight w:val="none"/>
+        </w:rPr>
+        <w:t xml:space="preserve">a5b9fce 2259f55 Adicionando texto peculiar</w:t>
+      </w:r>
+      <w:r/>
+      <w:r>
+        <w:rPr>
+          <w:b/>
+          <w:bCs/>
+          <w:color w:val="000000" w:themeColor="text1"/>
+          <w:sz w:val="24"/>
+          <w:szCs w:val="24"/>
+          <w:highlight w:val="none"/>
+        </w:rPr>
+      </w:r>
+      <w:r>
+        <w:rPr>
+          <w:b/>
+          <w:bCs/>
+          <w:color w:val="000000" w:themeColor="text1"/>
+          <w:sz w:val="24"/>
+          <w:szCs w:val="24"/>
+          <w:highlight w:val="none"/>
+        </w:rPr>
+      </w:r>
+      <w:r/>
+    </w:p>
+    <w:p>
+      <w:pPr>
+        <w:contextualSpacing/>
+        <w:ind w:left="2832" w:right="-283" w:firstLine="708"/>
+        <w:rPr>
+          <w:b/>
+          <w:bCs/>
+          <w:color w:val="000000" w:themeColor="text1"/>
+          <w:sz w:val="24"/>
+          <w:szCs w:val="24"/>
+          <w:highlight w:val="none"/>
+        </w:rPr>
+      </w:pPr>
+      <w:r>
+        <w:rPr>
+          <w:b/>
+          <w:bCs/>
+          <w:color w:val="000000" w:themeColor="text1"/>
+          <w:sz w:val="24"/>
+          <w:szCs w:val="24"/>
+          <w:highlight w:val="none"/>
+        </w:rPr>
+      </w:r>
+      <w:r>
+        <w:rPr>
+          <w:b/>
+          <w:bCs/>
+          <w:color w:val="000000" w:themeColor="text1"/>
+          <w:sz w:val="24"/>
+          <w:szCs w:val="24"/>
+          <w:highlight w:val="none"/>
+        </w:rPr>
+      </w:r>
+    </w:p>
+    <w:p>
+      <w:pPr>
+        <w:contextualSpacing/>
+        <w:ind w:left="2832" w:right="-283" w:firstLine="0"/>
+        <w:rPr>
+          <w:b/>
+          <w:bCs/>
+          <w:color w:val="000000" w:themeColor="text1"/>
+          <w:sz w:val="24"/>
+          <w:szCs w:val="24"/>
+          <w:highlight w:val="none"/>
+        </w:rPr>
+      </w:pPr>
+      <w:r>
+        <w:rPr>
+          <w:b/>
+          <w:bCs/>
+          <w:color w:val="000000" w:themeColor="text1"/>
+          <w:sz w:val="24"/>
+          <w:szCs w:val="24"/>
+          <w:highlight w:val="none"/>
+        </w:rPr>
+        <w:t xml:space="preserve">Note que a branch </w:t>
+      </w:r>
+      <w:r>
+        <w:rPr>
+          <w:b/>
+          <w:bCs/>
+          <w:color w:val="7030a0"/>
+          <w:sz w:val="24"/>
+          <w:szCs w:val="24"/>
+          <w:highlight w:val="none"/>
+        </w:rPr>
+        <w:t xml:space="preserve">main</w:t>
+      </w:r>
+      <w:r>
+        <w:rPr>
+          <w:b/>
+          <w:bCs/>
+          <w:color w:val="000000" w:themeColor="text1"/>
+          <w:sz w:val="24"/>
+          <w:szCs w:val="24"/>
+          <w:highlight w:val="none"/>
+        </w:rPr>
+        <w:t xml:space="preserve"> ainda continua apontando para o commit de c</w:t>
+      </w:r>
+      <w:r>
+        <w:rPr>
+          <w:b/>
+          <w:bCs/>
+          <w:color w:val="000000" w:themeColor="text1"/>
+          <w:sz w:val="24"/>
+          <w:szCs w:val="24"/>
+          <w:highlight w:val="none"/>
+        </w:rPr>
+        <w:t xml:space="preserve">ó</w:t>
+      </w:r>
+      <w:r>
+        <w:rPr>
+          <w:b/>
+          <w:bCs/>
+          <w:color w:val="000000" w:themeColor="text1"/>
+          <w:sz w:val="24"/>
+          <w:szCs w:val="24"/>
+          <w:highlight w:val="none"/>
+        </w:rPr>
+        <w:t xml:space="preserve">digo  </w:t>
+      </w:r>
+      <w:r>
+        <w:rPr>
+          <w:b/>
+          <w:bCs/>
+          <w:color w:val="be8f00" w:themeColor="accent4" w:themeShade="BF"/>
+          <w:sz w:val="24"/>
+          <w:szCs w:val="24"/>
+          <w:highlight w:val="none"/>
+        </w:rPr>
+        <w:t xml:space="preserve">b92285b</w:t>
+      </w:r>
+      <w:r/>
+      <w:r>
+        <w:rPr>
+          <w:b/>
+          <w:bCs/>
+          <w:color w:val="000000" w:themeColor="text1"/>
+          <w:sz w:val="24"/>
+          <w:szCs w:val="24"/>
+          <w:highlight w:val="none"/>
+        </w:rPr>
+        <w:t xml:space="preserve"> (</w:t>
+      </w:r>
+      <w:r>
+        <w:rPr>
+          <w:b/>
+          <w:bCs/>
+          <w:color w:val="be8f00" w:themeColor="accent4" w:themeShade="BF"/>
+          <w:sz w:val="24"/>
+          <w:szCs w:val="24"/>
+          <w:highlight w:val="none"/>
+        </w:rPr>
+        <w:t xml:space="preserve">Revert </w:t>
+      </w:r>
+      <w:r>
+        <w:rPr>
+          <w:b/>
+          <w:bCs/>
+          <w:color w:val="be8f00" w:themeColor="accent4" w:themeShade="BF"/>
+          <w:sz w:val="24"/>
+          <w:szCs w:val="24"/>
+          <w:highlight w:val="none"/>
+        </w:rPr>
+        <w:t xml:space="preserve">"Adicionando texto peculiar"</w:t>
+      </w:r>
+      <w:r/>
+      <w:r>
+        <w:rPr>
+          <w:b/>
+          <w:bCs/>
+          <w:color w:val="000000" w:themeColor="text1"/>
+          <w:sz w:val="24"/>
+          <w:szCs w:val="24"/>
+          <w:highlight w:val="none"/>
+        </w:rPr>
+        <w:t xml:space="preserve">)</w:t>
+      </w:r>
+      <w:r>
+        <w:rPr>
+          <w:b/>
+          <w:bCs/>
+          <w:color w:val="000000" w:themeColor="text1"/>
+          <w:sz w:val="24"/>
+          <w:szCs w:val="24"/>
+          <w:highlight w:val="none"/>
+        </w:rPr>
+      </w:r>
+    </w:p>
+    <w:p>
+      <w:pPr>
+        <w:contextualSpacing/>
+        <w:ind w:left="2832" w:right="-283" w:firstLine="0"/>
+        <w:rPr>
+          <w:b/>
+          <w:bCs/>
+          <w:color w:val="000000" w:themeColor="text1"/>
+          <w:sz w:val="24"/>
+          <w:szCs w:val="24"/>
+          <w:highlight w:val="none"/>
+        </w:rPr>
+      </w:pPr>
+      <w:r>
+        <w:rPr>
+          <w:b/>
+          <w:bCs/>
+          <w:color w:val="000000" w:themeColor="text1"/>
+          <w:sz w:val="24"/>
+          <w:szCs w:val="24"/>
+          <w:highlight w:val="none"/>
+        </w:rPr>
+      </w:r>
+      <w:r>
+        <w:rPr>
+          <w:b/>
+          <w:bCs/>
+          <w:color w:val="000000" w:themeColor="text1"/>
+          <w:sz w:val="24"/>
+          <w:szCs w:val="24"/>
+          <w:highlight w:val="none"/>
+        </w:rPr>
+      </w:r>
+    </w:p>
+    <w:p>
+      <w:pPr>
+        <w:contextualSpacing/>
+        <w:ind w:left="2832" w:right="-283" w:firstLine="0"/>
+        <w:rPr>
+          <w:b/>
+          <w:bCs/>
+          <w:color w:val="000000" w:themeColor="text1"/>
+          <w:sz w:val="24"/>
+          <w:szCs w:val="24"/>
+          <w:highlight w:val="none"/>
+        </w:rPr>
+      </w:pPr>
+      <w:r>
+        <w:rPr>
+          <w:b/>
+          <w:bCs/>
+          <w:color w:val="000000" w:themeColor="text1"/>
+          <w:sz w:val="24"/>
+          <w:szCs w:val="24"/>
+          <w:highlight w:val="none"/>
+        </w:rPr>
+        <w:t xml:space="preserve">J</w:t>
+      </w:r>
+      <w:r>
+        <w:rPr>
+          <w:b/>
+          <w:bCs/>
+          <w:color w:val="000000" w:themeColor="text1"/>
+          <w:sz w:val="24"/>
+          <w:szCs w:val="24"/>
+          <w:highlight w:val="none"/>
+        </w:rPr>
+        <w:t xml:space="preserve">á a branch design passou a apontar para o novo commi, de c</w:t>
+      </w:r>
+      <w:r>
+        <w:rPr>
+          <w:b/>
+          <w:bCs/>
+          <w:color w:val="000000" w:themeColor="text1"/>
+          <w:sz w:val="24"/>
+          <w:szCs w:val="24"/>
+          <w:highlight w:val="none"/>
+        </w:rPr>
+        <w:t xml:space="preserve">ódigo </w:t>
+      </w:r>
+      <w:r>
+        <w:rPr>
+          <w:b/>
+          <w:bCs/>
+          <w:color w:val="00b050"/>
+          <w:sz w:val="24"/>
+          <w:szCs w:val="24"/>
+          <w:highlight w:val="none"/>
+        </w:rPr>
+        <w:t xml:space="preserve">8f53065</w:t>
+      </w:r>
+      <w:r/>
+      <w:r>
+        <w:rPr>
+          <w:b/>
+          <w:bCs/>
+          <w:color w:val="000000" w:themeColor="text1"/>
+          <w:sz w:val="24"/>
+          <w:szCs w:val="24"/>
+          <w:highlight w:val="none"/>
+        </w:rPr>
+        <w:t xml:space="preserve"> (</w:t>
+      </w:r>
+      <w:r>
+        <w:rPr>
+          <w:b/>
+          <w:bCs/>
+          <w:color w:val="00b050"/>
+          <w:sz w:val="24"/>
+          <w:szCs w:val="24"/>
+          <w:highlight w:val="none"/>
+        </w:rPr>
+        <w:t xml:space="preserve">Adicionando Bootstrap</w:t>
+      </w:r>
+      <w:r/>
+      <w:r>
+        <w:rPr>
+          <w:b/>
+          <w:bCs/>
+          <w:color w:val="000000" w:themeColor="text1"/>
+          <w:sz w:val="24"/>
+          <w:szCs w:val="24"/>
+          <w:highlight w:val="none"/>
+        </w:rPr>
+        <w:t xml:space="preserve">). Observe que o </w:t>
+      </w:r>
+      <w:r>
+        <w:rPr>
+          <w:b/>
+          <w:bCs/>
+          <w:color w:val="00b050"/>
+          <w:sz w:val="24"/>
+          <w:szCs w:val="24"/>
+          <w:highlight w:val="none"/>
+        </w:rPr>
+        <w:t xml:space="preserve">HEAD</w:t>
+      </w:r>
+      <w:r>
+        <w:rPr>
+          <w:b/>
+          <w:bCs/>
+          <w:color w:val="000000" w:themeColor="text1"/>
+          <w:sz w:val="24"/>
+          <w:szCs w:val="24"/>
+          <w:highlight w:val="none"/>
+        </w:rPr>
+        <w:t xml:space="preserve"> aponta para o mesmo commit</w:t>
+      </w:r>
+      <w:r>
+        <w:rPr>
+          <w:b/>
+          <w:bCs/>
+          <w:color w:val="000000" w:themeColor="text1"/>
+          <w:sz w:val="24"/>
+          <w:szCs w:val="24"/>
+          <w:highlight w:val="none"/>
+        </w:rPr>
+      </w:r>
+    </w:p>
+    <w:p>
+      <w:pPr>
+        <w:contextualSpacing/>
+        <w:ind w:left="0" w:right="-283" w:firstLine="0"/>
+        <w:rPr>
+          <w:b/>
+          <w:bCs/>
+          <w:color w:val="000000" w:themeColor="text1"/>
+          <w:sz w:val="24"/>
+          <w:szCs w:val="24"/>
+          <w:highlight w:val="none"/>
+        </w:rPr>
+      </w:pPr>
+      <w:r>
+        <w:rPr>
+          <w:b/>
+          <w:bCs/>
+          <w:color w:val="000000" w:themeColor="text1"/>
+          <w:sz w:val="24"/>
+          <w:szCs w:val="24"/>
+          <w:highlight w:val="none"/>
+        </w:rPr>
+      </w:r>
+      <w:r>
+        <w:rPr>
+          <w:b/>
+          <w:bCs/>
+          <w:color w:val="000000" w:themeColor="text1"/>
+          <w:sz w:val="24"/>
+          <w:szCs w:val="24"/>
+          <w:highlight w:val="none"/>
+        </w:rPr>
+        <mc:AlternateContent>
+          <mc:Choice Requires="wpg">
+            <w:drawing>
+              <wp:inline xmlns:wp="http://schemas.openxmlformats.org/drawingml/2006/wordprocessingDrawing" distT="0" distB="0" distL="0" distR="0">
+                <wp:extent cx="6964385" cy="3429000"/>
+                <wp:effectExtent l="0" t="0" r="0" b="0"/>
+                <wp:docPr id="11" name=""/>
+                <wp:cNvGraphicFramePr>
+                  <a:graphicFrameLocks xmlns:a="http://schemas.openxmlformats.org/drawingml/2006/main" noChangeAspect="1"/>
+                </wp:cNvGraphicFramePr>
+                <a:graphic xmlns:a="http://schemas.openxmlformats.org/drawingml/2006/main">
+                  <a:graphicData uri="http://schemas.openxmlformats.org/drawingml/2006/picture">
+                    <pic:pic xmlns:pic="http://schemas.openxmlformats.org/drawingml/2006/picture">
+                      <pic:nvPicPr>
+                        <pic:cNvPr id="988292508" name=""/>
+                        <pic:cNvPicPr>
+                          <a:picLocks noChangeAspect="1"/>
+                        </pic:cNvPicPr>
+                        <pic:nvPr/>
+                      </pic:nvPicPr>
+                      <pic:blipFill>
+                        <a:blip r:embed="rId19"/>
+                        <a:stretch/>
+                      </pic:blipFill>
+                      <pic:spPr bwMode="auto">
+                        <a:xfrm flipH="0" flipV="0">
+                          <a:off x="0" y="0"/>
+                          <a:ext cx="6964384" cy="3429000"/>
+                        </a:xfrm>
+                        <a:prstGeom prst="rect">
+                          <a:avLst/>
+                        </a:prstGeom>
+                      </pic:spPr>
+                    </pic:pic>
+                  </a:graphicData>
+                </a:graphic>
+              </wp:inline>
+            </w:drawing>
+          </mc:Choice>
+          <mc:Fallback>
+            <w:pict>
+              <v:shapetype type="#_x0000_t75" o:spt="75" coordsize="21600,21600" o:preferrelative="t" path="m@4@5l@4@11@9@11@9@5xe">
+                <v:formulas>
+                  <v:f eqn="if lineDrawn pixelLineWidth 0"/>
+                  <v:f eqn="sum @0 1 0"/>
+                  <v:f eqn="sum 0 0 @1"/>
+                  <v:f eqn="prod @2 1 2"/>
+                  <v:f eqn="prod @3 21600 pixelWidth"/>
+                  <v:f eqn="prod @3 21600 pixelHeight"/>
+                  <v:f eqn="sum @0 0 1"/>
+                  <v:f eqn="prod @6 1 2"/>
+                  <v:f eqn="prod @7 21600 pixelWidth"/>
+                  <v:f eqn="sum @8 21600 0"/>
+                  <v:f eqn="prod @7 21600 pixelHeight"/>
+                  <v:f eqn="sum @10 21600 0"/>
+                </v:formulas>
+              </v:shapetype>
+              <v:shape id="_x0000_i10" o:spid="_x0000_s10" type="#_x0000_t75" style="width:548.4pt;height:270.0pt;mso-wrap-distance-left:0.0pt;mso-wrap-distance-top:0.0pt;mso-wrap-distance-right:0.0pt;mso-wrap-distance-bottom:0.0pt;" stroked="false">
+                <v:path textboxrect="0,0,0,0"/>
+                <v:imagedata r:id="rId19" o:title=""/>
+              </v:shape>
+            </w:pict>
+          </mc:Fallback>
+        </mc:AlternateContent>
+      </w:r>
+      <w:r>
+        <w:rPr>
+          <w:b/>
+          <w:bCs/>
+          <w:color w:val="000000" w:themeColor="text1"/>
+          <w:sz w:val="24"/>
+          <w:szCs w:val="24"/>
+          <w:highlight w:val="none"/>
+        </w:rPr>
+      </w:r>
+      <w:r>
+        <w:rPr>
+          <w:b/>
+          <w:bCs/>
+          <w:color w:val="000000" w:themeColor="text1"/>
+          <w:sz w:val="24"/>
+          <w:szCs w:val="24"/>
+          <w:highlight w:val="none"/>
+        </w:rPr>
+      </w:r>
+      <w:r>
+        <w:rPr>
+          <w:b/>
+          <w:bCs/>
+          <w:color w:val="000000" w:themeColor="text1"/>
+          <w:sz w:val="24"/>
+          <w:szCs w:val="24"/>
+          <w:highlight w:val="none"/>
+        </w:rPr>
+      </w:r>
+      <w:r>
+        <w:rPr>
+          <w:b/>
+          <w:bCs/>
+          <w:color w:val="000000" w:themeColor="text1"/>
+          <w:sz w:val="24"/>
+          <w:szCs w:val="24"/>
+          <w:highlight w:val="none"/>
+        </w:rPr>
+      </w:r>
+      <w:r>
+        <w:rPr>
+          <w:b/>
+          <w:bCs/>
+          <w:color w:val="000000" w:themeColor="text1"/>
+          <w:sz w:val="24"/>
+          <w:szCs w:val="24"/>
+          <w:highlight w:val="none"/>
+        </w:rPr>
+      </w:r>
+      <w:r>
+        <w:rPr>
+          <w:b/>
+          <w:bCs/>
+          <w:color w:val="000000" w:themeColor="text1"/>
+          <w:sz w:val="24"/>
+          <w:szCs w:val="24"/>
+          <w:highlight w:val="none"/>
+        </w:rPr>
+      </w:r>
+      <w:r>
+        <w:rPr>
+          <w:b/>
+          <w:bCs/>
+          <w:color w:val="000000" w:themeColor="text1"/>
+          <w:sz w:val="24"/>
+          <w:szCs w:val="24"/>
+          <w:highlight w:val="none"/>
+        </w:rPr>
+      </w:r>
+      <w:r>
+        <w:rPr>
+          <w:b/>
+          <w:bCs/>
+          <w:color w:val="000000" w:themeColor="text1"/>
+          <w:sz w:val="24"/>
+          <w:szCs w:val="24"/>
+          <w:highlight w:val="none"/>
+        </w:rPr>
+      </w:r>
+    </w:p>
+    <w:p>
+      <w:pPr>
+        <w:contextualSpacing/>
+        <w:ind w:left="2832" w:right="-283" w:firstLine="0"/>
+        <w:rPr>
+          <w:b/>
+          <w:bCs/>
+          <w:color w:val="000000" w:themeColor="text1"/>
+          <w:sz w:val="24"/>
+          <w:szCs w:val="24"/>
+          <w:highlight w:val="none"/>
+        </w:rPr>
+      </w:pPr>
+      <w:r>
+        <w:rPr>
+          <w:b/>
+          <w:bCs/>
+          <w:color w:val="000000" w:themeColor="text1"/>
+          <w:sz w:val="24"/>
+          <w:szCs w:val="24"/>
+          <w:highlight w:val="none"/>
+        </w:rPr>
+      </w:r>
+      <w:r>
+        <w:rPr>
+          <w:b/>
+          <w:bCs/>
+          <w:color w:val="000000" w:themeColor="text1"/>
+          <w:sz w:val="24"/>
+          <w:szCs w:val="24"/>
+          <w:highlight w:val="none"/>
+        </w:rPr>
+      </w:r>
+    </w:p>
+    <w:p>
+      <w:pPr>
+        <w:contextualSpacing/>
+        <w:ind w:left="2832" w:right="-283" w:firstLine="0"/>
+        <w:rPr>
+          <w:b/>
+          <w:bCs/>
+          <w:color w:val="000000" w:themeColor="text1"/>
+          <w:sz w:val="24"/>
+          <w:szCs w:val="24"/>
+          <w:highlight w:val="none"/>
+        </w:rPr>
+      </w:pPr>
+      <w:r>
+        <w:rPr>
+          <w:b/>
+          <w:bCs/>
+          <w:color w:val="000000" w:themeColor="text1"/>
+          <w:sz w:val="24"/>
+          <w:szCs w:val="24"/>
+          <w:highlight w:val="none"/>
+        </w:rPr>
+      </w:r>
+      <w:r>
+        <w:rPr>
+          <w:b/>
+          <w:bCs/>
+          <w:color w:val="000000" w:themeColor="text1"/>
+          <w:sz w:val="24"/>
+          <w:szCs w:val="24"/>
+          <w:highlight w:val="none"/>
+        </w:rPr>
+      </w:r>
+    </w:p>
+    <w:p>
+      <w:pPr>
+        <w:contextualSpacing/>
+        <w:ind w:left="0" w:right="-283" w:firstLine="0"/>
+        <w:rPr>
+          <w:b/>
+          <w:bCs/>
+          <w:color w:val="000000" w:themeColor="text1"/>
+          <w:sz w:val="24"/>
+          <w:szCs w:val="24"/>
+          <w:highlight w:val="none"/>
+        </w:rPr>
+      </w:pPr>
+      <w:r>
+        <w:rPr>
+          <w:b/>
+          <w:bCs/>
+          <w:color w:val="000000" w:themeColor="text1"/>
+          <w:sz w:val="24"/>
+          <w:szCs w:val="24"/>
+          <w:highlight w:val="none"/>
+        </w:rPr>
+      </w:r>
+      <w:r>
+        <w:rPr>
+          <w:b/>
+          <w:bCs/>
+          <w:color w:val="000000" w:themeColor="text1"/>
+          <w:sz w:val="24"/>
+          <w:szCs w:val="24"/>
+          <w:highlight w:val="none"/>
+        </w:rPr>
+        <w:t xml:space="preserve">  </w:t>
+      </w:r>
+      <w:r/>
+      <w:r/>
+    </w:p>
+    <w:p>
+      <w:pPr>
+        <w:contextualSpacing/>
+        <w:ind w:left="0" w:right="-283" w:firstLine="0"/>
+      </w:pPr>
+      <w:r>
+        <w:rPr>
+          <w:b/>
+          <w:bCs/>
+          <w:color w:val="000000" w:themeColor="text1"/>
+          <w:sz w:val="24"/>
+          <w:szCs w:val="24"/>
+          <w:highlight w:val="none"/>
+        </w:rPr>
+        <w:t xml:space="preserve">                </w:t>
+      </w:r>
+      <w:r>
+        <w:rPr>
+          <w:b/>
+          <w:bCs/>
+          <w:color w:val="000000" w:themeColor="text1"/>
+          <w:sz w:val="24"/>
+          <w:szCs w:val="24"/>
           <w:highlight w:val="none"/>
         </w:rPr>
       </w:r>
@@ -22255,6 +24036,524 @@
       </w:pPr>
       <w:rPr>
         <w:rFonts w:hint="default" w:ascii="Wingdings" w:hAnsi="Wingdings" w:eastAsia="Wingdings" w:cs="Wingdings"/>
+        <w:color w:val="0070c0"/>
+      </w:rPr>
+    </w:lvl>
+    <w:lvl w:ilvl="1">
+      <w:start w:val="1"/>
+      <w:numFmt w:val="bullet"/>
+      <w:isLgl w:val="false"/>
+      <w:suff w:val="tab"/>
+      <w:lvlText w:val="Ø"/>
+      <w:lvlJc w:val="left"/>
+      <w:pPr>
+        <w:ind w:left="1777" w:hanging="360"/>
+      </w:pPr>
+      <w:rPr>
+        <w:rFonts w:hint="default" w:ascii="Wingdings" w:hAnsi="Wingdings" w:eastAsia="Wingdings" w:cs="Wingdings"/>
+      </w:rPr>
+    </w:lvl>
+    <w:lvl w:ilvl="2">
+      <w:start w:val="1"/>
+      <w:numFmt w:val="bullet"/>
+      <w:isLgl w:val="false"/>
+      <w:suff w:val="tab"/>
+      <w:lvlText w:val="§"/>
+      <w:lvlJc w:val="left"/>
+      <w:pPr>
+        <w:ind w:left="2137" w:hanging="360"/>
+      </w:pPr>
+      <w:rPr>
+        <w:rFonts w:hint="default" w:ascii="Wingdings" w:hAnsi="Wingdings" w:eastAsia="Wingdings" w:cs="Wingdings"/>
+      </w:rPr>
+    </w:lvl>
+    <w:lvl w:ilvl="3">
+      <w:start w:val="1"/>
+      <w:numFmt w:val="bullet"/>
+      <w:isLgl w:val="false"/>
+      <w:suff w:val="tab"/>
+      <w:lvlText w:val="·"/>
+      <w:lvlJc w:val="left"/>
+      <w:pPr>
+        <w:ind w:left="2497" w:hanging="360"/>
+      </w:pPr>
+      <w:rPr>
+        <w:rFonts w:hint="default" w:ascii="Symbol" w:hAnsi="Symbol" w:eastAsia="Symbol" w:cs="Symbol"/>
+      </w:rPr>
+    </w:lvl>
+    <w:lvl w:ilvl="4">
+      <w:start w:val="1"/>
+      <w:numFmt w:val="bullet"/>
+      <w:isLgl w:val="false"/>
+      <w:suff w:val="tab"/>
+      <w:lvlText w:val="¨"/>
+      <w:lvlJc w:val="left"/>
+      <w:pPr>
+        <w:ind w:left="2857" w:hanging="360"/>
+      </w:pPr>
+      <w:rPr>
+        <w:rFonts w:hint="default" w:ascii="Symbol" w:hAnsi="Symbol" w:eastAsia="Symbol" w:cs="Symbol"/>
+      </w:rPr>
+    </w:lvl>
+    <w:lvl w:ilvl="5">
+      <w:start w:val="1"/>
+      <w:numFmt w:val="bullet"/>
+      <w:isLgl w:val="false"/>
+      <w:suff w:val="tab"/>
+      <w:lvlText w:val="Ø"/>
+      <w:lvlJc w:val="left"/>
+      <w:pPr>
+        <w:ind w:left="3217" w:hanging="360"/>
+      </w:pPr>
+      <w:rPr>
+        <w:rFonts w:hint="default" w:ascii="Wingdings" w:hAnsi="Wingdings" w:eastAsia="Wingdings" w:cs="Wingdings"/>
+      </w:rPr>
+    </w:lvl>
+    <w:lvl w:ilvl="6">
+      <w:start w:val="1"/>
+      <w:numFmt w:val="bullet"/>
+      <w:isLgl w:val="false"/>
+      <w:suff w:val="tab"/>
+      <w:lvlText w:val="§"/>
+      <w:lvlJc w:val="left"/>
+      <w:pPr>
+        <w:ind w:left="3577" w:hanging="360"/>
+      </w:pPr>
+      <w:rPr>
+        <w:rFonts w:hint="default" w:ascii="Wingdings" w:hAnsi="Wingdings" w:eastAsia="Wingdings" w:cs="Wingdings"/>
+      </w:rPr>
+    </w:lvl>
+    <w:lvl w:ilvl="7">
+      <w:start w:val="1"/>
+      <w:numFmt w:val="bullet"/>
+      <w:isLgl w:val="false"/>
+      <w:suff w:val="tab"/>
+      <w:lvlText w:val="·"/>
+      <w:lvlJc w:val="left"/>
+      <w:pPr>
+        <w:ind w:left="3937" w:hanging="360"/>
+      </w:pPr>
+      <w:rPr>
+        <w:rFonts w:hint="default" w:ascii="Symbol" w:hAnsi="Symbol" w:eastAsia="Symbol" w:cs="Symbol"/>
+      </w:rPr>
+    </w:lvl>
+    <w:lvl w:ilvl="8">
+      <w:start w:val="1"/>
+      <w:numFmt w:val="bullet"/>
+      <w:isLgl w:val="false"/>
+      <w:suff w:val="tab"/>
+      <w:lvlText w:val="¨"/>
+      <w:lvlJc w:val="left"/>
+      <w:pPr>
+        <w:ind w:left="4297" w:hanging="360"/>
+      </w:pPr>
+      <w:rPr>
+        <w:rFonts w:hint="default" w:ascii="Symbol" w:hAnsi="Symbol" w:eastAsia="Symbol" w:cs="Symbol"/>
+      </w:rPr>
+    </w:lvl>
+  </w:abstractNum>
+  <w:abstractNum w:abstractNumId="71">
+    <w:multiLevelType w:val="hybridMultilevel"/>
+    <w:lvl w:ilvl="0">
+      <w:start w:val="1"/>
+      <w:numFmt w:val="bullet"/>
+      <w:isLgl w:val="false"/>
+      <w:suff w:val="tab"/>
+      <w:lvlText w:val="·"/>
+      <w:lvlJc w:val="left"/>
+      <w:pPr>
+        <w:ind w:left="709" w:hanging="360"/>
+      </w:pPr>
+      <w:rPr>
+        <w:rFonts w:hint="default" w:ascii="Symbol" w:hAnsi="Symbol" w:eastAsia="Symbol" w:cs="Symbol"/>
+      </w:rPr>
+    </w:lvl>
+    <w:lvl w:ilvl="1">
+      <w:start w:val="1"/>
+      <w:numFmt w:val="bullet"/>
+      <w:isLgl w:val="false"/>
+      <w:suff w:val="tab"/>
+      <w:lvlText w:val="o"/>
+      <w:lvlJc w:val="left"/>
+      <w:pPr>
+        <w:ind w:left="1429" w:hanging="360"/>
+      </w:pPr>
+      <w:rPr>
+        <w:rFonts w:hint="default" w:ascii="Courier New" w:hAnsi="Courier New" w:eastAsia="Courier New" w:cs="Courier New"/>
+      </w:rPr>
+    </w:lvl>
+    <w:lvl w:ilvl="2">
+      <w:start w:val="1"/>
+      <w:numFmt w:val="bullet"/>
+      <w:isLgl w:val="false"/>
+      <w:suff w:val="tab"/>
+      <w:lvlText w:val="§"/>
+      <w:lvlJc w:val="left"/>
+      <w:pPr>
+        <w:ind w:left="2149" w:hanging="360"/>
+      </w:pPr>
+      <w:rPr>
+        <w:rFonts w:hint="default" w:ascii="Wingdings" w:hAnsi="Wingdings" w:eastAsia="Wingdings" w:cs="Wingdings"/>
+      </w:rPr>
+    </w:lvl>
+    <w:lvl w:ilvl="3">
+      <w:start w:val="1"/>
+      <w:numFmt w:val="bullet"/>
+      <w:isLgl w:val="false"/>
+      <w:suff w:val="tab"/>
+      <w:lvlText w:val="·"/>
+      <w:lvlJc w:val="left"/>
+      <w:pPr>
+        <w:ind w:left="2869" w:hanging="360"/>
+      </w:pPr>
+      <w:rPr>
+        <w:rFonts w:hint="default" w:ascii="Symbol" w:hAnsi="Symbol" w:eastAsia="Symbol" w:cs="Symbol"/>
+      </w:rPr>
+    </w:lvl>
+    <w:lvl w:ilvl="4">
+      <w:start w:val="1"/>
+      <w:numFmt w:val="bullet"/>
+      <w:isLgl w:val="false"/>
+      <w:suff w:val="tab"/>
+      <w:lvlText w:val="o"/>
+      <w:lvlJc w:val="left"/>
+      <w:pPr>
+        <w:ind w:left="3589" w:hanging="360"/>
+      </w:pPr>
+      <w:rPr>
+        <w:rFonts w:hint="default" w:ascii="Courier New" w:hAnsi="Courier New" w:eastAsia="Courier New" w:cs="Courier New"/>
+      </w:rPr>
+    </w:lvl>
+    <w:lvl w:ilvl="5">
+      <w:start w:val="1"/>
+      <w:numFmt w:val="bullet"/>
+      <w:isLgl w:val="false"/>
+      <w:suff w:val="tab"/>
+      <w:lvlText w:val="§"/>
+      <w:lvlJc w:val="left"/>
+      <w:pPr>
+        <w:ind w:left="4309" w:hanging="360"/>
+      </w:pPr>
+      <w:rPr>
+        <w:rFonts w:hint="default" w:ascii="Wingdings" w:hAnsi="Wingdings" w:eastAsia="Wingdings" w:cs="Wingdings"/>
+      </w:rPr>
+    </w:lvl>
+    <w:lvl w:ilvl="6">
+      <w:start w:val="1"/>
+      <w:numFmt w:val="bullet"/>
+      <w:isLgl w:val="false"/>
+      <w:suff w:val="tab"/>
+      <w:lvlText w:val="·"/>
+      <w:lvlJc w:val="left"/>
+      <w:pPr>
+        <w:ind w:left="5029" w:hanging="360"/>
+      </w:pPr>
+      <w:rPr>
+        <w:rFonts w:hint="default" w:ascii="Symbol" w:hAnsi="Symbol" w:eastAsia="Symbol" w:cs="Symbol"/>
+      </w:rPr>
+    </w:lvl>
+    <w:lvl w:ilvl="7">
+      <w:start w:val="1"/>
+      <w:numFmt w:val="bullet"/>
+      <w:isLgl w:val="false"/>
+      <w:suff w:val="tab"/>
+      <w:lvlText w:val="o"/>
+      <w:lvlJc w:val="left"/>
+      <w:pPr>
+        <w:ind w:left="5749" w:hanging="360"/>
+      </w:pPr>
+      <w:rPr>
+        <w:rFonts w:hint="default" w:ascii="Courier New" w:hAnsi="Courier New" w:eastAsia="Courier New" w:cs="Courier New"/>
+      </w:rPr>
+    </w:lvl>
+    <w:lvl w:ilvl="8">
+      <w:start w:val="1"/>
+      <w:numFmt w:val="bullet"/>
+      <w:isLgl w:val="false"/>
+      <w:suff w:val="tab"/>
+      <w:lvlText w:val="§"/>
+      <w:lvlJc w:val="left"/>
+      <w:pPr>
+        <w:ind w:left="6469" w:hanging="360"/>
+      </w:pPr>
+      <w:rPr>
+        <w:rFonts w:hint="default" w:ascii="Wingdings" w:hAnsi="Wingdings" w:eastAsia="Wingdings" w:cs="Wingdings"/>
+      </w:rPr>
+    </w:lvl>
+  </w:abstractNum>
+  <w:abstractNum w:abstractNumId="72">
+    <w:multiLevelType w:val="hybridMultilevel"/>
+    <w:lvl w:ilvl="0">
+      <w:start w:val="1"/>
+      <w:numFmt w:val="bullet"/>
+      <w:isLgl w:val="false"/>
+      <w:suff w:val="tab"/>
+      <w:lvlText w:val="v"/>
+      <w:lvlJc w:val="left"/>
+      <w:pPr>
+        <w:ind w:left="1417" w:hanging="360"/>
+      </w:pPr>
+      <w:rPr>
+        <w:rFonts w:hint="default" w:ascii="Wingdings" w:hAnsi="Wingdings" w:eastAsia="Wingdings" w:cs="Wingdings"/>
+      </w:rPr>
+    </w:lvl>
+    <w:lvl w:ilvl="1">
+      <w:start w:val="1"/>
+      <w:numFmt w:val="bullet"/>
+      <w:isLgl w:val="false"/>
+      <w:suff w:val="tab"/>
+      <w:lvlText w:val="Ø"/>
+      <w:lvlJc w:val="left"/>
+      <w:pPr>
+        <w:ind w:left="1777" w:hanging="360"/>
+      </w:pPr>
+      <w:rPr>
+        <w:rFonts w:hint="default" w:ascii="Wingdings" w:hAnsi="Wingdings" w:eastAsia="Wingdings" w:cs="Wingdings"/>
+      </w:rPr>
+    </w:lvl>
+    <w:lvl w:ilvl="2">
+      <w:start w:val="1"/>
+      <w:numFmt w:val="bullet"/>
+      <w:isLgl w:val="false"/>
+      <w:suff w:val="tab"/>
+      <w:lvlText w:val="§"/>
+      <w:lvlJc w:val="left"/>
+      <w:pPr>
+        <w:ind w:left="2137" w:hanging="360"/>
+      </w:pPr>
+      <w:rPr>
+        <w:rFonts w:hint="default" w:ascii="Wingdings" w:hAnsi="Wingdings" w:eastAsia="Wingdings" w:cs="Wingdings"/>
+      </w:rPr>
+    </w:lvl>
+    <w:lvl w:ilvl="3">
+      <w:start w:val="1"/>
+      <w:numFmt w:val="bullet"/>
+      <w:isLgl w:val="false"/>
+      <w:suff w:val="tab"/>
+      <w:lvlText w:val="·"/>
+      <w:lvlJc w:val="left"/>
+      <w:pPr>
+        <w:ind w:left="2497" w:hanging="360"/>
+      </w:pPr>
+      <w:rPr>
+        <w:rFonts w:hint="default" w:ascii="Symbol" w:hAnsi="Symbol" w:eastAsia="Symbol" w:cs="Symbol"/>
+      </w:rPr>
+    </w:lvl>
+    <w:lvl w:ilvl="4">
+      <w:start w:val="1"/>
+      <w:numFmt w:val="bullet"/>
+      <w:isLgl w:val="false"/>
+      <w:suff w:val="tab"/>
+      <w:lvlText w:val="¨"/>
+      <w:lvlJc w:val="left"/>
+      <w:pPr>
+        <w:ind w:left="2857" w:hanging="360"/>
+      </w:pPr>
+      <w:rPr>
+        <w:rFonts w:hint="default" w:ascii="Symbol" w:hAnsi="Symbol" w:eastAsia="Symbol" w:cs="Symbol"/>
+      </w:rPr>
+    </w:lvl>
+    <w:lvl w:ilvl="5">
+      <w:start w:val="1"/>
+      <w:numFmt w:val="bullet"/>
+      <w:isLgl w:val="false"/>
+      <w:suff w:val="tab"/>
+      <w:lvlText w:val="Ø"/>
+      <w:lvlJc w:val="left"/>
+      <w:pPr>
+        <w:ind w:left="3217" w:hanging="360"/>
+      </w:pPr>
+      <w:rPr>
+        <w:rFonts w:hint="default" w:ascii="Wingdings" w:hAnsi="Wingdings" w:eastAsia="Wingdings" w:cs="Wingdings"/>
+      </w:rPr>
+    </w:lvl>
+    <w:lvl w:ilvl="6">
+      <w:start w:val="1"/>
+      <w:numFmt w:val="bullet"/>
+      <w:isLgl w:val="false"/>
+      <w:suff w:val="tab"/>
+      <w:lvlText w:val="§"/>
+      <w:lvlJc w:val="left"/>
+      <w:pPr>
+        <w:ind w:left="3577" w:hanging="360"/>
+      </w:pPr>
+      <w:rPr>
+        <w:rFonts w:hint="default" w:ascii="Wingdings" w:hAnsi="Wingdings" w:eastAsia="Wingdings" w:cs="Wingdings"/>
+      </w:rPr>
+    </w:lvl>
+    <w:lvl w:ilvl="7">
+      <w:start w:val="1"/>
+      <w:numFmt w:val="bullet"/>
+      <w:isLgl w:val="false"/>
+      <w:suff w:val="tab"/>
+      <w:lvlText w:val="·"/>
+      <w:lvlJc w:val="left"/>
+      <w:pPr>
+        <w:ind w:left="3937" w:hanging="360"/>
+      </w:pPr>
+      <w:rPr>
+        <w:rFonts w:hint="default" w:ascii="Symbol" w:hAnsi="Symbol" w:eastAsia="Symbol" w:cs="Symbol"/>
+      </w:rPr>
+    </w:lvl>
+    <w:lvl w:ilvl="8">
+      <w:start w:val="1"/>
+      <w:numFmt w:val="bullet"/>
+      <w:isLgl w:val="false"/>
+      <w:suff w:val="tab"/>
+      <w:lvlText w:val="¨"/>
+      <w:lvlJc w:val="left"/>
+      <w:pPr>
+        <w:ind w:left="4297" w:hanging="360"/>
+      </w:pPr>
+      <w:rPr>
+        <w:rFonts w:hint="default" w:ascii="Symbol" w:hAnsi="Symbol" w:eastAsia="Symbol" w:cs="Symbol"/>
+      </w:rPr>
+    </w:lvl>
+  </w:abstractNum>
+  <w:abstractNum w:abstractNumId="73">
+    <w:multiLevelType w:val="hybridMultilevel"/>
+    <w:lvl w:ilvl="0">
+      <w:start w:val="1"/>
+      <w:numFmt w:val="bullet"/>
+      <w:isLgl w:val="false"/>
+      <w:suff w:val="tab"/>
+      <w:lvlText w:val="v"/>
+      <w:lvlJc w:val="left"/>
+      <w:pPr>
+        <w:ind w:left="1417" w:hanging="360"/>
+      </w:pPr>
+      <w:rPr>
+        <w:rFonts w:hint="default" w:ascii="Wingdings" w:hAnsi="Wingdings" w:eastAsia="Wingdings" w:cs="Wingdings"/>
+      </w:rPr>
+    </w:lvl>
+    <w:lvl w:ilvl="1">
+      <w:start w:val="1"/>
+      <w:numFmt w:val="bullet"/>
+      <w:isLgl w:val="false"/>
+      <w:suff w:val="tab"/>
+      <w:lvlText w:val="Ø"/>
+      <w:lvlJc w:val="left"/>
+      <w:pPr>
+        <w:ind w:left="1777" w:hanging="360"/>
+      </w:pPr>
+      <w:rPr>
+        <w:rFonts w:hint="default" w:ascii="Wingdings" w:hAnsi="Wingdings" w:eastAsia="Wingdings" w:cs="Wingdings"/>
+      </w:rPr>
+    </w:lvl>
+    <w:lvl w:ilvl="2">
+      <w:start w:val="1"/>
+      <w:numFmt w:val="bullet"/>
+      <w:isLgl w:val="false"/>
+      <w:suff w:val="tab"/>
+      <w:lvlText w:val="§"/>
+      <w:lvlJc w:val="left"/>
+      <w:pPr>
+        <w:ind w:left="2137" w:hanging="360"/>
+      </w:pPr>
+      <w:rPr>
+        <w:rFonts w:hint="default" w:ascii="Wingdings" w:hAnsi="Wingdings" w:eastAsia="Wingdings" w:cs="Wingdings"/>
+      </w:rPr>
+    </w:lvl>
+    <w:lvl w:ilvl="3">
+      <w:start w:val="1"/>
+      <w:numFmt w:val="bullet"/>
+      <w:isLgl w:val="false"/>
+      <w:suff w:val="tab"/>
+      <w:lvlText w:val="·"/>
+      <w:lvlJc w:val="left"/>
+      <w:pPr>
+        <w:ind w:left="2497" w:hanging="360"/>
+      </w:pPr>
+      <w:rPr>
+        <w:rFonts w:hint="default" w:ascii="Symbol" w:hAnsi="Symbol" w:eastAsia="Symbol" w:cs="Symbol"/>
+      </w:rPr>
+    </w:lvl>
+    <w:lvl w:ilvl="4">
+      <w:start w:val="1"/>
+      <w:numFmt w:val="bullet"/>
+      <w:isLgl w:val="false"/>
+      <w:suff w:val="tab"/>
+      <w:lvlText w:val="¨"/>
+      <w:lvlJc w:val="left"/>
+      <w:pPr>
+        <w:ind w:left="2857" w:hanging="360"/>
+      </w:pPr>
+      <w:rPr>
+        <w:rFonts w:hint="default" w:ascii="Symbol" w:hAnsi="Symbol" w:eastAsia="Symbol" w:cs="Symbol"/>
+      </w:rPr>
+    </w:lvl>
+    <w:lvl w:ilvl="5">
+      <w:start w:val="1"/>
+      <w:numFmt w:val="bullet"/>
+      <w:isLgl w:val="false"/>
+      <w:suff w:val="tab"/>
+      <w:lvlText w:val="Ø"/>
+      <w:lvlJc w:val="left"/>
+      <w:pPr>
+        <w:ind w:left="3217" w:hanging="360"/>
+      </w:pPr>
+      <w:rPr>
+        <w:rFonts w:hint="default" w:ascii="Wingdings" w:hAnsi="Wingdings" w:eastAsia="Wingdings" w:cs="Wingdings"/>
+      </w:rPr>
+    </w:lvl>
+    <w:lvl w:ilvl="6">
+      <w:start w:val="1"/>
+      <w:numFmt w:val="bullet"/>
+      <w:isLgl w:val="false"/>
+      <w:suff w:val="tab"/>
+      <w:lvlText w:val="§"/>
+      <w:lvlJc w:val="left"/>
+      <w:pPr>
+        <w:ind w:left="3577" w:hanging="360"/>
+      </w:pPr>
+      <w:rPr>
+        <w:rFonts w:hint="default" w:ascii="Wingdings" w:hAnsi="Wingdings" w:eastAsia="Wingdings" w:cs="Wingdings"/>
+      </w:rPr>
+    </w:lvl>
+    <w:lvl w:ilvl="7">
+      <w:start w:val="1"/>
+      <w:numFmt w:val="bullet"/>
+      <w:isLgl w:val="false"/>
+      <w:suff w:val="tab"/>
+      <w:lvlText w:val="·"/>
+      <w:lvlJc w:val="left"/>
+      <w:pPr>
+        <w:ind w:left="3937" w:hanging="360"/>
+      </w:pPr>
+      <w:rPr>
+        <w:rFonts w:hint="default" w:ascii="Symbol" w:hAnsi="Symbol" w:eastAsia="Symbol" w:cs="Symbol"/>
+      </w:rPr>
+    </w:lvl>
+    <w:lvl w:ilvl="8">
+      <w:start w:val="1"/>
+      <w:numFmt w:val="bullet"/>
+      <w:isLgl w:val="false"/>
+      <w:suff w:val="tab"/>
+      <w:lvlText w:val="¨"/>
+      <w:lvlJc w:val="left"/>
+      <w:pPr>
+        <w:ind w:left="4297" w:hanging="360"/>
+      </w:pPr>
+      <w:rPr>
+        <w:rFonts w:hint="default" w:ascii="Symbol" w:hAnsi="Symbol" w:eastAsia="Symbol" w:cs="Symbol"/>
+      </w:rPr>
+    </w:lvl>
+  </w:abstractNum>
+  <w:abstractNum w:abstractNumId="74">
+    <w:multiLevelType w:val="hybridMultilevel"/>
+    <w:lvl w:ilvl="0">
+      <w:start w:val="1"/>
+      <w:numFmt w:val="bullet"/>
+      <w:isLgl w:val="false"/>
+      <w:suff w:val="tab"/>
+      <w:lvlText w:val="v"/>
+      <w:lvlJc w:val="left"/>
+      <w:pPr>
+        <w:ind w:left="1417" w:hanging="360"/>
+      </w:pPr>
+      <w:rPr>
+        <w:rFonts w:hint="default" w:ascii="Wingdings" w:hAnsi="Wingdings" w:eastAsia="Wingdings" w:cs="Wingdings"/>
+        <w:color w:val="0070c0"/>
       </w:rPr>
     </w:lvl>
     <w:lvl w:ilvl="1">
@@ -22582,6 +24881,18 @@
   </w:num>
   <w:num w:numId="71">
     <w:abstractNumId w:val="70"/>
+  </w:num>
+  <w:num w:numId="72">
+    <w:abstractNumId w:val="71"/>
+  </w:num>
+  <w:num w:numId="73">
+    <w:abstractNumId w:val="72"/>
+  </w:num>
+  <w:num w:numId="74">
+    <w:abstractNumId w:val="73"/>
+  </w:num>
+  <w:num w:numId="75">
+    <w:abstractNumId w:val="74"/>
   </w:num>
 </w:numbering>
 </file>

</xml_diff>

<commit_message>
comando de merge de branches
</commit_message>
<xml_diff>
--- a/comandos-git.docx
+++ b/comandos-git.docx
@@ -4152,8 +4152,8 @@
       <w:r>
         <w:rPr>
           <w:rFonts w:ascii="Arial" w:hAnsi="Arial" w:cs="Arial"/>
-          <w:b w:val="0"/>
-          <w:bCs w:val="0"/>
+          <w:b/>
+          <w:bCs/>
           <w:color w:val="0070c0"/>
           <w:sz w:val="28"/>
           <w:szCs w:val="28"/>
@@ -4164,8 +4164,8 @@
       <w:r>
         <w:rPr>
           <w:rFonts w:ascii="Arial" w:hAnsi="Arial" w:cs="Arial"/>
-          <w:b w:val="0"/>
-          <w:bCs w:val="0"/>
+          <w:b/>
+          <w:bCs/>
           <w:color w:val="0070c0"/>
           <w:sz w:val="28"/>
           <w:szCs w:val="28"/>
@@ -4183,7 +4183,12 @@
           <w:highlight w:val="none"/>
         </w:rPr>
       </w:r>
-      <w:r/>
+      <w:r>
+        <w:rPr>
+          <w:b/>
+          <w:bCs/>
+        </w:rPr>
+      </w:r>
     </w:p>
     <w:p>
       <w:pPr>
@@ -5985,100 +5990,36 @@
     <w:p>
       <w:pPr>
         <w:contextualSpacing/>
-        <w:ind w:left="1416" w:right="-283" w:firstLine="708"/>
-        <w:rPr>
-          <w:b/>
-          <w:bCs/>
-          <w:sz w:val="24"/>
-          <w:szCs w:val="24"/>
-          <w:highlight w:val="none"/>
-        </w:rPr>
-      </w:pPr>
-      <w:r>
-        <w:rPr>
-          <w:b/>
-          <w:bCs/>
-          <w:sz w:val="24"/>
-          <w:szCs w:val="24"/>
-          <w:highlight w:val="none"/>
-        </w:rPr>
-      </w:r>
-      <w:r>
-        <w:rPr>
-          <w:b/>
-          <w:bCs/>
-          <w:sz w:val="24"/>
-          <w:szCs w:val="24"/>
-          <w:highlight w:val="none"/>
-        </w:rPr>
-      </w:r>
-      <w:r/>
-    </w:p>
-    <w:p>
-      <w:pPr>
-        <w:contextualSpacing/>
         <w:ind w:left="1417" w:right="-283" w:firstLine="0"/>
         <w:rPr>
           <w:b/>
           <w:bCs/>
-          <w:sz w:val="24"/>
-          <w:szCs w:val="24"/>
-          <w:highlight w:val="none"/>
-        </w:rPr>
-      </w:pPr>
-      <w:r>
-        <w:rPr>
-          <w:b/>
-          <w:bCs/>
-          <w:sz w:val="24"/>
-          <w:szCs w:val="24"/>
-          <w:highlight w:val="none"/>
-        </w:rPr>
-        <w:t xml:space="preserve">Git log –n 1 —onelit st</w:t>
-      </w:r>
-      <w:r>
-        <w:rPr>
-          <w:b/>
-          <w:bCs/>
-          <w:sz w:val="24"/>
-          <w:szCs w:val="24"/>
-          <w:highlight w:val="none"/>
-        </w:rPr>
-      </w:r>
-      <w:r/>
-    </w:p>
-    <w:p>
-      <w:pPr>
-        <w:contextualSpacing/>
-        <w:ind w:left="1417" w:right="-283" w:firstLine="0"/>
-        <w:rPr>
-          <w:b/>
-          <w:bCs/>
-          <w:sz w:val="24"/>
-          <w:szCs w:val="24"/>
-          <w:highlight w:val="none"/>
-        </w:rPr>
-      </w:pPr>
-      <w:r>
-        <w:rPr>
-          <w:b/>
-          <w:bCs/>
-          <w:sz w:val="24"/>
-          <w:szCs w:val="24"/>
-          <w:highlight w:val="none"/>
-        </w:rPr>
-      </w:r>
-      <w:r>
-        <w:rPr>
-          <w:b/>
-          <w:bCs/>
-          <w:sz w:val="24"/>
-          <w:szCs w:val="24"/>
-          <w:highlight w:val="none"/>
-        </w:rPr>
-        <w:t xml:space="preserve">It stgit </w:t>
-      </w:r>
-      <w:r/>
+          <w:color w:val="0070c0"/>
+          <w:sz w:val="28"/>
+          <w:szCs w:val="28"/>
+          <w:highlight w:val="none"/>
+        </w:rPr>
+      </w:pPr>
+      <w:r>
+        <w:rPr>
+          <w:b/>
+          <w:bCs/>
+          <w:color w:val="0070c0"/>
+          <w:sz w:val="28"/>
+          <w:szCs w:val="28"/>
+          <w:highlight w:val="none"/>
+        </w:rPr>
+      </w:r>
+      <w:r>
+        <w:rPr>
+          <w:b/>
+          <w:bCs/>
+          <w:color w:val="0070c0"/>
+          <w:sz w:val="28"/>
+          <w:szCs w:val="28"/>
+          <w:highlight w:val="none"/>
+        </w:rPr>
+      </w:r>
     </w:p>
     <w:p>
       <w:pPr>
@@ -14661,6 +14602,17 @@
           <w:szCs w:val="24"/>
           <w:highlight w:val="none"/>
         </w:rPr>
+        <w:t xml:space="preserve"> </w:t>
+      </w:r>
+      <w:r>
+        <w:rPr>
+          <w:b/>
+          <w:bCs/>
+          <w:color w:val="000000" w:themeColor="text1"/>
+          <w:sz w:val="24"/>
+          <w:szCs w:val="24"/>
+          <w:highlight w:val="none"/>
+        </w:rPr>
       </w:r>
       <w:r>
         <w:rPr>
@@ -14685,7 +14637,7 @@
                   <a:graphicData uri="http://schemas.openxmlformats.org/drawingml/2006/picture">
                     <pic:pic xmlns:pic="http://schemas.openxmlformats.org/drawingml/2006/picture">
                       <pic:nvPicPr>
-                        <pic:cNvPr id="988292508" name=""/>
+                        <pic:cNvPr id="558018704" name=""/>
                         <pic:cNvPicPr>
                           <a:picLocks noChangeAspect="1"/>
                         </pic:cNvPicPr>
@@ -14816,6 +14768,449 @@
           <w:highlight w:val="none"/>
         </w:rPr>
       </w:r>
+      <w:r>
+        <w:rPr>
+          <w:b/>
+          <w:bCs/>
+          <w:color w:val="000000" w:themeColor="text1"/>
+          <w:sz w:val="24"/>
+          <w:szCs w:val="24"/>
+          <w:highlight w:val="none"/>
+        </w:rPr>
+      </w:r>
+    </w:p>
+    <w:p>
+      <w:pPr>
+        <w:contextualSpacing/>
+        <w:ind w:left="0" w:right="-283" w:firstLine="0"/>
+        <w:rPr>
+          <w:b/>
+          <w:bCs/>
+          <w:color w:val="ff0000"/>
+          <w:sz w:val="36"/>
+          <w:szCs w:val="36"/>
+          <w:highlight w:val="none"/>
+        </w:rPr>
+      </w:pPr>
+      <w:r>
+        <w:rPr>
+          <w:b/>
+          <w:bCs/>
+          <w:color w:val="000000" w:themeColor="text1"/>
+          <w:sz w:val="24"/>
+          <w:szCs w:val="24"/>
+          <w:highlight w:val="none"/>
+        </w:rPr>
+        <w:t xml:space="preserve"> </w:t>
+      </w:r>
+      <w:r>
+        <w:rPr>
+          <w:b/>
+          <w:bCs/>
+          <w:color w:val="ff0000"/>
+          <w:sz w:val="36"/>
+          <w:szCs w:val="36"/>
+          <w:highlight w:val="none"/>
+        </w:rPr>
+      </w:r>
+      <w:r>
+        <w:rPr>
+          <w:b/>
+          <w:bCs/>
+          <w:color w:val="000000" w:themeColor="text1"/>
+          <w:sz w:val="28"/>
+          <w:szCs w:val="28"/>
+          <w:highlight w:val="none"/>
+        </w:rPr>
+      </w:r>
+    </w:p>
+    <w:p>
+      <w:pPr>
+        <w:contextualSpacing/>
+        <w:ind w:left="0" w:right="-283" w:firstLine="0"/>
+        <w:rPr>
+          <w:b/>
+          <w:bCs/>
+          <w:color w:val="000000" w:themeColor="text1"/>
+          <w:sz w:val="28"/>
+          <w:szCs w:val="28"/>
+          <w:highlight w:val="none"/>
+        </w:rPr>
+      </w:pPr>
+      <w:r>
+        <w:rPr>
+          <w:b/>
+          <w:bCs/>
+          <w:color w:val="ff0000"/>
+          <w:sz w:val="36"/>
+          <w:szCs w:val="36"/>
+          <w:highlight w:val="none"/>
+        </w:rPr>
+      </w:r>
+      <w:r>
+        <w:rPr>
+          <w:b/>
+          <w:bCs/>
+          <w:color w:val="ff0000"/>
+          <w:sz w:val="36"/>
+          <w:szCs w:val="36"/>
+          <w:highlight w:val="none"/>
+        </w:rPr>
+      </w:r>
+    </w:p>
+    <w:p>
+      <w:pPr>
+        <w:contextualSpacing/>
+        <w:ind w:left="0" w:right="-283" w:firstLine="0"/>
+        <w:rPr>
+          <w:b/>
+          <w:bCs/>
+          <w:color w:val="ff0000"/>
+          <w:sz w:val="36"/>
+          <w:szCs w:val="36"/>
+          <w:highlight w:val="none"/>
+        </w:rPr>
+      </w:pPr>
+      <w:r>
+        <w:rPr>
+          <w:b/>
+          <w:bCs/>
+          <w:color w:val="ff0000"/>
+          <w:sz w:val="36"/>
+          <w:szCs w:val="36"/>
+          <w:highlight w:val="none"/>
+        </w:rPr>
+        <w:t xml:space="preserve">Obs: Preste atenç</w:t>
+      </w:r>
+      <w:r>
+        <w:rPr>
+          <w:b/>
+          <w:bCs/>
+          <w:color w:val="ff0000"/>
+          <w:sz w:val="36"/>
+          <w:szCs w:val="36"/>
+          <w:highlight w:val="none"/>
+        </w:rPr>
+        <w:t xml:space="preserve">ão que quando fazemos checkout para um </w:t>
+        <w:tab/>
+        <w:tab/>
+        <w:tab/>
+        <w:t xml:space="preserve">   </w:t>
+        <w:tab/>
+        <w:t xml:space="preserve">   outra branch com o comando abaixo.  </w:t>
+      </w:r>
+      <w:r>
+        <w:rPr>
+          <w:b/>
+          <w:bCs/>
+          <w:color w:val="000000" w:themeColor="text1"/>
+          <w:sz w:val="28"/>
+          <w:szCs w:val="28"/>
+          <w:highlight w:val="none"/>
+        </w:rPr>
+      </w:r>
+      <w:r/>
+    </w:p>
+    <w:p>
+      <w:pPr>
+        <w:contextualSpacing/>
+        <w:ind w:left="0" w:right="-283" w:firstLine="0"/>
+        <w:rPr>
+          <w:b/>
+          <w:bCs/>
+          <w:color w:val="000000" w:themeColor="text1"/>
+          <w:sz w:val="28"/>
+          <w:szCs w:val="28"/>
+          <w:highlight w:val="none"/>
+        </w:rPr>
+      </w:pPr>
+      <w:r>
+        <w:rPr>
+          <w:b/>
+          <w:bCs/>
+          <w:color w:val="000000" w:themeColor="text1"/>
+          <w:sz w:val="28"/>
+          <w:szCs w:val="28"/>
+          <w:highlight w:val="none"/>
+        </w:rPr>
+      </w:r>
+      <w:r>
+        <w:rPr>
+          <w:b/>
+          <w:bCs/>
+          <w:color w:val="000000" w:themeColor="text1"/>
+          <w:sz w:val="28"/>
+          <w:szCs w:val="28"/>
+          <w:highlight w:val="none"/>
+        </w:rPr>
+      </w:r>
+    </w:p>
+    <w:p>
+      <w:pPr>
+        <w:contextualSpacing/>
+        <w:ind w:left="0" w:right="-283" w:firstLine="0"/>
+        <w:rPr>
+          <w:b/>
+          <w:bCs/>
+          <w:color w:val="000000" w:themeColor="text1"/>
+          <w:sz w:val="28"/>
+          <w:szCs w:val="28"/>
+          <w:highlight w:val="none"/>
+        </w:rPr>
+      </w:pPr>
+      <w:r>
+        <w:rPr>
+          <w:b/>
+          <w:bCs/>
+          <w:color w:val="000000" w:themeColor="text1"/>
+          <w:sz w:val="28"/>
+          <w:szCs w:val="28"/>
+          <w:highlight w:val="none"/>
+        </w:rPr>
+        <w:tab/>
+        <w:tab/>
+        <w:t xml:space="preserve">git  checkout  main</w:t>
+      </w:r>
+      <w:r>
+        <w:rPr>
+          <w:b/>
+          <w:bCs/>
+          <w:color w:val="000000" w:themeColor="text1"/>
+          <w:sz w:val="28"/>
+          <w:szCs w:val="28"/>
+          <w:highlight w:val="none"/>
+        </w:rPr>
+      </w:r>
+    </w:p>
+    <w:p>
+      <w:pPr>
+        <w:contextualSpacing/>
+        <w:ind w:left="0" w:right="-283" w:firstLine="0"/>
+        <w:rPr>
+          <w:b/>
+          <w:bCs/>
+          <w:color w:val="000000" w:themeColor="text1"/>
+          <w:sz w:val="28"/>
+          <w:szCs w:val="28"/>
+          <w:highlight w:val="none"/>
+        </w:rPr>
+      </w:pPr>
+      <w:r>
+        <w:rPr>
+          <w:b/>
+          <w:bCs/>
+          <w:color w:val="000000" w:themeColor="text1"/>
+          <w:sz w:val="28"/>
+          <w:szCs w:val="28"/>
+          <w:highlight w:val="none"/>
+        </w:rPr>
+      </w:r>
+      <w:r>
+        <w:rPr>
+          <w:b/>
+          <w:bCs/>
+          <w:color w:val="000000" w:themeColor="text1"/>
+          <w:sz w:val="28"/>
+          <w:szCs w:val="28"/>
+          <w:highlight w:val="none"/>
+        </w:rPr>
+      </w:r>
+    </w:p>
+    <w:p>
+      <w:pPr>
+        <w:contextualSpacing/>
+        <w:ind w:left="708" w:right="-283" w:firstLine="0"/>
+        <w:rPr>
+          <w:b/>
+          <w:bCs/>
+          <w:color w:val="000000" w:themeColor="text1"/>
+          <w:sz w:val="28"/>
+          <w:szCs w:val="28"/>
+          <w:highlight w:val="none"/>
+        </w:rPr>
+      </w:pPr>
+      <w:r>
+        <w:rPr>
+          <w:b/>
+          <w:bCs/>
+          <w:color w:val="000000" w:themeColor="text1"/>
+          <w:sz w:val="28"/>
+          <w:szCs w:val="28"/>
+          <w:highlight w:val="none"/>
+        </w:rPr>
+      </w:r>
+      <w:r>
+        <w:rPr>
+          <w:b/>
+          <w:bCs/>
+          <w:color w:val="000000" w:themeColor="text1"/>
+          <w:sz w:val="24"/>
+          <w:szCs w:val="24"/>
+          <w:highlight w:val="none"/>
+        </w:rPr>
+        <w:t xml:space="preserve">    </w:t>
+      </w:r>
+      <w:r>
+        <w:rPr>
+          <w:b/>
+          <w:bCs/>
+          <w:color w:val="ff0000"/>
+          <w:sz w:val="36"/>
+          <w:szCs w:val="36"/>
+          <w:highlight w:val="none"/>
+        </w:rPr>
+        <w:t xml:space="preserve">O </w:t>
+      </w:r>
+      <w:r>
+        <w:rPr>
+          <w:b/>
+          <w:bCs/>
+          <w:color w:val="00b050"/>
+          <w:sz w:val="36"/>
+          <w:szCs w:val="36"/>
+          <w:highlight w:val="none"/>
+        </w:rPr>
+        <w:t xml:space="preserve">HEAD</w:t>
+      </w:r>
+      <w:r>
+        <w:rPr>
+          <w:b/>
+          <w:bCs/>
+          <w:color w:val="ff0000"/>
+          <w:sz w:val="36"/>
+          <w:szCs w:val="36"/>
+          <w:highlight w:val="none"/>
+        </w:rPr>
+        <w:t xml:space="preserve"> se move para o ultimo commit da branch para a                         </w:t>
+        <w:tab/>
+        <w:t xml:space="preserve">qual mudamos</w:t>
+      </w:r>
+      <w:r>
+        <w:rPr>
+          <w:b/>
+          <w:bCs/>
+          <w:color w:val="ff0000"/>
+          <w:sz w:val="36"/>
+          <w:szCs w:val="36"/>
+          <w:highlight w:val="none"/>
+        </w:rPr>
+        <w:t xml:space="preserve"> </w:t>
+      </w:r>
+      <w:r>
+        <w:rPr>
+          <w:b/>
+          <w:bCs/>
+          <w:color w:val="ff0000"/>
+          <w:sz w:val="36"/>
+          <w:szCs w:val="36"/>
+          <w:highlight w:val="none"/>
+        </w:rPr>
+        <w:t xml:space="preserve">voc</w:t>
+      </w:r>
+      <w:r>
+        <w:rPr>
+          <w:b/>
+          <w:bCs/>
+          <w:color w:val="ff0000"/>
+          <w:sz w:val="36"/>
+          <w:szCs w:val="36"/>
+          <w:highlight w:val="none"/>
+        </w:rPr>
+        <w:t xml:space="preserve">ê pode observar isso dando o </w:t>
+        <w:tab/>
+        <w:t xml:space="preserve">comando de log abaixo: </w:t>
+      </w:r>
+      <w:r>
+        <w:rPr>
+          <w:b/>
+          <w:bCs/>
+          <w:color w:val="000000" w:themeColor="text1"/>
+          <w:sz w:val="28"/>
+          <w:szCs w:val="28"/>
+          <w:highlight w:val="none"/>
+        </w:rPr>
+      </w:r>
+      <w:r>
+        <w:rPr>
+          <w:b/>
+          <w:bCs/>
+          <w:color w:val="000000" w:themeColor="text1"/>
+          <w:sz w:val="28"/>
+          <w:szCs w:val="28"/>
+          <w:highlight w:val="none"/>
+        </w:rPr>
+      </w:r>
+    </w:p>
+    <w:p>
+      <w:pPr>
+        <w:contextualSpacing/>
+        <w:ind w:left="708" w:right="-283" w:firstLine="0"/>
+        <w:rPr>
+          <w:b/>
+          <w:bCs/>
+          <w:color w:val="000000" w:themeColor="text1"/>
+          <w:sz w:val="28"/>
+          <w:szCs w:val="28"/>
+          <w:highlight w:val="none"/>
+        </w:rPr>
+      </w:pPr>
+      <w:r>
+        <w:rPr>
+          <w:b/>
+          <w:bCs/>
+          <w:color w:val="000000" w:themeColor="text1"/>
+          <w:sz w:val="28"/>
+          <w:szCs w:val="28"/>
+          <w:highlight w:val="none"/>
+        </w:rPr>
+      </w:r>
+      <w:r>
+        <w:rPr>
+          <w:b/>
+          <w:bCs/>
+          <w:color w:val="000000" w:themeColor="text1"/>
+          <w:sz w:val="28"/>
+          <w:szCs w:val="28"/>
+          <w:highlight w:val="none"/>
+        </w:rPr>
+      </w:r>
+    </w:p>
+    <w:p>
+      <w:pPr>
+        <w:contextualSpacing/>
+        <w:ind w:left="708" w:right="-283" w:firstLine="0"/>
+        <w:rPr>
+          <w:b/>
+          <w:bCs/>
+          <w:color w:val="000000" w:themeColor="text1"/>
+          <w:sz w:val="28"/>
+          <w:szCs w:val="28"/>
+          <w:highlight w:val="none"/>
+        </w:rPr>
+      </w:pPr>
+      <w:r>
+        <w:rPr>
+          <w:b/>
+          <w:bCs/>
+          <w:color w:val="000000" w:themeColor="text1"/>
+          <w:sz w:val="28"/>
+          <w:szCs w:val="28"/>
+          <w:highlight w:val="none"/>
+        </w:rPr>
+        <w:tab/>
+        <w:tab/>
+        <w:t xml:space="preserve">git  log  -n  3  - -oneline   </w:t>
+      </w:r>
+      <w:r>
+        <w:rPr>
+          <w:b/>
+          <w:bCs/>
+          <w:color w:val="000000" w:themeColor="text1"/>
+          <w:sz w:val="28"/>
+          <w:szCs w:val="28"/>
+          <w:highlight w:val="none"/>
+        </w:rPr>
+      </w:r>
     </w:p>
     <w:p>
       <w:pPr>
@@ -14926,6 +15321,14 @@
       <w:pPr>
         <w:contextualSpacing/>
         <w:ind w:left="0" w:right="-283" w:firstLine="0"/>
+        <w:rPr>
+          <w:b/>
+          <w:bCs/>
+          <w:color w:val="000000" w:themeColor="text1"/>
+          <w:sz w:val="24"/>
+          <w:szCs w:val="24"/>
+          <w:highlight w:val="none"/>
+        </w:rPr>
       </w:pPr>
       <w:r>
         <w:rPr>
@@ -14949,6 +15352,3829 @@
         </w:rPr>
       </w:r>
       <w:r/>
+    </w:p>
+    <w:p>
+      <w:pPr>
+        <w:contextualSpacing/>
+        <w:ind w:left="0" w:right="-283" w:firstLine="0"/>
+        <w:rPr>
+          <w:b/>
+          <w:bCs/>
+          <w:color w:val="000000" w:themeColor="text1"/>
+          <w:sz w:val="24"/>
+          <w:szCs w:val="24"/>
+          <w:highlight w:val="none"/>
+        </w:rPr>
+      </w:pPr>
+      <w:r>
+        <w:rPr>
+          <w:b/>
+          <w:bCs/>
+          <w:color w:val="000000" w:themeColor="text1"/>
+          <w:sz w:val="24"/>
+          <w:szCs w:val="24"/>
+          <w:highlight w:val="none"/>
+        </w:rPr>
+      </w:r>
+      <w:r>
+        <w:rPr>
+          <w:b/>
+          <w:bCs/>
+          <w:color w:val="000000" w:themeColor="text1"/>
+          <w:sz w:val="24"/>
+          <w:szCs w:val="24"/>
+          <w:highlight w:val="none"/>
+        </w:rPr>
+      </w:r>
+    </w:p>
+    <w:p>
+      <w:pPr>
+        <w:contextualSpacing/>
+        <w:ind w:left="0" w:right="-283" w:firstLine="0"/>
+        <w:rPr>
+          <w:b/>
+          <w:bCs/>
+          <w:color w:val="000000" w:themeColor="text1"/>
+          <w:sz w:val="24"/>
+          <w:szCs w:val="24"/>
+          <w:highlight w:val="none"/>
+        </w:rPr>
+      </w:pPr>
+      <w:r>
+        <w:rPr>
+          <w:b/>
+          <w:bCs/>
+          <w:color w:val="000000" w:themeColor="text1"/>
+          <w:sz w:val="24"/>
+          <w:szCs w:val="24"/>
+          <w:highlight w:val="none"/>
+        </w:rPr>
+      </w:r>
+      <w:r>
+        <w:rPr>
+          <w:b/>
+          <w:bCs/>
+          <w:color w:val="000000" w:themeColor="text1"/>
+          <w:sz w:val="24"/>
+          <w:szCs w:val="24"/>
+          <w:highlight w:val="none"/>
+        </w:rPr>
+      </w:r>
+    </w:p>
+    <w:p>
+      <w:pPr>
+        <w:contextualSpacing/>
+        <w:ind w:left="0" w:right="-283" w:firstLine="0"/>
+        <w:rPr>
+          <w:b/>
+          <w:bCs/>
+          <w:color w:val="000000" w:themeColor="text1"/>
+          <w:sz w:val="24"/>
+          <w:szCs w:val="24"/>
+          <w:highlight w:val="none"/>
+        </w:rPr>
+      </w:pPr>
+      <w:r>
+        <w:rPr>
+          <w:b/>
+          <w:bCs/>
+          <w:color w:val="000000" w:themeColor="text1"/>
+          <w:sz w:val="24"/>
+          <w:szCs w:val="24"/>
+          <w:highlight w:val="none"/>
+        </w:rPr>
+      </w:r>
+      <w:r>
+        <w:rPr>
+          <w:b/>
+          <w:bCs/>
+          <w:color w:val="000000" w:themeColor="text1"/>
+          <w:sz w:val="24"/>
+          <w:szCs w:val="24"/>
+          <w:highlight w:val="none"/>
+        </w:rPr>
+      </w:r>
+    </w:p>
+    <w:p>
+      <w:pPr>
+        <w:contextualSpacing/>
+        <w:ind w:left="0" w:right="-283" w:firstLine="0"/>
+        <w:rPr>
+          <w:b/>
+          <w:bCs/>
+          <w:color w:val="000000" w:themeColor="text1"/>
+          <w:sz w:val="24"/>
+          <w:szCs w:val="24"/>
+          <w:highlight w:val="none"/>
+        </w:rPr>
+      </w:pPr>
+      <w:r>
+        <w:rPr>
+          <w:b/>
+          <w:bCs/>
+          <w:color w:val="000000" w:themeColor="text1"/>
+          <w:sz w:val="24"/>
+          <w:szCs w:val="24"/>
+          <w:highlight w:val="none"/>
+        </w:rPr>
+      </w:r>
+      <w:r>
+        <w:rPr>
+          <w:b/>
+          <w:bCs/>
+          <w:color w:val="000000" w:themeColor="text1"/>
+          <w:sz w:val="24"/>
+          <w:szCs w:val="24"/>
+          <w:highlight w:val="none"/>
+        </w:rPr>
+      </w:r>
+    </w:p>
+    <w:p>
+      <w:pPr>
+        <w:contextualSpacing/>
+        <w:ind w:left="0" w:right="-283" w:firstLine="0"/>
+        <w:rPr>
+          <w:b/>
+          <w:bCs/>
+          <w:color w:val="000000" w:themeColor="text1"/>
+          <w:sz w:val="24"/>
+          <w:szCs w:val="24"/>
+          <w:highlight w:val="none"/>
+        </w:rPr>
+      </w:pPr>
+      <w:r>
+        <w:rPr>
+          <w:b/>
+          <w:bCs/>
+          <w:color w:val="000000" w:themeColor="text1"/>
+          <w:sz w:val="24"/>
+          <w:szCs w:val="24"/>
+          <w:highlight w:val="none"/>
+        </w:rPr>
+      </w:r>
+      <w:r>
+        <w:rPr>
+          <w:b/>
+          <w:bCs/>
+          <w:color w:val="000000" w:themeColor="text1"/>
+          <w:sz w:val="24"/>
+          <w:szCs w:val="24"/>
+          <w:highlight w:val="none"/>
+        </w:rPr>
+      </w:r>
+    </w:p>
+    <w:p>
+      <w:pPr>
+        <w:contextualSpacing/>
+        <w:ind w:left="0" w:right="-283" w:firstLine="0"/>
+        <w:rPr>
+          <w:b/>
+          <w:bCs/>
+          <w:color w:val="000000" w:themeColor="text1"/>
+          <w:sz w:val="24"/>
+          <w:szCs w:val="24"/>
+          <w:highlight w:val="none"/>
+        </w:rPr>
+      </w:pPr>
+      <w:r>
+        <w:rPr>
+          <w:b/>
+          <w:bCs/>
+          <w:color w:val="000000" w:themeColor="text1"/>
+          <w:sz w:val="24"/>
+          <w:szCs w:val="24"/>
+          <w:highlight w:val="none"/>
+        </w:rPr>
+      </w:r>
+      <w:r>
+        <w:rPr>
+          <w:b/>
+          <w:bCs/>
+          <w:color w:val="000000" w:themeColor="text1"/>
+          <w:sz w:val="24"/>
+          <w:szCs w:val="24"/>
+          <w:highlight w:val="none"/>
+        </w:rPr>
+      </w:r>
+    </w:p>
+    <w:p>
+      <w:pPr>
+        <w:contextualSpacing/>
+        <w:ind w:left="0" w:right="-283" w:firstLine="0"/>
+        <w:rPr>
+          <w:b/>
+          <w:bCs/>
+          <w:color w:val="000000" w:themeColor="text1"/>
+          <w:sz w:val="24"/>
+          <w:szCs w:val="24"/>
+          <w:highlight w:val="none"/>
+        </w:rPr>
+      </w:pPr>
+      <w:r>
+        <w:rPr>
+          <w:b/>
+          <w:bCs/>
+          <w:color w:val="000000" w:themeColor="text1"/>
+          <w:sz w:val="24"/>
+          <w:szCs w:val="24"/>
+          <w:highlight w:val="none"/>
+        </w:rPr>
+      </w:r>
+      <w:r>
+        <w:rPr>
+          <w:b/>
+          <w:bCs/>
+          <w:color w:val="000000" w:themeColor="text1"/>
+          <w:sz w:val="24"/>
+          <w:szCs w:val="24"/>
+          <w:highlight w:val="none"/>
+        </w:rPr>
+      </w:r>
+    </w:p>
+    <w:p>
+      <w:pPr>
+        <w:contextualSpacing/>
+        <w:ind w:left="0" w:right="-283" w:firstLine="0"/>
+        <w:rPr>
+          <w:b/>
+          <w:bCs/>
+          <w:color w:val="000000" w:themeColor="text1"/>
+          <w:sz w:val="24"/>
+          <w:szCs w:val="24"/>
+          <w:highlight w:val="none"/>
+        </w:rPr>
+      </w:pPr>
+      <w:r>
+        <w:rPr>
+          <w:b/>
+          <w:bCs/>
+          <w:color w:val="000000" w:themeColor="text1"/>
+          <w:sz w:val="24"/>
+          <w:szCs w:val="24"/>
+          <w:highlight w:val="none"/>
+        </w:rPr>
+      </w:r>
+      <w:r>
+        <w:rPr>
+          <w:b/>
+          <w:bCs/>
+          <w:color w:val="000000" w:themeColor="text1"/>
+          <w:sz w:val="24"/>
+          <w:szCs w:val="24"/>
+          <w:highlight w:val="none"/>
+        </w:rPr>
+      </w:r>
+    </w:p>
+    <w:p>
+      <w:pPr>
+        <w:contextualSpacing/>
+        <w:ind w:left="0" w:right="-283" w:firstLine="0"/>
+        <w:rPr>
+          <w:b/>
+          <w:bCs/>
+          <w:color w:val="000000" w:themeColor="text1"/>
+          <w:sz w:val="24"/>
+          <w:szCs w:val="24"/>
+          <w:highlight w:val="none"/>
+        </w:rPr>
+      </w:pPr>
+      <w:r>
+        <w:rPr>
+          <w:b/>
+          <w:bCs/>
+          <w:color w:val="000000" w:themeColor="text1"/>
+          <w:sz w:val="24"/>
+          <w:szCs w:val="24"/>
+          <w:highlight w:val="none"/>
+        </w:rPr>
+      </w:r>
+      <w:r>
+        <w:rPr>
+          <w:b/>
+          <w:bCs/>
+          <w:color w:val="000000" w:themeColor="text1"/>
+          <w:sz w:val="24"/>
+          <w:szCs w:val="24"/>
+          <w:highlight w:val="none"/>
+        </w:rPr>
+      </w:r>
+    </w:p>
+    <w:p>
+      <w:pPr>
+        <w:contextualSpacing/>
+        <w:ind w:left="0" w:right="-283" w:firstLine="0"/>
+        <w:rPr>
+          <w:b/>
+          <w:bCs/>
+          <w:color w:val="000000" w:themeColor="text1"/>
+          <w:sz w:val="24"/>
+          <w:szCs w:val="24"/>
+          <w:highlight w:val="none"/>
+        </w:rPr>
+      </w:pPr>
+      <w:r>
+        <w:rPr>
+          <w:b/>
+          <w:bCs/>
+          <w:color w:val="000000" w:themeColor="text1"/>
+          <w:sz w:val="24"/>
+          <w:szCs w:val="24"/>
+          <w:highlight w:val="none"/>
+        </w:rPr>
+      </w:r>
+      <w:r>
+        <w:rPr>
+          <w:b/>
+          <w:bCs/>
+          <w:color w:val="000000" w:themeColor="text1"/>
+          <w:sz w:val="24"/>
+          <w:szCs w:val="24"/>
+          <w:highlight w:val="none"/>
+        </w:rPr>
+      </w:r>
+    </w:p>
+    <w:p>
+      <w:pPr>
+        <w:contextualSpacing/>
+        <w:ind w:left="0" w:right="-283" w:firstLine="0"/>
+        <w:rPr>
+          <w:b/>
+          <w:bCs/>
+          <w:color w:val="000000" w:themeColor="text1"/>
+          <w:sz w:val="24"/>
+          <w:szCs w:val="24"/>
+          <w:highlight w:val="none"/>
+        </w:rPr>
+      </w:pPr>
+      <w:r>
+        <w:rPr>
+          <w:b/>
+          <w:bCs/>
+          <w:color w:val="000000" w:themeColor="text1"/>
+          <w:sz w:val="24"/>
+          <w:szCs w:val="24"/>
+          <w:highlight w:val="none"/>
+        </w:rPr>
+      </w:r>
+      <w:r>
+        <w:rPr>
+          <w:b/>
+          <w:bCs/>
+          <w:color w:val="000000" w:themeColor="text1"/>
+          <w:sz w:val="24"/>
+          <w:szCs w:val="24"/>
+          <w:highlight w:val="none"/>
+        </w:rPr>
+      </w:r>
+    </w:p>
+    <w:p>
+      <w:pPr>
+        <w:contextualSpacing/>
+        <w:ind w:left="0" w:right="-283" w:firstLine="0"/>
+        <w:rPr>
+          <w:b/>
+          <w:bCs/>
+          <w:color w:val="000000" w:themeColor="text1"/>
+          <w:sz w:val="24"/>
+          <w:szCs w:val="24"/>
+          <w:highlight w:val="none"/>
+        </w:rPr>
+      </w:pPr>
+      <w:r>
+        <w:rPr>
+          <w:b/>
+          <w:bCs/>
+          <w:color w:val="000000" w:themeColor="text1"/>
+          <w:sz w:val="24"/>
+          <w:szCs w:val="24"/>
+          <w:highlight w:val="none"/>
+        </w:rPr>
+      </w:r>
+      <w:r>
+        <w:rPr>
+          <w:b/>
+          <w:bCs/>
+          <w:color w:val="000000" w:themeColor="text1"/>
+          <w:sz w:val="24"/>
+          <w:szCs w:val="24"/>
+          <w:highlight w:val="none"/>
+        </w:rPr>
+      </w:r>
+    </w:p>
+    <w:p>
+      <w:pPr>
+        <w:contextualSpacing/>
+        <w:ind w:left="0" w:right="-283" w:firstLine="0"/>
+        <w:rPr>
+          <w:b/>
+          <w:bCs/>
+          <w:color w:val="000000" w:themeColor="text1"/>
+          <w:sz w:val="24"/>
+          <w:szCs w:val="24"/>
+          <w:highlight w:val="none"/>
+        </w:rPr>
+      </w:pPr>
+      <w:r>
+        <w:rPr>
+          <w:b/>
+          <w:bCs/>
+          <w:color w:val="000000" w:themeColor="text1"/>
+          <w:sz w:val="24"/>
+          <w:szCs w:val="24"/>
+          <w:highlight w:val="none"/>
+        </w:rPr>
+      </w:r>
+      <w:r>
+        <w:rPr>
+          <w:b/>
+          <w:bCs/>
+          <w:color w:val="000000" w:themeColor="text1"/>
+          <w:sz w:val="24"/>
+          <w:szCs w:val="24"/>
+          <w:highlight w:val="none"/>
+        </w:rPr>
+      </w:r>
+    </w:p>
+    <w:p>
+      <w:pPr>
+        <w:contextualSpacing/>
+        <w:ind w:left="0" w:right="-283" w:firstLine="0"/>
+        <w:rPr>
+          <w:b/>
+          <w:bCs/>
+          <w:color w:val="000000" w:themeColor="text1"/>
+          <w:sz w:val="24"/>
+          <w:szCs w:val="24"/>
+          <w:highlight w:val="none"/>
+        </w:rPr>
+      </w:pPr>
+      <w:r>
+        <w:rPr>
+          <w:b/>
+          <w:bCs/>
+          <w:color w:val="000000" w:themeColor="text1"/>
+          <w:sz w:val="24"/>
+          <w:szCs w:val="24"/>
+          <w:highlight w:val="none"/>
+        </w:rPr>
+      </w:r>
+      <w:r>
+        <w:rPr>
+          <w:b/>
+          <w:bCs/>
+          <w:color w:val="000000" w:themeColor="text1"/>
+          <w:sz w:val="24"/>
+          <w:szCs w:val="24"/>
+          <w:highlight w:val="none"/>
+        </w:rPr>
+      </w:r>
+    </w:p>
+    <w:p>
+      <w:pPr>
+        <w:contextualSpacing/>
+        <w:ind w:left="0" w:right="-283" w:firstLine="0"/>
+        <w:rPr>
+          <w:b/>
+          <w:bCs/>
+          <w:color w:val="000000" w:themeColor="text1"/>
+          <w:sz w:val="24"/>
+          <w:szCs w:val="24"/>
+          <w:highlight w:val="none"/>
+        </w:rPr>
+      </w:pPr>
+      <w:r>
+        <w:rPr>
+          <w:b/>
+          <w:bCs/>
+          <w:color w:val="000000" w:themeColor="text1"/>
+          <w:sz w:val="24"/>
+          <w:szCs w:val="24"/>
+          <w:highlight w:val="none"/>
+        </w:rPr>
+      </w:r>
+      <w:r>
+        <w:rPr>
+          <w:b/>
+          <w:bCs/>
+          <w:color w:val="000000" w:themeColor="text1"/>
+          <w:sz w:val="24"/>
+          <w:szCs w:val="24"/>
+          <w:highlight w:val="none"/>
+        </w:rPr>
+      </w:r>
+    </w:p>
+    <w:p>
+      <w:pPr>
+        <w:contextualSpacing/>
+        <w:ind w:left="0" w:right="-283" w:firstLine="0"/>
+        <w:rPr>
+          <w:b/>
+          <w:bCs/>
+          <w:color w:val="000000" w:themeColor="text1"/>
+          <w:sz w:val="24"/>
+          <w:szCs w:val="24"/>
+          <w:highlight w:val="none"/>
+        </w:rPr>
+      </w:pPr>
+      <w:r>
+        <w:rPr>
+          <w:b/>
+          <w:bCs/>
+          <w:color w:val="000000" w:themeColor="text1"/>
+          <w:sz w:val="24"/>
+          <w:szCs w:val="24"/>
+          <w:highlight w:val="none"/>
+        </w:rPr>
+      </w:r>
+      <w:r>
+        <w:rPr>
+          <w:b/>
+          <w:bCs/>
+          <w:color w:val="000000" w:themeColor="text1"/>
+          <w:sz w:val="24"/>
+          <w:szCs w:val="24"/>
+          <w:highlight w:val="none"/>
+        </w:rPr>
+      </w:r>
+    </w:p>
+    <w:p>
+      <w:pPr>
+        <w:contextualSpacing/>
+        <w:ind w:left="0" w:right="-283" w:firstLine="0"/>
+        <w:rPr>
+          <w:b/>
+          <w:bCs/>
+          <w:color w:val="000000" w:themeColor="text1"/>
+          <w:sz w:val="24"/>
+          <w:szCs w:val="24"/>
+          <w:highlight w:val="none"/>
+        </w:rPr>
+      </w:pPr>
+      <w:r>
+        <w:rPr>
+          <w:b/>
+          <w:bCs/>
+          <w:color w:val="000000" w:themeColor="text1"/>
+          <w:sz w:val="24"/>
+          <w:szCs w:val="24"/>
+          <w:highlight w:val="none"/>
+        </w:rPr>
+      </w:r>
+      <w:r>
+        <w:rPr>
+          <w:b/>
+          <w:bCs/>
+          <w:color w:val="000000" w:themeColor="text1"/>
+          <w:sz w:val="24"/>
+          <w:szCs w:val="24"/>
+          <w:highlight w:val="none"/>
+        </w:rPr>
+      </w:r>
+    </w:p>
+    <w:p>
+      <w:pPr>
+        <w:contextualSpacing/>
+        <w:ind w:left="0" w:right="-283" w:firstLine="0"/>
+        <w:rPr>
+          <w:b/>
+          <w:bCs/>
+          <w:color w:val="000000" w:themeColor="text1"/>
+          <w:sz w:val="24"/>
+          <w:szCs w:val="24"/>
+          <w:highlight w:val="none"/>
+        </w:rPr>
+      </w:pPr>
+      <w:r>
+        <w:rPr>
+          <w:b/>
+          <w:bCs/>
+          <w:color w:val="000000" w:themeColor="text1"/>
+          <w:sz w:val="24"/>
+          <w:szCs w:val="24"/>
+          <w:highlight w:val="none"/>
+        </w:rPr>
+      </w:r>
+      <w:r>
+        <w:rPr>
+          <w:b/>
+          <w:bCs/>
+          <w:color w:val="000000" w:themeColor="text1"/>
+          <w:sz w:val="24"/>
+          <w:szCs w:val="24"/>
+          <w:highlight w:val="none"/>
+        </w:rPr>
+      </w:r>
+    </w:p>
+    <w:p>
+      <w:pPr>
+        <w:contextualSpacing/>
+        <w:ind w:left="0" w:right="-283" w:firstLine="0"/>
+        <w:rPr>
+          <w:b/>
+          <w:bCs/>
+          <w:color w:val="000000" w:themeColor="text1"/>
+          <w:sz w:val="24"/>
+          <w:szCs w:val="24"/>
+          <w:highlight w:val="none"/>
+        </w:rPr>
+      </w:pPr>
+      <w:r>
+        <w:rPr>
+          <w:b/>
+          <w:bCs/>
+          <w:color w:val="000000" w:themeColor="text1"/>
+          <w:sz w:val="24"/>
+          <w:szCs w:val="24"/>
+          <w:highlight w:val="none"/>
+        </w:rPr>
+      </w:r>
+      <w:r>
+        <w:rPr>
+          <w:b/>
+          <w:bCs/>
+          <w:color w:val="000000" w:themeColor="text1"/>
+          <w:sz w:val="24"/>
+          <w:szCs w:val="24"/>
+          <w:highlight w:val="none"/>
+        </w:rPr>
+      </w:r>
+    </w:p>
+    <w:p>
+      <w:pPr>
+        <w:contextualSpacing/>
+        <w:ind w:left="0" w:right="-283" w:firstLine="0"/>
+        <w:rPr>
+          <w:b/>
+          <w:bCs/>
+          <w:color w:val="000000" w:themeColor="text1"/>
+          <w:sz w:val="24"/>
+          <w:szCs w:val="24"/>
+          <w:highlight w:val="none"/>
+        </w:rPr>
+      </w:pPr>
+      <w:r>
+        <w:rPr>
+          <w:b/>
+          <w:bCs/>
+          <w:color w:val="000000" w:themeColor="text1"/>
+          <w:sz w:val="24"/>
+          <w:szCs w:val="24"/>
+          <w:highlight w:val="none"/>
+        </w:rPr>
+      </w:r>
+      <w:r>
+        <w:rPr>
+          <w:b/>
+          <w:bCs/>
+          <w:color w:val="000000" w:themeColor="text1"/>
+          <w:sz w:val="24"/>
+          <w:szCs w:val="24"/>
+          <w:highlight w:val="none"/>
+        </w:rPr>
+      </w:r>
+    </w:p>
+    <w:p>
+      <w:pPr>
+        <w:contextualSpacing/>
+        <w:ind w:left="0" w:right="-283" w:firstLine="0"/>
+        <w:rPr>
+          <w:b/>
+          <w:bCs/>
+          <w:color w:val="000000" w:themeColor="text1"/>
+          <w:sz w:val="24"/>
+          <w:szCs w:val="24"/>
+          <w:highlight w:val="none"/>
+        </w:rPr>
+      </w:pPr>
+      <w:r>
+        <w:rPr>
+          <w:b/>
+          <w:bCs/>
+          <w:color w:val="000000" w:themeColor="text1"/>
+          <w:sz w:val="24"/>
+          <w:szCs w:val="24"/>
+          <w:highlight w:val="none"/>
+        </w:rPr>
+      </w:r>
+      <w:r>
+        <w:rPr>
+          <w:b/>
+          <w:bCs/>
+          <w:color w:val="000000" w:themeColor="text1"/>
+          <w:sz w:val="24"/>
+          <w:szCs w:val="24"/>
+          <w:highlight w:val="none"/>
+        </w:rPr>
+      </w:r>
+    </w:p>
+    <w:p>
+      <w:pPr>
+        <w:contextualSpacing/>
+        <w:ind w:left="0" w:right="-283" w:firstLine="0"/>
+        <w:rPr>
+          <w:b/>
+          <w:bCs/>
+          <w:color w:val="000000" w:themeColor="text1"/>
+          <w:sz w:val="24"/>
+          <w:szCs w:val="24"/>
+          <w:highlight w:val="none"/>
+        </w:rPr>
+      </w:pPr>
+      <w:r>
+        <w:rPr>
+          <w:b/>
+          <w:bCs/>
+          <w:color w:val="000000" w:themeColor="text1"/>
+          <w:sz w:val="24"/>
+          <w:szCs w:val="24"/>
+          <w:highlight w:val="none"/>
+        </w:rPr>
+      </w:r>
+      <w:r>
+        <w:rPr>
+          <w:b/>
+          <w:bCs/>
+          <w:color w:val="000000" w:themeColor="text1"/>
+          <w:sz w:val="24"/>
+          <w:szCs w:val="24"/>
+          <w:highlight w:val="none"/>
+        </w:rPr>
+      </w:r>
+    </w:p>
+    <w:p>
+      <w:pPr>
+        <w:contextualSpacing/>
+        <w:ind w:left="0" w:right="-283" w:firstLine="0"/>
+        <w:rPr>
+          <w:b/>
+          <w:bCs/>
+          <w:color w:val="000000" w:themeColor="text1"/>
+          <w:sz w:val="24"/>
+          <w:szCs w:val="24"/>
+          <w:highlight w:val="none"/>
+        </w:rPr>
+      </w:pPr>
+      <w:r>
+        <w:rPr>
+          <w:b/>
+          <w:bCs/>
+          <w:color w:val="000000" w:themeColor="text1"/>
+          <w:sz w:val="24"/>
+          <w:szCs w:val="24"/>
+          <w:highlight w:val="none"/>
+        </w:rPr>
+      </w:r>
+      <w:r>
+        <w:rPr>
+          <w:b/>
+          <w:bCs/>
+          <w:color w:val="000000" w:themeColor="text1"/>
+          <w:sz w:val="24"/>
+          <w:szCs w:val="24"/>
+          <w:highlight w:val="none"/>
+        </w:rPr>
+      </w:r>
+    </w:p>
+    <w:p>
+      <w:pPr>
+        <w:contextualSpacing/>
+        <w:ind w:left="0" w:right="-283" w:firstLine="0"/>
+        <w:rPr>
+          <w:b/>
+          <w:bCs/>
+          <w:color w:val="000000" w:themeColor="text1"/>
+          <w:sz w:val="24"/>
+          <w:szCs w:val="24"/>
+          <w:highlight w:val="none"/>
+        </w:rPr>
+      </w:pPr>
+      <w:r>
+        <w:rPr>
+          <w:b/>
+          <w:bCs/>
+          <w:color w:val="000000" w:themeColor="text1"/>
+          <w:sz w:val="24"/>
+          <w:szCs w:val="24"/>
+          <w:highlight w:val="none"/>
+        </w:rPr>
+      </w:r>
+      <w:r>
+        <w:rPr>
+          <w:b/>
+          <w:bCs/>
+          <w:color w:val="000000" w:themeColor="text1"/>
+          <w:sz w:val="24"/>
+          <w:szCs w:val="24"/>
+          <w:highlight w:val="none"/>
+        </w:rPr>
+      </w:r>
+    </w:p>
+    <w:p>
+      <w:pPr>
+        <w:contextualSpacing/>
+        <w:ind w:left="0" w:right="-283" w:firstLine="0"/>
+        <w:rPr>
+          <w:b/>
+          <w:bCs/>
+          <w:color w:val="000000" w:themeColor="text1"/>
+          <w:sz w:val="24"/>
+          <w:szCs w:val="24"/>
+          <w:highlight w:val="none"/>
+        </w:rPr>
+      </w:pPr>
+      <w:r>
+        <w:rPr>
+          <w:b/>
+          <w:bCs/>
+          <w:color w:val="000000" w:themeColor="text1"/>
+          <w:sz w:val="24"/>
+          <w:szCs w:val="24"/>
+          <w:highlight w:val="none"/>
+        </w:rPr>
+      </w:r>
+      <w:r>
+        <w:rPr>
+          <w:b/>
+          <w:bCs/>
+          <w:color w:val="000000" w:themeColor="text1"/>
+          <w:sz w:val="24"/>
+          <w:szCs w:val="24"/>
+          <w:highlight w:val="none"/>
+        </w:rPr>
+      </w:r>
+    </w:p>
+    <w:p>
+      <w:pPr>
+        <w:contextualSpacing/>
+        <w:ind w:left="0" w:right="-283" w:firstLine="0"/>
+        <w:rPr>
+          <w:b/>
+          <w:bCs/>
+          <w:color w:val="000000" w:themeColor="text1"/>
+          <w:sz w:val="24"/>
+          <w:szCs w:val="24"/>
+          <w:highlight w:val="none"/>
+        </w:rPr>
+      </w:pPr>
+      <w:r>
+        <w:rPr>
+          <w:b/>
+          <w:bCs/>
+          <w:color w:val="000000" w:themeColor="text1"/>
+          <w:sz w:val="24"/>
+          <w:szCs w:val="24"/>
+          <w:highlight w:val="none"/>
+        </w:rPr>
+      </w:r>
+      <w:r>
+        <w:rPr>
+          <w:b/>
+          <w:bCs/>
+          <w:color w:val="000000" w:themeColor="text1"/>
+          <w:sz w:val="24"/>
+          <w:szCs w:val="24"/>
+          <w:highlight w:val="none"/>
+        </w:rPr>
+      </w:r>
+    </w:p>
+    <w:p>
+      <w:pPr>
+        <w:contextualSpacing/>
+        <w:ind w:left="0" w:right="-283" w:firstLine="0"/>
+        <w:rPr>
+          <w:b/>
+          <w:bCs/>
+          <w:color w:val="000000" w:themeColor="text1"/>
+          <w:sz w:val="24"/>
+          <w:szCs w:val="24"/>
+          <w:highlight w:val="none"/>
+        </w:rPr>
+      </w:pPr>
+      <w:r>
+        <w:rPr>
+          <w:b/>
+          <w:bCs/>
+          <w:color w:val="000000" w:themeColor="text1"/>
+          <w:sz w:val="24"/>
+          <w:szCs w:val="24"/>
+          <w:highlight w:val="none"/>
+        </w:rPr>
+      </w:r>
+      <w:r>
+        <w:rPr>
+          <w:b/>
+          <w:bCs/>
+          <w:color w:val="000000" w:themeColor="text1"/>
+          <w:sz w:val="24"/>
+          <w:szCs w:val="24"/>
+          <w:highlight w:val="none"/>
+        </w:rPr>
+      </w:r>
+    </w:p>
+    <w:p>
+      <w:pPr>
+        <w:contextualSpacing/>
+        <w:ind w:left="0" w:right="-283" w:firstLine="0"/>
+        <w:rPr>
+          <w:b/>
+          <w:bCs/>
+          <w:color w:val="000000" w:themeColor="text1"/>
+          <w:sz w:val="24"/>
+          <w:szCs w:val="24"/>
+          <w:highlight w:val="none"/>
+        </w:rPr>
+      </w:pPr>
+      <w:r>
+        <w:rPr>
+          <w:b/>
+          <w:bCs/>
+          <w:color w:val="000000" w:themeColor="text1"/>
+          <w:sz w:val="24"/>
+          <w:szCs w:val="24"/>
+          <w:highlight w:val="none"/>
+        </w:rPr>
+      </w:r>
+      <w:r>
+        <w:rPr>
+          <w:b/>
+          <w:bCs/>
+          <w:color w:val="000000" w:themeColor="text1"/>
+          <w:sz w:val="24"/>
+          <w:szCs w:val="24"/>
+          <w:highlight w:val="none"/>
+        </w:rPr>
+      </w:r>
+    </w:p>
+    <w:p>
+      <w:pPr>
+        <w:contextualSpacing/>
+        <w:ind w:left="0" w:right="-283" w:firstLine="0"/>
+        <w:rPr>
+          <w:b/>
+          <w:bCs/>
+          <w:color w:val="000000" w:themeColor="text1"/>
+          <w:sz w:val="24"/>
+          <w:szCs w:val="24"/>
+          <w:highlight w:val="none"/>
+        </w:rPr>
+      </w:pPr>
+      <w:r>
+        <w:rPr>
+          <w:b/>
+          <w:bCs/>
+          <w:color w:val="000000" w:themeColor="text1"/>
+          <w:sz w:val="24"/>
+          <w:szCs w:val="24"/>
+          <w:highlight w:val="none"/>
+        </w:rPr>
+      </w:r>
+      <w:r>
+        <w:rPr>
+          <w:b/>
+          <w:bCs/>
+          <w:color w:val="000000" w:themeColor="text1"/>
+          <w:sz w:val="24"/>
+          <w:szCs w:val="24"/>
+          <w:highlight w:val="none"/>
+        </w:rPr>
+      </w:r>
+    </w:p>
+    <w:p>
+      <w:pPr>
+        <w:pStyle w:val="934"/>
+        <w:numPr>
+          <w:ilvl w:val="0"/>
+          <w:numId w:val="76"/>
+        </w:numPr>
+        <w:contextualSpacing/>
+        <w:ind w:right="-283"/>
+        <w:rPr>
+          <w:b/>
+          <w:bCs/>
+          <w:color w:val="0070c0"/>
+          <w:sz w:val="28"/>
+          <w:szCs w:val="28"/>
+          <w:highlight w:val="none"/>
+        </w:rPr>
+      </w:pPr>
+      <w:r>
+        <w:rPr>
+          <w:b/>
+          <w:bCs/>
+          <w:color w:val="0070c0"/>
+          <w:sz w:val="30"/>
+          <w:szCs w:val="30"/>
+          <w:highlight w:val="none"/>
+        </w:rPr>
+        <w:t xml:space="preserve">Verificando branches n</w:t>
+      </w:r>
+      <w:r>
+        <w:rPr>
+          <w:b/>
+          <w:bCs/>
+          <w:color w:val="0070c0"/>
+          <w:sz w:val="30"/>
+          <w:szCs w:val="30"/>
+          <w:highlight w:val="none"/>
+        </w:rPr>
+        <w:t xml:space="preserve">ão mescladas</w:t>
+      </w:r>
+      <w:r>
+        <w:rPr>
+          <w:b/>
+          <w:bCs/>
+          <w:color w:val="0070c0"/>
+          <w:sz w:val="30"/>
+          <w:szCs w:val="30"/>
+          <w:highlight w:val="none"/>
+        </w:rPr>
+        <w:t xml:space="preserve"> (temos que estar na branch main)</w:t>
+      </w:r>
+      <w:r>
+        <w:rPr>
+          <w:b/>
+          <w:bCs/>
+          <w:color w:val="0070c0"/>
+          <w:sz w:val="28"/>
+          <w:szCs w:val="28"/>
+          <w:highlight w:val="none"/>
+        </w:rPr>
+      </w:r>
+    </w:p>
+    <w:p>
+      <w:pPr>
+        <w:contextualSpacing/>
+        <w:ind w:left="709" w:right="-283" w:firstLine="0"/>
+        <w:rPr>
+          <w:b/>
+          <w:bCs/>
+          <w:color w:val="000000" w:themeColor="text1"/>
+          <w:sz w:val="24"/>
+          <w:szCs w:val="24"/>
+          <w:highlight w:val="none"/>
+        </w:rPr>
+      </w:pPr>
+      <w:r>
+        <w:rPr>
+          <w:b/>
+          <w:bCs/>
+          <w:color w:val="000000" w:themeColor="text1"/>
+          <w:sz w:val="24"/>
+          <w:szCs w:val="24"/>
+          <w:highlight w:val="none"/>
+        </w:rPr>
+        <w:tab/>
+        <w:t xml:space="preserve">git  branch  - –no-merged </w:t>
+      </w:r>
+      <w:r>
+        <w:rPr>
+          <w:b/>
+          <w:bCs/>
+          <w:color w:val="000000" w:themeColor="text1"/>
+          <w:sz w:val="24"/>
+          <w:szCs w:val="24"/>
+          <w:highlight w:val="none"/>
+        </w:rPr>
+      </w:r>
+    </w:p>
+    <w:p>
+      <w:pPr>
+        <w:contextualSpacing/>
+        <w:ind w:left="709" w:right="-283" w:firstLine="0"/>
+        <w:rPr>
+          <w:b/>
+          <w:bCs/>
+          <w:color w:val="0070c0"/>
+          <w:sz w:val="28"/>
+          <w:szCs w:val="28"/>
+          <w:highlight w:val="none"/>
+        </w:rPr>
+      </w:pPr>
+      <w:r>
+        <w:rPr>
+          <w:b/>
+          <w:bCs/>
+          <w:color w:val="0070c0"/>
+          <w:sz w:val="28"/>
+          <w:szCs w:val="28"/>
+          <w:highlight w:val="none"/>
+        </w:rPr>
+      </w:r>
+      <w:r>
+        <w:rPr>
+          <w:b/>
+          <w:bCs/>
+          <w:color w:val="0070c0"/>
+          <w:sz w:val="28"/>
+          <w:szCs w:val="28"/>
+          <w:highlight w:val="none"/>
+        </w:rPr>
+      </w:r>
+    </w:p>
+    <w:p>
+      <w:pPr>
+        <w:pStyle w:val="934"/>
+        <w:numPr>
+          <w:ilvl w:val="0"/>
+          <w:numId w:val="77"/>
+        </w:numPr>
+        <w:contextualSpacing/>
+        <w:ind w:right="-283"/>
+        <w:rPr>
+          <w:b/>
+          <w:bCs/>
+          <w:color w:val="0070c0"/>
+          <w:sz w:val="30"/>
+          <w:szCs w:val="30"/>
+          <w:highlight w:val="none"/>
+        </w:rPr>
+      </w:pPr>
+      <w:r>
+        <w:rPr>
+          <w:b/>
+          <w:bCs/>
+          <w:color w:val="0070c0"/>
+          <w:sz w:val="30"/>
+          <w:szCs w:val="30"/>
+          <w:highlight w:val="none"/>
+        </w:rPr>
+        <w:t xml:space="preserve">Mesclando branchs com a branch main</w:t>
+      </w:r>
+      <w:r>
+        <w:rPr>
+          <w:b/>
+          <w:bCs/>
+          <w:color w:val="0070c0"/>
+          <w:sz w:val="30"/>
+          <w:szCs w:val="30"/>
+          <w:highlight w:val="none"/>
+        </w:rPr>
+      </w:r>
+    </w:p>
+    <w:p>
+      <w:pPr>
+        <w:contextualSpacing/>
+        <w:ind w:left="709" w:right="-283" w:firstLine="0"/>
+        <w:rPr>
+          <w:b/>
+          <w:bCs/>
+          <w:color w:val="000000" w:themeColor="text1"/>
+          <w:sz w:val="24"/>
+          <w:szCs w:val="24"/>
+          <w:highlight w:val="none"/>
+        </w:rPr>
+      </w:pPr>
+      <w:r>
+        <w:rPr>
+          <w:b/>
+          <w:bCs/>
+          <w:color w:val="000000" w:themeColor="text1"/>
+          <w:sz w:val="24"/>
+          <w:szCs w:val="24"/>
+          <w:highlight w:val="none"/>
+        </w:rPr>
+        <w:tab/>
+      </w:r>
+      <w:r>
+        <w:rPr>
+          <w:b/>
+          <w:bCs/>
+          <w:color w:val="ff0000"/>
+          <w:sz w:val="24"/>
+          <w:szCs w:val="24"/>
+          <w:highlight w:val="none"/>
+        </w:rPr>
+        <w:t xml:space="preserve">OBS: Temos que estar na branch </w:t>
+      </w:r>
+      <w:r>
+        <w:rPr>
+          <w:b/>
+          <w:bCs/>
+          <w:color w:val="7030a0"/>
+          <w:sz w:val="24"/>
+          <w:szCs w:val="24"/>
+          <w:highlight w:val="none"/>
+        </w:rPr>
+        <w:t xml:space="preserve">main</w:t>
+      </w:r>
+      <w:r>
+        <w:rPr>
+          <w:b/>
+          <w:bCs/>
+          <w:color w:val="ff0000"/>
+          <w:sz w:val="24"/>
+          <w:szCs w:val="24"/>
+          <w:highlight w:val="none"/>
+        </w:rPr>
+        <w:t xml:space="preserve"> </w:t>
+      </w:r>
+      <w:r>
+        <w:rPr>
+          <w:b/>
+          <w:bCs/>
+          <w:color w:val="ff0000"/>
+          <w:sz w:val="24"/>
+          <w:szCs w:val="24"/>
+          <w:highlight w:val="none"/>
+        </w:rPr>
+        <w:t xml:space="preserve">para fazermos a mesclagem, para isso voc</w:t>
+      </w:r>
+      <w:r>
+        <w:rPr>
+          <w:b/>
+          <w:bCs/>
+          <w:color w:val="ff0000"/>
+          <w:sz w:val="24"/>
+          <w:szCs w:val="24"/>
+          <w:highlight w:val="none"/>
+        </w:rPr>
+        <w:t xml:space="preserve">ê</w:t>
+      </w:r>
+      <w:r>
+        <w:rPr>
+          <w:b/>
+          <w:bCs/>
+          <w:color w:val="ff0000"/>
+          <w:sz w:val="24"/>
+          <w:szCs w:val="24"/>
+          <w:highlight w:val="none"/>
+        </w:rPr>
+        <w:t xml:space="preserve"> </w:t>
+        <w:tab/>
+        <w:tab/>
+        <w:tab/>
+        <w:tab/>
+        <w:t xml:space="preserve">deve verificar em qual branch voc</w:t>
+      </w:r>
+      <w:r>
+        <w:rPr>
+          <w:b/>
+          <w:bCs/>
+          <w:color w:val="ff0000"/>
+          <w:sz w:val="24"/>
+          <w:szCs w:val="24"/>
+          <w:highlight w:val="none"/>
+        </w:rPr>
+        <w:t xml:space="preserve">ê esta atualmente. A branch em que voc</w:t>
+      </w:r>
+      <w:r>
+        <w:rPr>
+          <w:b/>
+          <w:bCs/>
+          <w:color w:val="ff0000"/>
+          <w:sz w:val="24"/>
+          <w:szCs w:val="24"/>
+          <w:highlight w:val="none"/>
+        </w:rPr>
+        <w:t xml:space="preserve">ê esta </w:t>
+      </w:r>
+      <w:r>
+        <w:rPr>
+          <w:b/>
+          <w:bCs/>
+          <w:color w:val="ff0000"/>
+          <w:sz w:val="24"/>
+          <w:szCs w:val="24"/>
+          <w:highlight w:val="none"/>
+        </w:rPr>
+        <w:tab/>
+        <w:tab/>
+        <w:tab/>
+        <w:t xml:space="preserve">atualmente possui </w:t>
+      </w:r>
+      <w:r>
+        <w:rPr>
+          <w:b/>
+          <w:bCs/>
+          <w:color w:val="ff0000"/>
+          <w:sz w:val="24"/>
+          <w:szCs w:val="24"/>
+          <w:highlight w:val="none"/>
+        </w:rPr>
+        <w:t xml:space="preserve">um </w:t>
+      </w:r>
+      <w:r>
+        <w:rPr>
+          <w:b/>
+          <w:bCs/>
+          <w:color w:val="7030a0"/>
+          <w:sz w:val="24"/>
+          <w:szCs w:val="24"/>
+          <w:highlight w:val="none"/>
+        </w:rPr>
+        <w:t xml:space="preserve">asterisco ( * )</w:t>
+      </w:r>
+      <w:r>
+        <w:rPr>
+          <w:b/>
+          <w:bCs/>
+          <w:color w:val="ff0000"/>
+          <w:sz w:val="24"/>
+          <w:szCs w:val="24"/>
+          <w:highlight w:val="none"/>
+        </w:rPr>
+        <w:t xml:space="preserve"> na frente dela</w:t>
+      </w:r>
+      <w:r>
+        <w:rPr>
+          <w:b/>
+          <w:bCs/>
+          <w:color w:val="ff0000"/>
+          <w:sz w:val="24"/>
+          <w:szCs w:val="24"/>
+          <w:highlight w:val="none"/>
+        </w:rPr>
+        <w:t xml:space="preserve">. Para verificar em qual </w:t>
+        <w:tab/>
+        <w:tab/>
+        <w:tab/>
+        <w:tab/>
+        <w:tab/>
+        <w:t xml:space="preserve">branch voc</w:t>
+      </w:r>
+      <w:r>
+        <w:rPr>
+          <w:b/>
+          <w:bCs/>
+          <w:color w:val="ff0000"/>
+          <w:sz w:val="24"/>
+          <w:szCs w:val="24"/>
+          <w:highlight w:val="none"/>
+        </w:rPr>
+        <w:t xml:space="preserve">ê se encontra atualmente use o comando abaixo:</w:t>
+      </w:r>
+      <w:r>
+        <w:rPr>
+          <w:b/>
+          <w:bCs/>
+          <w:color w:val="000000" w:themeColor="text1"/>
+          <w:sz w:val="24"/>
+          <w:szCs w:val="24"/>
+          <w:highlight w:val="none"/>
+        </w:rPr>
+      </w:r>
+      <w:r>
+        <w:rPr>
+          <w:b/>
+          <w:bCs/>
+          <w:color w:val="000000" w:themeColor="text1"/>
+          <w:sz w:val="28"/>
+          <w:szCs w:val="28"/>
+          <w:highlight w:val="none"/>
+        </w:rPr>
+      </w:r>
+    </w:p>
+    <w:p>
+      <w:pPr>
+        <w:contextualSpacing/>
+        <w:ind w:left="709" w:right="-283" w:firstLine="0"/>
+        <w:rPr>
+          <w:b/>
+          <w:bCs/>
+          <w:color w:val="000000" w:themeColor="text1"/>
+          <w:sz w:val="28"/>
+          <w:szCs w:val="28"/>
+          <w:highlight w:val="none"/>
+        </w:rPr>
+      </w:pPr>
+      <w:r>
+        <w:rPr>
+          <w:b/>
+          <w:bCs/>
+          <w:color w:val="000000" w:themeColor="text1"/>
+          <w:sz w:val="28"/>
+          <w:szCs w:val="28"/>
+          <w:highlight w:val="none"/>
+        </w:rPr>
+      </w:r>
+      <w:r>
+        <w:rPr>
+          <w:b/>
+          <w:bCs/>
+          <w:color w:val="000000" w:themeColor="text1"/>
+          <w:sz w:val="28"/>
+          <w:szCs w:val="28"/>
+          <w:highlight w:val="none"/>
+        </w:rPr>
+      </w:r>
+    </w:p>
+    <w:p>
+      <w:pPr>
+        <w:contextualSpacing/>
+        <w:ind w:left="709" w:right="-283" w:firstLine="0"/>
+        <w:rPr>
+          <w:b/>
+          <w:bCs/>
+          <w:color w:val="000000" w:themeColor="text1"/>
+          <w:sz w:val="24"/>
+          <w:szCs w:val="24"/>
+          <w:highlight w:val="none"/>
+        </w:rPr>
+      </w:pPr>
+      <w:r>
+        <w:rPr>
+          <w:b/>
+          <w:bCs/>
+          <w:color w:val="000000" w:themeColor="text1"/>
+          <w:sz w:val="24"/>
+          <w:szCs w:val="24"/>
+          <w:highlight w:val="none"/>
+        </w:rPr>
+        <w:tab/>
+        <w:tab/>
+        <w:tab/>
+      </w:r>
+      <w:r>
+        <w:rPr>
+          <w:b/>
+          <w:bCs/>
+          <w:color w:val="000000" w:themeColor="text1"/>
+          <w:sz w:val="24"/>
+          <w:szCs w:val="24"/>
+          <w:highlight w:val="none"/>
+        </w:rPr>
+        <w:t xml:space="preserve">git  branch</w:t>
+      </w:r>
+      <w:r>
+        <w:rPr>
+          <w:b/>
+          <w:bCs/>
+          <w:color w:val="000000" w:themeColor="text1"/>
+          <w:sz w:val="28"/>
+          <w:szCs w:val="28"/>
+          <w:highlight w:val="none"/>
+        </w:rPr>
+      </w:r>
+    </w:p>
+    <w:p>
+      <w:pPr>
+        <w:contextualSpacing/>
+        <w:ind w:left="709" w:right="-283" w:firstLine="0"/>
+        <w:rPr>
+          <w:b/>
+          <w:bCs/>
+          <w:color w:val="000000" w:themeColor="text1"/>
+          <w:sz w:val="28"/>
+          <w:szCs w:val="28"/>
+          <w:highlight w:val="none"/>
+        </w:rPr>
+      </w:pPr>
+      <w:r>
+        <w:rPr>
+          <w:b/>
+          <w:bCs/>
+          <w:color w:val="000000" w:themeColor="text1"/>
+          <w:sz w:val="24"/>
+          <w:szCs w:val="24"/>
+          <w:highlight w:val="none"/>
+        </w:rPr>
+      </w:r>
+      <w:r>
+        <w:rPr>
+          <w:b/>
+          <w:bCs/>
+          <w:color w:val="000000" w:themeColor="text1"/>
+          <w:sz w:val="24"/>
+          <w:szCs w:val="24"/>
+          <w:highlight w:val="none"/>
+        </w:rPr>
+      </w:r>
+    </w:p>
+    <w:p>
+      <w:pPr>
+        <w:contextualSpacing/>
+        <w:ind w:left="2125" w:right="-283" w:firstLine="0"/>
+        <w:rPr>
+          <w:b/>
+          <w:bCs/>
+          <w:color w:val="ff0000"/>
+          <w:sz w:val="24"/>
+          <w:szCs w:val="24"/>
+          <w:highlight w:val="none"/>
+        </w:rPr>
+      </w:pPr>
+      <w:r>
+        <w:rPr>
+          <w:b/>
+          <w:bCs/>
+          <w:color w:val="ff0000"/>
+          <w:sz w:val="24"/>
+          <w:szCs w:val="24"/>
+          <w:highlight w:val="none"/>
+        </w:rPr>
+        <w:t xml:space="preserve">Exemplo de resultado do comando acima:</w:t>
+      </w:r>
+      <w:r>
+        <w:rPr>
+          <w:b/>
+          <w:bCs/>
+          <w:color w:val="ff0000"/>
+          <w:sz w:val="24"/>
+          <w:szCs w:val="24"/>
+          <w:highlight w:val="none"/>
+        </w:rPr>
+      </w:r>
+      <w:r>
+        <w:rPr>
+          <w:b/>
+          <w:bCs/>
+          <w:color w:val="ff0000"/>
+          <w:sz w:val="24"/>
+          <w:szCs w:val="24"/>
+          <w:highlight w:val="none"/>
+        </w:rPr>
+      </w:r>
+    </w:p>
+    <w:p>
+      <w:pPr>
+        <w:contextualSpacing/>
+        <w:ind w:left="2125" w:right="-283" w:firstLine="0"/>
+        <w:rPr>
+          <w:b/>
+          <w:bCs/>
+          <w:color w:val="000000" w:themeColor="text1"/>
+          <w:sz w:val="24"/>
+          <w:szCs w:val="24"/>
+          <w:highlight w:val="none"/>
+        </w:rPr>
+      </w:pPr>
+      <w:r>
+        <w:rPr>
+          <w:b/>
+          <w:bCs/>
+          <w:color w:val="000000" w:themeColor="text1"/>
+          <w:sz w:val="24"/>
+          <w:szCs w:val="24"/>
+          <w:highlight w:val="none"/>
+        </w:rPr>
+      </w:r>
+      <w:r>
+        <w:rPr>
+          <w:b/>
+          <w:bCs/>
+          <w:color w:val="000000" w:themeColor="text1"/>
+          <w:sz w:val="24"/>
+          <w:szCs w:val="24"/>
+          <w:highlight w:val="none"/>
+        </w:rPr>
+      </w:r>
+    </w:p>
+    <w:p>
+      <w:pPr>
+        <w:contextualSpacing/>
+        <w:ind w:left="2125" w:right="-283" w:firstLine="0"/>
+      </w:pPr>
+      <w:r>
+        <w:rPr>
+          <w:b/>
+          <w:bCs/>
+          <w:color w:val="000000" w:themeColor="text1"/>
+          <w:sz w:val="24"/>
+          <w:szCs w:val="24"/>
+          <w:highlight w:val="none"/>
+        </w:rPr>
+        <w:tab/>
+      </w:r>
+      <w:r>
+        <w:rPr>
+          <w:b/>
+          <w:bCs/>
+          <w:color w:val="000000" w:themeColor="text1"/>
+          <w:sz w:val="24"/>
+          <w:szCs w:val="24"/>
+          <w:highlight w:val="none"/>
+        </w:rPr>
+        <w:t xml:space="preserve">  </w:t>
+      </w:r>
+      <w:r>
+        <w:rPr>
+          <w:b/>
+          <w:bCs/>
+          <w:color w:val="00b050"/>
+          <w:sz w:val="24"/>
+          <w:szCs w:val="24"/>
+          <w:highlight w:val="none"/>
+        </w:rPr>
+        <w:t xml:space="preserve">design</w:t>
+      </w:r>
+      <w:r/>
+    </w:p>
+    <w:p>
+      <w:pPr>
+        <w:contextualSpacing/>
+        <w:ind w:left="2125" w:right="-283" w:firstLine="707"/>
+        <w:rPr>
+          <w:b/>
+          <w:bCs/>
+          <w:color w:val="7030a0"/>
+          <w:sz w:val="24"/>
+          <w:szCs w:val="24"/>
+          <w:highlight w:val="none"/>
+        </w:rPr>
+      </w:pPr>
+      <w:r>
+        <w:rPr>
+          <w:b/>
+          <w:bCs/>
+          <w:color w:val="7030a0"/>
+          <w:sz w:val="24"/>
+          <w:szCs w:val="24"/>
+          <w:highlight w:val="none"/>
+        </w:rPr>
+        <w:t xml:space="preserve">* main</w:t>
+      </w:r>
+      <w:r>
+        <w:rPr>
+          <w:b/>
+          <w:bCs/>
+          <w:color w:val="7030a0"/>
+          <w:sz w:val="24"/>
+          <w:szCs w:val="24"/>
+          <w:highlight w:val="none"/>
+        </w:rPr>
+      </w:r>
+      <w:r>
+        <w:rPr>
+          <w:color w:val="7030a0"/>
+        </w:rPr>
+      </w:r>
+    </w:p>
+    <w:p>
+      <w:pPr>
+        <w:contextualSpacing/>
+        <w:ind w:left="2125" w:right="-283" w:firstLine="707"/>
+        <w:rPr>
+          <w:b/>
+          <w:bCs/>
+          <w:color w:val="7030a0"/>
+          <w:sz w:val="24"/>
+          <w:szCs w:val="24"/>
+          <w:highlight w:val="none"/>
+        </w:rPr>
+      </w:pPr>
+      <w:r>
+        <w:rPr>
+          <w:b/>
+          <w:bCs/>
+          <w:color w:val="7030a0"/>
+          <w:sz w:val="24"/>
+          <w:szCs w:val="24"/>
+          <w:highlight w:val="none"/>
+        </w:rPr>
+      </w:r>
+      <w:r>
+        <w:rPr>
+          <w:b/>
+          <w:bCs/>
+          <w:color w:val="7030a0"/>
+          <w:sz w:val="24"/>
+          <w:szCs w:val="24"/>
+          <w:highlight w:val="none"/>
+        </w:rPr>
+      </w:r>
+    </w:p>
+    <w:p>
+      <w:pPr>
+        <w:contextualSpacing/>
+        <w:ind w:left="0" w:right="-283" w:firstLine="0"/>
+        <w:rPr>
+          <w:b/>
+          <w:bCs/>
+          <w:color w:val="000000" w:themeColor="text1"/>
+          <w:sz w:val="24"/>
+          <w:szCs w:val="24"/>
+          <w:highlight w:val="none"/>
+        </w:rPr>
+      </w:pPr>
+      <w:r>
+        <w:rPr>
+          <w:b/>
+          <w:bCs/>
+          <w:color w:val="7030a0"/>
+          <w:sz w:val="24"/>
+          <w:szCs w:val="24"/>
+          <w:highlight w:val="none"/>
+        </w:rPr>
+        <w:tab/>
+        <w:tab/>
+        <w:tab/>
+      </w:r>
+      <w:r>
+        <w:rPr>
+          <w:b/>
+          <w:bCs/>
+          <w:color w:val="ff0000"/>
+          <w:sz w:val="24"/>
+          <w:szCs w:val="24"/>
+          <w:highlight w:val="none"/>
+        </w:rPr>
+        <w:t xml:space="preserve">OBS: Note acima que a branch atual, ou seja, a branch em que estamos </w:t>
+      </w:r>
+      <w:r>
+        <w:rPr>
+          <w:b/>
+          <w:bCs/>
+          <w:color w:val="ff0000"/>
+          <w:sz w:val="24"/>
+          <w:szCs w:val="24"/>
+          <w:highlight w:val="none"/>
+        </w:rPr>
+        <w:t xml:space="preserve">é a </w:t>
+        <w:tab/>
+        <w:tab/>
+        <w:tab/>
+        <w:tab/>
+        <w:tab/>
+        <w:tab/>
+        <w:t xml:space="preserve">branch </w:t>
+      </w:r>
+      <w:r>
+        <w:rPr>
+          <w:b/>
+          <w:bCs/>
+          <w:color w:val="7030a0"/>
+          <w:sz w:val="24"/>
+          <w:szCs w:val="24"/>
+          <w:highlight w:val="none"/>
+        </w:rPr>
+        <w:t xml:space="preserve">main</w:t>
+      </w:r>
+      <w:r>
+        <w:rPr>
+          <w:b/>
+          <w:bCs/>
+          <w:color w:val="ff0000"/>
+          <w:sz w:val="24"/>
+          <w:szCs w:val="24"/>
+          <w:highlight w:val="none"/>
+        </w:rPr>
+        <w:t xml:space="preserve">, ent</w:t>
+      </w:r>
+      <w:r>
+        <w:rPr>
+          <w:b/>
+          <w:bCs/>
+          <w:color w:val="ff0000"/>
+          <w:sz w:val="24"/>
+          <w:szCs w:val="24"/>
+          <w:highlight w:val="none"/>
+        </w:rPr>
+        <w:t xml:space="preserve">ão podemos, fazer a mesclagem da branch </w:t>
+      </w:r>
+      <w:r>
+        <w:rPr>
+          <w:b/>
+          <w:bCs/>
+          <w:color w:val="7030a0"/>
+          <w:sz w:val="24"/>
+          <w:szCs w:val="24"/>
+          <w:highlight w:val="none"/>
+        </w:rPr>
+        <w:t xml:space="preserve">main</w:t>
+      </w:r>
+      <w:r>
+        <w:rPr>
+          <w:b/>
+          <w:bCs/>
+          <w:color w:val="ff0000"/>
+          <w:sz w:val="24"/>
+          <w:szCs w:val="24"/>
+          <w:highlight w:val="none"/>
+        </w:rPr>
+        <w:t xml:space="preserve"> com a </w:t>
+        <w:tab/>
+        <w:tab/>
+        <w:tab/>
+        <w:tab/>
+        <w:tab/>
+        <w:t xml:space="preserve">branch </w:t>
+      </w:r>
+      <w:r>
+        <w:rPr>
+          <w:b/>
+          <w:bCs/>
+          <w:color w:val="00b050"/>
+          <w:sz w:val="24"/>
+          <w:szCs w:val="24"/>
+          <w:highlight w:val="none"/>
+        </w:rPr>
+        <w:t xml:space="preserve">design</w:t>
+      </w:r>
+      <w:r>
+        <w:rPr>
+          <w:b/>
+          <w:bCs/>
+          <w:color w:val="ff0000"/>
+          <w:sz w:val="24"/>
+          <w:szCs w:val="24"/>
+          <w:highlight w:val="none"/>
+        </w:rPr>
+        <w:t xml:space="preserve">, caso estivessemos na branch </w:t>
+      </w:r>
+      <w:r>
+        <w:rPr>
+          <w:b/>
+          <w:bCs/>
+          <w:color w:val="00b050"/>
+          <w:sz w:val="24"/>
+          <w:szCs w:val="24"/>
+          <w:highlight w:val="none"/>
+        </w:rPr>
+        <w:t xml:space="preserve">design</w:t>
+      </w:r>
+      <w:r>
+        <w:rPr>
+          <w:b/>
+          <w:bCs/>
+          <w:color w:val="ff0000"/>
+          <w:sz w:val="24"/>
+          <w:szCs w:val="24"/>
+          <w:highlight w:val="none"/>
+        </w:rPr>
+        <w:t xml:space="preserve"> teriamos que ir para </w:t>
+        <w:tab/>
+        <w:tab/>
+        <w:tab/>
+        <w:tab/>
+        <w:tab/>
+        <w:t xml:space="preserve">branch </w:t>
+      </w:r>
+      <w:r>
+        <w:rPr>
+          <w:b/>
+          <w:bCs/>
+          <w:color w:val="7030a0"/>
+          <w:sz w:val="24"/>
+          <w:szCs w:val="24"/>
+          <w:highlight w:val="none"/>
+        </w:rPr>
+        <w:t xml:space="preserve">main</w:t>
+      </w:r>
+      <w:r>
+        <w:rPr>
+          <w:b/>
+          <w:bCs/>
+          <w:color w:val="ff0000"/>
+          <w:sz w:val="24"/>
+          <w:szCs w:val="24"/>
+          <w:highlight w:val="none"/>
+        </w:rPr>
+        <w:t xml:space="preserve"> com o comando abaixo:</w:t>
+      </w:r>
+      <w:r>
+        <w:rPr>
+          <w:b/>
+          <w:bCs/>
+          <w:color w:val="000000" w:themeColor="text1"/>
+          <w:sz w:val="24"/>
+          <w:szCs w:val="24"/>
+          <w:highlight w:val="none"/>
+        </w:rPr>
+      </w:r>
+      <w:r>
+        <w:rPr>
+          <w:b/>
+          <w:bCs/>
+          <w:color w:val="000000" w:themeColor="text1"/>
+          <w:sz w:val="24"/>
+          <w:szCs w:val="24"/>
+          <w:highlight w:val="none"/>
+        </w:rPr>
+      </w:r>
+    </w:p>
+    <w:p>
+      <w:pPr>
+        <w:contextualSpacing/>
+        <w:ind w:left="0" w:right="-283" w:firstLine="0"/>
+        <w:rPr>
+          <w:b/>
+          <w:bCs/>
+          <w:color w:val="000000" w:themeColor="text1"/>
+          <w:sz w:val="24"/>
+          <w:szCs w:val="24"/>
+          <w:highlight w:val="none"/>
+        </w:rPr>
+      </w:pPr>
+      <w:r>
+        <w:rPr>
+          <w:b/>
+          <w:bCs/>
+          <w:color w:val="000000" w:themeColor="text1"/>
+          <w:sz w:val="24"/>
+          <w:szCs w:val="24"/>
+          <w:highlight w:val="none"/>
+        </w:rPr>
+      </w:r>
+      <w:r>
+        <w:rPr>
+          <w:b/>
+          <w:bCs/>
+          <w:color w:val="000000" w:themeColor="text1"/>
+          <w:sz w:val="24"/>
+          <w:szCs w:val="24"/>
+          <w:highlight w:val="none"/>
+        </w:rPr>
+      </w:r>
+    </w:p>
+    <w:p>
+      <w:pPr>
+        <w:contextualSpacing/>
+        <w:ind w:left="0" w:right="-283" w:firstLine="0"/>
+        <w:rPr>
+          <w:b/>
+          <w:bCs/>
+          <w:color w:val="000000" w:themeColor="text1"/>
+          <w:sz w:val="24"/>
+          <w:szCs w:val="24"/>
+          <w:highlight w:val="none"/>
+        </w:rPr>
+      </w:pPr>
+      <w:r>
+        <w:rPr>
+          <w:b/>
+          <w:bCs/>
+          <w:color w:val="000000" w:themeColor="text1"/>
+          <w:sz w:val="24"/>
+          <w:szCs w:val="24"/>
+          <w:highlight w:val="none"/>
+        </w:rPr>
+        <w:tab/>
+        <w:tab/>
+        <w:tab/>
+        <w:tab/>
+        <w:tab/>
+      </w:r>
+      <w:r>
+        <w:rPr>
+          <w:b/>
+          <w:bCs/>
+          <w:color w:val="000000" w:themeColor="text1"/>
+          <w:sz w:val="24"/>
+          <w:szCs w:val="24"/>
+          <w:highlight w:val="none"/>
+        </w:rPr>
+        <w:t xml:space="preserve">git  checkout  main</w:t>
+      </w:r>
+      <w:r>
+        <w:rPr>
+          <w:b/>
+          <w:bCs/>
+          <w:color w:val="000000" w:themeColor="text1"/>
+          <w:sz w:val="24"/>
+          <w:szCs w:val="24"/>
+          <w:highlight w:val="none"/>
+        </w:rPr>
+      </w:r>
+      <w:r>
+        <w:rPr>
+          <w:b/>
+          <w:bCs/>
+          <w:color w:val="000000" w:themeColor="text1"/>
+          <w:sz w:val="24"/>
+          <w:szCs w:val="24"/>
+          <w:highlight w:val="none"/>
+        </w:rPr>
+      </w:r>
+      <w:r>
+        <w:rPr>
+          <w:b/>
+          <w:bCs/>
+          <w:color w:val="000000" w:themeColor="text1"/>
+          <w:sz w:val="24"/>
+          <w:szCs w:val="24"/>
+          <w:highlight w:val="none"/>
+        </w:rPr>
+      </w:r>
+      <w:r>
+        <w:rPr>
+          <w:b/>
+          <w:bCs/>
+          <w:color w:val="000000" w:themeColor="text1"/>
+          <w:sz w:val="24"/>
+          <w:szCs w:val="24"/>
+          <w:highlight w:val="none"/>
+        </w:rPr>
+      </w:r>
+      <w:r>
+        <w:rPr>
+          <w:b/>
+          <w:bCs/>
+          <w:color w:val="000000" w:themeColor="text1"/>
+          <w:sz w:val="24"/>
+          <w:szCs w:val="24"/>
+          <w:highlight w:val="none"/>
+        </w:rPr>
+      </w:r>
+    </w:p>
+    <w:p>
+      <w:pPr>
+        <w:contextualSpacing/>
+        <w:ind w:left="0" w:right="-283" w:firstLine="0"/>
+        <w:rPr>
+          <w:b/>
+          <w:bCs/>
+          <w:color w:val="000000" w:themeColor="text1"/>
+          <w:sz w:val="24"/>
+          <w:szCs w:val="24"/>
+          <w:highlight w:val="none"/>
+        </w:rPr>
+      </w:pPr>
+      <w:r>
+        <w:rPr>
+          <w:b/>
+          <w:bCs/>
+          <w:color w:val="000000" w:themeColor="text1"/>
+          <w:sz w:val="24"/>
+          <w:szCs w:val="24"/>
+          <w:highlight w:val="none"/>
+        </w:rPr>
+      </w:r>
+      <w:r>
+        <w:rPr>
+          <w:b/>
+          <w:bCs/>
+          <w:color w:val="000000" w:themeColor="text1"/>
+          <w:sz w:val="24"/>
+          <w:szCs w:val="24"/>
+          <w:highlight w:val="none"/>
+        </w:rPr>
+      </w:r>
+    </w:p>
+    <w:p>
+      <w:pPr>
+        <w:pStyle w:val="934"/>
+        <w:numPr>
+          <w:ilvl w:val="0"/>
+          <w:numId w:val="78"/>
+        </w:numPr>
+        <w:contextualSpacing/>
+        <w:ind w:right="-283"/>
+        <w:rPr>
+          <w:b/>
+          <w:bCs/>
+          <w:color w:val="000000" w:themeColor="text1"/>
+          <w:sz w:val="24"/>
+          <w:szCs w:val="24"/>
+          <w:highlight w:val="none"/>
+        </w:rPr>
+      </w:pPr>
+      <w:r>
+        <w:rPr>
+          <w:b/>
+          <w:bCs/>
+          <w:color w:val="0070c0"/>
+          <w:sz w:val="28"/>
+          <w:szCs w:val="28"/>
+          <w:highlight w:val="none"/>
+        </w:rPr>
+        <w:t xml:space="preserve">Comando de commit</w:t>
+      </w:r>
+      <w:r>
+        <w:rPr>
+          <w:b/>
+          <w:bCs/>
+          <w:color w:val="000000" w:themeColor="text1"/>
+          <w:sz w:val="24"/>
+          <w:szCs w:val="24"/>
+          <w:highlight w:val="none"/>
+        </w:rPr>
+      </w:r>
+      <w:r>
+        <w:rPr>
+          <w:b/>
+          <w:bCs/>
+          <w:color w:val="000000" w:themeColor="text1"/>
+          <w:sz w:val="24"/>
+          <w:szCs w:val="24"/>
+          <w:highlight w:val="none"/>
+        </w:rPr>
+      </w:r>
+    </w:p>
+    <w:p>
+      <w:pPr>
+        <w:contextualSpacing/>
+        <w:ind w:left="2833" w:right="-283" w:firstLine="0"/>
+        <w:rPr>
+          <w:b/>
+          <w:bCs/>
+          <w:color w:val="000000" w:themeColor="text1"/>
+          <w:sz w:val="24"/>
+          <w:szCs w:val="24"/>
+          <w:highlight w:val="none"/>
+        </w:rPr>
+      </w:pPr>
+      <w:r>
+        <w:rPr>
+          <w:b/>
+          <w:bCs/>
+          <w:color w:val="000000" w:themeColor="text1"/>
+          <w:sz w:val="24"/>
+          <w:szCs w:val="24"/>
+          <w:highlight w:val="none"/>
+        </w:rPr>
+        <w:tab/>
+      </w:r>
+      <w:r>
+        <w:rPr>
+          <w:b/>
+          <w:bCs/>
+          <w:color w:val="000000" w:themeColor="text1"/>
+          <w:sz w:val="24"/>
+          <w:szCs w:val="24"/>
+          <w:highlight w:val="none"/>
+        </w:rPr>
+        <w:t xml:space="preserve">git  merge  [branch que vai mergiar]  -m  “[ mensagem de commit ]”</w:t>
+      </w:r>
+      <w:r>
+        <w:rPr>
+          <w:b/>
+          <w:bCs/>
+          <w:color w:val="000000" w:themeColor="text1"/>
+          <w:sz w:val="24"/>
+          <w:szCs w:val="24"/>
+          <w:highlight w:val="none"/>
+        </w:rPr>
+      </w:r>
+      <w:r>
+        <w:rPr>
+          <w:b/>
+          <w:bCs/>
+          <w:color w:val="000000" w:themeColor="text1"/>
+          <w:sz w:val="24"/>
+          <w:szCs w:val="24"/>
+          <w:highlight w:val="none"/>
+        </w:rPr>
+      </w:r>
+    </w:p>
+    <w:p>
+      <w:pPr>
+        <w:contextualSpacing/>
+        <w:ind w:left="2833" w:right="-283" w:firstLine="0"/>
+        <w:rPr>
+          <w:b/>
+          <w:bCs/>
+          <w:color w:val="000000" w:themeColor="text1"/>
+          <w:sz w:val="24"/>
+          <w:szCs w:val="24"/>
+          <w:highlight w:val="none"/>
+        </w:rPr>
+      </w:pPr>
+      <w:r>
+        <w:rPr>
+          <w:b/>
+          <w:bCs/>
+          <w:color w:val="000000" w:themeColor="text1"/>
+          <w:sz w:val="24"/>
+          <w:szCs w:val="24"/>
+          <w:highlight w:val="none"/>
+        </w:rPr>
+        <w:tab/>
+      </w:r>
+      <w:r>
+        <w:rPr>
+          <w:b/>
+          <w:bCs/>
+          <w:color w:val="000000" w:themeColor="text1"/>
+          <w:sz w:val="24"/>
+          <w:szCs w:val="24"/>
+          <w:highlight w:val="none"/>
+        </w:rPr>
+      </w:r>
+    </w:p>
+    <w:p>
+      <w:pPr>
+        <w:contextualSpacing/>
+        <w:ind w:left="2833" w:right="-283" w:firstLine="0"/>
+        <w:rPr>
+          <w:b/>
+          <w:bCs/>
+          <w:color w:val="000000" w:themeColor="text1"/>
+          <w:sz w:val="24"/>
+          <w:szCs w:val="24"/>
+          <w:highlight w:val="none"/>
+        </w:rPr>
+      </w:pPr>
+      <w:r>
+        <w:rPr>
+          <w:b/>
+          <w:bCs/>
+          <w:color w:val="000000" w:themeColor="text1"/>
+          <w:sz w:val="24"/>
+          <w:szCs w:val="24"/>
+          <w:highlight w:val="none"/>
+        </w:rPr>
+        <w:tab/>
+      </w:r>
+      <w:r>
+        <w:rPr>
+          <w:b/>
+          <w:bCs/>
+          <w:color w:val="ff0000"/>
+          <w:sz w:val="24"/>
+          <w:szCs w:val="24"/>
+          <w:highlight w:val="none"/>
+        </w:rPr>
+        <w:t xml:space="preserve">Exemplo:</w:t>
+      </w:r>
+      <w:r>
+        <w:rPr>
+          <w:b/>
+          <w:bCs/>
+          <w:color w:val="000000" w:themeColor="text1"/>
+          <w:sz w:val="24"/>
+          <w:szCs w:val="24"/>
+          <w:highlight w:val="none"/>
+        </w:rPr>
+        <w:t xml:space="preserve"> </w:t>
+      </w:r>
+      <w:r>
+        <w:rPr>
+          <w:b/>
+          <w:bCs/>
+          <w:color w:val="000000" w:themeColor="text1"/>
+          <w:sz w:val="24"/>
+          <w:szCs w:val="24"/>
+          <w:highlight w:val="none"/>
+        </w:rPr>
+        <w:t xml:space="preserve">git  merge  design  -m  "Mesclando com a branch design"</w:t>
+      </w:r>
+      <w:r>
+        <w:rPr>
+          <w:b/>
+          <w:bCs/>
+          <w:color w:val="000000" w:themeColor="text1"/>
+          <w:sz w:val="24"/>
+          <w:szCs w:val="24"/>
+          <w:highlight w:val="none"/>
+        </w:rPr>
+      </w:r>
+      <w:r>
+        <w:rPr>
+          <w:b/>
+          <w:bCs/>
+          <w:color w:val="000000" w:themeColor="text1"/>
+          <w:sz w:val="24"/>
+          <w:szCs w:val="24"/>
+          <w:highlight w:val="none"/>
+        </w:rPr>
+      </w:r>
+    </w:p>
+    <w:p>
+      <w:pPr>
+        <w:contextualSpacing/>
+        <w:ind w:left="2833" w:right="-283" w:firstLine="0"/>
+        <w:rPr>
+          <w:b/>
+          <w:bCs/>
+          <w:color w:val="000000" w:themeColor="text1"/>
+          <w:sz w:val="24"/>
+          <w:szCs w:val="24"/>
+          <w:highlight w:val="none"/>
+        </w:rPr>
+      </w:pPr>
+      <w:r>
+        <w:rPr>
+          <w:b/>
+          <w:bCs/>
+          <w:color w:val="000000" w:themeColor="text1"/>
+          <w:sz w:val="24"/>
+          <w:szCs w:val="24"/>
+          <w:highlight w:val="none"/>
+        </w:rPr>
+      </w:r>
+      <w:r>
+        <w:rPr>
+          <w:b/>
+          <w:bCs/>
+          <w:color w:val="000000" w:themeColor="text1"/>
+          <w:sz w:val="24"/>
+          <w:szCs w:val="24"/>
+          <w:highlight w:val="none"/>
+        </w:rPr>
+      </w:r>
+    </w:p>
+    <w:p>
+      <w:pPr>
+        <w:contextualSpacing/>
+        <w:ind w:left="0" w:right="-283" w:firstLine="0"/>
+        <w:rPr>
+          <w:b/>
+          <w:bCs/>
+          <w:color w:val="000000" w:themeColor="text1"/>
+          <w:sz w:val="24"/>
+          <w:szCs w:val="24"/>
+          <w:highlight w:val="none"/>
+        </w:rPr>
+      </w:pPr>
+      <w:r>
+        <w:rPr>
+          <w:b/>
+          <w:bCs/>
+          <w:color w:val="000000" w:themeColor="text1"/>
+          <w:sz w:val="24"/>
+          <w:szCs w:val="24"/>
+          <w:highlight w:val="none"/>
+        </w:rPr>
+      </w:r>
+      <w:r>
+        <w:rPr>
+          <w:b/>
+          <w:bCs/>
+          <w:color w:val="000000" w:themeColor="text1"/>
+          <w:sz w:val="24"/>
+          <w:szCs w:val="24"/>
+          <w:highlight w:val="none"/>
+        </w:rPr>
+      </w:r>
+    </w:p>
+    <w:p>
+      <w:pPr>
+        <w:contextualSpacing/>
+        <w:ind w:left="0" w:right="-283" w:firstLine="0"/>
+        <w:rPr>
+          <w:b/>
+          <w:bCs/>
+          <w:color w:val="000000" w:themeColor="text1"/>
+          <w:sz w:val="24"/>
+          <w:szCs w:val="24"/>
+          <w:highlight w:val="none"/>
+        </w:rPr>
+      </w:pPr>
+      <w:r>
+        <w:rPr>
+          <w:b/>
+          <w:bCs/>
+          <w:color w:val="000000" w:themeColor="text1"/>
+          <w:sz w:val="24"/>
+          <w:szCs w:val="24"/>
+          <w:highlight w:val="none"/>
+        </w:rPr>
+      </w:r>
+      <w:r>
+        <w:rPr>
+          <w:b/>
+          <w:bCs/>
+          <w:color w:val="000000" w:themeColor="text1"/>
+          <w:sz w:val="24"/>
+          <w:szCs w:val="24"/>
+          <w:highlight w:val="none"/>
+        </w:rPr>
+      </w:r>
+    </w:p>
+    <w:p>
+      <w:pPr>
+        <w:contextualSpacing/>
+        <w:ind w:left="0" w:right="-283" w:firstLine="0"/>
+        <w:rPr>
+          <w:b/>
+          <w:bCs/>
+          <w:color w:val="000000" w:themeColor="text1"/>
+          <w:sz w:val="24"/>
+          <w:szCs w:val="24"/>
+          <w:highlight w:val="none"/>
+        </w:rPr>
+      </w:pPr>
+      <w:r>
+        <w:rPr>
+          <w:b/>
+          <w:bCs/>
+          <w:color w:val="000000" w:themeColor="text1"/>
+          <w:sz w:val="24"/>
+          <w:szCs w:val="24"/>
+          <w:highlight w:val="none"/>
+        </w:rPr>
+        <w:tab/>
+        <w:tab/>
+        <w:tab/>
+      </w:r>
+      <w:r>
+        <w:rPr>
+          <w:b/>
+          <w:bCs/>
+          <w:color w:val="ff0000"/>
+          <w:sz w:val="24"/>
+          <w:szCs w:val="24"/>
+          <w:highlight w:val="none"/>
+        </w:rPr>
+        <w:t xml:space="preserve">OBS: Usando o comando abaixo que j</w:t>
+      </w:r>
+      <w:r>
+        <w:rPr>
+          <w:b/>
+          <w:bCs/>
+          <w:color w:val="ff0000"/>
+          <w:sz w:val="24"/>
+          <w:szCs w:val="24"/>
+          <w:highlight w:val="none"/>
+        </w:rPr>
+        <w:t xml:space="preserve">á foi explicado anteriormente, podemos </w:t>
+        <w:tab/>
+        <w:tab/>
+        <w:tab/>
+        <w:tab/>
+        <w:tab/>
+        <w:t xml:space="preserve">ver os </w:t>
+      </w:r>
+      <w:r>
+        <w:rPr>
+          <w:b/>
+          <w:bCs/>
+          <w:color w:val="ff0000"/>
+          <w:sz w:val="24"/>
+          <w:szCs w:val="24"/>
+          <w:highlight w:val="none"/>
+        </w:rPr>
+        <w:t xml:space="preserve">últimos 4 commits de forma concisa, mostrando o c</w:t>
+      </w:r>
+      <w:r>
+        <w:rPr>
+          <w:b/>
+          <w:bCs/>
+          <w:color w:val="ff0000"/>
+          <w:sz w:val="24"/>
+          <w:szCs w:val="24"/>
+          <w:highlight w:val="none"/>
+        </w:rPr>
+        <w:t xml:space="preserve">ódigo do </w:t>
+        <w:tab/>
+        <w:tab/>
+        <w:tab/>
+        <w:tab/>
+        <w:tab/>
+        <w:tab/>
+        <w:t xml:space="preserve">commit, o c</w:t>
+      </w:r>
+      <w:r>
+        <w:rPr>
+          <w:b/>
+          <w:bCs/>
+          <w:color w:val="ff0000"/>
+          <w:sz w:val="24"/>
+          <w:szCs w:val="24"/>
+          <w:highlight w:val="none"/>
+        </w:rPr>
+        <w:t xml:space="preserve">ódigo do pai do commit e a mensagem do commit</w:t>
+      </w:r>
+      <w:r>
+        <w:rPr>
+          <w:b/>
+          <w:bCs/>
+          <w:color w:val="000000" w:themeColor="text1"/>
+          <w:sz w:val="24"/>
+          <w:szCs w:val="24"/>
+          <w:highlight w:val="none"/>
+        </w:rPr>
+      </w:r>
+      <w:r>
+        <w:rPr>
+          <w:b/>
+          <w:bCs/>
+          <w:color w:val="000000" w:themeColor="text1"/>
+          <w:sz w:val="24"/>
+          <w:szCs w:val="24"/>
+          <w:highlight w:val="none"/>
+        </w:rPr>
+      </w:r>
+    </w:p>
+    <w:p>
+      <w:pPr>
+        <w:contextualSpacing/>
+        <w:ind w:left="0" w:right="-283" w:firstLine="0"/>
+        <w:rPr>
+          <w:b/>
+          <w:bCs/>
+          <w:color w:val="000000" w:themeColor="text1"/>
+          <w:sz w:val="24"/>
+          <w:szCs w:val="24"/>
+          <w:highlight w:val="none"/>
+        </w:rPr>
+      </w:pPr>
+      <w:r>
+        <w:rPr>
+          <w:b/>
+          <w:bCs/>
+          <w:color w:val="000000" w:themeColor="text1"/>
+          <w:sz w:val="24"/>
+          <w:szCs w:val="24"/>
+          <w:highlight w:val="none"/>
+        </w:rPr>
+      </w:r>
+      <w:r>
+        <w:rPr>
+          <w:b/>
+          <w:bCs/>
+          <w:color w:val="000000" w:themeColor="text1"/>
+          <w:sz w:val="24"/>
+          <w:szCs w:val="24"/>
+          <w:highlight w:val="none"/>
+        </w:rPr>
+      </w:r>
+    </w:p>
+    <w:p>
+      <w:pPr>
+        <w:contextualSpacing/>
+        <w:ind w:left="0" w:right="-283" w:firstLine="0"/>
+        <w:rPr>
+          <w:b/>
+          <w:bCs/>
+          <w:color w:val="000000" w:themeColor="text1"/>
+          <w:sz w:val="24"/>
+          <w:szCs w:val="24"/>
+          <w:highlight w:val="none"/>
+        </w:rPr>
+      </w:pPr>
+      <w:r>
+        <w:rPr>
+          <w:b/>
+          <w:bCs/>
+          <w:color w:val="000000" w:themeColor="text1"/>
+          <w:sz w:val="24"/>
+          <w:szCs w:val="24"/>
+          <w:highlight w:val="none"/>
+        </w:rPr>
+        <w:tab/>
+        <w:tab/>
+        <w:tab/>
+        <w:tab/>
+      </w:r>
+      <w:r>
+        <w:rPr>
+          <w:b/>
+          <w:bCs/>
+          <w:color w:val="000000" w:themeColor="text1"/>
+          <w:sz w:val="24"/>
+          <w:szCs w:val="24"/>
+          <w:highlight w:val="none"/>
+        </w:rPr>
+        <w:t xml:space="preserve">git  log  -n  4  --oneline  --decorate  --parents</w:t>
+      </w:r>
+      <w:r>
+        <w:rPr>
+          <w:b/>
+          <w:bCs/>
+          <w:color w:val="000000" w:themeColor="text1"/>
+          <w:sz w:val="24"/>
+          <w:szCs w:val="24"/>
+          <w:highlight w:val="none"/>
+        </w:rPr>
+      </w:r>
+      <w:r>
+        <w:rPr>
+          <w:b/>
+          <w:bCs/>
+          <w:color w:val="000000" w:themeColor="text1"/>
+          <w:sz w:val="24"/>
+          <w:szCs w:val="24"/>
+          <w:highlight w:val="none"/>
+        </w:rPr>
+      </w:r>
+    </w:p>
+    <w:p>
+      <w:pPr>
+        <w:contextualSpacing/>
+        <w:ind w:left="0" w:right="-283" w:firstLine="0"/>
+        <w:rPr>
+          <w:b/>
+          <w:bCs/>
+          <w:color w:val="000000" w:themeColor="text1"/>
+          <w:sz w:val="24"/>
+          <w:szCs w:val="24"/>
+          <w:highlight w:val="none"/>
+        </w:rPr>
+      </w:pPr>
+      <w:r>
+        <w:rPr>
+          <w:b/>
+          <w:bCs/>
+          <w:color w:val="000000" w:themeColor="text1"/>
+          <w:sz w:val="24"/>
+          <w:szCs w:val="24"/>
+          <w:highlight w:val="none"/>
+        </w:rPr>
+      </w:r>
+      <w:r>
+        <w:rPr>
+          <w:b/>
+          <w:bCs/>
+          <w:color w:val="000000" w:themeColor="text1"/>
+          <w:sz w:val="24"/>
+          <w:szCs w:val="24"/>
+          <w:highlight w:val="none"/>
+        </w:rPr>
+      </w:r>
+    </w:p>
+    <w:p>
+      <w:pPr>
+        <w:contextualSpacing/>
+        <w:ind w:left="0" w:right="-283" w:firstLine="0"/>
+        <w:rPr>
+          <w:b/>
+          <w:bCs/>
+          <w:color w:val="000000" w:themeColor="text1"/>
+          <w:sz w:val="24"/>
+          <w:szCs w:val="24"/>
+          <w:highlight w:val="none"/>
+        </w:rPr>
+      </w:pPr>
+      <w:r>
+        <w:rPr>
+          <w:b/>
+          <w:bCs/>
+          <w:color w:val="000000" w:themeColor="text1"/>
+          <w:sz w:val="24"/>
+          <w:szCs w:val="24"/>
+          <w:highlight w:val="none"/>
+        </w:rPr>
+        <w:tab/>
+        <w:tab/>
+        <w:tab/>
+      </w:r>
+      <w:r>
+        <w:rPr>
+          <w:b/>
+          <w:bCs/>
+          <w:color w:val="ff0000"/>
+          <w:sz w:val="24"/>
+          <w:szCs w:val="24"/>
+          <w:highlight w:val="none"/>
+        </w:rPr>
+        <w:t xml:space="preserve">Exemplo de resultado:</w:t>
+      </w:r>
+      <w:r>
+        <w:rPr>
+          <w:b/>
+          <w:bCs/>
+          <w:color w:val="000000" w:themeColor="text1"/>
+          <w:sz w:val="24"/>
+          <w:szCs w:val="24"/>
+          <w:highlight w:val="none"/>
+        </w:rPr>
+      </w:r>
+    </w:p>
+    <w:p>
+      <w:pPr>
+        <w:contextualSpacing/>
+        <w:ind w:left="0" w:right="-283" w:firstLine="0"/>
+        <w:rPr>
+          <w:b/>
+          <w:bCs/>
+          <w:color w:val="000000" w:themeColor="text1"/>
+          <w:sz w:val="24"/>
+          <w:szCs w:val="24"/>
+          <w:highlight w:val="none"/>
+        </w:rPr>
+      </w:pPr>
+      <w:r>
+        <w:rPr>
+          <w:b/>
+          <w:bCs/>
+          <w:color w:val="000000" w:themeColor="text1"/>
+          <w:sz w:val="24"/>
+          <w:szCs w:val="24"/>
+          <w:highlight w:val="none"/>
+        </w:rPr>
+      </w:r>
+      <w:r>
+        <w:rPr>
+          <w:b/>
+          <w:bCs/>
+          <w:color w:val="000000" w:themeColor="text1"/>
+          <w:sz w:val="24"/>
+          <w:szCs w:val="24"/>
+          <w:highlight w:val="none"/>
+        </w:rPr>
+      </w:r>
+    </w:p>
+    <w:p>
+      <w:pPr>
+        <w:contextualSpacing/>
+        <w:ind w:left="0" w:right="-283" w:firstLine="0"/>
+      </w:pPr>
+      <w:r>
+        <w:rPr>
+          <w:b/>
+          <w:bCs/>
+          <w:color w:val="000000" w:themeColor="text1"/>
+          <w:sz w:val="24"/>
+          <w:szCs w:val="24"/>
+          <w:highlight w:val="none"/>
+        </w:rPr>
+        <w:tab/>
+        <w:tab/>
+        <w:tab/>
+        <w:tab/>
+      </w:r>
+      <w:r>
+        <w:rPr>
+          <w:b/>
+          <w:bCs/>
+          <w:color w:val="7030a0"/>
+          <w:sz w:val="24"/>
+          <w:szCs w:val="24"/>
+          <w:highlight w:val="none"/>
+        </w:rPr>
+        <w:t xml:space="preserve">e6b2f35 </w:t>
+      </w:r>
+      <w:r>
+        <w:rPr>
+          <w:b/>
+          <w:bCs/>
+          <w:color w:val="000000" w:themeColor="text1"/>
+          <w:sz w:val="24"/>
+          <w:szCs w:val="24"/>
+          <w:highlight w:val="none"/>
+        </w:rPr>
+        <w:t xml:space="preserve">2223859 8f53065 (</w:t>
+      </w:r>
+      <w:r>
+        <w:rPr>
+          <w:b/>
+          <w:bCs/>
+          <w:color w:val="7030a0"/>
+          <w:sz w:val="24"/>
+          <w:szCs w:val="24"/>
+          <w:highlight w:val="none"/>
+        </w:rPr>
+        <w:t xml:space="preserve">HEAD, main</w:t>
+      </w:r>
+      <w:r>
+        <w:rPr>
+          <w:b/>
+          <w:bCs/>
+          <w:color w:val="000000" w:themeColor="text1"/>
+          <w:sz w:val="24"/>
+          <w:szCs w:val="24"/>
+          <w:highlight w:val="none"/>
+        </w:rPr>
+        <w:t xml:space="preserve">) Mesclando com a branch </w:t>
+      </w:r>
+      <w:r/>
+      <w:r>
+        <w:rPr>
+          <w:b/>
+          <w:bCs/>
+          <w:color w:val="000000" w:themeColor="text1"/>
+          <w:sz w:val="24"/>
+          <w:szCs w:val="24"/>
+          <w:highlight w:val="none"/>
+        </w:rPr>
+        <w:t xml:space="preserve">design</w:t>
+      </w:r>
+      <w:r/>
+      <w:r>
+        <w:rPr>
+          <w:b/>
+          <w:bCs/>
+          <w:color w:val="000000" w:themeColor="text1"/>
+          <w:sz w:val="24"/>
+          <w:szCs w:val="24"/>
+          <w:highlight w:val="none"/>
+        </w:rPr>
+      </w:r>
+    </w:p>
+    <w:p>
+      <w:pPr>
+        <w:contextualSpacing/>
+        <w:ind w:left="0" w:right="-283" w:firstLine="0"/>
+        <w:rPr>
+          <w:color w:val="be8f00" w:themeColor="accent4" w:themeShade="BF"/>
+        </w:rPr>
+      </w:pPr>
+      <w:r>
+        <w:rPr>
+          <w:b/>
+          <w:bCs/>
+          <w:color w:val="000000" w:themeColor="text1"/>
+          <w:sz w:val="24"/>
+          <w:szCs w:val="24"/>
+          <w:highlight w:val="none"/>
+        </w:rPr>
+        <w:t xml:space="preserve">‘</w:t>
+        <w:tab/>
+        <w:tab/>
+        <w:tab/>
+        <w:tab/>
+      </w:r>
+      <w:r>
+        <w:rPr>
+          <w:b/>
+          <w:bCs/>
+          <w:color w:val="be8f00" w:themeColor="accent4" w:themeShade="BF"/>
+          <w:sz w:val="24"/>
+          <w:szCs w:val="24"/>
+          <w:highlight w:val="none"/>
+        </w:rPr>
+        <w:t xml:space="preserve">2223859</w:t>
+      </w:r>
+      <w:r>
+        <w:rPr>
+          <w:b/>
+          <w:bCs/>
+          <w:color w:val="000000" w:themeColor="text1"/>
+          <w:sz w:val="24"/>
+          <w:szCs w:val="24"/>
+          <w:highlight w:val="none"/>
+        </w:rPr>
+        <w:t xml:space="preserve"> b92285b </w:t>
+      </w:r>
+      <w:r>
+        <w:rPr>
+          <w:b/>
+          <w:bCs/>
+          <w:color w:val="be8f00" w:themeColor="accent4" w:themeShade="BF"/>
+          <w:sz w:val="24"/>
+          <w:szCs w:val="24"/>
+          <w:highlight w:val="none"/>
+        </w:rPr>
+        <w:t xml:space="preserve">A</w:t>
+      </w:r>
+      <w:r>
+        <w:rPr>
+          <w:b/>
+          <w:bCs/>
+          <w:color w:val="be8f00" w:themeColor="accent4" w:themeShade="BF"/>
+          <w:sz w:val="24"/>
+          <w:szCs w:val="24"/>
+          <w:highlight w:val="none"/>
+        </w:rPr>
+        <w:t xml:space="preserve">lterando textos do banner</w:t>
+      </w:r>
+      <w:r>
+        <w:rPr>
+          <w:color w:val="be8f00" w:themeColor="accent4" w:themeShade="BF"/>
+        </w:rPr>
+      </w:r>
+    </w:p>
+    <w:p>
+      <w:pPr>
+        <w:contextualSpacing/>
+        <w:ind w:left="2124" w:right="-283" w:firstLine="708"/>
+      </w:pPr>
+      <w:r>
+        <w:rPr>
+          <w:b/>
+          <w:bCs/>
+          <w:color w:val="f016ab"/>
+          <w:sz w:val="24"/>
+          <w:szCs w:val="24"/>
+          <w:highlight w:val="none"/>
+        </w:rPr>
+        <w:t xml:space="preserve">8f53065</w:t>
+      </w:r>
+      <w:r>
+        <w:rPr>
+          <w:b/>
+          <w:bCs/>
+          <w:color w:val="000000" w:themeColor="text1"/>
+          <w:sz w:val="24"/>
+          <w:szCs w:val="24"/>
+          <w:highlight w:val="none"/>
+        </w:rPr>
+        <w:t xml:space="preserve"> b92285b (</w:t>
+      </w:r>
+      <w:r>
+        <w:rPr>
+          <w:b/>
+          <w:bCs/>
+          <w:color w:val="00b050"/>
+          <w:sz w:val="24"/>
+          <w:szCs w:val="24"/>
+          <w:highlight w:val="none"/>
+        </w:rPr>
+        <w:t xml:space="preserve">design</w:t>
+      </w:r>
+      <w:r>
+        <w:rPr>
+          <w:b/>
+          <w:bCs/>
+          <w:color w:val="000000" w:themeColor="text1"/>
+          <w:sz w:val="24"/>
+          <w:szCs w:val="24"/>
+          <w:highlight w:val="none"/>
+        </w:rPr>
+        <w:t xml:space="preserve">) </w:t>
+      </w:r>
+      <w:r>
+        <w:rPr>
+          <w:b/>
+          <w:bCs/>
+          <w:color w:val="f016ab"/>
+          <w:sz w:val="24"/>
+          <w:szCs w:val="24"/>
+          <w:highlight w:val="none"/>
+        </w:rPr>
+        <w:t xml:space="preserve">Adicionando Bootstrap</w:t>
+      </w:r>
+      <w:r/>
+    </w:p>
+    <w:p>
+      <w:pPr>
+        <w:contextualSpacing/>
+        <w:ind w:left="2124" w:right="-283" w:firstLine="708"/>
+        <w:rPr>
+          <w:b/>
+          <w:bCs/>
+          <w:color w:val="000000" w:themeColor="text1"/>
+          <w:sz w:val="24"/>
+          <w:szCs w:val="24"/>
+          <w:highlight w:val="none"/>
+        </w:rPr>
+      </w:pPr>
+      <w:r>
+        <w:rPr>
+          <w:b/>
+          <w:bCs/>
+          <w:color w:val="000000" w:themeColor="text1"/>
+          <w:sz w:val="24"/>
+          <w:szCs w:val="24"/>
+          <w:highlight w:val="none"/>
+        </w:rPr>
+        <w:t xml:space="preserve">b92285b a5b9fce Revert "Adicionando texto peculiar"</w:t>
+      </w:r>
+      <w:r/>
+      <w:r>
+        <w:rPr>
+          <w:b/>
+          <w:bCs/>
+          <w:color w:val="000000" w:themeColor="text1"/>
+          <w:sz w:val="24"/>
+          <w:szCs w:val="24"/>
+          <w:highlight w:val="none"/>
+        </w:rPr>
+      </w:r>
+      <w:r>
+        <w:rPr>
+          <w:b/>
+          <w:bCs/>
+          <w:color w:val="000000" w:themeColor="text1"/>
+          <w:sz w:val="24"/>
+          <w:szCs w:val="24"/>
+          <w:highlight w:val="none"/>
+        </w:rPr>
+      </w:r>
+      <w:r/>
+    </w:p>
+    <w:p>
+      <w:pPr>
+        <w:contextualSpacing/>
+        <w:ind w:left="2124" w:right="-283" w:firstLine="708"/>
+        <w:rPr>
+          <w:b/>
+          <w:bCs/>
+          <w:color w:val="000000" w:themeColor="text1"/>
+          <w:sz w:val="24"/>
+          <w:szCs w:val="24"/>
+          <w:highlight w:val="none"/>
+        </w:rPr>
+      </w:pPr>
+      <w:r>
+        <w:rPr>
+          <w:b/>
+          <w:bCs/>
+          <w:color w:val="000000" w:themeColor="text1"/>
+          <w:sz w:val="24"/>
+          <w:szCs w:val="24"/>
+          <w:highlight w:val="none"/>
+        </w:rPr>
+      </w:r>
+      <w:r>
+        <w:rPr>
+          <w:b/>
+          <w:bCs/>
+          <w:color w:val="000000" w:themeColor="text1"/>
+          <w:sz w:val="24"/>
+          <w:szCs w:val="24"/>
+          <w:highlight w:val="none"/>
+        </w:rPr>
+      </w:r>
+    </w:p>
+    <w:p>
+      <w:pPr>
+        <w:contextualSpacing/>
+        <w:ind w:left="2124" w:right="-283" w:firstLine="0"/>
+        <w:rPr>
+          <w:b/>
+          <w:bCs/>
+          <w:color w:val="ff0000"/>
+          <w:sz w:val="24"/>
+          <w:szCs w:val="24"/>
+          <w:highlight w:val="none"/>
+        </w:rPr>
+      </w:pPr>
+      <w:r>
+        <w:rPr>
+          <w:b/>
+          <w:bCs/>
+          <w:color w:val="ff0000"/>
+          <w:sz w:val="24"/>
+          <w:szCs w:val="24"/>
+          <w:highlight w:val="none"/>
+        </w:rPr>
+      </w:r>
+      <w:r>
+        <w:rPr>
+          <w:b/>
+          <w:bCs/>
+          <w:color w:val="ff0000"/>
+          <w:sz w:val="24"/>
+          <w:szCs w:val="24"/>
+          <w:highlight w:val="none"/>
+        </w:rPr>
+      </w:r>
+    </w:p>
+    <w:p>
+      <w:pPr>
+        <w:contextualSpacing/>
+        <w:ind w:left="2124" w:right="-283" w:firstLine="0"/>
+        <w:rPr>
+          <w:b/>
+          <w:bCs/>
+          <w:color w:val="ff0000"/>
+          <w:sz w:val="24"/>
+          <w:szCs w:val="24"/>
+          <w:highlight w:val="none"/>
+        </w:rPr>
+      </w:pPr>
+      <w:r>
+        <w:rPr>
+          <w:b/>
+          <w:bCs/>
+          <w:color w:val="ff0000"/>
+          <w:sz w:val="24"/>
+          <w:szCs w:val="24"/>
+          <w:highlight w:val="none"/>
+        </w:rPr>
+      </w:r>
+      <w:r>
+        <w:rPr>
+          <w:b/>
+          <w:bCs/>
+          <w:color w:val="ff0000"/>
+          <w:sz w:val="24"/>
+          <w:szCs w:val="24"/>
+          <w:highlight w:val="none"/>
+        </w:rPr>
+      </w:r>
+    </w:p>
+    <w:p>
+      <w:pPr>
+        <w:contextualSpacing/>
+        <w:ind w:left="2124" w:right="-283" w:firstLine="0"/>
+        <w:rPr>
+          <w:b/>
+          <w:bCs/>
+          <w:color w:val="ff0000"/>
+          <w:sz w:val="24"/>
+          <w:szCs w:val="24"/>
+          <w:highlight w:val="none"/>
+        </w:rPr>
+      </w:pPr>
+      <w:r>
+        <w:rPr>
+          <w:b/>
+          <w:bCs/>
+          <w:color w:val="ff0000"/>
+          <w:sz w:val="24"/>
+          <w:szCs w:val="24"/>
+          <w:highlight w:val="none"/>
+        </w:rPr>
+        <w:t xml:space="preserve">Observe que a branch </w:t>
+      </w:r>
+      <w:r>
+        <w:rPr>
+          <w:b/>
+          <w:bCs/>
+          <w:color w:val="7030a0"/>
+          <w:sz w:val="24"/>
+          <w:szCs w:val="24"/>
+          <w:highlight w:val="none"/>
+        </w:rPr>
+        <w:t xml:space="preserve">main</w:t>
+      </w:r>
+      <w:r>
+        <w:rPr>
+          <w:b/>
+          <w:bCs/>
+          <w:color w:val="ff0000"/>
+          <w:sz w:val="24"/>
+          <w:szCs w:val="24"/>
+          <w:highlight w:val="none"/>
+        </w:rPr>
+        <w:t xml:space="preserve"> e o </w:t>
+      </w:r>
+      <w:r>
+        <w:rPr>
+          <w:b/>
+          <w:bCs/>
+          <w:color w:val="7030a0"/>
+          <w:sz w:val="24"/>
+          <w:szCs w:val="24"/>
+          <w:highlight w:val="none"/>
+        </w:rPr>
+        <w:t xml:space="preserve">HEAD</w:t>
+      </w:r>
+      <w:r>
+        <w:rPr>
+          <w:b/>
+          <w:bCs/>
+          <w:color w:val="ff0000"/>
+          <w:sz w:val="24"/>
+          <w:szCs w:val="24"/>
+          <w:highlight w:val="none"/>
+        </w:rPr>
+        <w:t xml:space="preserve"> apontam para o commit de</w:t>
+      </w:r>
+      <w:r>
+        <w:rPr>
+          <w:color w:val="ff0000"/>
+        </w:rPr>
+      </w:r>
+    </w:p>
+    <w:p>
+      <w:pPr>
+        <w:contextualSpacing/>
+        <w:ind w:left="2124" w:right="-283" w:firstLine="0"/>
+        <w:rPr>
+          <w:color w:val="ff0000"/>
+        </w:rPr>
+      </w:pPr>
+      <w:r>
+        <w:rPr>
+          <w:b/>
+          <w:bCs/>
+          <w:color w:val="ff0000"/>
+          <w:sz w:val="24"/>
+          <w:szCs w:val="24"/>
+          <w:highlight w:val="none"/>
+        </w:rPr>
+        <w:t xml:space="preserve">merge, que é o último commit realizado, e que tem o código </w:t>
+      </w:r>
+      <w:r>
+        <w:rPr>
+          <w:b/>
+          <w:bCs/>
+          <w:color w:val="7030a0"/>
+          <w:sz w:val="24"/>
+          <w:szCs w:val="24"/>
+          <w:highlight w:val="none"/>
+        </w:rPr>
+        <w:t xml:space="preserve">e6b2f35</w:t>
+      </w:r>
+      <w:r>
+        <w:rPr>
+          <w:b/>
+          <w:bCs/>
+          <w:color w:val="ff0000"/>
+          <w:sz w:val="24"/>
+          <w:szCs w:val="24"/>
+          <w:highlight w:val="none"/>
+        </w:rPr>
+        <w:t xml:space="preserve"> e a</w:t>
+      </w:r>
+      <w:r>
+        <w:rPr>
+          <w:color w:val="ff0000"/>
+        </w:rPr>
+      </w:r>
+    </w:p>
+    <w:p>
+      <w:pPr>
+        <w:contextualSpacing/>
+        <w:ind w:left="2124" w:right="-283" w:firstLine="0"/>
+        <w:rPr>
+          <w:color w:val="ff0000"/>
+        </w:rPr>
+      </w:pPr>
+      <w:r>
+        <w:rPr>
+          <w:b/>
+          <w:bCs/>
+          <w:color w:val="ff0000"/>
+          <w:sz w:val="24"/>
+          <w:szCs w:val="24"/>
+          <w:highlight w:val="none"/>
+        </w:rPr>
+        <w:t xml:space="preserve">mensagem que havíamos informado.</w:t>
+      </w:r>
+      <w:r>
+        <w:rPr>
+          <w:color w:val="ff0000"/>
+        </w:rPr>
+      </w:r>
+    </w:p>
+    <w:p>
+      <w:pPr>
+        <w:contextualSpacing/>
+        <w:ind w:left="2124" w:right="-283" w:firstLine="0"/>
+        <w:rPr>
+          <w:color w:val="ff0000"/>
+        </w:rPr>
+      </w:pPr>
+      <w:r>
+        <w:rPr>
+          <w:b/>
+          <w:bCs/>
+          <w:color w:val="ff0000"/>
+          <w:sz w:val="24"/>
+          <w:szCs w:val="24"/>
+          <w:highlight w:val="none"/>
+        </w:rPr>
+        <w:t xml:space="preserve">Já a branch </w:t>
+      </w:r>
+      <w:r>
+        <w:rPr>
+          <w:b/>
+          <w:bCs/>
+          <w:color w:val="00b050"/>
+          <w:sz w:val="24"/>
+          <w:szCs w:val="24"/>
+          <w:highlight w:val="none"/>
+        </w:rPr>
+        <w:t xml:space="preserve">design</w:t>
+      </w:r>
+      <w:r>
+        <w:rPr>
+          <w:b/>
+          <w:bCs/>
+          <w:color w:val="ff0000"/>
+          <w:sz w:val="24"/>
+          <w:szCs w:val="24"/>
+          <w:highlight w:val="none"/>
+        </w:rPr>
+        <w:t xml:space="preserve"> continua apontando para o mesmo commit que es-</w:t>
+      </w:r>
+      <w:r>
+        <w:rPr>
+          <w:color w:val="ff0000"/>
+        </w:rPr>
+      </w:r>
+    </w:p>
+    <w:p>
+      <w:pPr>
+        <w:contextualSpacing/>
+        <w:ind w:left="2124" w:right="-283" w:firstLine="0"/>
+        <w:rPr>
+          <w:color w:val="ff0000"/>
+        </w:rPr>
+      </w:pPr>
+      <w:r>
+        <w:rPr>
+          <w:b/>
+          <w:bCs/>
+          <w:color w:val="ff0000"/>
+          <w:sz w:val="24"/>
+          <w:szCs w:val="24"/>
+          <w:highlight w:val="none"/>
+        </w:rPr>
+        <w:t xml:space="preserve">tava anteriormente.</w:t>
+      </w:r>
+      <w:r>
+        <w:rPr>
+          <w:color w:val="ff0000"/>
+        </w:rPr>
+      </w:r>
+    </w:p>
+    <w:p>
+      <w:pPr>
+        <w:contextualSpacing/>
+        <w:ind w:left="2124" w:right="-283" w:firstLine="0"/>
+        <w:rPr>
+          <w:color w:val="ff0000"/>
+        </w:rPr>
+      </w:pPr>
+      <w:r>
+        <w:rPr>
+          <w:b/>
+          <w:bCs/>
+          <w:color w:val="ff0000"/>
+          <w:sz w:val="24"/>
+          <w:szCs w:val="24"/>
+          <w:highlight w:val="none"/>
+        </w:rPr>
+        <w:t xml:space="preserve">É importante notar que o commit de merge ( </w:t>
+      </w:r>
+      <w:r>
+        <w:rPr>
+          <w:b/>
+          <w:bCs/>
+          <w:color w:val="7030a0"/>
+          <w:sz w:val="24"/>
+          <w:szCs w:val="24"/>
+          <w:highlight w:val="none"/>
+        </w:rPr>
+        <w:t xml:space="preserve">e6b2f35</w:t>
+      </w:r>
+      <w:r>
+        <w:rPr>
+          <w:b/>
+          <w:bCs/>
+          <w:color w:val="ff0000"/>
+          <w:sz w:val="24"/>
+          <w:szCs w:val="24"/>
+          <w:highlight w:val="none"/>
+        </w:rPr>
+        <w:t xml:space="preserve">) tem dois commits</w:t>
+      </w:r>
+      <w:r>
+        <w:rPr>
+          <w:color w:val="ff0000"/>
+        </w:rPr>
+      </w:r>
+    </w:p>
+    <w:p>
+      <w:pPr>
+        <w:contextualSpacing/>
+        <w:ind w:left="2124" w:right="-283" w:firstLine="0"/>
+        <w:rPr>
+          <w:color w:val="ff0000"/>
+        </w:rPr>
+      </w:pPr>
+      <w:r>
+        <w:rPr>
+          <w:b/>
+          <w:bCs/>
+          <w:color w:val="ff0000"/>
+          <w:sz w:val="24"/>
+          <w:szCs w:val="24"/>
+          <w:highlight w:val="none"/>
+        </w:rPr>
+        <w:t xml:space="preserve">pai: o commit </w:t>
+      </w:r>
+      <w:r>
+        <w:rPr>
+          <w:b/>
+          <w:bCs/>
+          <w:color w:val="be8f00" w:themeColor="accent4" w:themeShade="BF"/>
+          <w:sz w:val="24"/>
+          <w:szCs w:val="24"/>
+          <w:highlight w:val="none"/>
+        </w:rPr>
+        <w:t xml:space="preserve">2223859</w:t>
+      </w:r>
+      <w:r>
+        <w:rPr>
+          <w:b/>
+          <w:bCs/>
+          <w:color w:val="ff0000"/>
+          <w:sz w:val="24"/>
+          <w:szCs w:val="24"/>
+          <w:highlight w:val="none"/>
+        </w:rPr>
+        <w:t xml:space="preserve">, de mensagem “</w:t>
+      </w:r>
+      <w:r>
+        <w:rPr>
+          <w:b/>
+          <w:bCs/>
+          <w:color w:val="be8f00" w:themeColor="accent4" w:themeShade="BF"/>
+          <w:sz w:val="24"/>
+          <w:szCs w:val="24"/>
+          <w:highlight w:val="none"/>
+        </w:rPr>
+        <w:t xml:space="preserve">Alterando textos do banner</w:t>
+      </w:r>
+      <w:r>
+        <w:rPr>
+          <w:b/>
+          <w:bCs/>
+          <w:color w:val="ff0000"/>
+          <w:sz w:val="24"/>
+          <w:szCs w:val="24"/>
+          <w:highlight w:val="none"/>
+        </w:rPr>
+        <w:t xml:space="preserve">”, e o</w:t>
+      </w:r>
+      <w:r>
+        <w:rPr>
+          <w:color w:val="ff0000"/>
+        </w:rPr>
+      </w:r>
+    </w:p>
+    <w:p>
+      <w:pPr>
+        <w:contextualSpacing/>
+        <w:ind w:left="2124" w:right="-283" w:firstLine="0"/>
+        <w:rPr>
+          <w:b/>
+          <w:bCs/>
+          <w:color w:val="ff0000"/>
+          <w:sz w:val="24"/>
+          <w:szCs w:val="24"/>
+          <w:highlight w:val="none"/>
+        </w:rPr>
+      </w:pPr>
+      <w:r>
+        <w:rPr>
+          <w:b/>
+          <w:bCs/>
+          <w:color w:val="ff0000"/>
+          <w:sz w:val="24"/>
+          <w:szCs w:val="24"/>
+          <w:highlight w:val="none"/>
+        </w:rPr>
+        <w:t xml:space="preserve">commit</w:t>
+      </w:r>
+      <w:r>
+        <w:rPr>
+          <w:b/>
+          <w:bCs/>
+          <w:color w:val="f016ab"/>
+          <w:sz w:val="24"/>
+          <w:szCs w:val="24"/>
+          <w:highlight w:val="none"/>
+        </w:rPr>
+        <w:t xml:space="preserve"> 8f53065</w:t>
+      </w:r>
+      <w:r>
+        <w:rPr>
+          <w:b/>
+          <w:bCs/>
+          <w:color w:val="ff0000"/>
+          <w:sz w:val="24"/>
+          <w:szCs w:val="24"/>
+          <w:highlight w:val="none"/>
+        </w:rPr>
+        <w:t xml:space="preserve">, de mensagem “</w:t>
+      </w:r>
+      <w:r>
+        <w:rPr>
+          <w:b/>
+          <w:bCs/>
+          <w:color w:val="f016ab"/>
+          <w:sz w:val="24"/>
+          <w:szCs w:val="24"/>
+          <w:highlight w:val="none"/>
+        </w:rPr>
+        <w:t xml:space="preserve">Adicionando Bootstrap</w:t>
+      </w:r>
+      <w:r>
+        <w:rPr>
+          <w:b/>
+          <w:bCs/>
+          <w:color w:val="ff0000"/>
+          <w:sz w:val="24"/>
+          <w:szCs w:val="24"/>
+          <w:highlight w:val="none"/>
+        </w:rPr>
+        <w:t xml:space="preserve">”.</w:t>
+      </w:r>
+      <w:r>
+        <w:rPr>
+          <w:b/>
+          <w:bCs/>
+          <w:color w:val="ff0000"/>
+          <w:sz w:val="24"/>
+          <w:szCs w:val="24"/>
+          <w:highlight w:val="none"/>
+        </w:rPr>
+      </w:r>
+      <w:r>
+        <w:rPr>
+          <w:b/>
+          <w:bCs/>
+          <w:color w:val="ff0000"/>
+          <w:sz w:val="24"/>
+          <w:szCs w:val="24"/>
+          <w:highlight w:val="none"/>
+        </w:rPr>
+      </w:r>
+    </w:p>
+    <w:p>
+      <w:pPr>
+        <w:contextualSpacing/>
+        <w:ind w:left="2124" w:right="-283" w:firstLine="0"/>
+        <w:rPr>
+          <w:b/>
+          <w:bCs/>
+          <w:color w:val="ff0000"/>
+          <w:sz w:val="24"/>
+          <w:szCs w:val="24"/>
+          <w:highlight w:val="none"/>
+        </w:rPr>
+      </w:pPr>
+      <w:r>
+        <w:rPr>
+          <w:b/>
+          <w:bCs/>
+          <w:color w:val="ff0000"/>
+          <w:sz w:val="24"/>
+          <w:szCs w:val="24"/>
+          <w:highlight w:val="none"/>
+        </w:rPr>
+      </w:r>
+      <w:r>
+        <w:rPr>
+          <w:b/>
+          <w:bCs/>
+          <w:color w:val="ff0000"/>
+          <w:sz w:val="24"/>
+          <w:szCs w:val="24"/>
+          <w:highlight w:val="none"/>
+        </w:rPr>
+      </w:r>
+    </w:p>
+    <w:p>
+      <w:pPr>
+        <w:contextualSpacing/>
+        <w:ind w:left="2124" w:right="-283" w:firstLine="0"/>
+        <w:rPr>
+          <w:b/>
+          <w:bCs/>
+          <w:color w:val="ff0000"/>
+          <w:sz w:val="24"/>
+          <w:szCs w:val="24"/>
+          <w:highlight w:val="none"/>
+        </w:rPr>
+      </w:pPr>
+      <w:r>
+        <w:rPr>
+          <w:b/>
+          <w:bCs/>
+          <w:color w:val="ff0000"/>
+          <w:sz w:val="24"/>
+          <w:szCs w:val="24"/>
+          <w:highlight w:val="none"/>
+        </w:rPr>
+      </w:r>
+      <w:r>
+        <w:rPr>
+          <w:b/>
+          <w:bCs/>
+          <w:color w:val="ff0000"/>
+          <w:sz w:val="24"/>
+          <w:szCs w:val="24"/>
+          <w:highlight w:val="none"/>
+        </w:rPr>
+      </w:r>
+    </w:p>
+    <w:p>
+      <w:pPr>
+        <w:contextualSpacing/>
+        <w:ind w:left="2124" w:right="-283" w:firstLine="0"/>
+      </w:pPr>
+      <w:r>
+        <w:rPr>
+          <w:b/>
+          <w:bCs/>
+          <w:color w:val="ff0000"/>
+          <w:sz w:val="24"/>
+          <w:szCs w:val="24"/>
+          <w:highlight w:val="none"/>
+        </w:rPr>
+        <w:t xml:space="preserve">Visualizando o estado do nosso repositório depois do merge da branch</w:t>
+      </w:r>
+      <w:r/>
+    </w:p>
+    <w:p>
+      <w:pPr>
+        <w:contextualSpacing/>
+        <w:ind w:left="2124" w:right="-283" w:firstLine="0"/>
+        <w:rPr>
+          <w:b/>
+          <w:bCs/>
+          <w:color w:val="ff0000"/>
+          <w:sz w:val="24"/>
+          <w:szCs w:val="24"/>
+          <w:highlight w:val="none"/>
+        </w:rPr>
+      </w:pPr>
+      <w:r>
+        <w:rPr>
+          <w:b/>
+          <w:bCs/>
+          <w:color w:val="ff0000"/>
+          <w:sz w:val="24"/>
+          <w:szCs w:val="24"/>
+          <w:highlight w:val="none"/>
+        </w:rPr>
+        <w:t xml:space="preserve">design na branch master, teríamos:</w:t>
+      </w:r>
+      <w:r/>
+      <w:r>
+        <w:rPr>
+          <w:b/>
+          <w:bCs/>
+          <w:color w:val="ff0000"/>
+          <w:sz w:val="24"/>
+          <w:szCs w:val="24"/>
+          <w:highlight w:val="none"/>
+        </w:rPr>
+      </w:r>
+      <w:r>
+        <w:rPr>
+          <w:b/>
+          <w:bCs/>
+          <w:color w:val="ff0000"/>
+          <w:sz w:val="24"/>
+          <w:szCs w:val="24"/>
+          <w:highlight w:val="none"/>
+        </w:rPr>
+      </w:r>
+    </w:p>
+    <w:p>
+      <w:pPr>
+        <w:contextualSpacing/>
+        <w:ind w:left="2124" w:right="-283" w:firstLine="0"/>
+        <w:rPr>
+          <w:b/>
+          <w:bCs/>
+          <w:color w:val="ff0000"/>
+          <w:sz w:val="24"/>
+          <w:szCs w:val="24"/>
+          <w:highlight w:val="none"/>
+        </w:rPr>
+      </w:pPr>
+      <w:r>
+        <w:rPr>
+          <w:b/>
+          <w:bCs/>
+          <w:color w:val="ff0000"/>
+          <w:sz w:val="24"/>
+          <w:szCs w:val="24"/>
+          <w:highlight w:val="none"/>
+        </w:rPr>
+      </w:r>
+      <w:r>
+        <w:rPr>
+          <w:b/>
+          <w:bCs/>
+          <w:color w:val="ff0000"/>
+          <w:sz w:val="24"/>
+          <w:szCs w:val="24"/>
+          <w:highlight w:val="none"/>
+        </w:rPr>
+      </w:r>
+    </w:p>
+    <w:p>
+      <w:pPr>
+        <w:contextualSpacing/>
+        <w:ind w:left="0" w:right="-283" w:firstLine="0"/>
+        <w:rPr>
+          <w:b/>
+          <w:bCs/>
+          <w:color w:val="ff0000"/>
+          <w:sz w:val="24"/>
+          <w:szCs w:val="24"/>
+          <w:highlight w:val="none"/>
+        </w:rPr>
+      </w:pPr>
+      <w:r>
+        <w:rPr>
+          <w:b/>
+          <w:bCs/>
+          <w:color w:val="ff0000"/>
+          <w:sz w:val="24"/>
+          <w:szCs w:val="24"/>
+          <w:highlight w:val="none"/>
+        </w:rPr>
+      </w:r>
+      <w:r>
+        <w:rPr>
+          <w:b/>
+          <w:bCs/>
+          <w:color w:val="ff0000"/>
+          <w:sz w:val="24"/>
+          <w:szCs w:val="24"/>
+          <w:highlight w:val="none"/>
+        </w:rPr>
+      </w:r>
+    </w:p>
+    <w:p>
+      <w:pPr>
+        <w:contextualSpacing/>
+        <w:ind w:left="0" w:right="-283" w:firstLine="0"/>
+        <w:rPr>
+          <w:b/>
+          <w:bCs/>
+          <w:color w:val="000000" w:themeColor="text1"/>
+          <w:sz w:val="24"/>
+          <w:szCs w:val="24"/>
+          <w:highlight w:val="none"/>
+        </w:rPr>
+      </w:pPr>
+      <w:r>
+        <w:rPr>
+          <w:b/>
+          <w:bCs/>
+          <w:color w:val="000000" w:themeColor="text1"/>
+          <w:sz w:val="24"/>
+          <w:szCs w:val="24"/>
+          <w:highlight w:val="none"/>
+        </w:rPr>
+        <w:tab/>
+        <mc:AlternateContent>
+          <mc:Choice Requires="wpg">
+            <w:drawing>
+              <wp:inline xmlns:wp="http://schemas.openxmlformats.org/drawingml/2006/wordprocessingDrawing" distT="0" distB="0" distL="0" distR="0">
+                <wp:extent cx="7183460" cy="3409950"/>
+                <wp:effectExtent l="0" t="0" r="0" b="0"/>
+                <wp:docPr id="12" name=""/>
+                <wp:cNvGraphicFramePr>
+                  <a:graphicFrameLocks xmlns:a="http://schemas.openxmlformats.org/drawingml/2006/main" noChangeAspect="1"/>
+                </wp:cNvGraphicFramePr>
+                <a:graphic xmlns:a="http://schemas.openxmlformats.org/drawingml/2006/main">
+                  <a:graphicData uri="http://schemas.openxmlformats.org/drawingml/2006/picture">
+                    <pic:pic xmlns:pic="http://schemas.openxmlformats.org/drawingml/2006/picture">
+                      <pic:nvPicPr>
+                        <pic:cNvPr id="1194162148" name=""/>
+                        <pic:cNvPicPr>
+                          <a:picLocks noChangeAspect="1"/>
+                        </pic:cNvPicPr>
+                        <pic:nvPr/>
+                      </pic:nvPicPr>
+                      <pic:blipFill>
+                        <a:blip r:embed="rId20"/>
+                        <a:stretch/>
+                      </pic:blipFill>
+                      <pic:spPr bwMode="auto">
+                        <a:xfrm flipH="0" flipV="0">
+                          <a:off x="0" y="0"/>
+                          <a:ext cx="7183459" cy="3409949"/>
+                        </a:xfrm>
+                        <a:prstGeom prst="rect">
+                          <a:avLst/>
+                        </a:prstGeom>
+                      </pic:spPr>
+                    </pic:pic>
+                  </a:graphicData>
+                </a:graphic>
+              </wp:inline>
+            </w:drawing>
+          </mc:Choice>
+          <mc:Fallback>
+            <w:pict>
+              <v:shapetype type="#_x0000_t75" o:spt="75" coordsize="21600,21600" o:preferrelative="t" path="m@4@5l@4@11@9@11@9@5xe">
+                <v:formulas>
+                  <v:f eqn="if lineDrawn pixelLineWidth 0"/>
+                  <v:f eqn="sum @0 1 0"/>
+                  <v:f eqn="sum 0 0 @1"/>
+                  <v:f eqn="prod @2 1 2"/>
+                  <v:f eqn="prod @3 21600 pixelWidth"/>
+                  <v:f eqn="prod @3 21600 pixelHeight"/>
+                  <v:f eqn="sum @0 0 1"/>
+                  <v:f eqn="prod @6 1 2"/>
+                  <v:f eqn="prod @7 21600 pixelWidth"/>
+                  <v:f eqn="sum @8 21600 0"/>
+                  <v:f eqn="prod @7 21600 pixelHeight"/>
+                  <v:f eqn="sum @10 21600 0"/>
+                </v:formulas>
+              </v:shapetype>
+              <v:shape id="_x0000_i11" o:spid="_x0000_s11" type="#_x0000_t75" style="width:565.6pt;height:268.5pt;mso-wrap-distance-left:0.0pt;mso-wrap-distance-top:0.0pt;mso-wrap-distance-right:0.0pt;mso-wrap-distance-bottom:0.0pt;" stroked="false">
+                <v:path textboxrect="0,0,0,0"/>
+                <v:imagedata r:id="rId20" o:title=""/>
+              </v:shape>
+            </w:pict>
+          </mc:Fallback>
+        </mc:AlternateContent>
+        <w:tab/>
+        <w:tab/>
+        <w:tab/>
+        <w:tab/>
+      </w:r>
+      <w:r>
+        <w:rPr>
+          <w:b/>
+          <w:bCs/>
+          <w:color w:val="000000" w:themeColor="text1"/>
+          <w:sz w:val="24"/>
+          <w:szCs w:val="24"/>
+          <w:highlight w:val="none"/>
+        </w:rPr>
+      </w:r>
+    </w:p>
+    <w:p>
+      <w:pPr>
+        <w:contextualSpacing/>
+        <w:ind w:left="0" w:right="-283" w:firstLine="0"/>
+        <w:rPr>
+          <w:b/>
+          <w:bCs/>
+          <w:color w:val="000000" w:themeColor="text1"/>
+          <w:sz w:val="24"/>
+          <w:szCs w:val="24"/>
+          <w:highlight w:val="none"/>
+        </w:rPr>
+      </w:pPr>
+      <w:r>
+        <w:rPr>
+          <w:b/>
+          <w:bCs/>
+          <w:color w:val="000000" w:themeColor="text1"/>
+          <w:sz w:val="24"/>
+          <w:szCs w:val="24"/>
+          <w:highlight w:val="none"/>
+        </w:rPr>
+      </w:r>
+      <w:r>
+        <w:rPr>
+          <w:b/>
+          <w:bCs/>
+          <w:color w:val="000000" w:themeColor="text1"/>
+          <w:sz w:val="24"/>
+          <w:szCs w:val="24"/>
+          <w:highlight w:val="none"/>
+        </w:rPr>
+      </w:r>
     </w:p>
     <w:sectPr>
       <w:footnotePr/>
@@ -24663,6 +28889,394 @@
       <w:lvlJc w:val="left"/>
       <w:pPr>
         <w:ind w:left="4297" w:hanging="360"/>
+      </w:pPr>
+      <w:rPr>
+        <w:rFonts w:hint="default" w:ascii="Symbol" w:hAnsi="Symbol" w:eastAsia="Symbol" w:cs="Symbol"/>
+      </w:rPr>
+    </w:lvl>
+  </w:abstractNum>
+  <w:abstractNum w:abstractNumId="75">
+    <w:multiLevelType w:val="hybridMultilevel"/>
+    <w:lvl w:ilvl="0">
+      <w:start w:val="1"/>
+      <w:numFmt w:val="bullet"/>
+      <w:isLgl w:val="false"/>
+      <w:suff w:val="tab"/>
+      <w:lvlText w:val="·"/>
+      <w:lvlJc w:val="left"/>
+      <w:pPr>
+        <w:ind w:left="709" w:hanging="360"/>
+      </w:pPr>
+      <w:rPr>
+        <w:rFonts w:hint="default" w:ascii="Symbol" w:hAnsi="Symbol" w:eastAsia="Symbol" w:cs="Symbol"/>
+      </w:rPr>
+    </w:lvl>
+    <w:lvl w:ilvl="1">
+      <w:start w:val="1"/>
+      <w:numFmt w:val="bullet"/>
+      <w:isLgl w:val="false"/>
+      <w:suff w:val="tab"/>
+      <w:lvlText w:val="o"/>
+      <w:lvlJc w:val="left"/>
+      <w:pPr>
+        <w:ind w:left="1429" w:hanging="360"/>
+      </w:pPr>
+      <w:rPr>
+        <w:rFonts w:hint="default" w:ascii="Courier New" w:hAnsi="Courier New" w:eastAsia="Courier New" w:cs="Courier New"/>
+      </w:rPr>
+    </w:lvl>
+    <w:lvl w:ilvl="2">
+      <w:start w:val="1"/>
+      <w:numFmt w:val="bullet"/>
+      <w:isLgl w:val="false"/>
+      <w:suff w:val="tab"/>
+      <w:lvlText w:val="§"/>
+      <w:lvlJc w:val="left"/>
+      <w:pPr>
+        <w:ind w:left="2149" w:hanging="360"/>
+      </w:pPr>
+      <w:rPr>
+        <w:rFonts w:hint="default" w:ascii="Wingdings" w:hAnsi="Wingdings" w:eastAsia="Wingdings" w:cs="Wingdings"/>
+      </w:rPr>
+    </w:lvl>
+    <w:lvl w:ilvl="3">
+      <w:start w:val="1"/>
+      <w:numFmt w:val="bullet"/>
+      <w:isLgl w:val="false"/>
+      <w:suff w:val="tab"/>
+      <w:lvlText w:val="·"/>
+      <w:lvlJc w:val="left"/>
+      <w:pPr>
+        <w:ind w:left="2869" w:hanging="360"/>
+      </w:pPr>
+      <w:rPr>
+        <w:rFonts w:hint="default" w:ascii="Symbol" w:hAnsi="Symbol" w:eastAsia="Symbol" w:cs="Symbol"/>
+      </w:rPr>
+    </w:lvl>
+    <w:lvl w:ilvl="4">
+      <w:start w:val="1"/>
+      <w:numFmt w:val="bullet"/>
+      <w:isLgl w:val="false"/>
+      <w:suff w:val="tab"/>
+      <w:lvlText w:val="o"/>
+      <w:lvlJc w:val="left"/>
+      <w:pPr>
+        <w:ind w:left="3589" w:hanging="360"/>
+      </w:pPr>
+      <w:rPr>
+        <w:rFonts w:hint="default" w:ascii="Courier New" w:hAnsi="Courier New" w:eastAsia="Courier New" w:cs="Courier New"/>
+      </w:rPr>
+    </w:lvl>
+    <w:lvl w:ilvl="5">
+      <w:start w:val="1"/>
+      <w:numFmt w:val="bullet"/>
+      <w:isLgl w:val="false"/>
+      <w:suff w:val="tab"/>
+      <w:lvlText w:val="§"/>
+      <w:lvlJc w:val="left"/>
+      <w:pPr>
+        <w:ind w:left="4309" w:hanging="360"/>
+      </w:pPr>
+      <w:rPr>
+        <w:rFonts w:hint="default" w:ascii="Wingdings" w:hAnsi="Wingdings" w:eastAsia="Wingdings" w:cs="Wingdings"/>
+      </w:rPr>
+    </w:lvl>
+    <w:lvl w:ilvl="6">
+      <w:start w:val="1"/>
+      <w:numFmt w:val="bullet"/>
+      <w:isLgl w:val="false"/>
+      <w:suff w:val="tab"/>
+      <w:lvlText w:val="·"/>
+      <w:lvlJc w:val="left"/>
+      <w:pPr>
+        <w:ind w:left="5029" w:hanging="360"/>
+      </w:pPr>
+      <w:rPr>
+        <w:rFonts w:hint="default" w:ascii="Symbol" w:hAnsi="Symbol" w:eastAsia="Symbol" w:cs="Symbol"/>
+      </w:rPr>
+    </w:lvl>
+    <w:lvl w:ilvl="7">
+      <w:start w:val="1"/>
+      <w:numFmt w:val="bullet"/>
+      <w:isLgl w:val="false"/>
+      <w:suff w:val="tab"/>
+      <w:lvlText w:val="o"/>
+      <w:lvlJc w:val="left"/>
+      <w:pPr>
+        <w:ind w:left="5749" w:hanging="360"/>
+      </w:pPr>
+      <w:rPr>
+        <w:rFonts w:hint="default" w:ascii="Courier New" w:hAnsi="Courier New" w:eastAsia="Courier New" w:cs="Courier New"/>
+      </w:rPr>
+    </w:lvl>
+    <w:lvl w:ilvl="8">
+      <w:start w:val="1"/>
+      <w:numFmt w:val="bullet"/>
+      <w:isLgl w:val="false"/>
+      <w:suff w:val="tab"/>
+      <w:lvlText w:val="§"/>
+      <w:lvlJc w:val="left"/>
+      <w:pPr>
+        <w:ind w:left="6469" w:hanging="360"/>
+      </w:pPr>
+      <w:rPr>
+        <w:rFonts w:hint="default" w:ascii="Wingdings" w:hAnsi="Wingdings" w:eastAsia="Wingdings" w:cs="Wingdings"/>
+      </w:rPr>
+    </w:lvl>
+  </w:abstractNum>
+  <w:abstractNum w:abstractNumId="76">
+    <w:multiLevelType w:val="hybridMultilevel"/>
+    <w:lvl w:ilvl="0">
+      <w:start w:val="1"/>
+      <w:numFmt w:val="bullet"/>
+      <w:isLgl w:val="false"/>
+      <w:suff w:val="tab"/>
+      <w:lvlText w:val="·"/>
+      <w:lvlJc w:val="left"/>
+      <w:pPr>
+        <w:ind w:left="709" w:hanging="360"/>
+      </w:pPr>
+      <w:rPr>
+        <w:rFonts w:hint="default" w:ascii="Symbol" w:hAnsi="Symbol" w:eastAsia="Symbol" w:cs="Symbol"/>
+      </w:rPr>
+    </w:lvl>
+    <w:lvl w:ilvl="1">
+      <w:start w:val="1"/>
+      <w:numFmt w:val="bullet"/>
+      <w:isLgl w:val="false"/>
+      <w:suff w:val="tab"/>
+      <w:lvlText w:val="o"/>
+      <w:lvlJc w:val="left"/>
+      <w:pPr>
+        <w:ind w:left="1429" w:hanging="360"/>
+      </w:pPr>
+      <w:rPr>
+        <w:rFonts w:hint="default" w:ascii="Courier New" w:hAnsi="Courier New" w:eastAsia="Courier New" w:cs="Courier New"/>
+      </w:rPr>
+    </w:lvl>
+    <w:lvl w:ilvl="2">
+      <w:start w:val="1"/>
+      <w:numFmt w:val="bullet"/>
+      <w:isLgl w:val="false"/>
+      <w:suff w:val="tab"/>
+      <w:lvlText w:val="§"/>
+      <w:lvlJc w:val="left"/>
+      <w:pPr>
+        <w:ind w:left="2149" w:hanging="360"/>
+      </w:pPr>
+      <w:rPr>
+        <w:rFonts w:hint="default" w:ascii="Wingdings" w:hAnsi="Wingdings" w:eastAsia="Wingdings" w:cs="Wingdings"/>
+      </w:rPr>
+    </w:lvl>
+    <w:lvl w:ilvl="3">
+      <w:start w:val="1"/>
+      <w:numFmt w:val="bullet"/>
+      <w:isLgl w:val="false"/>
+      <w:suff w:val="tab"/>
+      <w:lvlText w:val="·"/>
+      <w:lvlJc w:val="left"/>
+      <w:pPr>
+        <w:ind w:left="2869" w:hanging="360"/>
+      </w:pPr>
+      <w:rPr>
+        <w:rFonts w:hint="default" w:ascii="Symbol" w:hAnsi="Symbol" w:eastAsia="Symbol" w:cs="Symbol"/>
+      </w:rPr>
+    </w:lvl>
+    <w:lvl w:ilvl="4">
+      <w:start w:val="1"/>
+      <w:numFmt w:val="bullet"/>
+      <w:isLgl w:val="false"/>
+      <w:suff w:val="tab"/>
+      <w:lvlText w:val="o"/>
+      <w:lvlJc w:val="left"/>
+      <w:pPr>
+        <w:ind w:left="3589" w:hanging="360"/>
+      </w:pPr>
+      <w:rPr>
+        <w:rFonts w:hint="default" w:ascii="Courier New" w:hAnsi="Courier New" w:eastAsia="Courier New" w:cs="Courier New"/>
+      </w:rPr>
+    </w:lvl>
+    <w:lvl w:ilvl="5">
+      <w:start w:val="1"/>
+      <w:numFmt w:val="bullet"/>
+      <w:isLgl w:val="false"/>
+      <w:suff w:val="tab"/>
+      <w:lvlText w:val="§"/>
+      <w:lvlJc w:val="left"/>
+      <w:pPr>
+        <w:ind w:left="4309" w:hanging="360"/>
+      </w:pPr>
+      <w:rPr>
+        <w:rFonts w:hint="default" w:ascii="Wingdings" w:hAnsi="Wingdings" w:eastAsia="Wingdings" w:cs="Wingdings"/>
+      </w:rPr>
+    </w:lvl>
+    <w:lvl w:ilvl="6">
+      <w:start w:val="1"/>
+      <w:numFmt w:val="bullet"/>
+      <w:isLgl w:val="false"/>
+      <w:suff w:val="tab"/>
+      <w:lvlText w:val="·"/>
+      <w:lvlJc w:val="left"/>
+      <w:pPr>
+        <w:ind w:left="5029" w:hanging="360"/>
+      </w:pPr>
+      <w:rPr>
+        <w:rFonts w:hint="default" w:ascii="Symbol" w:hAnsi="Symbol" w:eastAsia="Symbol" w:cs="Symbol"/>
+      </w:rPr>
+    </w:lvl>
+    <w:lvl w:ilvl="7">
+      <w:start w:val="1"/>
+      <w:numFmt w:val="bullet"/>
+      <w:isLgl w:val="false"/>
+      <w:suff w:val="tab"/>
+      <w:lvlText w:val="o"/>
+      <w:lvlJc w:val="left"/>
+      <w:pPr>
+        <w:ind w:left="5749" w:hanging="360"/>
+      </w:pPr>
+      <w:rPr>
+        <w:rFonts w:hint="default" w:ascii="Courier New" w:hAnsi="Courier New" w:eastAsia="Courier New" w:cs="Courier New"/>
+      </w:rPr>
+    </w:lvl>
+    <w:lvl w:ilvl="8">
+      <w:start w:val="1"/>
+      <w:numFmt w:val="bullet"/>
+      <w:isLgl w:val="false"/>
+      <w:suff w:val="tab"/>
+      <w:lvlText w:val="§"/>
+      <w:lvlJc w:val="left"/>
+      <w:pPr>
+        <w:ind w:left="6469" w:hanging="360"/>
+      </w:pPr>
+      <w:rPr>
+        <w:rFonts w:hint="default" w:ascii="Wingdings" w:hAnsi="Wingdings" w:eastAsia="Wingdings" w:cs="Wingdings"/>
+      </w:rPr>
+    </w:lvl>
+  </w:abstractNum>
+  <w:abstractNum w:abstractNumId="77">
+    <w:multiLevelType w:val="hybridMultilevel"/>
+    <w:lvl w:ilvl="0">
+      <w:start w:val="1"/>
+      <w:numFmt w:val="bullet"/>
+      <w:isLgl w:val="false"/>
+      <w:suff w:val="tab"/>
+      <w:lvlText w:val="v"/>
+      <w:lvlJc w:val="left"/>
+      <w:pPr>
+        <w:ind w:left="2833" w:hanging="360"/>
+      </w:pPr>
+      <w:rPr>
+        <w:rFonts w:hint="default" w:ascii="Wingdings" w:hAnsi="Wingdings" w:eastAsia="Wingdings" w:cs="Wingdings"/>
+        <w:color w:val="0070c0"/>
+      </w:rPr>
+    </w:lvl>
+    <w:lvl w:ilvl="1">
+      <w:start w:val="1"/>
+      <w:numFmt w:val="bullet"/>
+      <w:isLgl w:val="false"/>
+      <w:suff w:val="tab"/>
+      <w:lvlText w:val="Ø"/>
+      <w:lvlJc w:val="left"/>
+      <w:pPr>
+        <w:ind w:left="3193" w:hanging="360"/>
+      </w:pPr>
+      <w:rPr>
+        <w:rFonts w:hint="default" w:ascii="Wingdings" w:hAnsi="Wingdings" w:eastAsia="Wingdings" w:cs="Wingdings"/>
+      </w:rPr>
+    </w:lvl>
+    <w:lvl w:ilvl="2">
+      <w:start w:val="1"/>
+      <w:numFmt w:val="bullet"/>
+      <w:isLgl w:val="false"/>
+      <w:suff w:val="tab"/>
+      <w:lvlText w:val="§"/>
+      <w:lvlJc w:val="left"/>
+      <w:pPr>
+        <w:ind w:left="3553" w:hanging="360"/>
+      </w:pPr>
+      <w:rPr>
+        <w:rFonts w:hint="default" w:ascii="Wingdings" w:hAnsi="Wingdings" w:eastAsia="Wingdings" w:cs="Wingdings"/>
+      </w:rPr>
+    </w:lvl>
+    <w:lvl w:ilvl="3">
+      <w:start w:val="1"/>
+      <w:numFmt w:val="bullet"/>
+      <w:isLgl w:val="false"/>
+      <w:suff w:val="tab"/>
+      <w:lvlText w:val="·"/>
+      <w:lvlJc w:val="left"/>
+      <w:pPr>
+        <w:ind w:left="3913" w:hanging="360"/>
+      </w:pPr>
+      <w:rPr>
+        <w:rFonts w:hint="default" w:ascii="Symbol" w:hAnsi="Symbol" w:eastAsia="Symbol" w:cs="Symbol"/>
+      </w:rPr>
+    </w:lvl>
+    <w:lvl w:ilvl="4">
+      <w:start w:val="1"/>
+      <w:numFmt w:val="bullet"/>
+      <w:isLgl w:val="false"/>
+      <w:suff w:val="tab"/>
+      <w:lvlText w:val="¨"/>
+      <w:lvlJc w:val="left"/>
+      <w:pPr>
+        <w:ind w:left="4273" w:hanging="360"/>
+      </w:pPr>
+      <w:rPr>
+        <w:rFonts w:hint="default" w:ascii="Symbol" w:hAnsi="Symbol" w:eastAsia="Symbol" w:cs="Symbol"/>
+      </w:rPr>
+    </w:lvl>
+    <w:lvl w:ilvl="5">
+      <w:start w:val="1"/>
+      <w:numFmt w:val="bullet"/>
+      <w:isLgl w:val="false"/>
+      <w:suff w:val="tab"/>
+      <w:lvlText w:val="Ø"/>
+      <w:lvlJc w:val="left"/>
+      <w:pPr>
+        <w:ind w:left="4633" w:hanging="360"/>
+      </w:pPr>
+      <w:rPr>
+        <w:rFonts w:hint="default" w:ascii="Wingdings" w:hAnsi="Wingdings" w:eastAsia="Wingdings" w:cs="Wingdings"/>
+      </w:rPr>
+    </w:lvl>
+    <w:lvl w:ilvl="6">
+      <w:start w:val="1"/>
+      <w:numFmt w:val="bullet"/>
+      <w:isLgl w:val="false"/>
+      <w:suff w:val="tab"/>
+      <w:lvlText w:val="§"/>
+      <w:lvlJc w:val="left"/>
+      <w:pPr>
+        <w:ind w:left="4993" w:hanging="360"/>
+      </w:pPr>
+      <w:rPr>
+        <w:rFonts w:hint="default" w:ascii="Wingdings" w:hAnsi="Wingdings" w:eastAsia="Wingdings" w:cs="Wingdings"/>
+      </w:rPr>
+    </w:lvl>
+    <w:lvl w:ilvl="7">
+      <w:start w:val="1"/>
+      <w:numFmt w:val="bullet"/>
+      <w:isLgl w:val="false"/>
+      <w:suff w:val="tab"/>
+      <w:lvlText w:val="·"/>
+      <w:lvlJc w:val="left"/>
+      <w:pPr>
+        <w:ind w:left="5353" w:hanging="360"/>
+      </w:pPr>
+      <w:rPr>
+        <w:rFonts w:hint="default" w:ascii="Symbol" w:hAnsi="Symbol" w:eastAsia="Symbol" w:cs="Symbol"/>
+      </w:rPr>
+    </w:lvl>
+    <w:lvl w:ilvl="8">
+      <w:start w:val="1"/>
+      <w:numFmt w:val="bullet"/>
+      <w:isLgl w:val="false"/>
+      <w:suff w:val="tab"/>
+      <w:lvlText w:val="¨"/>
+      <w:lvlJc w:val="left"/>
+      <w:pPr>
+        <w:ind w:left="5713" w:hanging="360"/>
       </w:pPr>
       <w:rPr>
         <w:rFonts w:hint="default" w:ascii="Symbol" w:hAnsi="Symbol" w:eastAsia="Symbol" w:cs="Symbol"/>
@@ -24893,6 +29507,15 @@
   </w:num>
   <w:num w:numId="75">
     <w:abstractNumId w:val="74"/>
+  </w:num>
+  <w:num w:numId="76">
+    <w:abstractNumId w:val="75"/>
+  </w:num>
+  <w:num w:numId="77">
+    <w:abstractNumId w:val="76"/>
+  </w:num>
+  <w:num w:numId="78">
+    <w:abstractNumId w:val="77"/>
   </w:num>
 </w:numbering>
 </file>

</xml_diff>